<commit_message>
Updated Testing Document for new features
</commit_message>
<xml_diff>
--- a/Documentation/Website Test Specification.docx
+++ b/Documentation/Website Test Specification.docx
@@ -27,7 +27,13 @@
         <w:rPr>
           <w:lang w:val="en-GB"/>
         </w:rPr>
-        <w:t xml:space="preserve">Version: 0.1 </w:t>
+        <w:t>Version: 0.2</w:t>
+      </w:r>
+      <w:r>
+        <w:rPr>
+          <w:lang w:val="en-GB"/>
+        </w:rPr>
+        <w:t xml:space="preserve"> </w:t>
       </w:r>
     </w:p>
     <w:p>
@@ -41,7 +47,7 @@
         <w:rPr>
           <w:lang w:val="en-GB"/>
         </w:rPr>
-        <w:t>Date: 25</w:t>
+        <w:t>Date: 28</w:t>
       </w:r>
       <w:bookmarkStart w:id="0" w:name="_GoBack"/>
       <w:bookmarkEnd w:id="0"/>
@@ -424,6 +430,13 @@
               </w:rPr>
               <w:t>3</w:t>
             </w:r>
+            <w:r>
+              <w:rPr>
+                <w:rStyle w:val="Strong"/>
+                <w:lang w:val="en-GB"/>
+              </w:rPr>
+              <w:t>,6</w:t>
+            </w:r>
           </w:p>
         </w:tc>
       </w:tr>
@@ -505,6 +518,88 @@
                 <w:lang w:val="en-GB"/>
               </w:rPr>
               <w:t>1, 2, 4, 5</w:t>
+            </w:r>
+          </w:p>
+        </w:tc>
+      </w:tr>
+      <w:tr>
+        <w:tc>
+          <w:tcPr>
+            <w:tcW w:w="2327" w:type="dxa"/>
+          </w:tcPr>
+          <w:p>
+            <w:pPr>
+              <w:rPr>
+                <w:rStyle w:val="Strong"/>
+                <w:b w:val="0"/>
+                <w:lang w:val="en-GB"/>
+              </w:rPr>
+            </w:pPr>
+            <w:r>
+              <w:rPr>
+                <w:rStyle w:val="Strong"/>
+                <w:b w:val="0"/>
+                <w:lang w:val="en-GB"/>
+              </w:rPr>
+              <w:t>Sorting Results</w:t>
+            </w:r>
+          </w:p>
+        </w:tc>
+        <w:tc>
+          <w:tcPr>
+            <w:tcW w:w="5748" w:type="dxa"/>
+          </w:tcPr>
+          <w:p>
+            <w:pPr>
+              <w:rPr>
+                <w:rStyle w:val="Strong"/>
+                <w:b w:val="0"/>
+                <w:lang w:val="en-GB"/>
+              </w:rPr>
+            </w:pPr>
+            <w:r>
+              <w:rPr>
+                <w:rStyle w:val="Strong"/>
+                <w:b w:val="0"/>
+                <w:lang w:val="en-GB"/>
+              </w:rPr>
+              <w:t xml:space="preserve">As a user I would like to be able to sort my results by </w:t>
+            </w:r>
+            <w:r>
+              <w:rPr>
+                <w:rStyle w:val="Strong"/>
+                <w:b w:val="0"/>
+                <w:lang w:val="en-GB"/>
+              </w:rPr>
+              <w:t>multiple different criteria such as cost, state, zipcode, and distance</w:t>
+            </w:r>
+            <w:r>
+              <w:rPr>
+                <w:rStyle w:val="Strong"/>
+                <w:b w:val="0"/>
+                <w:lang w:val="en-GB"/>
+              </w:rPr>
+              <w:t>.</w:t>
+            </w:r>
+          </w:p>
+        </w:tc>
+        <w:tc>
+          <w:tcPr>
+            <w:tcW w:w="1701" w:type="dxa"/>
+          </w:tcPr>
+          <w:p>
+            <w:pPr>
+              <w:rPr>
+                <w:rStyle w:val="Strong"/>
+                <w:lang w:val="en-GB"/>
+              </w:rPr>
+            </w:pPr>
+            <w:r>
+              <w:rPr>
+                <w:rStyle w:val="Strong"/>
+                <w:lang w:val="en-GB"/>
+              </w:rPr>
+              <w:t>7</w:t>
             </w:r>
           </w:p>
         </w:tc>
@@ -673,47 +768,6 @@
           </w:p>
         </w:tc>
       </w:tr>
-      <w:tr>
-        <w:tc>
-          <w:tcPr>
-            <w:tcW w:w="2327" w:type="dxa"/>
-          </w:tcPr>
-          <w:p>
-            <w:pPr>
-              <w:rPr>
-                <w:rStyle w:val="Strong"/>
-                <w:lang w:val="en-GB"/>
-              </w:rPr>
-            </w:pPr>
-          </w:p>
-        </w:tc>
-        <w:tc>
-          <w:tcPr>
-            <w:tcW w:w="5748" w:type="dxa"/>
-          </w:tcPr>
-          <w:p>
-            <w:pPr>
-              <w:rPr>
-                <w:rStyle w:val="Strong"/>
-                <w:lang w:val="en-GB"/>
-              </w:rPr>
-            </w:pPr>
-          </w:p>
-        </w:tc>
-        <w:tc>
-          <w:tcPr>
-            <w:tcW w:w="1701" w:type="dxa"/>
-          </w:tcPr>
-          <w:p>
-            <w:pPr>
-              <w:rPr>
-                <w:rStyle w:val="Strong"/>
-                <w:lang w:val="en-GB"/>
-              </w:rPr>
-            </w:pPr>
-          </w:p>
-        </w:tc>
-      </w:tr>
     </w:tbl>
     <w:p>
       <w:pPr>
@@ -1303,7 +1357,6 @@
         <w:pStyle w:val="Heading3"/>
       </w:pPr>
       <w:r>
-        <w:lastRenderedPageBreak/>
         <w:t xml:space="preserve">5. </w:t>
       </w:r>
       <w:r>
@@ -1364,19 +1417,7 @@
         <w:rPr>
           <w:lang w:val="en-GB"/>
         </w:rPr>
-        <w:t xml:space="preserve">Search for a medical code in the procedure search bar </w:t>
-      </w:r>
-      <w:r>
-        <w:rPr>
-          <w:lang w:val="en-GB"/>
-        </w:rPr>
-        <w:t>(Eg. 065 &amp; 039 are known working codes)</w:t>
-      </w:r>
-      <w:r>
-        <w:rPr>
-          <w:lang w:val="en-GB"/>
-        </w:rPr>
-        <w:t>.</w:t>
+        <w:t>Search for a medical code in the procedure search bar (Eg. 065 &amp; 039 are known working codes).</w:t>
       </w:r>
     </w:p>
     <w:p>
@@ -1427,6 +1468,318 @@
           <w:lang w:val="en-GB"/>
         </w:rPr>
         <w:t>that the table can be paged through and as it changes pages so too does the maps markers update.</w:t>
+      </w:r>
+    </w:p>
+    <w:p/>
+    <w:p>
+      <w:pPr>
+        <w:pStyle w:val="Heading3"/>
+      </w:pPr>
+      <w:r>
+        <w:t>6</w:t>
+      </w:r>
+      <w:r>
+        <w:t xml:space="preserve">. </w:t>
+      </w:r>
+      <w:r>
+        <w:t>Search Sorting</w:t>
+      </w:r>
+      <w:r>
+        <w:t xml:space="preserve"> (Min &amp; Max)</w:t>
+      </w:r>
+      <w:r>
+        <w:t xml:space="preserve"> Test:</w:t>
+      </w:r>
+    </w:p>
+    <w:p>
+      <w:pPr>
+        <w:pStyle w:val="ListParagraph"/>
+        <w:numPr>
+          <w:ilvl w:val="0"/>
+          <w:numId w:val="32"/>
+        </w:numPr>
+        <w:rPr>
+          <w:lang w:val="en-GB"/>
+        </w:rPr>
+      </w:pPr>
+      <w:r>
+        <w:rPr>
+          <w:lang w:val="en-GB"/>
+        </w:rPr>
+        <w:t>Start-up the local server in your developer environment. (Eg. npm start in the NodeServer folder)</w:t>
+      </w:r>
+    </w:p>
+    <w:p>
+      <w:pPr>
+        <w:pStyle w:val="ListParagraph"/>
+        <w:numPr>
+          <w:ilvl w:val="0"/>
+          <w:numId w:val="32"/>
+        </w:numPr>
+        <w:rPr>
+          <w:lang w:val="en-GB"/>
+        </w:rPr>
+      </w:pPr>
+      <w:r>
+        <w:rPr>
+          <w:lang w:val="en-GB"/>
+        </w:rPr>
+        <w:t>Start up the angular website in your developer environment making sure that the version you are using is trying to connect to the localhost address of the node server instead of the hosted one. (Eg. ng serve –o in the Website folder)</w:t>
+      </w:r>
+    </w:p>
+    <w:p>
+      <w:pPr>
+        <w:pStyle w:val="ListParagraph"/>
+        <w:numPr>
+          <w:ilvl w:val="0"/>
+          <w:numId w:val="32"/>
+        </w:numPr>
+        <w:rPr>
+          <w:lang w:val="en-GB"/>
+        </w:rPr>
+      </w:pPr>
+      <w:r>
+        <w:rPr>
+          <w:lang w:val="en-GB"/>
+        </w:rPr>
+        <w:t>Search for a medical code in the procedure search bar (Eg. 065 &amp; 039 are known working codes)</w:t>
+      </w:r>
+      <w:r>
+        <w:rPr>
+          <w:lang w:val="en-GB"/>
+        </w:rPr>
+        <w:t xml:space="preserve"> and add a minimum price of 100 and maximum price of 10000</w:t>
+      </w:r>
+      <w:r>
+        <w:rPr>
+          <w:lang w:val="en-GB"/>
+        </w:rPr>
+        <w:t>.</w:t>
+      </w:r>
+    </w:p>
+    <w:p>
+      <w:pPr>
+        <w:pStyle w:val="ListParagraph"/>
+        <w:numPr>
+          <w:ilvl w:val="0"/>
+          <w:numId w:val="32"/>
+        </w:numPr>
+        <w:rPr>
+          <w:lang w:val="en-GB"/>
+        </w:rPr>
+      </w:pPr>
+      <w:r>
+        <w:rPr>
+          <w:b/>
+          <w:lang w:val="en-GB"/>
+        </w:rPr>
+        <w:t xml:space="preserve">VERIFY </w:t>
+      </w:r>
+      <w:r>
+        <w:rPr>
+          <w:lang w:val="en-GB"/>
+        </w:rPr>
+        <w:t>that the table shows multiple pages with 10 items per page.</w:t>
+      </w:r>
+    </w:p>
+    <w:p>
+      <w:pPr>
+        <w:pStyle w:val="ListParagraph"/>
+        <w:numPr>
+          <w:ilvl w:val="0"/>
+          <w:numId w:val="32"/>
+        </w:numPr>
+        <w:rPr>
+          <w:lang w:val="en-GB"/>
+        </w:rPr>
+      </w:pPr>
+      <w:r>
+        <w:rPr>
+          <w:b/>
+          <w:lang w:val="en-GB"/>
+        </w:rPr>
+        <w:t xml:space="preserve">VERIFY </w:t>
+      </w:r>
+      <w:r>
+        <w:rPr>
+          <w:lang w:val="en-GB"/>
+        </w:rPr>
+        <w:t>that the table can be paged through and as it changes pages so too does the maps markers update.</w:t>
+      </w:r>
+    </w:p>
+    <w:p>
+      <w:pPr>
+        <w:pStyle w:val="ListParagraph"/>
+        <w:numPr>
+          <w:ilvl w:val="0"/>
+          <w:numId w:val="32"/>
+        </w:numPr>
+        <w:rPr>
+          <w:lang w:val="en-GB"/>
+        </w:rPr>
+      </w:pPr>
+      <w:r>
+        <w:rPr>
+          <w:b/>
+          <w:lang w:val="en-GB"/>
+        </w:rPr>
+        <w:t xml:space="preserve">VERIFY </w:t>
+      </w:r>
+      <w:r>
+        <w:rPr>
+          <w:lang w:val="en-GB"/>
+        </w:rPr>
+        <w:t>that the table does not have results that are greater than 10,000 in cost or less than 100.</w:t>
+      </w:r>
+    </w:p>
+    <w:p>
+      <w:pPr>
+        <w:pStyle w:val="Heading3"/>
+      </w:pPr>
+    </w:p>
+    <w:p>
+      <w:pPr>
+        <w:pStyle w:val="Heading3"/>
+      </w:pPr>
+      <w:r>
+        <w:t>7</w:t>
+      </w:r>
+      <w:r>
+        <w:t xml:space="preserve">. </w:t>
+      </w:r>
+      <w:r>
+        <w:t>Autocomplete</w:t>
+      </w:r>
+      <w:r>
+        <w:t xml:space="preserve"> Test:</w:t>
+      </w:r>
+    </w:p>
+    <w:p>
+      <w:pPr>
+        <w:pStyle w:val="ListParagraph"/>
+        <w:numPr>
+          <w:ilvl w:val="0"/>
+          <w:numId w:val="33"/>
+        </w:numPr>
+        <w:rPr>
+          <w:lang w:val="en-GB"/>
+        </w:rPr>
+      </w:pPr>
+      <w:r>
+        <w:rPr>
+          <w:lang w:val="en-GB"/>
+        </w:rPr>
+        <w:t>Start-up the local server in your developer environment. (Eg. npm start in the NodeServer folder)</w:t>
+      </w:r>
+    </w:p>
+    <w:p>
+      <w:pPr>
+        <w:pStyle w:val="ListParagraph"/>
+        <w:numPr>
+          <w:ilvl w:val="0"/>
+          <w:numId w:val="33"/>
+        </w:numPr>
+        <w:rPr>
+          <w:lang w:val="en-GB"/>
+        </w:rPr>
+      </w:pPr>
+      <w:r>
+        <w:rPr>
+          <w:lang w:val="en-GB"/>
+        </w:rPr>
+        <w:t>Start up the angular website in your developer environment making sure that the version you are using is trying to connect to the localhost address of the node server instead of the hosted one. (Eg. ng serve –o in the Website folder)</w:t>
+      </w:r>
+    </w:p>
+    <w:p>
+      <w:pPr>
+        <w:pStyle w:val="ListParagraph"/>
+        <w:numPr>
+          <w:ilvl w:val="0"/>
+          <w:numId w:val="33"/>
+        </w:numPr>
+        <w:rPr>
+          <w:lang w:val="en-GB"/>
+        </w:rPr>
+      </w:pPr>
+      <w:r>
+        <w:rPr>
+          <w:lang w:val="en-GB"/>
+        </w:rPr>
+        <w:t>Search for a medical code in the procedure search bar (Eg. 065 &amp; 039 are known working codes).</w:t>
+      </w:r>
+    </w:p>
+    <w:p>
+      <w:pPr>
+        <w:pStyle w:val="ListParagraph"/>
+        <w:numPr>
+          <w:ilvl w:val="0"/>
+          <w:numId w:val="33"/>
+        </w:numPr>
+        <w:rPr>
+          <w:lang w:val="en-GB"/>
+        </w:rPr>
+      </w:pPr>
+      <w:r>
+        <w:rPr>
+          <w:b/>
+          <w:lang w:val="en-GB"/>
+        </w:rPr>
+        <w:t xml:space="preserve">VERIFY </w:t>
+      </w:r>
+      <w:r>
+        <w:rPr>
+          <w:lang w:val="en-GB"/>
+        </w:rPr>
+        <w:t>that when entering into the location field it autocompletes the address automatically</w:t>
+      </w:r>
+      <w:r>
+        <w:rPr>
+          <w:lang w:val="en-GB"/>
+        </w:rPr>
+        <w:t>.</w:t>
+      </w:r>
+    </w:p>
+    <w:p>
+      <w:pPr>
+        <w:pStyle w:val="ListParagraph"/>
+        <w:numPr>
+          <w:ilvl w:val="0"/>
+          <w:numId w:val="33"/>
+        </w:numPr>
+        <w:rPr>
+          <w:lang w:val="en-GB"/>
+        </w:rPr>
+      </w:pPr>
+      <w:r>
+        <w:rPr>
+          <w:b/>
+          <w:lang w:val="en-GB"/>
+        </w:rPr>
+        <w:t xml:space="preserve">VERIFY </w:t>
+      </w:r>
+      <w:r>
+        <w:rPr>
+          <w:lang w:val="en-GB"/>
+        </w:rPr>
+        <w:t xml:space="preserve">that when entering into the procedure field it autocompletes the procedure name automatically when you are search for </w:t>
+      </w:r>
+      <w:r>
+        <w:rPr>
+          <w:lang w:val="en-GB"/>
+        </w:rPr>
+        <w:t>either the code or</w:t>
+      </w:r>
+      <w:r>
+        <w:rPr>
+          <w:lang w:val="en-GB"/>
+        </w:rPr>
+        <w:t xml:space="preserve"> the name</w:t>
+      </w:r>
+      <w:r>
+        <w:rPr>
+          <w:lang w:val="en-GB"/>
+        </w:rPr>
+        <w:t>.</w:t>
       </w:r>
     </w:p>
     <w:p/>
@@ -2085,6 +2438,95 @@
     </w:lvl>
   </w:abstractNum>
   <w:abstractNum w:abstractNumId="15" w15:restartNumberingAfterBreak="0">
+    <w:nsid w:val="1C687CB0"/>
+    <w:multiLevelType w:val="hybridMultilevel"/>
+    <w:tmpl w:val="DCF06F58"/>
+    <w:lvl w:ilvl="0" w:tplc="0809000F">
+      <w:start w:val="1"/>
+      <w:numFmt w:val="decimal"/>
+      <w:lvlText w:val="%1."/>
+      <w:lvlJc w:val="left"/>
+      <w:pPr>
+        <w:ind w:left="720" w:hanging="360"/>
+      </w:pPr>
+      <w:rPr>
+        <w:rFonts w:hint="default"/>
+      </w:rPr>
+    </w:lvl>
+    <w:lvl w:ilvl="1" w:tplc="08090019">
+      <w:start w:val="1"/>
+      <w:numFmt w:val="lowerLetter"/>
+      <w:lvlText w:val="%2."/>
+      <w:lvlJc w:val="left"/>
+      <w:pPr>
+        <w:ind w:left="1440" w:hanging="360"/>
+      </w:pPr>
+    </w:lvl>
+    <w:lvl w:ilvl="2" w:tplc="0809001B" w:tentative="1">
+      <w:start w:val="1"/>
+      <w:numFmt w:val="lowerRoman"/>
+      <w:lvlText w:val="%3."/>
+      <w:lvlJc w:val="right"/>
+      <w:pPr>
+        <w:ind w:left="2160" w:hanging="180"/>
+      </w:pPr>
+    </w:lvl>
+    <w:lvl w:ilvl="3" w:tplc="0809000F" w:tentative="1">
+      <w:start w:val="1"/>
+      <w:numFmt w:val="decimal"/>
+      <w:lvlText w:val="%4."/>
+      <w:lvlJc w:val="left"/>
+      <w:pPr>
+        <w:ind w:left="2880" w:hanging="360"/>
+      </w:pPr>
+    </w:lvl>
+    <w:lvl w:ilvl="4" w:tplc="08090019" w:tentative="1">
+      <w:start w:val="1"/>
+      <w:numFmt w:val="lowerLetter"/>
+      <w:lvlText w:val="%5."/>
+      <w:lvlJc w:val="left"/>
+      <w:pPr>
+        <w:ind w:left="3600" w:hanging="360"/>
+      </w:pPr>
+    </w:lvl>
+    <w:lvl w:ilvl="5" w:tplc="0809001B" w:tentative="1">
+      <w:start w:val="1"/>
+      <w:numFmt w:val="lowerRoman"/>
+      <w:lvlText w:val="%6."/>
+      <w:lvlJc w:val="right"/>
+      <w:pPr>
+        <w:ind w:left="4320" w:hanging="180"/>
+      </w:pPr>
+    </w:lvl>
+    <w:lvl w:ilvl="6" w:tplc="0809000F" w:tentative="1">
+      <w:start w:val="1"/>
+      <w:numFmt w:val="decimal"/>
+      <w:lvlText w:val="%7."/>
+      <w:lvlJc w:val="left"/>
+      <w:pPr>
+        <w:ind w:left="5040" w:hanging="360"/>
+      </w:pPr>
+    </w:lvl>
+    <w:lvl w:ilvl="7" w:tplc="08090019" w:tentative="1">
+      <w:start w:val="1"/>
+      <w:numFmt w:val="lowerLetter"/>
+      <w:lvlText w:val="%8."/>
+      <w:lvlJc w:val="left"/>
+      <w:pPr>
+        <w:ind w:left="5760" w:hanging="360"/>
+      </w:pPr>
+    </w:lvl>
+    <w:lvl w:ilvl="8" w:tplc="0809001B" w:tentative="1">
+      <w:start w:val="1"/>
+      <w:numFmt w:val="lowerRoman"/>
+      <w:lvlText w:val="%9."/>
+      <w:lvlJc w:val="right"/>
+      <w:pPr>
+        <w:ind w:left="6480" w:hanging="180"/>
+      </w:pPr>
+    </w:lvl>
+  </w:abstractNum>
+  <w:abstractNum w:abstractNumId="16" w15:restartNumberingAfterBreak="0">
     <w:nsid w:val="298929E5"/>
     <w:multiLevelType w:val="multilevel"/>
     <w:tmpl w:val="0409001F"/>
@@ -2170,7 +2612,7 @@
       </w:pPr>
     </w:lvl>
   </w:abstractNum>
-  <w:abstractNum w:abstractNumId="16" w15:restartNumberingAfterBreak="0">
+  <w:abstractNum w:abstractNumId="17" w15:restartNumberingAfterBreak="0">
     <w:nsid w:val="2C207275"/>
     <w:multiLevelType w:val="hybridMultilevel"/>
     <w:tmpl w:val="DCF06F58"/>
@@ -2259,7 +2701,7 @@
       </w:pPr>
     </w:lvl>
   </w:abstractNum>
-  <w:abstractNum w:abstractNumId="17" w15:restartNumberingAfterBreak="0">
+  <w:abstractNum w:abstractNumId="18" w15:restartNumberingAfterBreak="0">
     <w:nsid w:val="2EDE304E"/>
     <w:multiLevelType w:val="multilevel"/>
     <w:tmpl w:val="0409001D"/>
@@ -2345,7 +2787,7 @@
       </w:pPr>
     </w:lvl>
   </w:abstractNum>
-  <w:abstractNum w:abstractNumId="18" w15:restartNumberingAfterBreak="0">
+  <w:abstractNum w:abstractNumId="19" w15:restartNumberingAfterBreak="0">
     <w:nsid w:val="3AEB0273"/>
     <w:multiLevelType w:val="multilevel"/>
     <w:tmpl w:val="526206A0"/>
@@ -2432,7 +2874,7 @@
       </w:pPr>
     </w:lvl>
   </w:abstractNum>
-  <w:abstractNum w:abstractNumId="19" w15:restartNumberingAfterBreak="0">
+  <w:abstractNum w:abstractNumId="20" w15:restartNumberingAfterBreak="0">
     <w:nsid w:val="3AF63C4E"/>
     <w:multiLevelType w:val="hybridMultilevel"/>
     <w:tmpl w:val="B32ACE32"/>
@@ -2521,7 +2963,7 @@
       </w:pPr>
     </w:lvl>
   </w:abstractNum>
-  <w:abstractNum w:abstractNumId="20" w15:restartNumberingAfterBreak="0">
+  <w:abstractNum w:abstractNumId="21" w15:restartNumberingAfterBreak="0">
     <w:nsid w:val="3E5F7516"/>
     <w:multiLevelType w:val="hybridMultilevel"/>
     <w:tmpl w:val="DCF06F58"/>
@@ -2537,7 +2979,7 @@
         <w:rFonts w:hint="default"/>
       </w:rPr>
     </w:lvl>
-    <w:lvl w:ilvl="1" w:tplc="08090019" w:tentative="1">
+    <w:lvl w:ilvl="1" w:tplc="08090019">
       <w:start w:val="1"/>
       <w:numFmt w:val="lowerLetter"/>
       <w:lvlText w:val="%2."/>
@@ -2610,7 +3052,96 @@
       </w:pPr>
     </w:lvl>
   </w:abstractNum>
-  <w:abstractNum w:abstractNumId="21" w15:restartNumberingAfterBreak="0">
+  <w:abstractNum w:abstractNumId="22" w15:restartNumberingAfterBreak="0">
+    <w:nsid w:val="40BB083B"/>
+    <w:multiLevelType w:val="hybridMultilevel"/>
+    <w:tmpl w:val="DCF06F58"/>
+    <w:lvl w:ilvl="0" w:tplc="0809000F">
+      <w:start w:val="1"/>
+      <w:numFmt w:val="decimal"/>
+      <w:lvlText w:val="%1."/>
+      <w:lvlJc w:val="left"/>
+      <w:pPr>
+        <w:ind w:left="720" w:hanging="360"/>
+      </w:pPr>
+      <w:rPr>
+        <w:rFonts w:hint="default"/>
+      </w:rPr>
+    </w:lvl>
+    <w:lvl w:ilvl="1" w:tplc="08090019">
+      <w:start w:val="1"/>
+      <w:numFmt w:val="lowerLetter"/>
+      <w:lvlText w:val="%2."/>
+      <w:lvlJc w:val="left"/>
+      <w:pPr>
+        <w:ind w:left="1440" w:hanging="360"/>
+      </w:pPr>
+    </w:lvl>
+    <w:lvl w:ilvl="2" w:tplc="0809001B" w:tentative="1">
+      <w:start w:val="1"/>
+      <w:numFmt w:val="lowerRoman"/>
+      <w:lvlText w:val="%3."/>
+      <w:lvlJc w:val="right"/>
+      <w:pPr>
+        <w:ind w:left="2160" w:hanging="180"/>
+      </w:pPr>
+    </w:lvl>
+    <w:lvl w:ilvl="3" w:tplc="0809000F" w:tentative="1">
+      <w:start w:val="1"/>
+      <w:numFmt w:val="decimal"/>
+      <w:lvlText w:val="%4."/>
+      <w:lvlJc w:val="left"/>
+      <w:pPr>
+        <w:ind w:left="2880" w:hanging="360"/>
+      </w:pPr>
+    </w:lvl>
+    <w:lvl w:ilvl="4" w:tplc="08090019" w:tentative="1">
+      <w:start w:val="1"/>
+      <w:numFmt w:val="lowerLetter"/>
+      <w:lvlText w:val="%5."/>
+      <w:lvlJc w:val="left"/>
+      <w:pPr>
+        <w:ind w:left="3600" w:hanging="360"/>
+      </w:pPr>
+    </w:lvl>
+    <w:lvl w:ilvl="5" w:tplc="0809001B" w:tentative="1">
+      <w:start w:val="1"/>
+      <w:numFmt w:val="lowerRoman"/>
+      <w:lvlText w:val="%6."/>
+      <w:lvlJc w:val="right"/>
+      <w:pPr>
+        <w:ind w:left="4320" w:hanging="180"/>
+      </w:pPr>
+    </w:lvl>
+    <w:lvl w:ilvl="6" w:tplc="0809000F" w:tentative="1">
+      <w:start w:val="1"/>
+      <w:numFmt w:val="decimal"/>
+      <w:lvlText w:val="%7."/>
+      <w:lvlJc w:val="left"/>
+      <w:pPr>
+        <w:ind w:left="5040" w:hanging="360"/>
+      </w:pPr>
+    </w:lvl>
+    <w:lvl w:ilvl="7" w:tplc="08090019" w:tentative="1">
+      <w:start w:val="1"/>
+      <w:numFmt w:val="lowerLetter"/>
+      <w:lvlText w:val="%8."/>
+      <w:lvlJc w:val="left"/>
+      <w:pPr>
+        <w:ind w:left="5760" w:hanging="360"/>
+      </w:pPr>
+    </w:lvl>
+    <w:lvl w:ilvl="8" w:tplc="0809001B" w:tentative="1">
+      <w:start w:val="1"/>
+      <w:numFmt w:val="lowerRoman"/>
+      <w:lvlText w:val="%9."/>
+      <w:lvlJc w:val="right"/>
+      <w:pPr>
+        <w:ind w:left="6480" w:hanging="180"/>
+      </w:pPr>
+    </w:lvl>
+  </w:abstractNum>
+  <w:abstractNum w:abstractNumId="23" w15:restartNumberingAfterBreak="0">
     <w:nsid w:val="43F8503E"/>
     <w:multiLevelType w:val="multilevel"/>
     <w:tmpl w:val="0409001F"/>
@@ -2696,7 +3227,7 @@
       </w:pPr>
     </w:lvl>
   </w:abstractNum>
-  <w:abstractNum w:abstractNumId="22" w15:restartNumberingAfterBreak="0">
+  <w:abstractNum w:abstractNumId="24" w15:restartNumberingAfterBreak="0">
     <w:nsid w:val="484C4F29"/>
     <w:multiLevelType w:val="multilevel"/>
     <w:tmpl w:val="D8061F64"/>
@@ -2783,7 +3314,7 @@
       </w:pPr>
     </w:lvl>
   </w:abstractNum>
-  <w:abstractNum w:abstractNumId="23" w15:restartNumberingAfterBreak="0">
+  <w:abstractNum w:abstractNumId="25" w15:restartNumberingAfterBreak="0">
     <w:nsid w:val="4B2A48C4"/>
     <w:multiLevelType w:val="hybridMultilevel"/>
     <w:tmpl w:val="DCF06F58"/>
@@ -2872,7 +3403,7 @@
       </w:pPr>
     </w:lvl>
   </w:abstractNum>
-  <w:abstractNum w:abstractNumId="24" w15:restartNumberingAfterBreak="0">
+  <w:abstractNum w:abstractNumId="26" w15:restartNumberingAfterBreak="0">
     <w:nsid w:val="54F21318"/>
     <w:multiLevelType w:val="multilevel"/>
     <w:tmpl w:val="0809001D"/>
@@ -2958,7 +3489,7 @@
       </w:pPr>
     </w:lvl>
   </w:abstractNum>
-  <w:abstractNum w:abstractNumId="25" w15:restartNumberingAfterBreak="0">
+  <w:abstractNum w:abstractNumId="27" w15:restartNumberingAfterBreak="0">
     <w:nsid w:val="59350CFB"/>
     <w:multiLevelType w:val="multilevel"/>
     <w:tmpl w:val="9DF09F08"/>
@@ -3045,7 +3576,7 @@
       </w:pPr>
     </w:lvl>
   </w:abstractNum>
-  <w:abstractNum w:abstractNumId="26" w15:restartNumberingAfterBreak="0">
+  <w:abstractNum w:abstractNumId="28" w15:restartNumberingAfterBreak="0">
     <w:nsid w:val="5DEC6B47"/>
     <w:multiLevelType w:val="multilevel"/>
     <w:tmpl w:val="604E1C0A"/>
@@ -3132,7 +3663,7 @@
       </w:pPr>
     </w:lvl>
   </w:abstractNum>
-  <w:abstractNum w:abstractNumId="27" w15:restartNumberingAfterBreak="0">
+  <w:abstractNum w:abstractNumId="29" w15:restartNumberingAfterBreak="0">
     <w:nsid w:val="5E953E07"/>
     <w:multiLevelType w:val="hybridMultilevel"/>
     <w:tmpl w:val="DCF06F58"/>
@@ -3221,7 +3752,7 @@
       </w:pPr>
     </w:lvl>
   </w:abstractNum>
-  <w:abstractNum w:abstractNumId="28" w15:restartNumberingAfterBreak="0">
+  <w:abstractNum w:abstractNumId="30" w15:restartNumberingAfterBreak="0">
     <w:nsid w:val="63574961"/>
     <w:multiLevelType w:val="hybridMultilevel"/>
     <w:tmpl w:val="DCF06F58"/>
@@ -3310,7 +3841,7 @@
       </w:pPr>
     </w:lvl>
   </w:abstractNum>
-  <w:abstractNum w:abstractNumId="29" w15:restartNumberingAfterBreak="0">
+  <w:abstractNum w:abstractNumId="31" w15:restartNumberingAfterBreak="0">
     <w:nsid w:val="6E9514D7"/>
     <w:multiLevelType w:val="multilevel"/>
     <w:tmpl w:val="0409001F"/>
@@ -3396,7 +3927,7 @@
       </w:pPr>
     </w:lvl>
   </w:abstractNum>
-  <w:abstractNum w:abstractNumId="30" w15:restartNumberingAfterBreak="0">
+  <w:abstractNum w:abstractNumId="32" w15:restartNumberingAfterBreak="0">
     <w:nsid w:val="7D8C2C6D"/>
     <w:multiLevelType w:val="multilevel"/>
     <w:tmpl w:val="04090023"/>
@@ -3484,7 +4015,7 @@
     </w:lvl>
   </w:abstractNum>
   <w:num w:numId="1">
-    <w:abstractNumId w:val="25"/>
+    <w:abstractNumId w:val="27"/>
   </w:num>
   <w:num w:numId="2">
     <w:abstractNumId w:val="13"/>
@@ -3493,16 +4024,16 @@
     <w:abstractNumId w:val="10"/>
   </w:num>
   <w:num w:numId="4">
-    <w:abstractNumId w:val="29"/>
+    <w:abstractNumId w:val="31"/>
   </w:num>
   <w:num w:numId="5">
     <w:abstractNumId w:val="14"/>
   </w:num>
   <w:num w:numId="6">
-    <w:abstractNumId w:val="18"/>
+    <w:abstractNumId w:val="19"/>
   </w:num>
   <w:num w:numId="7">
-    <w:abstractNumId w:val="22"/>
+    <w:abstractNumId w:val="24"/>
   </w:num>
   <w:num w:numId="8">
     <w:abstractNumId w:val="9"/>
@@ -3535,46 +4066,52 @@
     <w:abstractNumId w:val="0"/>
   </w:num>
   <w:num w:numId="18">
-    <w:abstractNumId w:val="15"/>
+    <w:abstractNumId w:val="16"/>
   </w:num>
   <w:num w:numId="19">
-    <w:abstractNumId w:val="17"/>
+    <w:abstractNumId w:val="18"/>
   </w:num>
   <w:num w:numId="20">
-    <w:abstractNumId w:val="26"/>
+    <w:abstractNumId w:val="28"/>
   </w:num>
   <w:num w:numId="21">
-    <w:abstractNumId w:val="21"/>
+    <w:abstractNumId w:val="23"/>
   </w:num>
   <w:num w:numId="22">
     <w:abstractNumId w:val="12"/>
   </w:num>
   <w:num w:numId="23">
+    <w:abstractNumId w:val="32"/>
+  </w:num>
+  <w:num w:numId="24">
+    <w:abstractNumId w:val="17"/>
+  </w:num>
+  <w:num w:numId="25">
+    <w:abstractNumId w:val="20"/>
+  </w:num>
+  <w:num w:numId="26">
     <w:abstractNumId w:val="30"/>
   </w:num>
-  <w:num w:numId="24">
-    <w:abstractNumId w:val="16"/>
-  </w:num>
-  <w:num w:numId="25">
-    <w:abstractNumId w:val="19"/>
-  </w:num>
-  <w:num w:numId="26">
-    <w:abstractNumId w:val="28"/>
-  </w:num>
   <w:num w:numId="27">
-    <w:abstractNumId w:val="27"/>
+    <w:abstractNumId w:val="29"/>
   </w:num>
   <w:num w:numId="28">
-    <w:abstractNumId w:val="23"/>
+    <w:abstractNumId w:val="25"/>
   </w:num>
   <w:num w:numId="29">
-    <w:abstractNumId w:val="20"/>
+    <w:abstractNumId w:val="21"/>
   </w:num>
   <w:num w:numId="30">
     <w:abstractNumId w:val="11"/>
   </w:num>
   <w:num w:numId="31">
-    <w:abstractNumId w:val="24"/>
+    <w:abstractNumId w:val="26"/>
+  </w:num>
+  <w:num w:numId="32">
+    <w:abstractNumId w:val="15"/>
+  </w:num>
+  <w:num w:numId="33">
+    <w:abstractNumId w:val="22"/>
   </w:num>
 </w:numbering>
 </file>
@@ -5267,139 +5804,12 @@
 </file>
 
 <file path=customXml/item1.xml><?xml version="1.0" encoding="utf-8"?>
-<p:properties xmlns:p="http://schemas.microsoft.com/office/2006/metadata/properties" xmlns:xsi="http://www.w3.org/2001/XMLSchema-instance" xmlns:pc="http://schemas.microsoft.com/office/infopath/2007/PartnerControls">
-  <documentManagement>
-    <LocLastLocAttemptVersionTypeLookup xmlns="4873beb7-5857-4685-be1f-d57550cc96cc" xsi:nil="true"/>
-    <MarketSpecific xmlns="4873beb7-5857-4685-be1f-d57550cc96cc">false</MarketSpecific>
-    <ApprovalStatus xmlns="4873beb7-5857-4685-be1f-d57550cc96cc">InProgress</ApprovalStatus>
-    <LocComments xmlns="4873beb7-5857-4685-be1f-d57550cc96cc" xsi:nil="true"/>
-    <DirectSourceMarket xmlns="4873beb7-5857-4685-be1f-d57550cc96cc" xsi:nil="true"/>
-    <LocPublishedLinkedAssetsLookup xmlns="4873beb7-5857-4685-be1f-d57550cc96cc" xsi:nil="true"/>
-    <ThumbnailAssetId xmlns="4873beb7-5857-4685-be1f-d57550cc96cc" xsi:nil="true"/>
-    <PrimaryImageGen xmlns="4873beb7-5857-4685-be1f-d57550cc96cc">true</PrimaryImageGen>
-    <LegacyData xmlns="4873beb7-5857-4685-be1f-d57550cc96cc" xsi:nil="true"/>
-    <LocNewPublishedVersionLookup xmlns="4873beb7-5857-4685-be1f-d57550cc96cc" xsi:nil="true"/>
-    <NumericId xmlns="4873beb7-5857-4685-be1f-d57550cc96cc">102787001</NumericId>
-    <TPFriendlyName xmlns="4873beb7-5857-4685-be1f-d57550cc96cc" xsi:nil="true"/>
-    <LocOverallPublishStatusLookup xmlns="4873beb7-5857-4685-be1f-d57550cc96cc" xsi:nil="true"/>
-    <LocRecommendedHandoff xmlns="4873beb7-5857-4685-be1f-d57550cc96cc" xsi:nil="true"/>
-    <BlockPublish xmlns="4873beb7-5857-4685-be1f-d57550cc96cc">false</BlockPublish>
-    <BusinessGroup xmlns="4873beb7-5857-4685-be1f-d57550cc96cc" xsi:nil="true"/>
-    <OpenTemplate xmlns="4873beb7-5857-4685-be1f-d57550cc96cc">true</OpenTemplate>
-    <SourceTitle xmlns="4873beb7-5857-4685-be1f-d57550cc96cc" xsi:nil="true"/>
-    <LocOverallLocStatusLookup xmlns="4873beb7-5857-4685-be1f-d57550cc96cc" xsi:nil="true"/>
-    <APEditor xmlns="4873beb7-5857-4685-be1f-d57550cc96cc">
-      <UserInfo>
-        <DisplayName/>
-        <AccountId xsi:nil="true"/>
-        <AccountType/>
-      </UserInfo>
-    </APEditor>
-    <UALocComments xmlns="4873beb7-5857-4685-be1f-d57550cc96cc" xsi:nil="true"/>
-    <IntlLangReviewDate xmlns="4873beb7-5857-4685-be1f-d57550cc96cc" xsi:nil="true"/>
-    <PublishStatusLookup xmlns="4873beb7-5857-4685-be1f-d57550cc96cc">
-      <Value>1343188</Value>
-    </PublishStatusLookup>
-    <ParentAssetId xmlns="4873beb7-5857-4685-be1f-d57550cc96cc" xsi:nil="true"/>
-    <FeatureTagsTaxHTField0 xmlns="4873beb7-5857-4685-be1f-d57550cc96cc">
-      <Terms xmlns="http://schemas.microsoft.com/office/infopath/2007/PartnerControls"/>
-    </FeatureTagsTaxHTField0>
-    <MachineTranslated xmlns="4873beb7-5857-4685-be1f-d57550cc96cc">false</MachineTranslated>
-    <Providers xmlns="4873beb7-5857-4685-be1f-d57550cc96cc" xsi:nil="true"/>
-    <OriginalSourceMarket xmlns="4873beb7-5857-4685-be1f-d57550cc96cc" xsi:nil="true"/>
-    <APDescription xmlns="4873beb7-5857-4685-be1f-d57550cc96cc" xsi:nil="true"/>
-    <ContentItem xmlns="4873beb7-5857-4685-be1f-d57550cc96cc" xsi:nil="true"/>
-    <ClipArtFilename xmlns="4873beb7-5857-4685-be1f-d57550cc96cc" xsi:nil="true"/>
-    <TPInstallLocation xmlns="4873beb7-5857-4685-be1f-d57550cc96cc" xsi:nil="true"/>
-    <TimesCloned xmlns="4873beb7-5857-4685-be1f-d57550cc96cc" xsi:nil="true"/>
-    <PublishTargets xmlns="4873beb7-5857-4685-be1f-d57550cc96cc">OfficeOnlineVNext</PublishTargets>
-    <AcquiredFrom xmlns="4873beb7-5857-4685-be1f-d57550cc96cc">Internal MS</AcquiredFrom>
-    <AssetStart xmlns="4873beb7-5857-4685-be1f-d57550cc96cc">2011-11-23T17:29:00+00:00</AssetStart>
-    <FriendlyTitle xmlns="4873beb7-5857-4685-be1f-d57550cc96cc" xsi:nil="true"/>
-    <Provider xmlns="4873beb7-5857-4685-be1f-d57550cc96cc" xsi:nil="true"/>
-    <LastHandOff xmlns="4873beb7-5857-4685-be1f-d57550cc96cc" xsi:nil="true"/>
-    <TPClientViewer xmlns="4873beb7-5857-4685-be1f-d57550cc96cc" xsi:nil="true"/>
-    <TemplateStatus xmlns="4873beb7-5857-4685-be1f-d57550cc96cc">Complete</TemplateStatus>
-    <Downloads xmlns="4873beb7-5857-4685-be1f-d57550cc96cc">0</Downloads>
-    <OOCacheId xmlns="4873beb7-5857-4685-be1f-d57550cc96cc" xsi:nil="true"/>
-    <IsDeleted xmlns="4873beb7-5857-4685-be1f-d57550cc96cc">false</IsDeleted>
-    <LocPublishedDependentAssetsLookup xmlns="4873beb7-5857-4685-be1f-d57550cc96cc" xsi:nil="true"/>
-    <AssetExpire xmlns="4873beb7-5857-4685-be1f-d57550cc96cc">2029-05-12T07:00:00+00:00</AssetExpire>
-    <CSXSubmissionMarket xmlns="4873beb7-5857-4685-be1f-d57550cc96cc" xsi:nil="true"/>
-    <DSATActionTaken xmlns="4873beb7-5857-4685-be1f-d57550cc96cc" xsi:nil="true"/>
-    <SubmitterId xmlns="4873beb7-5857-4685-be1f-d57550cc96cc" xsi:nil="true"/>
-    <EditorialTags xmlns="4873beb7-5857-4685-be1f-d57550cc96cc" xsi:nil="true"/>
-    <TPExecutable xmlns="4873beb7-5857-4685-be1f-d57550cc96cc" xsi:nil="true"/>
-    <CSXSubmissionDate xmlns="4873beb7-5857-4685-be1f-d57550cc96cc" xsi:nil="true"/>
-    <CSXUpdate xmlns="4873beb7-5857-4685-be1f-d57550cc96cc">false</CSXUpdate>
-    <AssetType xmlns="4873beb7-5857-4685-be1f-d57550cc96cc">TP</AssetType>
-    <ApprovalLog xmlns="4873beb7-5857-4685-be1f-d57550cc96cc" xsi:nil="true"/>
-    <BugNumber xmlns="4873beb7-5857-4685-be1f-d57550cc96cc" xsi:nil="true"/>
-    <OriginAsset xmlns="4873beb7-5857-4685-be1f-d57550cc96cc" xsi:nil="true"/>
-    <TPComponent xmlns="4873beb7-5857-4685-be1f-d57550cc96cc" xsi:nil="true"/>
-    <Milestone xmlns="4873beb7-5857-4685-be1f-d57550cc96cc" xsi:nil="true"/>
-    <RecommendationsModifier xmlns="4873beb7-5857-4685-be1f-d57550cc96cc" xsi:nil="true"/>
-    <AssetId xmlns="4873beb7-5857-4685-be1f-d57550cc96cc">TP102787001</AssetId>
-    <PolicheckWords xmlns="4873beb7-5857-4685-be1f-d57550cc96cc" xsi:nil="true"/>
-    <TPLaunchHelpLink xmlns="4873beb7-5857-4685-be1f-d57550cc96cc" xsi:nil="true"/>
-    <IntlLocPriority xmlns="4873beb7-5857-4685-be1f-d57550cc96cc" xsi:nil="true"/>
-    <TPApplication xmlns="4873beb7-5857-4685-be1f-d57550cc96cc" xsi:nil="true"/>
-    <IntlLangReviewer xmlns="4873beb7-5857-4685-be1f-d57550cc96cc" xsi:nil="true"/>
-    <HandoffToMSDN xmlns="4873beb7-5857-4685-be1f-d57550cc96cc" xsi:nil="true"/>
-    <PlannedPubDate xmlns="4873beb7-5857-4685-be1f-d57550cc96cc" xsi:nil="true"/>
-    <CrawlForDependencies xmlns="4873beb7-5857-4685-be1f-d57550cc96cc">false</CrawlForDependencies>
-    <LocLastLocAttemptVersionLookup xmlns="4873beb7-5857-4685-be1f-d57550cc96cc">693888</LocLastLocAttemptVersionLookup>
-    <LocProcessedForHandoffsLookup xmlns="4873beb7-5857-4685-be1f-d57550cc96cc" xsi:nil="true"/>
-    <TrustLevel xmlns="4873beb7-5857-4685-be1f-d57550cc96cc">1 Microsoft Managed Content</TrustLevel>
-    <CampaignTagsTaxHTField0 xmlns="4873beb7-5857-4685-be1f-d57550cc96cc">
-      <Terms xmlns="http://schemas.microsoft.com/office/infopath/2007/PartnerControls"/>
-    </CampaignTagsTaxHTField0>
-    <TPNamespace xmlns="4873beb7-5857-4685-be1f-d57550cc96cc" xsi:nil="true"/>
-    <LocOverallPreviewStatusLookup xmlns="4873beb7-5857-4685-be1f-d57550cc96cc" xsi:nil="true"/>
-    <TaxCatchAll xmlns="4873beb7-5857-4685-be1f-d57550cc96cc"/>
-    <IsSearchable xmlns="4873beb7-5857-4685-be1f-d57550cc96cc">false</IsSearchable>
-    <TemplateTemplateType xmlns="4873beb7-5857-4685-be1f-d57550cc96cc">Word Document Template</TemplateTemplateType>
-    <Markets xmlns="4873beb7-5857-4685-be1f-d57550cc96cc"/>
-    <IntlLangReview xmlns="4873beb7-5857-4685-be1f-d57550cc96cc" xsi:nil="true"/>
-    <UAProjectedTotalWords xmlns="4873beb7-5857-4685-be1f-d57550cc96cc" xsi:nil="true"/>
-    <OutputCachingOn xmlns="4873beb7-5857-4685-be1f-d57550cc96cc">false</OutputCachingOn>
-    <AverageRating xmlns="4873beb7-5857-4685-be1f-d57550cc96cc" xsi:nil="true"/>
-    <LocMarketGroupTiers2 xmlns="4873beb7-5857-4685-be1f-d57550cc96cc" xsi:nil="true"/>
-    <APAuthor xmlns="4873beb7-5857-4685-be1f-d57550cc96cc">
-      <UserInfo>
-        <DisplayName>REDMOND\v-namall</DisplayName>
-        <AccountId>978</AccountId>
-        <AccountType/>
-      </UserInfo>
-    </APAuthor>
-    <TPCommandLine xmlns="4873beb7-5857-4685-be1f-d57550cc96cc" xsi:nil="true"/>
-    <LocManualTestRequired xmlns="4873beb7-5857-4685-be1f-d57550cc96cc">false</LocManualTestRequired>
-    <TPAppVersion xmlns="4873beb7-5857-4685-be1f-d57550cc96cc" xsi:nil="true"/>
-    <EditorialStatus xmlns="4873beb7-5857-4685-be1f-d57550cc96cc">Complete</EditorialStatus>
-    <LocProcessedForMarketsLookup xmlns="4873beb7-5857-4685-be1f-d57550cc96cc" xsi:nil="true"/>
-    <LastModifiedDateTime xmlns="4873beb7-5857-4685-be1f-d57550cc96cc" xsi:nil="true"/>
-    <TPLaunchHelpLinkType xmlns="4873beb7-5857-4685-be1f-d57550cc96cc">Template</TPLaunchHelpLinkType>
-    <ScenarioTagsTaxHTField0 xmlns="4873beb7-5857-4685-be1f-d57550cc96cc">
-      <Terms xmlns="http://schemas.microsoft.com/office/infopath/2007/PartnerControls"/>
-    </ScenarioTagsTaxHTField0>
-    <OriginalRelease xmlns="4873beb7-5857-4685-be1f-d57550cc96cc">14</OriginalRelease>
-    <LocalizationTagsTaxHTField0 xmlns="4873beb7-5857-4685-be1f-d57550cc96cc">
-      <Terms xmlns="http://schemas.microsoft.com/office/infopath/2007/PartnerControls"/>
-    </LocalizationTagsTaxHTField0>
-    <Manager xmlns="4873beb7-5857-4685-be1f-d57550cc96cc" xsi:nil="true"/>
-    <UALocRecommendation xmlns="4873beb7-5857-4685-be1f-d57550cc96cc">Localize</UALocRecommendation>
-    <LocOverallHandbackStatusLookup xmlns="4873beb7-5857-4685-be1f-d57550cc96cc" xsi:nil="true"/>
-    <ArtSampleDocs xmlns="4873beb7-5857-4685-be1f-d57550cc96cc" xsi:nil="true"/>
-    <UACurrentWords xmlns="4873beb7-5857-4685-be1f-d57550cc96cc" xsi:nil="true"/>
-    <ShowIn xmlns="4873beb7-5857-4685-be1f-d57550cc96cc">Show everywhere</ShowIn>
-    <CSXHash xmlns="4873beb7-5857-4685-be1f-d57550cc96cc" xsi:nil="true"/>
-    <VoteCount xmlns="4873beb7-5857-4685-be1f-d57550cc96cc" xsi:nil="true"/>
-    <InternalTagsTaxHTField0 xmlns="4873beb7-5857-4685-be1f-d57550cc96cc">
-      <Terms xmlns="http://schemas.microsoft.com/office/infopath/2007/PartnerControls"/>
-    </InternalTagsTaxHTField0>
-    <UANotes xmlns="4873beb7-5857-4685-be1f-d57550cc96cc" xsi:nil="true"/>
-  </documentManagement>
-</p:properties>
+<?mso-contentType ?>
+<FormTemplates xmlns="http://schemas.microsoft.com/sharepoint/v3/contenttype/forms">
+  <Display>DocumentLibraryForm</Display>
+  <Edit>AssetEditForm</Edit>
+  <New>DocumentLibraryForm</New>
+</FormTemplates>
 </file>
 
 <file path=customXml/item2.xml><?xml version="1.0" encoding="utf-8"?>
@@ -6443,12 +6853,139 @@
 </file>
 
 <file path=customXml/item3.xml><?xml version="1.0" encoding="utf-8"?>
-<?mso-contentType ?>
-<FormTemplates xmlns="http://schemas.microsoft.com/sharepoint/v3/contenttype/forms">
-  <Display>DocumentLibraryForm</Display>
-  <Edit>AssetEditForm</Edit>
-  <New>DocumentLibraryForm</New>
-</FormTemplates>
+<p:properties xmlns:p="http://schemas.microsoft.com/office/2006/metadata/properties" xmlns:xsi="http://www.w3.org/2001/XMLSchema-instance" xmlns:pc="http://schemas.microsoft.com/office/infopath/2007/PartnerControls">
+  <documentManagement>
+    <LocLastLocAttemptVersionTypeLookup xmlns="4873beb7-5857-4685-be1f-d57550cc96cc" xsi:nil="true"/>
+    <MarketSpecific xmlns="4873beb7-5857-4685-be1f-d57550cc96cc">false</MarketSpecific>
+    <ApprovalStatus xmlns="4873beb7-5857-4685-be1f-d57550cc96cc">InProgress</ApprovalStatus>
+    <LocComments xmlns="4873beb7-5857-4685-be1f-d57550cc96cc" xsi:nil="true"/>
+    <DirectSourceMarket xmlns="4873beb7-5857-4685-be1f-d57550cc96cc" xsi:nil="true"/>
+    <LocPublishedLinkedAssetsLookup xmlns="4873beb7-5857-4685-be1f-d57550cc96cc" xsi:nil="true"/>
+    <ThumbnailAssetId xmlns="4873beb7-5857-4685-be1f-d57550cc96cc" xsi:nil="true"/>
+    <PrimaryImageGen xmlns="4873beb7-5857-4685-be1f-d57550cc96cc">true</PrimaryImageGen>
+    <LegacyData xmlns="4873beb7-5857-4685-be1f-d57550cc96cc" xsi:nil="true"/>
+    <LocNewPublishedVersionLookup xmlns="4873beb7-5857-4685-be1f-d57550cc96cc" xsi:nil="true"/>
+    <NumericId xmlns="4873beb7-5857-4685-be1f-d57550cc96cc">102787001</NumericId>
+    <TPFriendlyName xmlns="4873beb7-5857-4685-be1f-d57550cc96cc" xsi:nil="true"/>
+    <LocOverallPublishStatusLookup xmlns="4873beb7-5857-4685-be1f-d57550cc96cc" xsi:nil="true"/>
+    <LocRecommendedHandoff xmlns="4873beb7-5857-4685-be1f-d57550cc96cc" xsi:nil="true"/>
+    <BlockPublish xmlns="4873beb7-5857-4685-be1f-d57550cc96cc">false</BlockPublish>
+    <BusinessGroup xmlns="4873beb7-5857-4685-be1f-d57550cc96cc" xsi:nil="true"/>
+    <OpenTemplate xmlns="4873beb7-5857-4685-be1f-d57550cc96cc">true</OpenTemplate>
+    <SourceTitle xmlns="4873beb7-5857-4685-be1f-d57550cc96cc" xsi:nil="true"/>
+    <LocOverallLocStatusLookup xmlns="4873beb7-5857-4685-be1f-d57550cc96cc" xsi:nil="true"/>
+    <APEditor xmlns="4873beb7-5857-4685-be1f-d57550cc96cc">
+      <UserInfo>
+        <DisplayName/>
+        <AccountId xsi:nil="true"/>
+        <AccountType/>
+      </UserInfo>
+    </APEditor>
+    <UALocComments xmlns="4873beb7-5857-4685-be1f-d57550cc96cc" xsi:nil="true"/>
+    <IntlLangReviewDate xmlns="4873beb7-5857-4685-be1f-d57550cc96cc" xsi:nil="true"/>
+    <PublishStatusLookup xmlns="4873beb7-5857-4685-be1f-d57550cc96cc">
+      <Value>1343188</Value>
+    </PublishStatusLookup>
+    <ParentAssetId xmlns="4873beb7-5857-4685-be1f-d57550cc96cc" xsi:nil="true"/>
+    <FeatureTagsTaxHTField0 xmlns="4873beb7-5857-4685-be1f-d57550cc96cc">
+      <Terms xmlns="http://schemas.microsoft.com/office/infopath/2007/PartnerControls"/>
+    </FeatureTagsTaxHTField0>
+    <MachineTranslated xmlns="4873beb7-5857-4685-be1f-d57550cc96cc">false</MachineTranslated>
+    <Providers xmlns="4873beb7-5857-4685-be1f-d57550cc96cc" xsi:nil="true"/>
+    <OriginalSourceMarket xmlns="4873beb7-5857-4685-be1f-d57550cc96cc" xsi:nil="true"/>
+    <APDescription xmlns="4873beb7-5857-4685-be1f-d57550cc96cc" xsi:nil="true"/>
+    <ContentItem xmlns="4873beb7-5857-4685-be1f-d57550cc96cc" xsi:nil="true"/>
+    <ClipArtFilename xmlns="4873beb7-5857-4685-be1f-d57550cc96cc" xsi:nil="true"/>
+    <TPInstallLocation xmlns="4873beb7-5857-4685-be1f-d57550cc96cc" xsi:nil="true"/>
+    <TimesCloned xmlns="4873beb7-5857-4685-be1f-d57550cc96cc" xsi:nil="true"/>
+    <PublishTargets xmlns="4873beb7-5857-4685-be1f-d57550cc96cc">OfficeOnlineVNext</PublishTargets>
+    <AcquiredFrom xmlns="4873beb7-5857-4685-be1f-d57550cc96cc">Internal MS</AcquiredFrom>
+    <AssetStart xmlns="4873beb7-5857-4685-be1f-d57550cc96cc">2011-11-23T17:29:00+00:00</AssetStart>
+    <FriendlyTitle xmlns="4873beb7-5857-4685-be1f-d57550cc96cc" xsi:nil="true"/>
+    <Provider xmlns="4873beb7-5857-4685-be1f-d57550cc96cc" xsi:nil="true"/>
+    <LastHandOff xmlns="4873beb7-5857-4685-be1f-d57550cc96cc" xsi:nil="true"/>
+    <TPClientViewer xmlns="4873beb7-5857-4685-be1f-d57550cc96cc" xsi:nil="true"/>
+    <TemplateStatus xmlns="4873beb7-5857-4685-be1f-d57550cc96cc">Complete</TemplateStatus>
+    <Downloads xmlns="4873beb7-5857-4685-be1f-d57550cc96cc">0</Downloads>
+    <OOCacheId xmlns="4873beb7-5857-4685-be1f-d57550cc96cc" xsi:nil="true"/>
+    <IsDeleted xmlns="4873beb7-5857-4685-be1f-d57550cc96cc">false</IsDeleted>
+    <LocPublishedDependentAssetsLookup xmlns="4873beb7-5857-4685-be1f-d57550cc96cc" xsi:nil="true"/>
+    <AssetExpire xmlns="4873beb7-5857-4685-be1f-d57550cc96cc">2029-05-12T07:00:00+00:00</AssetExpire>
+    <CSXSubmissionMarket xmlns="4873beb7-5857-4685-be1f-d57550cc96cc" xsi:nil="true"/>
+    <DSATActionTaken xmlns="4873beb7-5857-4685-be1f-d57550cc96cc" xsi:nil="true"/>
+    <SubmitterId xmlns="4873beb7-5857-4685-be1f-d57550cc96cc" xsi:nil="true"/>
+    <EditorialTags xmlns="4873beb7-5857-4685-be1f-d57550cc96cc" xsi:nil="true"/>
+    <TPExecutable xmlns="4873beb7-5857-4685-be1f-d57550cc96cc" xsi:nil="true"/>
+    <CSXSubmissionDate xmlns="4873beb7-5857-4685-be1f-d57550cc96cc" xsi:nil="true"/>
+    <CSXUpdate xmlns="4873beb7-5857-4685-be1f-d57550cc96cc">false</CSXUpdate>
+    <AssetType xmlns="4873beb7-5857-4685-be1f-d57550cc96cc">TP</AssetType>
+    <ApprovalLog xmlns="4873beb7-5857-4685-be1f-d57550cc96cc" xsi:nil="true"/>
+    <BugNumber xmlns="4873beb7-5857-4685-be1f-d57550cc96cc" xsi:nil="true"/>
+    <OriginAsset xmlns="4873beb7-5857-4685-be1f-d57550cc96cc" xsi:nil="true"/>
+    <TPComponent xmlns="4873beb7-5857-4685-be1f-d57550cc96cc" xsi:nil="true"/>
+    <Milestone xmlns="4873beb7-5857-4685-be1f-d57550cc96cc" xsi:nil="true"/>
+    <RecommendationsModifier xmlns="4873beb7-5857-4685-be1f-d57550cc96cc" xsi:nil="true"/>
+    <AssetId xmlns="4873beb7-5857-4685-be1f-d57550cc96cc">TP102787001</AssetId>
+    <PolicheckWords xmlns="4873beb7-5857-4685-be1f-d57550cc96cc" xsi:nil="true"/>
+    <TPLaunchHelpLink xmlns="4873beb7-5857-4685-be1f-d57550cc96cc" xsi:nil="true"/>
+    <IntlLocPriority xmlns="4873beb7-5857-4685-be1f-d57550cc96cc" xsi:nil="true"/>
+    <TPApplication xmlns="4873beb7-5857-4685-be1f-d57550cc96cc" xsi:nil="true"/>
+    <IntlLangReviewer xmlns="4873beb7-5857-4685-be1f-d57550cc96cc" xsi:nil="true"/>
+    <HandoffToMSDN xmlns="4873beb7-5857-4685-be1f-d57550cc96cc" xsi:nil="true"/>
+    <PlannedPubDate xmlns="4873beb7-5857-4685-be1f-d57550cc96cc" xsi:nil="true"/>
+    <CrawlForDependencies xmlns="4873beb7-5857-4685-be1f-d57550cc96cc">false</CrawlForDependencies>
+    <LocLastLocAttemptVersionLookup xmlns="4873beb7-5857-4685-be1f-d57550cc96cc">693888</LocLastLocAttemptVersionLookup>
+    <LocProcessedForHandoffsLookup xmlns="4873beb7-5857-4685-be1f-d57550cc96cc" xsi:nil="true"/>
+    <TrustLevel xmlns="4873beb7-5857-4685-be1f-d57550cc96cc">1 Microsoft Managed Content</TrustLevel>
+    <CampaignTagsTaxHTField0 xmlns="4873beb7-5857-4685-be1f-d57550cc96cc">
+      <Terms xmlns="http://schemas.microsoft.com/office/infopath/2007/PartnerControls"/>
+    </CampaignTagsTaxHTField0>
+    <TPNamespace xmlns="4873beb7-5857-4685-be1f-d57550cc96cc" xsi:nil="true"/>
+    <LocOverallPreviewStatusLookup xmlns="4873beb7-5857-4685-be1f-d57550cc96cc" xsi:nil="true"/>
+    <TaxCatchAll xmlns="4873beb7-5857-4685-be1f-d57550cc96cc"/>
+    <IsSearchable xmlns="4873beb7-5857-4685-be1f-d57550cc96cc">false</IsSearchable>
+    <TemplateTemplateType xmlns="4873beb7-5857-4685-be1f-d57550cc96cc">Word Document Template</TemplateTemplateType>
+    <Markets xmlns="4873beb7-5857-4685-be1f-d57550cc96cc"/>
+    <IntlLangReview xmlns="4873beb7-5857-4685-be1f-d57550cc96cc" xsi:nil="true"/>
+    <UAProjectedTotalWords xmlns="4873beb7-5857-4685-be1f-d57550cc96cc" xsi:nil="true"/>
+    <OutputCachingOn xmlns="4873beb7-5857-4685-be1f-d57550cc96cc">false</OutputCachingOn>
+    <AverageRating xmlns="4873beb7-5857-4685-be1f-d57550cc96cc" xsi:nil="true"/>
+    <LocMarketGroupTiers2 xmlns="4873beb7-5857-4685-be1f-d57550cc96cc" xsi:nil="true"/>
+    <APAuthor xmlns="4873beb7-5857-4685-be1f-d57550cc96cc">
+      <UserInfo>
+        <DisplayName>REDMOND\v-namall</DisplayName>
+        <AccountId>978</AccountId>
+        <AccountType/>
+      </UserInfo>
+    </APAuthor>
+    <TPCommandLine xmlns="4873beb7-5857-4685-be1f-d57550cc96cc" xsi:nil="true"/>
+    <LocManualTestRequired xmlns="4873beb7-5857-4685-be1f-d57550cc96cc">false</LocManualTestRequired>
+    <TPAppVersion xmlns="4873beb7-5857-4685-be1f-d57550cc96cc" xsi:nil="true"/>
+    <EditorialStatus xmlns="4873beb7-5857-4685-be1f-d57550cc96cc">Complete</EditorialStatus>
+    <LocProcessedForMarketsLookup xmlns="4873beb7-5857-4685-be1f-d57550cc96cc" xsi:nil="true"/>
+    <LastModifiedDateTime xmlns="4873beb7-5857-4685-be1f-d57550cc96cc" xsi:nil="true"/>
+    <TPLaunchHelpLinkType xmlns="4873beb7-5857-4685-be1f-d57550cc96cc">Template</TPLaunchHelpLinkType>
+    <ScenarioTagsTaxHTField0 xmlns="4873beb7-5857-4685-be1f-d57550cc96cc">
+      <Terms xmlns="http://schemas.microsoft.com/office/infopath/2007/PartnerControls"/>
+    </ScenarioTagsTaxHTField0>
+    <OriginalRelease xmlns="4873beb7-5857-4685-be1f-d57550cc96cc">14</OriginalRelease>
+    <LocalizationTagsTaxHTField0 xmlns="4873beb7-5857-4685-be1f-d57550cc96cc">
+      <Terms xmlns="http://schemas.microsoft.com/office/infopath/2007/PartnerControls"/>
+    </LocalizationTagsTaxHTField0>
+    <Manager xmlns="4873beb7-5857-4685-be1f-d57550cc96cc" xsi:nil="true"/>
+    <UALocRecommendation xmlns="4873beb7-5857-4685-be1f-d57550cc96cc">Localize</UALocRecommendation>
+    <LocOverallHandbackStatusLookup xmlns="4873beb7-5857-4685-be1f-d57550cc96cc" xsi:nil="true"/>
+    <ArtSampleDocs xmlns="4873beb7-5857-4685-be1f-d57550cc96cc" xsi:nil="true"/>
+    <UACurrentWords xmlns="4873beb7-5857-4685-be1f-d57550cc96cc" xsi:nil="true"/>
+    <ShowIn xmlns="4873beb7-5857-4685-be1f-d57550cc96cc">Show everywhere</ShowIn>
+    <CSXHash xmlns="4873beb7-5857-4685-be1f-d57550cc96cc" xsi:nil="true"/>
+    <VoteCount xmlns="4873beb7-5857-4685-be1f-d57550cc96cc" xsi:nil="true"/>
+    <InternalTagsTaxHTField0 xmlns="4873beb7-5857-4685-be1f-d57550cc96cc">
+      <Terms xmlns="http://schemas.microsoft.com/office/infopath/2007/PartnerControls"/>
+    </InternalTagsTaxHTField0>
+    <UANotes xmlns="4873beb7-5857-4685-be1f-d57550cc96cc" xsi:nil="true"/>
+  </documentManagement>
+</p:properties>
 </file>
 
 <file path=customXml/item4.xml><?xml version="1.0" encoding="utf-8"?>
@@ -6456,11 +6993,9 @@
 </file>
 
 <file path=customXml/itemProps1.xml><?xml version="1.0" encoding="utf-8"?>
-<ds:datastoreItem xmlns:ds="http://schemas.openxmlformats.org/officeDocument/2006/customXml" ds:itemID="{7FBDB1CC-CEFB-4E46-8174-1F0AA0D30B24}">
+<ds:datastoreItem xmlns:ds="http://schemas.openxmlformats.org/officeDocument/2006/customXml" ds:itemID="{C01C3C56-10DB-49F7-B061-44D8728D078A}">
   <ds:schemaRefs>
-    <ds:schemaRef ds:uri="http://schemas.microsoft.com/office/2006/metadata/properties"/>
-    <ds:schemaRef ds:uri="http://schemas.microsoft.com/office/infopath/2007/PartnerControls"/>
-    <ds:schemaRef ds:uri="4873beb7-5857-4685-be1f-d57550cc96cc"/>
+    <ds:schemaRef ds:uri="http://schemas.microsoft.com/sharepoint/v3/contenttype/forms"/>
   </ds:schemaRefs>
 </ds:datastoreItem>
 </file>
@@ -6484,15 +7019,17 @@
 </file>
 
 <file path=customXml/itemProps3.xml><?xml version="1.0" encoding="utf-8"?>
-<ds:datastoreItem xmlns:ds="http://schemas.openxmlformats.org/officeDocument/2006/customXml" ds:itemID="{C01C3C56-10DB-49F7-B061-44D8728D078A}">
+<ds:datastoreItem xmlns:ds="http://schemas.openxmlformats.org/officeDocument/2006/customXml" ds:itemID="{7FBDB1CC-CEFB-4E46-8174-1F0AA0D30B24}">
   <ds:schemaRefs>
-    <ds:schemaRef ds:uri="http://schemas.microsoft.com/sharepoint/v3/contenttype/forms"/>
+    <ds:schemaRef ds:uri="http://schemas.microsoft.com/office/2006/metadata/properties"/>
+    <ds:schemaRef ds:uri="http://schemas.microsoft.com/office/infopath/2007/PartnerControls"/>
+    <ds:schemaRef ds:uri="4873beb7-5857-4685-be1f-d57550cc96cc"/>
   </ds:schemaRefs>
 </ds:datastoreItem>
 </file>
 
 <file path=customXml/itemProps4.xml><?xml version="1.0" encoding="utf-8"?>
-<ds:datastoreItem xmlns:ds="http://schemas.openxmlformats.org/officeDocument/2006/customXml" ds:itemID="{079B4474-4257-4B85-9D0A-3C4FC13D30B5}">
+<ds:datastoreItem xmlns:ds="http://schemas.openxmlformats.org/officeDocument/2006/customXml" ds:itemID="{F2FE7949-E79C-482A-84B6-7AE43AC03DB1}">
   <ds:schemaRefs>
     <ds:schemaRef ds:uri="http://schemas.openxmlformats.org/officeDocument/2006/bibliography"/>
   </ds:schemaRefs>

</xml_diff>

<commit_message>
Fixed test specs and added last documentation
</commit_message>
<xml_diff>
--- a/Documentation/Website Test Specification.docx
+++ b/Documentation/Website Test Specification.docx
@@ -1,6 +1,6 @@
 
 <file path=word/document.xml><?xml version="1.0" encoding="utf-8"?>
-<w:document xmlns:wpc="http://schemas.microsoft.com/office/word/2010/wordprocessingCanvas" xmlns:mc="http://schemas.openxmlformats.org/markup-compatibility/2006" xmlns:o="urn:schemas-microsoft-com:office:office" xmlns:r="http://schemas.openxmlformats.org/officeDocument/2006/relationships" xmlns:m="http://schemas.openxmlformats.org/officeDocument/2006/math" xmlns:v="urn:schemas-microsoft-com:vml" xmlns:wp14="http://schemas.microsoft.com/office/word/2010/wordprocessingDrawing" xmlns:wp="http://schemas.openxmlformats.org/drawingml/2006/wordprocessingDrawing" xmlns:w10="urn:schemas-microsoft-com:office:word" xmlns:w="http://schemas.openxmlformats.org/wordprocessingml/2006/main" xmlns:w14="http://schemas.microsoft.com/office/word/2010/wordml" xmlns:w15="http://schemas.microsoft.com/office/word/2012/wordml" xmlns:wpg="http://schemas.microsoft.com/office/word/2010/wordprocessingGroup" xmlns:wpi="http://schemas.microsoft.com/office/word/2010/wordprocessingInk" xmlns:wne="http://schemas.microsoft.com/office/word/2006/wordml" xmlns:wps="http://schemas.microsoft.com/office/word/2010/wordprocessingShape" mc:Ignorable="w14 w15 wp14">
+<w:document xmlns:wpc="http://schemas.microsoft.com/office/word/2010/wordprocessingCanvas" xmlns:cx="http://schemas.microsoft.com/office/drawing/2014/chartex" xmlns:cx1="http://schemas.microsoft.com/office/drawing/2015/9/8/chartex" xmlns:cx2="http://schemas.microsoft.com/office/drawing/2015/10/21/chartex" xmlns:cx3="http://schemas.microsoft.com/office/drawing/2016/5/9/chartex" xmlns:cx4="http://schemas.microsoft.com/office/drawing/2016/5/10/chartex" xmlns:cx5="http://schemas.microsoft.com/office/drawing/2016/5/11/chartex" xmlns:cx6="http://schemas.microsoft.com/office/drawing/2016/5/12/chartex" xmlns:cx7="http://schemas.microsoft.com/office/drawing/2016/5/13/chartex" xmlns:cx8="http://schemas.microsoft.com/office/drawing/2016/5/14/chartex" xmlns:mc="http://schemas.openxmlformats.org/markup-compatibility/2006" xmlns:aink="http://schemas.microsoft.com/office/drawing/2016/ink" xmlns:am3d="http://schemas.microsoft.com/office/drawing/2017/model3d" xmlns:o="urn:schemas-microsoft-com:office:office" xmlns:r="http://schemas.openxmlformats.org/officeDocument/2006/relationships" xmlns:m="http://schemas.openxmlformats.org/officeDocument/2006/math" xmlns:v="urn:schemas-microsoft-com:vml" xmlns:wp14="http://schemas.microsoft.com/office/word/2010/wordprocessingDrawing" xmlns:wp="http://schemas.openxmlformats.org/drawingml/2006/wordprocessingDrawing" xmlns:w10="urn:schemas-microsoft-com:office:word" xmlns:w="http://schemas.openxmlformats.org/wordprocessingml/2006/main" xmlns:w14="http://schemas.microsoft.com/office/word/2010/wordml" xmlns:w15="http://schemas.microsoft.com/office/word/2012/wordml" xmlns:w16cid="http://schemas.microsoft.com/office/word/2016/wordml/cid" xmlns:w16se="http://schemas.microsoft.com/office/word/2015/wordml/symex" xmlns:wpg="http://schemas.microsoft.com/office/word/2010/wordprocessingGroup" xmlns:wpi="http://schemas.microsoft.com/office/word/2010/wordprocessingInk" xmlns:wne="http://schemas.microsoft.com/office/word/2006/wordml" xmlns:wps="http://schemas.microsoft.com/office/word/2010/wordprocessingShape" mc:Ignorable="w14 w15 w16se w16cid wp14">
   <w:body>
     <w:p>
       <w:pPr>
@@ -43,13 +43,25 @@
         </w:rPr>
         <w:t>Date: 25</w:t>
       </w:r>
+      <w:r>
+        <w:rPr>
+          <w:lang w:val="en-GB"/>
+        </w:rPr>
+        <w:t>/</w:t>
+      </w:r>
       <w:bookmarkStart w:id="0" w:name="_GoBack"/>
       <w:bookmarkEnd w:id="0"/>
       <w:r>
         <w:rPr>
           <w:lang w:val="en-GB"/>
         </w:rPr>
-        <w:t>/10/2019</w:t>
+        <w:t>09</w:t>
+      </w:r>
+      <w:r>
+        <w:rPr>
+          <w:lang w:val="en-GB"/>
+        </w:rPr>
+        <w:t>/2019</w:t>
       </w:r>
     </w:p>
     <w:p>
@@ -1364,19 +1376,7 @@
         <w:rPr>
           <w:lang w:val="en-GB"/>
         </w:rPr>
-        <w:t xml:space="preserve">Search for a medical code in the procedure search bar </w:t>
-      </w:r>
-      <w:r>
-        <w:rPr>
-          <w:lang w:val="en-GB"/>
-        </w:rPr>
-        <w:t>(Eg. 065 &amp; 039 are known working codes)</w:t>
-      </w:r>
-      <w:r>
-        <w:rPr>
-          <w:lang w:val="en-GB"/>
-        </w:rPr>
-        <w:t>.</w:t>
+        <w:t>Search for a medical code in the procedure search bar (Eg. 065 &amp; 039 are known working codes).</w:t>
       </w:r>
     </w:p>
     <w:p>
@@ -1441,7 +1441,7 @@
 </file>
 
 <file path=word/numbering.xml><?xml version="1.0" encoding="utf-8"?>
-<w:numbering xmlns:wpc="http://schemas.microsoft.com/office/word/2010/wordprocessingCanvas" xmlns:mc="http://schemas.openxmlformats.org/markup-compatibility/2006" xmlns:o="urn:schemas-microsoft-com:office:office" xmlns:r="http://schemas.openxmlformats.org/officeDocument/2006/relationships" xmlns:m="http://schemas.openxmlformats.org/officeDocument/2006/math" xmlns:v="urn:schemas-microsoft-com:vml" xmlns:wp14="http://schemas.microsoft.com/office/word/2010/wordprocessingDrawing" xmlns:wp="http://schemas.openxmlformats.org/drawingml/2006/wordprocessingDrawing" xmlns:w10="urn:schemas-microsoft-com:office:word" xmlns:w="http://schemas.openxmlformats.org/wordprocessingml/2006/main" xmlns:w14="http://schemas.microsoft.com/office/word/2010/wordml" xmlns:w15="http://schemas.microsoft.com/office/word/2012/wordml" xmlns:wpg="http://schemas.microsoft.com/office/word/2010/wordprocessingGroup" xmlns:wpi="http://schemas.microsoft.com/office/word/2010/wordprocessingInk" xmlns:wne="http://schemas.microsoft.com/office/word/2006/wordml" xmlns:wps="http://schemas.microsoft.com/office/word/2010/wordprocessingShape" mc:Ignorable="w14 w15 wp14">
+<w:numbering xmlns:wpc="http://schemas.microsoft.com/office/word/2010/wordprocessingCanvas" xmlns:cx="http://schemas.microsoft.com/office/drawing/2014/chartex" xmlns:cx1="http://schemas.microsoft.com/office/drawing/2015/9/8/chartex" xmlns:cx2="http://schemas.microsoft.com/office/drawing/2015/10/21/chartex" xmlns:cx3="http://schemas.microsoft.com/office/drawing/2016/5/9/chartex" xmlns:cx4="http://schemas.microsoft.com/office/drawing/2016/5/10/chartex" xmlns:cx5="http://schemas.microsoft.com/office/drawing/2016/5/11/chartex" xmlns:cx6="http://schemas.microsoft.com/office/drawing/2016/5/12/chartex" xmlns:cx7="http://schemas.microsoft.com/office/drawing/2016/5/13/chartex" xmlns:cx8="http://schemas.microsoft.com/office/drawing/2016/5/14/chartex" xmlns:mc="http://schemas.openxmlformats.org/markup-compatibility/2006" xmlns:aink="http://schemas.microsoft.com/office/drawing/2016/ink" xmlns:am3d="http://schemas.microsoft.com/office/drawing/2017/model3d" xmlns:o="urn:schemas-microsoft-com:office:office" xmlns:r="http://schemas.openxmlformats.org/officeDocument/2006/relationships" xmlns:m="http://schemas.openxmlformats.org/officeDocument/2006/math" xmlns:v="urn:schemas-microsoft-com:vml" xmlns:wp14="http://schemas.microsoft.com/office/word/2010/wordprocessingDrawing" xmlns:wp="http://schemas.openxmlformats.org/drawingml/2006/wordprocessingDrawing" xmlns:w10="urn:schemas-microsoft-com:office:word" xmlns:w="http://schemas.openxmlformats.org/wordprocessingml/2006/main" xmlns:w14="http://schemas.microsoft.com/office/word/2010/wordml" xmlns:w15="http://schemas.microsoft.com/office/word/2012/wordml" xmlns:w16cid="http://schemas.microsoft.com/office/word/2016/wordml/cid" xmlns:w16se="http://schemas.microsoft.com/office/word/2015/wordml/symex" xmlns:wpg="http://schemas.microsoft.com/office/word/2010/wordprocessingGroup" xmlns:wpi="http://schemas.microsoft.com/office/word/2010/wordprocessingInk" xmlns:wne="http://schemas.microsoft.com/office/word/2006/wordml" xmlns:wps="http://schemas.microsoft.com/office/word/2010/wordprocessingShape" mc:Ignorable="w14 w15 w16se w16cid wp14">
   <w:abstractNum w:abstractNumId="0" w15:restartNumberingAfterBreak="0">
     <w:nsid w:val="FFFFFF7C"/>
     <w:multiLevelType w:val="singleLevel"/>
@@ -3580,7 +3580,7 @@
 </file>
 
 <file path=word/styles.xml><?xml version="1.0" encoding="utf-8"?>
-<w:styles xmlns:mc="http://schemas.openxmlformats.org/markup-compatibility/2006" xmlns:r="http://schemas.openxmlformats.org/officeDocument/2006/relationships" xmlns:w="http://schemas.openxmlformats.org/wordprocessingml/2006/main" xmlns:w14="http://schemas.microsoft.com/office/word/2010/wordml" xmlns:w15="http://schemas.microsoft.com/office/word/2012/wordml" mc:Ignorable="w14 w15">
+<w:styles xmlns:mc="http://schemas.openxmlformats.org/markup-compatibility/2006" xmlns:r="http://schemas.openxmlformats.org/officeDocument/2006/relationships" xmlns:w="http://schemas.openxmlformats.org/wordprocessingml/2006/main" xmlns:w14="http://schemas.microsoft.com/office/word/2010/wordml" xmlns:w15="http://schemas.microsoft.com/office/word/2012/wordml" xmlns:w16cid="http://schemas.microsoft.com/office/word/2016/wordml/cid" xmlns:w16se="http://schemas.microsoft.com/office/word/2015/wordml/symex" mc:Ignorable="w14 w15 w16se w16cid">
   <w:docDefaults>
     <w:rPrDefault>
       <w:rPr>
@@ -3592,7 +3592,7 @@
     </w:rPrDefault>
     <w:pPrDefault/>
   </w:docDefaults>
-  <w:latentStyles w:defLockedState="0" w:defUIPriority="99" w:defSemiHidden="0" w:defUnhideWhenUsed="0" w:defQFormat="0" w:count="371">
+  <w:latentStyles w:defLockedState="0" w:defUIPriority="99" w:defSemiHidden="0" w:defUnhideWhenUsed="0" w:defQFormat="0" w:count="377">
     <w:lsdException w:name="Normal" w:uiPriority="0" w:qFormat="1"/>
     <w:lsdException w:name="heading 1" w:uiPriority="9" w:qFormat="1"/>
     <w:lsdException w:name="heading 2" w:semiHidden="1" w:uiPriority="9" w:unhideWhenUsed="1" w:qFormat="1"/>
@@ -3740,11 +3740,8 @@
     <w:lsdException w:name="Table 3D effects 3" w:semiHidden="1" w:unhideWhenUsed="1"/>
     <w:lsdException w:name="Table Contemporary" w:semiHidden="1" w:unhideWhenUsed="1"/>
     <w:lsdException w:name="Table Elegant" w:semiHidden="1" w:unhideWhenUsed="1"/>
-    <w:lsdException w:name="Table Professional" w:semiHidden="1" w:unhideWhenUsed="1"/>
     <w:lsdException w:name="Table Subtle 1" w:semiHidden="1" w:unhideWhenUsed="1"/>
     <w:lsdException w:name="Table Subtle 2" w:semiHidden="1" w:unhideWhenUsed="1"/>
-    <w:lsdException w:name="Table Web 1" w:semiHidden="1" w:unhideWhenUsed="1"/>
-    <w:lsdException w:name="Table Web 2" w:semiHidden="1" w:unhideWhenUsed="1"/>
     <w:lsdException w:name="Table Web 3" w:semiHidden="1" w:unhideWhenUsed="1"/>
     <w:lsdException w:name="Balloon Text" w:semiHidden="1" w:unhideWhenUsed="1"/>
     <w:lsdException w:name="Table Grid" w:uiPriority="39"/>
@@ -3964,6 +3961,12 @@
     <w:lsdException w:name="List Table 5 Dark Accent 6" w:uiPriority="50"/>
     <w:lsdException w:name="List Table 6 Colorful Accent 6" w:uiPriority="51"/>
     <w:lsdException w:name="List Table 7 Colorful Accent 6" w:uiPriority="52"/>
+    <w:lsdException w:name="Mention" w:semiHidden="1" w:unhideWhenUsed="1"/>
+    <w:lsdException w:name="Smart Hyperlink" w:semiHidden="1" w:unhideWhenUsed="1"/>
+    <w:lsdException w:name="Hashtag" w:semiHidden="1" w:unhideWhenUsed="1"/>
+    <w:lsdException w:name="Unresolved Mention" w:semiHidden="1" w:unhideWhenUsed="1"/>
+    <w:lsdException w:name="Smart Link" w:semiHidden="1" w:unhideWhenUsed="1"/>
+    <w:lsdException w:name="Smart Link Error" w:semiHidden="1" w:unhideWhenUsed="1"/>
   </w:latentStyles>
   <w:style w:type="paragraph" w:default="1" w:styleId="Normal">
     <w:name w:val="Normal"/>
@@ -5267,139 +5270,12 @@
 </file>
 
 <file path=customXml/item1.xml><?xml version="1.0" encoding="utf-8"?>
-<p:properties xmlns:p="http://schemas.microsoft.com/office/2006/metadata/properties" xmlns:xsi="http://www.w3.org/2001/XMLSchema-instance" xmlns:pc="http://schemas.microsoft.com/office/infopath/2007/PartnerControls">
-  <documentManagement>
-    <LocLastLocAttemptVersionTypeLookup xmlns="4873beb7-5857-4685-be1f-d57550cc96cc" xsi:nil="true"/>
-    <MarketSpecific xmlns="4873beb7-5857-4685-be1f-d57550cc96cc">false</MarketSpecific>
-    <ApprovalStatus xmlns="4873beb7-5857-4685-be1f-d57550cc96cc">InProgress</ApprovalStatus>
-    <LocComments xmlns="4873beb7-5857-4685-be1f-d57550cc96cc" xsi:nil="true"/>
-    <DirectSourceMarket xmlns="4873beb7-5857-4685-be1f-d57550cc96cc" xsi:nil="true"/>
-    <LocPublishedLinkedAssetsLookup xmlns="4873beb7-5857-4685-be1f-d57550cc96cc" xsi:nil="true"/>
-    <ThumbnailAssetId xmlns="4873beb7-5857-4685-be1f-d57550cc96cc" xsi:nil="true"/>
-    <PrimaryImageGen xmlns="4873beb7-5857-4685-be1f-d57550cc96cc">true</PrimaryImageGen>
-    <LegacyData xmlns="4873beb7-5857-4685-be1f-d57550cc96cc" xsi:nil="true"/>
-    <LocNewPublishedVersionLookup xmlns="4873beb7-5857-4685-be1f-d57550cc96cc" xsi:nil="true"/>
-    <NumericId xmlns="4873beb7-5857-4685-be1f-d57550cc96cc">102787001</NumericId>
-    <TPFriendlyName xmlns="4873beb7-5857-4685-be1f-d57550cc96cc" xsi:nil="true"/>
-    <LocOverallPublishStatusLookup xmlns="4873beb7-5857-4685-be1f-d57550cc96cc" xsi:nil="true"/>
-    <LocRecommendedHandoff xmlns="4873beb7-5857-4685-be1f-d57550cc96cc" xsi:nil="true"/>
-    <BlockPublish xmlns="4873beb7-5857-4685-be1f-d57550cc96cc">false</BlockPublish>
-    <BusinessGroup xmlns="4873beb7-5857-4685-be1f-d57550cc96cc" xsi:nil="true"/>
-    <OpenTemplate xmlns="4873beb7-5857-4685-be1f-d57550cc96cc">true</OpenTemplate>
-    <SourceTitle xmlns="4873beb7-5857-4685-be1f-d57550cc96cc" xsi:nil="true"/>
-    <LocOverallLocStatusLookup xmlns="4873beb7-5857-4685-be1f-d57550cc96cc" xsi:nil="true"/>
-    <APEditor xmlns="4873beb7-5857-4685-be1f-d57550cc96cc">
-      <UserInfo>
-        <DisplayName/>
-        <AccountId xsi:nil="true"/>
-        <AccountType/>
-      </UserInfo>
-    </APEditor>
-    <UALocComments xmlns="4873beb7-5857-4685-be1f-d57550cc96cc" xsi:nil="true"/>
-    <IntlLangReviewDate xmlns="4873beb7-5857-4685-be1f-d57550cc96cc" xsi:nil="true"/>
-    <PublishStatusLookup xmlns="4873beb7-5857-4685-be1f-d57550cc96cc">
-      <Value>1343188</Value>
-    </PublishStatusLookup>
-    <ParentAssetId xmlns="4873beb7-5857-4685-be1f-d57550cc96cc" xsi:nil="true"/>
-    <FeatureTagsTaxHTField0 xmlns="4873beb7-5857-4685-be1f-d57550cc96cc">
-      <Terms xmlns="http://schemas.microsoft.com/office/infopath/2007/PartnerControls"/>
-    </FeatureTagsTaxHTField0>
-    <MachineTranslated xmlns="4873beb7-5857-4685-be1f-d57550cc96cc">false</MachineTranslated>
-    <Providers xmlns="4873beb7-5857-4685-be1f-d57550cc96cc" xsi:nil="true"/>
-    <OriginalSourceMarket xmlns="4873beb7-5857-4685-be1f-d57550cc96cc" xsi:nil="true"/>
-    <APDescription xmlns="4873beb7-5857-4685-be1f-d57550cc96cc" xsi:nil="true"/>
-    <ContentItem xmlns="4873beb7-5857-4685-be1f-d57550cc96cc" xsi:nil="true"/>
-    <ClipArtFilename xmlns="4873beb7-5857-4685-be1f-d57550cc96cc" xsi:nil="true"/>
-    <TPInstallLocation xmlns="4873beb7-5857-4685-be1f-d57550cc96cc" xsi:nil="true"/>
-    <TimesCloned xmlns="4873beb7-5857-4685-be1f-d57550cc96cc" xsi:nil="true"/>
-    <PublishTargets xmlns="4873beb7-5857-4685-be1f-d57550cc96cc">OfficeOnlineVNext</PublishTargets>
-    <AcquiredFrom xmlns="4873beb7-5857-4685-be1f-d57550cc96cc">Internal MS</AcquiredFrom>
-    <AssetStart xmlns="4873beb7-5857-4685-be1f-d57550cc96cc">2011-11-23T17:29:00+00:00</AssetStart>
-    <FriendlyTitle xmlns="4873beb7-5857-4685-be1f-d57550cc96cc" xsi:nil="true"/>
-    <Provider xmlns="4873beb7-5857-4685-be1f-d57550cc96cc" xsi:nil="true"/>
-    <LastHandOff xmlns="4873beb7-5857-4685-be1f-d57550cc96cc" xsi:nil="true"/>
-    <TPClientViewer xmlns="4873beb7-5857-4685-be1f-d57550cc96cc" xsi:nil="true"/>
-    <TemplateStatus xmlns="4873beb7-5857-4685-be1f-d57550cc96cc">Complete</TemplateStatus>
-    <Downloads xmlns="4873beb7-5857-4685-be1f-d57550cc96cc">0</Downloads>
-    <OOCacheId xmlns="4873beb7-5857-4685-be1f-d57550cc96cc" xsi:nil="true"/>
-    <IsDeleted xmlns="4873beb7-5857-4685-be1f-d57550cc96cc">false</IsDeleted>
-    <LocPublishedDependentAssetsLookup xmlns="4873beb7-5857-4685-be1f-d57550cc96cc" xsi:nil="true"/>
-    <AssetExpire xmlns="4873beb7-5857-4685-be1f-d57550cc96cc">2029-05-12T07:00:00+00:00</AssetExpire>
-    <CSXSubmissionMarket xmlns="4873beb7-5857-4685-be1f-d57550cc96cc" xsi:nil="true"/>
-    <DSATActionTaken xmlns="4873beb7-5857-4685-be1f-d57550cc96cc" xsi:nil="true"/>
-    <SubmitterId xmlns="4873beb7-5857-4685-be1f-d57550cc96cc" xsi:nil="true"/>
-    <EditorialTags xmlns="4873beb7-5857-4685-be1f-d57550cc96cc" xsi:nil="true"/>
-    <TPExecutable xmlns="4873beb7-5857-4685-be1f-d57550cc96cc" xsi:nil="true"/>
-    <CSXSubmissionDate xmlns="4873beb7-5857-4685-be1f-d57550cc96cc" xsi:nil="true"/>
-    <CSXUpdate xmlns="4873beb7-5857-4685-be1f-d57550cc96cc">false</CSXUpdate>
-    <AssetType xmlns="4873beb7-5857-4685-be1f-d57550cc96cc">TP</AssetType>
-    <ApprovalLog xmlns="4873beb7-5857-4685-be1f-d57550cc96cc" xsi:nil="true"/>
-    <BugNumber xmlns="4873beb7-5857-4685-be1f-d57550cc96cc" xsi:nil="true"/>
-    <OriginAsset xmlns="4873beb7-5857-4685-be1f-d57550cc96cc" xsi:nil="true"/>
-    <TPComponent xmlns="4873beb7-5857-4685-be1f-d57550cc96cc" xsi:nil="true"/>
-    <Milestone xmlns="4873beb7-5857-4685-be1f-d57550cc96cc" xsi:nil="true"/>
-    <RecommendationsModifier xmlns="4873beb7-5857-4685-be1f-d57550cc96cc" xsi:nil="true"/>
-    <AssetId xmlns="4873beb7-5857-4685-be1f-d57550cc96cc">TP102787001</AssetId>
-    <PolicheckWords xmlns="4873beb7-5857-4685-be1f-d57550cc96cc" xsi:nil="true"/>
-    <TPLaunchHelpLink xmlns="4873beb7-5857-4685-be1f-d57550cc96cc" xsi:nil="true"/>
-    <IntlLocPriority xmlns="4873beb7-5857-4685-be1f-d57550cc96cc" xsi:nil="true"/>
-    <TPApplication xmlns="4873beb7-5857-4685-be1f-d57550cc96cc" xsi:nil="true"/>
-    <IntlLangReviewer xmlns="4873beb7-5857-4685-be1f-d57550cc96cc" xsi:nil="true"/>
-    <HandoffToMSDN xmlns="4873beb7-5857-4685-be1f-d57550cc96cc" xsi:nil="true"/>
-    <PlannedPubDate xmlns="4873beb7-5857-4685-be1f-d57550cc96cc" xsi:nil="true"/>
-    <CrawlForDependencies xmlns="4873beb7-5857-4685-be1f-d57550cc96cc">false</CrawlForDependencies>
-    <LocLastLocAttemptVersionLookup xmlns="4873beb7-5857-4685-be1f-d57550cc96cc">693888</LocLastLocAttemptVersionLookup>
-    <LocProcessedForHandoffsLookup xmlns="4873beb7-5857-4685-be1f-d57550cc96cc" xsi:nil="true"/>
-    <TrustLevel xmlns="4873beb7-5857-4685-be1f-d57550cc96cc">1 Microsoft Managed Content</TrustLevel>
-    <CampaignTagsTaxHTField0 xmlns="4873beb7-5857-4685-be1f-d57550cc96cc">
-      <Terms xmlns="http://schemas.microsoft.com/office/infopath/2007/PartnerControls"/>
-    </CampaignTagsTaxHTField0>
-    <TPNamespace xmlns="4873beb7-5857-4685-be1f-d57550cc96cc" xsi:nil="true"/>
-    <LocOverallPreviewStatusLookup xmlns="4873beb7-5857-4685-be1f-d57550cc96cc" xsi:nil="true"/>
-    <TaxCatchAll xmlns="4873beb7-5857-4685-be1f-d57550cc96cc"/>
-    <IsSearchable xmlns="4873beb7-5857-4685-be1f-d57550cc96cc">false</IsSearchable>
-    <TemplateTemplateType xmlns="4873beb7-5857-4685-be1f-d57550cc96cc">Word Document Template</TemplateTemplateType>
-    <Markets xmlns="4873beb7-5857-4685-be1f-d57550cc96cc"/>
-    <IntlLangReview xmlns="4873beb7-5857-4685-be1f-d57550cc96cc" xsi:nil="true"/>
-    <UAProjectedTotalWords xmlns="4873beb7-5857-4685-be1f-d57550cc96cc" xsi:nil="true"/>
-    <OutputCachingOn xmlns="4873beb7-5857-4685-be1f-d57550cc96cc">false</OutputCachingOn>
-    <AverageRating xmlns="4873beb7-5857-4685-be1f-d57550cc96cc" xsi:nil="true"/>
-    <LocMarketGroupTiers2 xmlns="4873beb7-5857-4685-be1f-d57550cc96cc" xsi:nil="true"/>
-    <APAuthor xmlns="4873beb7-5857-4685-be1f-d57550cc96cc">
-      <UserInfo>
-        <DisplayName>REDMOND\v-namall</DisplayName>
-        <AccountId>978</AccountId>
-        <AccountType/>
-      </UserInfo>
-    </APAuthor>
-    <TPCommandLine xmlns="4873beb7-5857-4685-be1f-d57550cc96cc" xsi:nil="true"/>
-    <LocManualTestRequired xmlns="4873beb7-5857-4685-be1f-d57550cc96cc">false</LocManualTestRequired>
-    <TPAppVersion xmlns="4873beb7-5857-4685-be1f-d57550cc96cc" xsi:nil="true"/>
-    <EditorialStatus xmlns="4873beb7-5857-4685-be1f-d57550cc96cc">Complete</EditorialStatus>
-    <LocProcessedForMarketsLookup xmlns="4873beb7-5857-4685-be1f-d57550cc96cc" xsi:nil="true"/>
-    <LastModifiedDateTime xmlns="4873beb7-5857-4685-be1f-d57550cc96cc" xsi:nil="true"/>
-    <TPLaunchHelpLinkType xmlns="4873beb7-5857-4685-be1f-d57550cc96cc">Template</TPLaunchHelpLinkType>
-    <ScenarioTagsTaxHTField0 xmlns="4873beb7-5857-4685-be1f-d57550cc96cc">
-      <Terms xmlns="http://schemas.microsoft.com/office/infopath/2007/PartnerControls"/>
-    </ScenarioTagsTaxHTField0>
-    <OriginalRelease xmlns="4873beb7-5857-4685-be1f-d57550cc96cc">14</OriginalRelease>
-    <LocalizationTagsTaxHTField0 xmlns="4873beb7-5857-4685-be1f-d57550cc96cc">
-      <Terms xmlns="http://schemas.microsoft.com/office/infopath/2007/PartnerControls"/>
-    </LocalizationTagsTaxHTField0>
-    <Manager xmlns="4873beb7-5857-4685-be1f-d57550cc96cc" xsi:nil="true"/>
-    <UALocRecommendation xmlns="4873beb7-5857-4685-be1f-d57550cc96cc">Localize</UALocRecommendation>
-    <LocOverallHandbackStatusLookup xmlns="4873beb7-5857-4685-be1f-d57550cc96cc" xsi:nil="true"/>
-    <ArtSampleDocs xmlns="4873beb7-5857-4685-be1f-d57550cc96cc" xsi:nil="true"/>
-    <UACurrentWords xmlns="4873beb7-5857-4685-be1f-d57550cc96cc" xsi:nil="true"/>
-    <ShowIn xmlns="4873beb7-5857-4685-be1f-d57550cc96cc">Show everywhere</ShowIn>
-    <CSXHash xmlns="4873beb7-5857-4685-be1f-d57550cc96cc" xsi:nil="true"/>
-    <VoteCount xmlns="4873beb7-5857-4685-be1f-d57550cc96cc" xsi:nil="true"/>
-    <InternalTagsTaxHTField0 xmlns="4873beb7-5857-4685-be1f-d57550cc96cc">
-      <Terms xmlns="http://schemas.microsoft.com/office/infopath/2007/PartnerControls"/>
-    </InternalTagsTaxHTField0>
-    <UANotes xmlns="4873beb7-5857-4685-be1f-d57550cc96cc" xsi:nil="true"/>
-  </documentManagement>
-</p:properties>
+<?mso-contentType ?>
+<FormTemplates xmlns="http://schemas.microsoft.com/sharepoint/v3/contenttype/forms">
+  <Display>DocumentLibraryForm</Display>
+  <Edit>AssetEditForm</Edit>
+  <New>DocumentLibraryForm</New>
+</FormTemplates>
 </file>
 
 <file path=customXml/item2.xml><?xml version="1.0" encoding="utf-8"?>
@@ -6443,12 +6319,139 @@
 </file>
 
 <file path=customXml/item3.xml><?xml version="1.0" encoding="utf-8"?>
-<?mso-contentType ?>
-<FormTemplates xmlns="http://schemas.microsoft.com/sharepoint/v3/contenttype/forms">
-  <Display>DocumentLibraryForm</Display>
-  <Edit>AssetEditForm</Edit>
-  <New>DocumentLibraryForm</New>
-</FormTemplates>
+<p:properties xmlns:p="http://schemas.microsoft.com/office/2006/metadata/properties" xmlns:xsi="http://www.w3.org/2001/XMLSchema-instance" xmlns:pc="http://schemas.microsoft.com/office/infopath/2007/PartnerControls">
+  <documentManagement>
+    <LocLastLocAttemptVersionTypeLookup xmlns="4873beb7-5857-4685-be1f-d57550cc96cc" xsi:nil="true"/>
+    <MarketSpecific xmlns="4873beb7-5857-4685-be1f-d57550cc96cc">false</MarketSpecific>
+    <ApprovalStatus xmlns="4873beb7-5857-4685-be1f-d57550cc96cc">InProgress</ApprovalStatus>
+    <LocComments xmlns="4873beb7-5857-4685-be1f-d57550cc96cc" xsi:nil="true"/>
+    <DirectSourceMarket xmlns="4873beb7-5857-4685-be1f-d57550cc96cc" xsi:nil="true"/>
+    <LocPublishedLinkedAssetsLookup xmlns="4873beb7-5857-4685-be1f-d57550cc96cc" xsi:nil="true"/>
+    <ThumbnailAssetId xmlns="4873beb7-5857-4685-be1f-d57550cc96cc" xsi:nil="true"/>
+    <PrimaryImageGen xmlns="4873beb7-5857-4685-be1f-d57550cc96cc">true</PrimaryImageGen>
+    <LegacyData xmlns="4873beb7-5857-4685-be1f-d57550cc96cc" xsi:nil="true"/>
+    <LocNewPublishedVersionLookup xmlns="4873beb7-5857-4685-be1f-d57550cc96cc" xsi:nil="true"/>
+    <NumericId xmlns="4873beb7-5857-4685-be1f-d57550cc96cc">102787001</NumericId>
+    <TPFriendlyName xmlns="4873beb7-5857-4685-be1f-d57550cc96cc" xsi:nil="true"/>
+    <LocOverallPublishStatusLookup xmlns="4873beb7-5857-4685-be1f-d57550cc96cc" xsi:nil="true"/>
+    <LocRecommendedHandoff xmlns="4873beb7-5857-4685-be1f-d57550cc96cc" xsi:nil="true"/>
+    <BlockPublish xmlns="4873beb7-5857-4685-be1f-d57550cc96cc">false</BlockPublish>
+    <BusinessGroup xmlns="4873beb7-5857-4685-be1f-d57550cc96cc" xsi:nil="true"/>
+    <OpenTemplate xmlns="4873beb7-5857-4685-be1f-d57550cc96cc">true</OpenTemplate>
+    <SourceTitle xmlns="4873beb7-5857-4685-be1f-d57550cc96cc" xsi:nil="true"/>
+    <LocOverallLocStatusLookup xmlns="4873beb7-5857-4685-be1f-d57550cc96cc" xsi:nil="true"/>
+    <APEditor xmlns="4873beb7-5857-4685-be1f-d57550cc96cc">
+      <UserInfo>
+        <DisplayName/>
+        <AccountId xsi:nil="true"/>
+        <AccountType/>
+      </UserInfo>
+    </APEditor>
+    <UALocComments xmlns="4873beb7-5857-4685-be1f-d57550cc96cc" xsi:nil="true"/>
+    <IntlLangReviewDate xmlns="4873beb7-5857-4685-be1f-d57550cc96cc" xsi:nil="true"/>
+    <PublishStatusLookup xmlns="4873beb7-5857-4685-be1f-d57550cc96cc">
+      <Value>1343188</Value>
+    </PublishStatusLookup>
+    <ParentAssetId xmlns="4873beb7-5857-4685-be1f-d57550cc96cc" xsi:nil="true"/>
+    <FeatureTagsTaxHTField0 xmlns="4873beb7-5857-4685-be1f-d57550cc96cc">
+      <Terms xmlns="http://schemas.microsoft.com/office/infopath/2007/PartnerControls"/>
+    </FeatureTagsTaxHTField0>
+    <MachineTranslated xmlns="4873beb7-5857-4685-be1f-d57550cc96cc">false</MachineTranslated>
+    <Providers xmlns="4873beb7-5857-4685-be1f-d57550cc96cc" xsi:nil="true"/>
+    <OriginalSourceMarket xmlns="4873beb7-5857-4685-be1f-d57550cc96cc" xsi:nil="true"/>
+    <APDescription xmlns="4873beb7-5857-4685-be1f-d57550cc96cc" xsi:nil="true"/>
+    <ContentItem xmlns="4873beb7-5857-4685-be1f-d57550cc96cc" xsi:nil="true"/>
+    <ClipArtFilename xmlns="4873beb7-5857-4685-be1f-d57550cc96cc" xsi:nil="true"/>
+    <TPInstallLocation xmlns="4873beb7-5857-4685-be1f-d57550cc96cc" xsi:nil="true"/>
+    <TimesCloned xmlns="4873beb7-5857-4685-be1f-d57550cc96cc" xsi:nil="true"/>
+    <PublishTargets xmlns="4873beb7-5857-4685-be1f-d57550cc96cc">OfficeOnlineVNext</PublishTargets>
+    <AcquiredFrom xmlns="4873beb7-5857-4685-be1f-d57550cc96cc">Internal MS</AcquiredFrom>
+    <AssetStart xmlns="4873beb7-5857-4685-be1f-d57550cc96cc">2011-11-23T17:29:00+00:00</AssetStart>
+    <FriendlyTitle xmlns="4873beb7-5857-4685-be1f-d57550cc96cc" xsi:nil="true"/>
+    <Provider xmlns="4873beb7-5857-4685-be1f-d57550cc96cc" xsi:nil="true"/>
+    <LastHandOff xmlns="4873beb7-5857-4685-be1f-d57550cc96cc" xsi:nil="true"/>
+    <TPClientViewer xmlns="4873beb7-5857-4685-be1f-d57550cc96cc" xsi:nil="true"/>
+    <TemplateStatus xmlns="4873beb7-5857-4685-be1f-d57550cc96cc">Complete</TemplateStatus>
+    <Downloads xmlns="4873beb7-5857-4685-be1f-d57550cc96cc">0</Downloads>
+    <OOCacheId xmlns="4873beb7-5857-4685-be1f-d57550cc96cc" xsi:nil="true"/>
+    <IsDeleted xmlns="4873beb7-5857-4685-be1f-d57550cc96cc">false</IsDeleted>
+    <LocPublishedDependentAssetsLookup xmlns="4873beb7-5857-4685-be1f-d57550cc96cc" xsi:nil="true"/>
+    <AssetExpire xmlns="4873beb7-5857-4685-be1f-d57550cc96cc">2029-05-12T07:00:00+00:00</AssetExpire>
+    <CSXSubmissionMarket xmlns="4873beb7-5857-4685-be1f-d57550cc96cc" xsi:nil="true"/>
+    <DSATActionTaken xmlns="4873beb7-5857-4685-be1f-d57550cc96cc" xsi:nil="true"/>
+    <SubmitterId xmlns="4873beb7-5857-4685-be1f-d57550cc96cc" xsi:nil="true"/>
+    <EditorialTags xmlns="4873beb7-5857-4685-be1f-d57550cc96cc" xsi:nil="true"/>
+    <TPExecutable xmlns="4873beb7-5857-4685-be1f-d57550cc96cc" xsi:nil="true"/>
+    <CSXSubmissionDate xmlns="4873beb7-5857-4685-be1f-d57550cc96cc" xsi:nil="true"/>
+    <CSXUpdate xmlns="4873beb7-5857-4685-be1f-d57550cc96cc">false</CSXUpdate>
+    <AssetType xmlns="4873beb7-5857-4685-be1f-d57550cc96cc">TP</AssetType>
+    <ApprovalLog xmlns="4873beb7-5857-4685-be1f-d57550cc96cc" xsi:nil="true"/>
+    <BugNumber xmlns="4873beb7-5857-4685-be1f-d57550cc96cc" xsi:nil="true"/>
+    <OriginAsset xmlns="4873beb7-5857-4685-be1f-d57550cc96cc" xsi:nil="true"/>
+    <TPComponent xmlns="4873beb7-5857-4685-be1f-d57550cc96cc" xsi:nil="true"/>
+    <Milestone xmlns="4873beb7-5857-4685-be1f-d57550cc96cc" xsi:nil="true"/>
+    <RecommendationsModifier xmlns="4873beb7-5857-4685-be1f-d57550cc96cc" xsi:nil="true"/>
+    <AssetId xmlns="4873beb7-5857-4685-be1f-d57550cc96cc">TP102787001</AssetId>
+    <PolicheckWords xmlns="4873beb7-5857-4685-be1f-d57550cc96cc" xsi:nil="true"/>
+    <TPLaunchHelpLink xmlns="4873beb7-5857-4685-be1f-d57550cc96cc" xsi:nil="true"/>
+    <IntlLocPriority xmlns="4873beb7-5857-4685-be1f-d57550cc96cc" xsi:nil="true"/>
+    <TPApplication xmlns="4873beb7-5857-4685-be1f-d57550cc96cc" xsi:nil="true"/>
+    <IntlLangReviewer xmlns="4873beb7-5857-4685-be1f-d57550cc96cc" xsi:nil="true"/>
+    <HandoffToMSDN xmlns="4873beb7-5857-4685-be1f-d57550cc96cc" xsi:nil="true"/>
+    <PlannedPubDate xmlns="4873beb7-5857-4685-be1f-d57550cc96cc" xsi:nil="true"/>
+    <CrawlForDependencies xmlns="4873beb7-5857-4685-be1f-d57550cc96cc">false</CrawlForDependencies>
+    <LocLastLocAttemptVersionLookup xmlns="4873beb7-5857-4685-be1f-d57550cc96cc">693888</LocLastLocAttemptVersionLookup>
+    <LocProcessedForHandoffsLookup xmlns="4873beb7-5857-4685-be1f-d57550cc96cc" xsi:nil="true"/>
+    <TrustLevel xmlns="4873beb7-5857-4685-be1f-d57550cc96cc">1 Microsoft Managed Content</TrustLevel>
+    <CampaignTagsTaxHTField0 xmlns="4873beb7-5857-4685-be1f-d57550cc96cc">
+      <Terms xmlns="http://schemas.microsoft.com/office/infopath/2007/PartnerControls"/>
+    </CampaignTagsTaxHTField0>
+    <TPNamespace xmlns="4873beb7-5857-4685-be1f-d57550cc96cc" xsi:nil="true"/>
+    <LocOverallPreviewStatusLookup xmlns="4873beb7-5857-4685-be1f-d57550cc96cc" xsi:nil="true"/>
+    <TaxCatchAll xmlns="4873beb7-5857-4685-be1f-d57550cc96cc"/>
+    <IsSearchable xmlns="4873beb7-5857-4685-be1f-d57550cc96cc">false</IsSearchable>
+    <TemplateTemplateType xmlns="4873beb7-5857-4685-be1f-d57550cc96cc">Word Document Template</TemplateTemplateType>
+    <Markets xmlns="4873beb7-5857-4685-be1f-d57550cc96cc"/>
+    <IntlLangReview xmlns="4873beb7-5857-4685-be1f-d57550cc96cc" xsi:nil="true"/>
+    <UAProjectedTotalWords xmlns="4873beb7-5857-4685-be1f-d57550cc96cc" xsi:nil="true"/>
+    <OutputCachingOn xmlns="4873beb7-5857-4685-be1f-d57550cc96cc">false</OutputCachingOn>
+    <AverageRating xmlns="4873beb7-5857-4685-be1f-d57550cc96cc" xsi:nil="true"/>
+    <LocMarketGroupTiers2 xmlns="4873beb7-5857-4685-be1f-d57550cc96cc" xsi:nil="true"/>
+    <APAuthor xmlns="4873beb7-5857-4685-be1f-d57550cc96cc">
+      <UserInfo>
+        <DisplayName>REDMOND\v-namall</DisplayName>
+        <AccountId>978</AccountId>
+        <AccountType/>
+      </UserInfo>
+    </APAuthor>
+    <TPCommandLine xmlns="4873beb7-5857-4685-be1f-d57550cc96cc" xsi:nil="true"/>
+    <LocManualTestRequired xmlns="4873beb7-5857-4685-be1f-d57550cc96cc">false</LocManualTestRequired>
+    <TPAppVersion xmlns="4873beb7-5857-4685-be1f-d57550cc96cc" xsi:nil="true"/>
+    <EditorialStatus xmlns="4873beb7-5857-4685-be1f-d57550cc96cc">Complete</EditorialStatus>
+    <LocProcessedForMarketsLookup xmlns="4873beb7-5857-4685-be1f-d57550cc96cc" xsi:nil="true"/>
+    <LastModifiedDateTime xmlns="4873beb7-5857-4685-be1f-d57550cc96cc" xsi:nil="true"/>
+    <TPLaunchHelpLinkType xmlns="4873beb7-5857-4685-be1f-d57550cc96cc">Template</TPLaunchHelpLinkType>
+    <ScenarioTagsTaxHTField0 xmlns="4873beb7-5857-4685-be1f-d57550cc96cc">
+      <Terms xmlns="http://schemas.microsoft.com/office/infopath/2007/PartnerControls"/>
+    </ScenarioTagsTaxHTField0>
+    <OriginalRelease xmlns="4873beb7-5857-4685-be1f-d57550cc96cc">14</OriginalRelease>
+    <LocalizationTagsTaxHTField0 xmlns="4873beb7-5857-4685-be1f-d57550cc96cc">
+      <Terms xmlns="http://schemas.microsoft.com/office/infopath/2007/PartnerControls"/>
+    </LocalizationTagsTaxHTField0>
+    <Manager xmlns="4873beb7-5857-4685-be1f-d57550cc96cc" xsi:nil="true"/>
+    <UALocRecommendation xmlns="4873beb7-5857-4685-be1f-d57550cc96cc">Localize</UALocRecommendation>
+    <LocOverallHandbackStatusLookup xmlns="4873beb7-5857-4685-be1f-d57550cc96cc" xsi:nil="true"/>
+    <ArtSampleDocs xmlns="4873beb7-5857-4685-be1f-d57550cc96cc" xsi:nil="true"/>
+    <UACurrentWords xmlns="4873beb7-5857-4685-be1f-d57550cc96cc" xsi:nil="true"/>
+    <ShowIn xmlns="4873beb7-5857-4685-be1f-d57550cc96cc">Show everywhere</ShowIn>
+    <CSXHash xmlns="4873beb7-5857-4685-be1f-d57550cc96cc" xsi:nil="true"/>
+    <VoteCount xmlns="4873beb7-5857-4685-be1f-d57550cc96cc" xsi:nil="true"/>
+    <InternalTagsTaxHTField0 xmlns="4873beb7-5857-4685-be1f-d57550cc96cc">
+      <Terms xmlns="http://schemas.microsoft.com/office/infopath/2007/PartnerControls"/>
+    </InternalTagsTaxHTField0>
+    <UANotes xmlns="4873beb7-5857-4685-be1f-d57550cc96cc" xsi:nil="true"/>
+  </documentManagement>
+</p:properties>
 </file>
 
 <file path=customXml/item4.xml><?xml version="1.0" encoding="utf-8"?>
@@ -6456,11 +6459,9 @@
 </file>
 
 <file path=customXml/itemProps1.xml><?xml version="1.0" encoding="utf-8"?>
-<ds:datastoreItem xmlns:ds="http://schemas.openxmlformats.org/officeDocument/2006/customXml" ds:itemID="{7FBDB1CC-CEFB-4E46-8174-1F0AA0D30B24}">
+<ds:datastoreItem xmlns:ds="http://schemas.openxmlformats.org/officeDocument/2006/customXml" ds:itemID="{C01C3C56-10DB-49F7-B061-44D8728D078A}">
   <ds:schemaRefs>
-    <ds:schemaRef ds:uri="http://schemas.microsoft.com/office/2006/metadata/properties"/>
-    <ds:schemaRef ds:uri="http://schemas.microsoft.com/office/infopath/2007/PartnerControls"/>
-    <ds:schemaRef ds:uri="4873beb7-5857-4685-be1f-d57550cc96cc"/>
+    <ds:schemaRef ds:uri="http://schemas.microsoft.com/sharepoint/v3/contenttype/forms"/>
   </ds:schemaRefs>
 </ds:datastoreItem>
 </file>
@@ -6484,15 +6485,17 @@
 </file>
 
 <file path=customXml/itemProps3.xml><?xml version="1.0" encoding="utf-8"?>
-<ds:datastoreItem xmlns:ds="http://schemas.openxmlformats.org/officeDocument/2006/customXml" ds:itemID="{C01C3C56-10DB-49F7-B061-44D8728D078A}">
+<ds:datastoreItem xmlns:ds="http://schemas.openxmlformats.org/officeDocument/2006/customXml" ds:itemID="{7FBDB1CC-CEFB-4E46-8174-1F0AA0D30B24}">
   <ds:schemaRefs>
-    <ds:schemaRef ds:uri="http://schemas.microsoft.com/sharepoint/v3/contenttype/forms"/>
+    <ds:schemaRef ds:uri="http://schemas.microsoft.com/office/2006/metadata/properties"/>
+    <ds:schemaRef ds:uri="http://schemas.microsoft.com/office/infopath/2007/PartnerControls"/>
+    <ds:schemaRef ds:uri="4873beb7-5857-4685-be1f-d57550cc96cc"/>
   </ds:schemaRefs>
 </ds:datastoreItem>
 </file>
 
 <file path=customXml/itemProps4.xml><?xml version="1.0" encoding="utf-8"?>
-<ds:datastoreItem xmlns:ds="http://schemas.openxmlformats.org/officeDocument/2006/customXml" ds:itemID="{079B4474-4257-4B85-9D0A-3C4FC13D30B5}">
+<ds:datastoreItem xmlns:ds="http://schemas.openxmlformats.org/officeDocument/2006/customXml" ds:itemID="{58DC5303-96A3-4B97-A1FD-417397978D66}">
   <ds:schemaRefs>
     <ds:schemaRef ds:uri="http://schemas.openxmlformats.org/officeDocument/2006/bibliography"/>
   </ds:schemaRefs>

</xml_diff>

<commit_message>
Updated the website test spec for new features
</commit_message>
<xml_diff>
--- a/Documentation/Website Test Specification.docx
+++ b/Documentation/Website Test Specification.docx
@@ -1,6 +1,6 @@
 
 <file path=word/document.xml><?xml version="1.0" encoding="utf-8"?>
-<w:document xmlns:wpc="http://schemas.microsoft.com/office/word/2010/wordprocessingCanvas" xmlns:cx="http://schemas.microsoft.com/office/drawing/2014/chartex" xmlns:cx1="http://schemas.microsoft.com/office/drawing/2015/9/8/chartex" xmlns:cx2="http://schemas.microsoft.com/office/drawing/2015/10/21/chartex" xmlns:cx3="http://schemas.microsoft.com/office/drawing/2016/5/9/chartex" xmlns:cx4="http://schemas.microsoft.com/office/drawing/2016/5/10/chartex" xmlns:cx5="http://schemas.microsoft.com/office/drawing/2016/5/11/chartex" xmlns:cx6="http://schemas.microsoft.com/office/drawing/2016/5/12/chartex" xmlns:cx7="http://schemas.microsoft.com/office/drawing/2016/5/13/chartex" xmlns:cx8="http://schemas.microsoft.com/office/drawing/2016/5/14/chartex" xmlns:mc="http://schemas.openxmlformats.org/markup-compatibility/2006" xmlns:aink="http://schemas.microsoft.com/office/drawing/2016/ink" xmlns:am3d="http://schemas.microsoft.com/office/drawing/2017/model3d" xmlns:o="urn:schemas-microsoft-com:office:office" xmlns:r="http://schemas.openxmlformats.org/officeDocument/2006/relationships" xmlns:m="http://schemas.openxmlformats.org/officeDocument/2006/math" xmlns:v="urn:schemas-microsoft-com:vml" xmlns:wp14="http://schemas.microsoft.com/office/word/2010/wordprocessingDrawing" xmlns:wp="http://schemas.openxmlformats.org/drawingml/2006/wordprocessingDrawing" xmlns:w10="urn:schemas-microsoft-com:office:word" xmlns:w="http://schemas.openxmlformats.org/wordprocessingml/2006/main" xmlns:w14="http://schemas.microsoft.com/office/word/2010/wordml" xmlns:w15="http://schemas.microsoft.com/office/word/2012/wordml" xmlns:w16cid="http://schemas.microsoft.com/office/word/2016/wordml/cid" xmlns:w16se="http://schemas.microsoft.com/office/word/2015/wordml/symex" xmlns:wpg="http://schemas.microsoft.com/office/word/2010/wordprocessingGroup" xmlns:wpi="http://schemas.microsoft.com/office/word/2010/wordprocessingInk" xmlns:wne="http://schemas.microsoft.com/office/word/2006/wordml" xmlns:wps="http://schemas.microsoft.com/office/word/2010/wordprocessingShape" mc:Ignorable="w14 w15 w16se w16cid wp14">
+<w:document xmlns:wpc="http://schemas.microsoft.com/office/word/2010/wordprocessingCanvas" xmlns:mc="http://schemas.openxmlformats.org/markup-compatibility/2006" xmlns:o="urn:schemas-microsoft-com:office:office" xmlns:r="http://schemas.openxmlformats.org/officeDocument/2006/relationships" xmlns:m="http://schemas.openxmlformats.org/officeDocument/2006/math" xmlns:v="urn:schemas-microsoft-com:vml" xmlns:wp14="http://schemas.microsoft.com/office/word/2010/wordprocessingDrawing" xmlns:wp="http://schemas.openxmlformats.org/drawingml/2006/wordprocessingDrawing" xmlns:w10="urn:schemas-microsoft-com:office:word" xmlns:w="http://schemas.openxmlformats.org/wordprocessingml/2006/main" xmlns:w14="http://schemas.microsoft.com/office/word/2010/wordml" xmlns:w15="http://schemas.microsoft.com/office/word/2012/wordml" xmlns:wpg="http://schemas.microsoft.com/office/word/2010/wordprocessingGroup" xmlns:wpi="http://schemas.microsoft.com/office/word/2010/wordprocessingInk" xmlns:wne="http://schemas.microsoft.com/office/word/2006/wordml" xmlns:wps="http://schemas.microsoft.com/office/word/2010/wordprocessingShape" mc:Ignorable="w14 w15 wp14">
   <w:body>
     <w:p>
       <w:pPr>
@@ -49,8 +49,6 @@
         </w:rPr>
         <w:t>/</w:t>
       </w:r>
-      <w:bookmarkStart w:id="0" w:name="_GoBack"/>
-      <w:bookmarkEnd w:id="0"/>
       <w:r>
         <w:rPr>
           <w:lang w:val="en-GB"/>
@@ -435,6 +433,13 @@
                 <w:lang w:val="en-GB"/>
               </w:rPr>
               <w:t>3</w:t>
+            </w:r>
+            <w:r>
+              <w:rPr>
+                <w:rStyle w:val="Strong"/>
+                <w:lang w:val="en-GB"/>
+              </w:rPr>
+              <w:t>, 6, 7, 8</w:t>
             </w:r>
           </w:p>
         </w:tc>
@@ -1429,6 +1434,401 @@
         <w:t>that the table can be paged through and as it changes pages so too does the maps markers update.</w:t>
       </w:r>
     </w:p>
+    <w:p>
+      <w:pPr>
+        <w:pStyle w:val="Heading3"/>
+      </w:pPr>
+      <w:r>
+        <w:t>6</w:t>
+      </w:r>
+      <w:r>
+        <w:t xml:space="preserve">. </w:t>
+      </w:r>
+      <w:r>
+        <w:t>Sorting Search</w:t>
+      </w:r>
+      <w:r>
+        <w:t xml:space="preserve"> Test:</w:t>
+      </w:r>
+    </w:p>
+    <w:p>
+      <w:pPr>
+        <w:pStyle w:val="ListParagraph"/>
+        <w:numPr>
+          <w:ilvl w:val="0"/>
+          <w:numId w:val="32"/>
+        </w:numPr>
+        <w:rPr>
+          <w:lang w:val="en-GB"/>
+        </w:rPr>
+      </w:pPr>
+      <w:r>
+        <w:rPr>
+          <w:lang w:val="en-GB"/>
+        </w:rPr>
+        <w:t>Start-up the local server in your developer environment. (Eg. npm start in the NodeServer folder)</w:t>
+      </w:r>
+    </w:p>
+    <w:p>
+      <w:pPr>
+        <w:pStyle w:val="ListParagraph"/>
+        <w:numPr>
+          <w:ilvl w:val="0"/>
+          <w:numId w:val="32"/>
+        </w:numPr>
+        <w:rPr>
+          <w:lang w:val="en-GB"/>
+        </w:rPr>
+      </w:pPr>
+      <w:r>
+        <w:rPr>
+          <w:lang w:val="en-GB"/>
+        </w:rPr>
+        <w:t>Start up the angular website in your developer environment making sure that the version you are using is trying to connect to the localhost address of the node server instead of the hosted one. (Eg. ng serve –o in the Website folder)</w:t>
+      </w:r>
+    </w:p>
+    <w:p>
+      <w:pPr>
+        <w:pStyle w:val="ListParagraph"/>
+        <w:numPr>
+          <w:ilvl w:val="0"/>
+          <w:numId w:val="32"/>
+        </w:numPr>
+        <w:rPr>
+          <w:lang w:val="en-GB"/>
+        </w:rPr>
+      </w:pPr>
+      <w:r>
+        <w:rPr>
+          <w:lang w:val="en-GB"/>
+        </w:rPr>
+        <w:t>Search for a medical code in the procedure search bar (Eg. 065 &amp; 039 are known working codes)</w:t>
+      </w:r>
+      <w:r>
+        <w:rPr>
+          <w:lang w:val="en-GB"/>
+        </w:rPr>
+        <w:t xml:space="preserve">, with the location set to an address in New York, the state set to NY, the distance set to 10 miles, </w:t>
+      </w:r>
+      <w:r>
+        <w:rPr>
+          <w:lang w:val="en-GB"/>
+        </w:rPr>
+        <w:t>the min and max values set to</w:t>
+      </w:r>
+      <w:r>
+        <w:rPr>
+          <w:lang w:val="en-GB"/>
+        </w:rPr>
+        <w:t xml:space="preserve"> 100 and 15</w:t>
+      </w:r>
+      <w:bookmarkStart w:id="0" w:name="_GoBack"/>
+      <w:bookmarkEnd w:id="0"/>
+      <w:r>
+        <w:rPr>
+          <w:lang w:val="en-GB"/>
+        </w:rPr>
+        <w:t>000 respectively,</w:t>
+      </w:r>
+      <w:r>
+        <w:rPr>
+          <w:lang w:val="en-GB"/>
+        </w:rPr>
+        <w:t xml:space="preserve"> and the Zip Code not set</w:t>
+      </w:r>
+      <w:r>
+        <w:rPr>
+          <w:lang w:val="en-GB"/>
+        </w:rPr>
+        <w:t>.</w:t>
+      </w:r>
+    </w:p>
+    <w:p>
+      <w:pPr>
+        <w:pStyle w:val="ListParagraph"/>
+        <w:numPr>
+          <w:ilvl w:val="0"/>
+          <w:numId w:val="32"/>
+        </w:numPr>
+        <w:rPr>
+          <w:lang w:val="en-GB"/>
+        </w:rPr>
+      </w:pPr>
+      <w:r>
+        <w:rPr>
+          <w:b/>
+          <w:lang w:val="en-GB"/>
+        </w:rPr>
+        <w:t xml:space="preserve">VERIFY </w:t>
+      </w:r>
+      <w:r>
+        <w:rPr>
+          <w:lang w:val="en-GB"/>
+        </w:rPr>
+        <w:t>that the table shows multiple pages with 10 items per page.</w:t>
+      </w:r>
+    </w:p>
+    <w:p>
+      <w:pPr>
+        <w:pStyle w:val="ListParagraph"/>
+        <w:numPr>
+          <w:ilvl w:val="0"/>
+          <w:numId w:val="32"/>
+        </w:numPr>
+        <w:rPr>
+          <w:lang w:val="en-GB"/>
+        </w:rPr>
+      </w:pPr>
+      <w:r>
+        <w:rPr>
+          <w:b/>
+          <w:lang w:val="en-GB"/>
+        </w:rPr>
+        <w:t xml:space="preserve">VERIFY </w:t>
+      </w:r>
+      <w:r>
+        <w:rPr>
+          <w:lang w:val="en-GB"/>
+        </w:rPr>
+        <w:t xml:space="preserve">that the table </w:t>
+      </w:r>
+      <w:r>
+        <w:rPr>
+          <w:lang w:val="en-GB"/>
+        </w:rPr>
+        <w:t>also shows results that meet this critera</w:t>
+      </w:r>
+      <w:r>
+        <w:rPr>
+          <w:lang w:val="en-GB"/>
+        </w:rPr>
+        <w:t>.</w:t>
+      </w:r>
+    </w:p>
+    <w:p>
+      <w:pPr>
+        <w:pStyle w:val="Heading3"/>
+      </w:pPr>
+      <w:r>
+        <w:t>7</w:t>
+      </w:r>
+      <w:r>
+        <w:t xml:space="preserve">. </w:t>
+      </w:r>
+      <w:r>
+        <w:t xml:space="preserve">Autocomplete Search </w:t>
+      </w:r>
+      <w:r>
+        <w:t>Test:</w:t>
+      </w:r>
+    </w:p>
+    <w:p>
+      <w:pPr>
+        <w:pStyle w:val="ListParagraph"/>
+        <w:numPr>
+          <w:ilvl w:val="0"/>
+          <w:numId w:val="33"/>
+        </w:numPr>
+        <w:rPr>
+          <w:lang w:val="en-GB"/>
+        </w:rPr>
+      </w:pPr>
+      <w:r>
+        <w:rPr>
+          <w:lang w:val="en-GB"/>
+        </w:rPr>
+        <w:t>Start-up the local server in your developer environment. (Eg. npm start in the NodeServer folder)</w:t>
+      </w:r>
+    </w:p>
+    <w:p>
+      <w:pPr>
+        <w:pStyle w:val="ListParagraph"/>
+        <w:numPr>
+          <w:ilvl w:val="0"/>
+          <w:numId w:val="33"/>
+        </w:numPr>
+        <w:rPr>
+          <w:lang w:val="en-GB"/>
+        </w:rPr>
+      </w:pPr>
+      <w:r>
+        <w:rPr>
+          <w:lang w:val="en-GB"/>
+        </w:rPr>
+        <w:t>Start up the angular website in your developer environment making sure that the version you are using is trying to connect to the localhost address of the node server instead of the hosted one. (Eg. ng serve –o in the Website folder)</w:t>
+      </w:r>
+    </w:p>
+    <w:p>
+      <w:pPr>
+        <w:pStyle w:val="ListParagraph"/>
+        <w:numPr>
+          <w:ilvl w:val="0"/>
+          <w:numId w:val="33"/>
+        </w:numPr>
+        <w:rPr>
+          <w:lang w:val="en-GB"/>
+        </w:rPr>
+      </w:pPr>
+      <w:r>
+        <w:rPr>
+          <w:b/>
+          <w:lang w:val="en-GB"/>
+        </w:rPr>
+        <w:t xml:space="preserve">VERIFY </w:t>
+      </w:r>
+      <w:r>
+        <w:rPr>
+          <w:lang w:val="en-GB"/>
+        </w:rPr>
+        <w:t>that when searching in the location field it auto completes the address correctly.</w:t>
+      </w:r>
+    </w:p>
+    <w:p>
+      <w:pPr>
+        <w:pStyle w:val="ListParagraph"/>
+        <w:numPr>
+          <w:ilvl w:val="0"/>
+          <w:numId w:val="33"/>
+        </w:numPr>
+        <w:rPr>
+          <w:lang w:val="en-GB"/>
+        </w:rPr>
+      </w:pPr>
+      <w:r>
+        <w:rPr>
+          <w:b/>
+          <w:lang w:val="en-GB"/>
+        </w:rPr>
+        <w:t xml:space="preserve">VERIFY </w:t>
+      </w:r>
+      <w:r>
+        <w:rPr>
+          <w:lang w:val="en-GB"/>
+        </w:rPr>
+        <w:t>that when searching in the procedure location it autocomplete when you search either the code or the name of the procedure.</w:t>
+      </w:r>
+    </w:p>
+    <w:p>
+      <w:pPr>
+        <w:pStyle w:val="Heading3"/>
+      </w:pPr>
+      <w:r>
+        <w:t>8</w:t>
+      </w:r>
+      <w:r>
+        <w:t xml:space="preserve">. </w:t>
+      </w:r>
+      <w:r>
+        <w:t xml:space="preserve">Search Erroring </w:t>
+      </w:r>
+      <w:r>
+        <w:t>Test:</w:t>
+      </w:r>
+    </w:p>
+    <w:p>
+      <w:pPr>
+        <w:pStyle w:val="ListParagraph"/>
+        <w:numPr>
+          <w:ilvl w:val="0"/>
+          <w:numId w:val="34"/>
+        </w:numPr>
+        <w:rPr>
+          <w:lang w:val="en-GB"/>
+        </w:rPr>
+      </w:pPr>
+      <w:r>
+        <w:rPr>
+          <w:lang w:val="en-GB"/>
+        </w:rPr>
+        <w:t>Start-up the local server in your developer environment. (Eg. npm start in the NodeServer folder)</w:t>
+      </w:r>
+    </w:p>
+    <w:p>
+      <w:pPr>
+        <w:pStyle w:val="ListParagraph"/>
+        <w:numPr>
+          <w:ilvl w:val="0"/>
+          <w:numId w:val="34"/>
+        </w:numPr>
+        <w:rPr>
+          <w:lang w:val="en-GB"/>
+        </w:rPr>
+      </w:pPr>
+      <w:r>
+        <w:rPr>
+          <w:lang w:val="en-GB"/>
+        </w:rPr>
+        <w:t>Start up the angular website in your developer environment making sure that the version you are using is trying to connect to the localhost address of the node server instead of the hosted one. (Eg. ng serve –o in the Website folder)</w:t>
+      </w:r>
+    </w:p>
+    <w:p>
+      <w:pPr>
+        <w:pStyle w:val="ListParagraph"/>
+        <w:numPr>
+          <w:ilvl w:val="0"/>
+          <w:numId w:val="34"/>
+        </w:numPr>
+        <w:rPr>
+          <w:lang w:val="en-GB"/>
+        </w:rPr>
+      </w:pPr>
+      <w:r>
+        <w:rPr>
+          <w:lang w:val="en-GB"/>
+        </w:rPr>
+        <w:t>Search for a medical code in the procedure search bar (Eg. 065 &amp; 039 are known working codes).</w:t>
+      </w:r>
+    </w:p>
+    <w:p>
+      <w:pPr>
+        <w:pStyle w:val="ListParagraph"/>
+        <w:numPr>
+          <w:ilvl w:val="0"/>
+          <w:numId w:val="34"/>
+        </w:numPr>
+        <w:rPr>
+          <w:lang w:val="en-GB"/>
+        </w:rPr>
+      </w:pPr>
+      <w:r>
+        <w:rPr>
+          <w:b/>
+          <w:lang w:val="en-GB"/>
+        </w:rPr>
+        <w:t xml:space="preserve">VERIFY </w:t>
+      </w:r>
+      <w:r>
+        <w:rPr>
+          <w:lang w:val="en-GB"/>
+        </w:rPr>
+        <w:t>that the table shows multiple pages with 10 items per page.</w:t>
+      </w:r>
+    </w:p>
+    <w:p>
+      <w:pPr>
+        <w:pStyle w:val="ListParagraph"/>
+        <w:numPr>
+          <w:ilvl w:val="0"/>
+          <w:numId w:val="34"/>
+        </w:numPr>
+        <w:rPr>
+          <w:lang w:val="en-GB"/>
+        </w:rPr>
+      </w:pPr>
+      <w:r>
+        <w:rPr>
+          <w:b/>
+          <w:lang w:val="en-GB"/>
+        </w:rPr>
+        <w:t xml:space="preserve">VERIFY </w:t>
+      </w:r>
+      <w:r>
+        <w:rPr>
+          <w:lang w:val="en-GB"/>
+        </w:rPr>
+        <w:t>that the table can be paged through and as it changes pages so too does the maps markers update.</w:t>
+      </w:r>
+    </w:p>
     <w:p/>
     <w:sectPr>
       <w:pgSz w:w="12240" w:h="15840"/>
@@ -1441,7 +1841,7 @@
 </file>
 
 <file path=word/numbering.xml><?xml version="1.0" encoding="utf-8"?>
-<w:numbering xmlns:wpc="http://schemas.microsoft.com/office/word/2010/wordprocessingCanvas" xmlns:cx="http://schemas.microsoft.com/office/drawing/2014/chartex" xmlns:cx1="http://schemas.microsoft.com/office/drawing/2015/9/8/chartex" xmlns:cx2="http://schemas.microsoft.com/office/drawing/2015/10/21/chartex" xmlns:cx3="http://schemas.microsoft.com/office/drawing/2016/5/9/chartex" xmlns:cx4="http://schemas.microsoft.com/office/drawing/2016/5/10/chartex" xmlns:cx5="http://schemas.microsoft.com/office/drawing/2016/5/11/chartex" xmlns:cx6="http://schemas.microsoft.com/office/drawing/2016/5/12/chartex" xmlns:cx7="http://schemas.microsoft.com/office/drawing/2016/5/13/chartex" xmlns:cx8="http://schemas.microsoft.com/office/drawing/2016/5/14/chartex" xmlns:mc="http://schemas.openxmlformats.org/markup-compatibility/2006" xmlns:aink="http://schemas.microsoft.com/office/drawing/2016/ink" xmlns:am3d="http://schemas.microsoft.com/office/drawing/2017/model3d" xmlns:o="urn:schemas-microsoft-com:office:office" xmlns:r="http://schemas.openxmlformats.org/officeDocument/2006/relationships" xmlns:m="http://schemas.openxmlformats.org/officeDocument/2006/math" xmlns:v="urn:schemas-microsoft-com:vml" xmlns:wp14="http://schemas.microsoft.com/office/word/2010/wordprocessingDrawing" xmlns:wp="http://schemas.openxmlformats.org/drawingml/2006/wordprocessingDrawing" xmlns:w10="urn:schemas-microsoft-com:office:word" xmlns:w="http://schemas.openxmlformats.org/wordprocessingml/2006/main" xmlns:w14="http://schemas.microsoft.com/office/word/2010/wordml" xmlns:w15="http://schemas.microsoft.com/office/word/2012/wordml" xmlns:w16cid="http://schemas.microsoft.com/office/word/2016/wordml/cid" xmlns:w16se="http://schemas.microsoft.com/office/word/2015/wordml/symex" xmlns:wpg="http://schemas.microsoft.com/office/word/2010/wordprocessingGroup" xmlns:wpi="http://schemas.microsoft.com/office/word/2010/wordprocessingInk" xmlns:wne="http://schemas.microsoft.com/office/word/2006/wordml" xmlns:wps="http://schemas.microsoft.com/office/word/2010/wordprocessingShape" mc:Ignorable="w14 w15 w16se w16cid wp14">
+<w:numbering xmlns:wpc="http://schemas.microsoft.com/office/word/2010/wordprocessingCanvas" xmlns:mc="http://schemas.openxmlformats.org/markup-compatibility/2006" xmlns:o="urn:schemas-microsoft-com:office:office" xmlns:r="http://schemas.openxmlformats.org/officeDocument/2006/relationships" xmlns:m="http://schemas.openxmlformats.org/officeDocument/2006/math" xmlns:v="urn:schemas-microsoft-com:vml" xmlns:wp14="http://schemas.microsoft.com/office/word/2010/wordprocessingDrawing" xmlns:wp="http://schemas.openxmlformats.org/drawingml/2006/wordprocessingDrawing" xmlns:w10="urn:schemas-microsoft-com:office:word" xmlns:w="http://schemas.openxmlformats.org/wordprocessingml/2006/main" xmlns:w14="http://schemas.microsoft.com/office/word/2010/wordml" xmlns:w15="http://schemas.microsoft.com/office/word/2012/wordml" xmlns:wpg="http://schemas.microsoft.com/office/word/2010/wordprocessingGroup" xmlns:wpi="http://schemas.microsoft.com/office/word/2010/wordprocessingInk" xmlns:wne="http://schemas.microsoft.com/office/word/2006/wordml" xmlns:wps="http://schemas.microsoft.com/office/word/2010/wordprocessingShape" mc:Ignorable="w14 w15 wp14">
   <w:abstractNum w:abstractNumId="0" w15:restartNumberingAfterBreak="0">
     <w:nsid w:val="FFFFFF7C"/>
     <w:multiLevelType w:val="singleLevel"/>
@@ -1714,6 +2114,95 @@
     </w:lvl>
   </w:abstractNum>
   <w:abstractNum w:abstractNumId="11" w15:restartNumberingAfterBreak="0">
+    <w:nsid w:val="04B12039"/>
+    <w:multiLevelType w:val="hybridMultilevel"/>
+    <w:tmpl w:val="DCF06F58"/>
+    <w:lvl w:ilvl="0" w:tplc="0809000F">
+      <w:start w:val="1"/>
+      <w:numFmt w:val="decimal"/>
+      <w:lvlText w:val="%1."/>
+      <w:lvlJc w:val="left"/>
+      <w:pPr>
+        <w:ind w:left="720" w:hanging="360"/>
+      </w:pPr>
+      <w:rPr>
+        <w:rFonts w:hint="default"/>
+      </w:rPr>
+    </w:lvl>
+    <w:lvl w:ilvl="1" w:tplc="08090019" w:tentative="1">
+      <w:start w:val="1"/>
+      <w:numFmt w:val="lowerLetter"/>
+      <w:lvlText w:val="%2."/>
+      <w:lvlJc w:val="left"/>
+      <w:pPr>
+        <w:ind w:left="1440" w:hanging="360"/>
+      </w:pPr>
+    </w:lvl>
+    <w:lvl w:ilvl="2" w:tplc="0809001B" w:tentative="1">
+      <w:start w:val="1"/>
+      <w:numFmt w:val="lowerRoman"/>
+      <w:lvlText w:val="%3."/>
+      <w:lvlJc w:val="right"/>
+      <w:pPr>
+        <w:ind w:left="2160" w:hanging="180"/>
+      </w:pPr>
+    </w:lvl>
+    <w:lvl w:ilvl="3" w:tplc="0809000F" w:tentative="1">
+      <w:start w:val="1"/>
+      <w:numFmt w:val="decimal"/>
+      <w:lvlText w:val="%4."/>
+      <w:lvlJc w:val="left"/>
+      <w:pPr>
+        <w:ind w:left="2880" w:hanging="360"/>
+      </w:pPr>
+    </w:lvl>
+    <w:lvl w:ilvl="4" w:tplc="08090019" w:tentative="1">
+      <w:start w:val="1"/>
+      <w:numFmt w:val="lowerLetter"/>
+      <w:lvlText w:val="%5."/>
+      <w:lvlJc w:val="left"/>
+      <w:pPr>
+        <w:ind w:left="3600" w:hanging="360"/>
+      </w:pPr>
+    </w:lvl>
+    <w:lvl w:ilvl="5" w:tplc="0809001B" w:tentative="1">
+      <w:start w:val="1"/>
+      <w:numFmt w:val="lowerRoman"/>
+      <w:lvlText w:val="%6."/>
+      <w:lvlJc w:val="right"/>
+      <w:pPr>
+        <w:ind w:left="4320" w:hanging="180"/>
+      </w:pPr>
+    </w:lvl>
+    <w:lvl w:ilvl="6" w:tplc="0809000F" w:tentative="1">
+      <w:start w:val="1"/>
+      <w:numFmt w:val="decimal"/>
+      <w:lvlText w:val="%7."/>
+      <w:lvlJc w:val="left"/>
+      <w:pPr>
+        <w:ind w:left="5040" w:hanging="360"/>
+      </w:pPr>
+    </w:lvl>
+    <w:lvl w:ilvl="7" w:tplc="08090019" w:tentative="1">
+      <w:start w:val="1"/>
+      <w:numFmt w:val="lowerLetter"/>
+      <w:lvlText w:val="%8."/>
+      <w:lvlJc w:val="left"/>
+      <w:pPr>
+        <w:ind w:left="5760" w:hanging="360"/>
+      </w:pPr>
+    </w:lvl>
+    <w:lvl w:ilvl="8" w:tplc="0809001B" w:tentative="1">
+      <w:start w:val="1"/>
+      <w:numFmt w:val="lowerRoman"/>
+      <w:lvlText w:val="%9."/>
+      <w:lvlJc w:val="right"/>
+      <w:pPr>
+        <w:ind w:left="6480" w:hanging="180"/>
+      </w:pPr>
+    </w:lvl>
+  </w:abstractNum>
+  <w:abstractNum w:abstractNumId="12" w15:restartNumberingAfterBreak="0">
     <w:nsid w:val="07C8217E"/>
     <w:multiLevelType w:val="hybridMultilevel"/>
     <w:tmpl w:val="2F82D802"/>
@@ -1826,7 +2315,7 @@
       </w:rPr>
     </w:lvl>
   </w:abstractNum>
-  <w:abstractNum w:abstractNumId="12" w15:restartNumberingAfterBreak="0">
+  <w:abstractNum w:abstractNumId="13" w15:restartNumberingAfterBreak="0">
     <w:nsid w:val="081A78FB"/>
     <w:multiLevelType w:val="multilevel"/>
     <w:tmpl w:val="0409001D"/>
@@ -1912,7 +2401,96 @@
       </w:pPr>
     </w:lvl>
   </w:abstractNum>
-  <w:abstractNum w:abstractNumId="13" w15:restartNumberingAfterBreak="0">
+  <w:abstractNum w:abstractNumId="14" w15:restartNumberingAfterBreak="0">
+    <w:nsid w:val="0A911F74"/>
+    <w:multiLevelType w:val="hybridMultilevel"/>
+    <w:tmpl w:val="DCF06F58"/>
+    <w:lvl w:ilvl="0" w:tplc="0809000F">
+      <w:start w:val="1"/>
+      <w:numFmt w:val="decimal"/>
+      <w:lvlText w:val="%1."/>
+      <w:lvlJc w:val="left"/>
+      <w:pPr>
+        <w:ind w:left="720" w:hanging="360"/>
+      </w:pPr>
+      <w:rPr>
+        <w:rFonts w:hint="default"/>
+      </w:rPr>
+    </w:lvl>
+    <w:lvl w:ilvl="1" w:tplc="08090019" w:tentative="1">
+      <w:start w:val="1"/>
+      <w:numFmt w:val="lowerLetter"/>
+      <w:lvlText w:val="%2."/>
+      <w:lvlJc w:val="left"/>
+      <w:pPr>
+        <w:ind w:left="1440" w:hanging="360"/>
+      </w:pPr>
+    </w:lvl>
+    <w:lvl w:ilvl="2" w:tplc="0809001B" w:tentative="1">
+      <w:start w:val="1"/>
+      <w:numFmt w:val="lowerRoman"/>
+      <w:lvlText w:val="%3."/>
+      <w:lvlJc w:val="right"/>
+      <w:pPr>
+        <w:ind w:left="2160" w:hanging="180"/>
+      </w:pPr>
+    </w:lvl>
+    <w:lvl w:ilvl="3" w:tplc="0809000F" w:tentative="1">
+      <w:start w:val="1"/>
+      <w:numFmt w:val="decimal"/>
+      <w:lvlText w:val="%4."/>
+      <w:lvlJc w:val="left"/>
+      <w:pPr>
+        <w:ind w:left="2880" w:hanging="360"/>
+      </w:pPr>
+    </w:lvl>
+    <w:lvl w:ilvl="4" w:tplc="08090019" w:tentative="1">
+      <w:start w:val="1"/>
+      <w:numFmt w:val="lowerLetter"/>
+      <w:lvlText w:val="%5."/>
+      <w:lvlJc w:val="left"/>
+      <w:pPr>
+        <w:ind w:left="3600" w:hanging="360"/>
+      </w:pPr>
+    </w:lvl>
+    <w:lvl w:ilvl="5" w:tplc="0809001B" w:tentative="1">
+      <w:start w:val="1"/>
+      <w:numFmt w:val="lowerRoman"/>
+      <w:lvlText w:val="%6."/>
+      <w:lvlJc w:val="right"/>
+      <w:pPr>
+        <w:ind w:left="4320" w:hanging="180"/>
+      </w:pPr>
+    </w:lvl>
+    <w:lvl w:ilvl="6" w:tplc="0809000F" w:tentative="1">
+      <w:start w:val="1"/>
+      <w:numFmt w:val="decimal"/>
+      <w:lvlText w:val="%7."/>
+      <w:lvlJc w:val="left"/>
+      <w:pPr>
+        <w:ind w:left="5040" w:hanging="360"/>
+      </w:pPr>
+    </w:lvl>
+    <w:lvl w:ilvl="7" w:tplc="08090019" w:tentative="1">
+      <w:start w:val="1"/>
+      <w:numFmt w:val="lowerLetter"/>
+      <w:lvlText w:val="%8."/>
+      <w:lvlJc w:val="left"/>
+      <w:pPr>
+        <w:ind w:left="5760" w:hanging="360"/>
+      </w:pPr>
+    </w:lvl>
+    <w:lvl w:ilvl="8" w:tplc="0809001B" w:tentative="1">
+      <w:start w:val="1"/>
+      <w:numFmt w:val="lowerRoman"/>
+      <w:lvlText w:val="%9."/>
+      <w:lvlJc w:val="right"/>
+      <w:pPr>
+        <w:ind w:left="6480" w:hanging="180"/>
+      </w:pPr>
+    </w:lvl>
+  </w:abstractNum>
+  <w:abstractNum w:abstractNumId="15" w15:restartNumberingAfterBreak="0">
     <w:nsid w:val="0B2F3CA6"/>
     <w:multiLevelType w:val="multilevel"/>
     <w:tmpl w:val="0409001D"/>
@@ -1998,7 +2576,7 @@
       </w:pPr>
     </w:lvl>
   </w:abstractNum>
-  <w:abstractNum w:abstractNumId="14" w15:restartNumberingAfterBreak="0">
+  <w:abstractNum w:abstractNumId="16" w15:restartNumberingAfterBreak="0">
     <w:nsid w:val="15C5697B"/>
     <w:multiLevelType w:val="multilevel"/>
     <w:tmpl w:val="0409001D"/>
@@ -2084,7 +2662,7 @@
       </w:pPr>
     </w:lvl>
   </w:abstractNum>
-  <w:abstractNum w:abstractNumId="15" w15:restartNumberingAfterBreak="0">
+  <w:abstractNum w:abstractNumId="17" w15:restartNumberingAfterBreak="0">
     <w:nsid w:val="298929E5"/>
     <w:multiLevelType w:val="multilevel"/>
     <w:tmpl w:val="0409001F"/>
@@ -2170,7 +2748,7 @@
       </w:pPr>
     </w:lvl>
   </w:abstractNum>
-  <w:abstractNum w:abstractNumId="16" w15:restartNumberingAfterBreak="0">
+  <w:abstractNum w:abstractNumId="18" w15:restartNumberingAfterBreak="0">
     <w:nsid w:val="2C207275"/>
     <w:multiLevelType w:val="hybridMultilevel"/>
     <w:tmpl w:val="DCF06F58"/>
@@ -2259,7 +2837,7 @@
       </w:pPr>
     </w:lvl>
   </w:abstractNum>
-  <w:abstractNum w:abstractNumId="17" w15:restartNumberingAfterBreak="0">
+  <w:abstractNum w:abstractNumId="19" w15:restartNumberingAfterBreak="0">
     <w:nsid w:val="2EDE304E"/>
     <w:multiLevelType w:val="multilevel"/>
     <w:tmpl w:val="0409001D"/>
@@ -2345,7 +2923,96 @@
       </w:pPr>
     </w:lvl>
   </w:abstractNum>
-  <w:abstractNum w:abstractNumId="18" w15:restartNumberingAfterBreak="0">
+  <w:abstractNum w:abstractNumId="20" w15:restartNumberingAfterBreak="0">
+    <w:nsid w:val="35D86F4C"/>
+    <w:multiLevelType w:val="hybridMultilevel"/>
+    <w:tmpl w:val="DCF06F58"/>
+    <w:lvl w:ilvl="0" w:tplc="0809000F">
+      <w:start w:val="1"/>
+      <w:numFmt w:val="decimal"/>
+      <w:lvlText w:val="%1."/>
+      <w:lvlJc w:val="left"/>
+      <w:pPr>
+        <w:ind w:left="720" w:hanging="360"/>
+      </w:pPr>
+      <w:rPr>
+        <w:rFonts w:hint="default"/>
+      </w:rPr>
+    </w:lvl>
+    <w:lvl w:ilvl="1" w:tplc="08090019" w:tentative="1">
+      <w:start w:val="1"/>
+      <w:numFmt w:val="lowerLetter"/>
+      <w:lvlText w:val="%2."/>
+      <w:lvlJc w:val="left"/>
+      <w:pPr>
+        <w:ind w:left="1440" w:hanging="360"/>
+      </w:pPr>
+    </w:lvl>
+    <w:lvl w:ilvl="2" w:tplc="0809001B" w:tentative="1">
+      <w:start w:val="1"/>
+      <w:numFmt w:val="lowerRoman"/>
+      <w:lvlText w:val="%3."/>
+      <w:lvlJc w:val="right"/>
+      <w:pPr>
+        <w:ind w:left="2160" w:hanging="180"/>
+      </w:pPr>
+    </w:lvl>
+    <w:lvl w:ilvl="3" w:tplc="0809000F" w:tentative="1">
+      <w:start w:val="1"/>
+      <w:numFmt w:val="decimal"/>
+      <w:lvlText w:val="%4."/>
+      <w:lvlJc w:val="left"/>
+      <w:pPr>
+        <w:ind w:left="2880" w:hanging="360"/>
+      </w:pPr>
+    </w:lvl>
+    <w:lvl w:ilvl="4" w:tplc="08090019" w:tentative="1">
+      <w:start w:val="1"/>
+      <w:numFmt w:val="lowerLetter"/>
+      <w:lvlText w:val="%5."/>
+      <w:lvlJc w:val="left"/>
+      <w:pPr>
+        <w:ind w:left="3600" w:hanging="360"/>
+      </w:pPr>
+    </w:lvl>
+    <w:lvl w:ilvl="5" w:tplc="0809001B" w:tentative="1">
+      <w:start w:val="1"/>
+      <w:numFmt w:val="lowerRoman"/>
+      <w:lvlText w:val="%6."/>
+      <w:lvlJc w:val="right"/>
+      <w:pPr>
+        <w:ind w:left="4320" w:hanging="180"/>
+      </w:pPr>
+    </w:lvl>
+    <w:lvl w:ilvl="6" w:tplc="0809000F" w:tentative="1">
+      <w:start w:val="1"/>
+      <w:numFmt w:val="decimal"/>
+      <w:lvlText w:val="%7."/>
+      <w:lvlJc w:val="left"/>
+      <w:pPr>
+        <w:ind w:left="5040" w:hanging="360"/>
+      </w:pPr>
+    </w:lvl>
+    <w:lvl w:ilvl="7" w:tplc="08090019" w:tentative="1">
+      <w:start w:val="1"/>
+      <w:numFmt w:val="lowerLetter"/>
+      <w:lvlText w:val="%8."/>
+      <w:lvlJc w:val="left"/>
+      <w:pPr>
+        <w:ind w:left="5760" w:hanging="360"/>
+      </w:pPr>
+    </w:lvl>
+    <w:lvl w:ilvl="8" w:tplc="0809001B" w:tentative="1">
+      <w:start w:val="1"/>
+      <w:numFmt w:val="lowerRoman"/>
+      <w:lvlText w:val="%9."/>
+      <w:lvlJc w:val="right"/>
+      <w:pPr>
+        <w:ind w:left="6480" w:hanging="180"/>
+      </w:pPr>
+    </w:lvl>
+  </w:abstractNum>
+  <w:abstractNum w:abstractNumId="21" w15:restartNumberingAfterBreak="0">
     <w:nsid w:val="3AEB0273"/>
     <w:multiLevelType w:val="multilevel"/>
     <w:tmpl w:val="526206A0"/>
@@ -2432,7 +3099,7 @@
       </w:pPr>
     </w:lvl>
   </w:abstractNum>
-  <w:abstractNum w:abstractNumId="19" w15:restartNumberingAfterBreak="0">
+  <w:abstractNum w:abstractNumId="22" w15:restartNumberingAfterBreak="0">
     <w:nsid w:val="3AF63C4E"/>
     <w:multiLevelType w:val="hybridMultilevel"/>
     <w:tmpl w:val="B32ACE32"/>
@@ -2521,7 +3188,7 @@
       </w:pPr>
     </w:lvl>
   </w:abstractNum>
-  <w:abstractNum w:abstractNumId="20" w15:restartNumberingAfterBreak="0">
+  <w:abstractNum w:abstractNumId="23" w15:restartNumberingAfterBreak="0">
     <w:nsid w:val="3E5F7516"/>
     <w:multiLevelType w:val="hybridMultilevel"/>
     <w:tmpl w:val="DCF06F58"/>
@@ -2610,7 +3277,7 @@
       </w:pPr>
     </w:lvl>
   </w:abstractNum>
-  <w:abstractNum w:abstractNumId="21" w15:restartNumberingAfterBreak="0">
+  <w:abstractNum w:abstractNumId="24" w15:restartNumberingAfterBreak="0">
     <w:nsid w:val="43F8503E"/>
     <w:multiLevelType w:val="multilevel"/>
     <w:tmpl w:val="0409001F"/>
@@ -2696,7 +3363,7 @@
       </w:pPr>
     </w:lvl>
   </w:abstractNum>
-  <w:abstractNum w:abstractNumId="22" w15:restartNumberingAfterBreak="0">
+  <w:abstractNum w:abstractNumId="25" w15:restartNumberingAfterBreak="0">
     <w:nsid w:val="484C4F29"/>
     <w:multiLevelType w:val="multilevel"/>
     <w:tmpl w:val="D8061F64"/>
@@ -2783,7 +3450,7 @@
       </w:pPr>
     </w:lvl>
   </w:abstractNum>
-  <w:abstractNum w:abstractNumId="23" w15:restartNumberingAfterBreak="0">
+  <w:abstractNum w:abstractNumId="26" w15:restartNumberingAfterBreak="0">
     <w:nsid w:val="4B2A48C4"/>
     <w:multiLevelType w:val="hybridMultilevel"/>
     <w:tmpl w:val="DCF06F58"/>
@@ -2872,7 +3539,7 @@
       </w:pPr>
     </w:lvl>
   </w:abstractNum>
-  <w:abstractNum w:abstractNumId="24" w15:restartNumberingAfterBreak="0">
+  <w:abstractNum w:abstractNumId="27" w15:restartNumberingAfterBreak="0">
     <w:nsid w:val="54F21318"/>
     <w:multiLevelType w:val="multilevel"/>
     <w:tmpl w:val="0809001D"/>
@@ -2958,7 +3625,7 @@
       </w:pPr>
     </w:lvl>
   </w:abstractNum>
-  <w:abstractNum w:abstractNumId="25" w15:restartNumberingAfterBreak="0">
+  <w:abstractNum w:abstractNumId="28" w15:restartNumberingAfterBreak="0">
     <w:nsid w:val="59350CFB"/>
     <w:multiLevelType w:val="multilevel"/>
     <w:tmpl w:val="9DF09F08"/>
@@ -3045,7 +3712,7 @@
       </w:pPr>
     </w:lvl>
   </w:abstractNum>
-  <w:abstractNum w:abstractNumId="26" w15:restartNumberingAfterBreak="0">
+  <w:abstractNum w:abstractNumId="29" w15:restartNumberingAfterBreak="0">
     <w:nsid w:val="5DEC6B47"/>
     <w:multiLevelType w:val="multilevel"/>
     <w:tmpl w:val="604E1C0A"/>
@@ -3132,7 +3799,7 @@
       </w:pPr>
     </w:lvl>
   </w:abstractNum>
-  <w:abstractNum w:abstractNumId="27" w15:restartNumberingAfterBreak="0">
+  <w:abstractNum w:abstractNumId="30" w15:restartNumberingAfterBreak="0">
     <w:nsid w:val="5E953E07"/>
     <w:multiLevelType w:val="hybridMultilevel"/>
     <w:tmpl w:val="DCF06F58"/>
@@ -3221,7 +3888,7 @@
       </w:pPr>
     </w:lvl>
   </w:abstractNum>
-  <w:abstractNum w:abstractNumId="28" w15:restartNumberingAfterBreak="0">
+  <w:abstractNum w:abstractNumId="31" w15:restartNumberingAfterBreak="0">
     <w:nsid w:val="63574961"/>
     <w:multiLevelType w:val="hybridMultilevel"/>
     <w:tmpl w:val="DCF06F58"/>
@@ -3310,7 +3977,7 @@
       </w:pPr>
     </w:lvl>
   </w:abstractNum>
-  <w:abstractNum w:abstractNumId="29" w15:restartNumberingAfterBreak="0">
+  <w:abstractNum w:abstractNumId="32" w15:restartNumberingAfterBreak="0">
     <w:nsid w:val="6E9514D7"/>
     <w:multiLevelType w:val="multilevel"/>
     <w:tmpl w:val="0409001F"/>
@@ -3396,7 +4063,7 @@
       </w:pPr>
     </w:lvl>
   </w:abstractNum>
-  <w:abstractNum w:abstractNumId="30" w15:restartNumberingAfterBreak="0">
+  <w:abstractNum w:abstractNumId="33" w15:restartNumberingAfterBreak="0">
     <w:nsid w:val="7D8C2C6D"/>
     <w:multiLevelType w:val="multilevel"/>
     <w:tmpl w:val="04090023"/>
@@ -3484,25 +4151,25 @@
     </w:lvl>
   </w:abstractNum>
   <w:num w:numId="1">
-    <w:abstractNumId w:val="25"/>
+    <w:abstractNumId w:val="28"/>
   </w:num>
   <w:num w:numId="2">
-    <w:abstractNumId w:val="13"/>
+    <w:abstractNumId w:val="15"/>
   </w:num>
   <w:num w:numId="3">
     <w:abstractNumId w:val="10"/>
   </w:num>
   <w:num w:numId="4">
-    <w:abstractNumId w:val="29"/>
+    <w:abstractNumId w:val="32"/>
   </w:num>
   <w:num w:numId="5">
-    <w:abstractNumId w:val="14"/>
+    <w:abstractNumId w:val="16"/>
   </w:num>
   <w:num w:numId="6">
-    <w:abstractNumId w:val="18"/>
+    <w:abstractNumId w:val="21"/>
   </w:num>
   <w:num w:numId="7">
-    <w:abstractNumId w:val="22"/>
+    <w:abstractNumId w:val="25"/>
   </w:num>
   <w:num w:numId="8">
     <w:abstractNumId w:val="9"/>
@@ -3535,52 +4202,61 @@
     <w:abstractNumId w:val="0"/>
   </w:num>
   <w:num w:numId="18">
-    <w:abstractNumId w:val="15"/>
+    <w:abstractNumId w:val="17"/>
   </w:num>
   <w:num w:numId="19">
-    <w:abstractNumId w:val="17"/>
+    <w:abstractNumId w:val="19"/>
   </w:num>
   <w:num w:numId="20">
+    <w:abstractNumId w:val="29"/>
+  </w:num>
+  <w:num w:numId="21">
+    <w:abstractNumId w:val="24"/>
+  </w:num>
+  <w:num w:numId="22">
+    <w:abstractNumId w:val="13"/>
+  </w:num>
+  <w:num w:numId="23">
+    <w:abstractNumId w:val="33"/>
+  </w:num>
+  <w:num w:numId="24">
+    <w:abstractNumId w:val="18"/>
+  </w:num>
+  <w:num w:numId="25">
+    <w:abstractNumId w:val="22"/>
+  </w:num>
+  <w:num w:numId="26">
+    <w:abstractNumId w:val="31"/>
+  </w:num>
+  <w:num w:numId="27">
+    <w:abstractNumId w:val="30"/>
+  </w:num>
+  <w:num w:numId="28">
     <w:abstractNumId w:val="26"/>
   </w:num>
-  <w:num w:numId="21">
-    <w:abstractNumId w:val="21"/>
+  <w:num w:numId="29">
+    <w:abstractNumId w:val="23"/>
   </w:num>
-  <w:num w:numId="22">
+  <w:num w:numId="30">
     <w:abstractNumId w:val="12"/>
   </w:num>
-  <w:num w:numId="23">
-    <w:abstractNumId w:val="30"/>
-  </w:num>
-  <w:num w:numId="24">
-    <w:abstractNumId w:val="16"/>
-  </w:num>
-  <w:num w:numId="25">
-    <w:abstractNumId w:val="19"/>
-  </w:num>
-  <w:num w:numId="26">
-    <w:abstractNumId w:val="28"/>
-  </w:num>
-  <w:num w:numId="27">
+  <w:num w:numId="31">
     <w:abstractNumId w:val="27"/>
   </w:num>
-  <w:num w:numId="28">
-    <w:abstractNumId w:val="23"/>
+  <w:num w:numId="32">
+    <w:abstractNumId w:val="11"/>
   </w:num>
-  <w:num w:numId="29">
+  <w:num w:numId="33">
     <w:abstractNumId w:val="20"/>
   </w:num>
-  <w:num w:numId="30">
-    <w:abstractNumId w:val="11"/>
-  </w:num>
-  <w:num w:numId="31">
-    <w:abstractNumId w:val="24"/>
+  <w:num w:numId="34">
+    <w:abstractNumId w:val="14"/>
   </w:num>
 </w:numbering>
 </file>
 
 <file path=word/styles.xml><?xml version="1.0" encoding="utf-8"?>
-<w:styles xmlns:mc="http://schemas.openxmlformats.org/markup-compatibility/2006" xmlns:r="http://schemas.openxmlformats.org/officeDocument/2006/relationships" xmlns:w="http://schemas.openxmlformats.org/wordprocessingml/2006/main" xmlns:w14="http://schemas.microsoft.com/office/word/2010/wordml" xmlns:w15="http://schemas.microsoft.com/office/word/2012/wordml" xmlns:w16cid="http://schemas.microsoft.com/office/word/2016/wordml/cid" xmlns:w16se="http://schemas.microsoft.com/office/word/2015/wordml/symex" mc:Ignorable="w14 w15 w16se w16cid">
+<w:styles xmlns:mc="http://schemas.openxmlformats.org/markup-compatibility/2006" xmlns:r="http://schemas.openxmlformats.org/officeDocument/2006/relationships" xmlns:w="http://schemas.openxmlformats.org/wordprocessingml/2006/main" xmlns:w14="http://schemas.microsoft.com/office/word/2010/wordml" xmlns:w15="http://schemas.microsoft.com/office/word/2012/wordml" mc:Ignorable="w14 w15">
   <w:docDefaults>
     <w:rPrDefault>
       <w:rPr>
@@ -3592,7 +4268,7 @@
     </w:rPrDefault>
     <w:pPrDefault/>
   </w:docDefaults>
-  <w:latentStyles w:defLockedState="0" w:defUIPriority="99" w:defSemiHidden="0" w:defUnhideWhenUsed="0" w:defQFormat="0" w:count="377">
+  <w:latentStyles w:defLockedState="0" w:defUIPriority="99" w:defSemiHidden="0" w:defUnhideWhenUsed="0" w:defQFormat="0" w:count="371">
     <w:lsdException w:name="Normal" w:uiPriority="0" w:qFormat="1"/>
     <w:lsdException w:name="heading 1" w:uiPriority="9" w:qFormat="1"/>
     <w:lsdException w:name="heading 2" w:semiHidden="1" w:uiPriority="9" w:unhideWhenUsed="1" w:qFormat="1"/>
@@ -3740,8 +4416,11 @@
     <w:lsdException w:name="Table 3D effects 3" w:semiHidden="1" w:unhideWhenUsed="1"/>
     <w:lsdException w:name="Table Contemporary" w:semiHidden="1" w:unhideWhenUsed="1"/>
     <w:lsdException w:name="Table Elegant" w:semiHidden="1" w:unhideWhenUsed="1"/>
+    <w:lsdException w:name="Table Professional" w:semiHidden="1" w:unhideWhenUsed="1"/>
     <w:lsdException w:name="Table Subtle 1" w:semiHidden="1" w:unhideWhenUsed="1"/>
     <w:lsdException w:name="Table Subtle 2" w:semiHidden="1" w:unhideWhenUsed="1"/>
+    <w:lsdException w:name="Table Web 1" w:semiHidden="1" w:unhideWhenUsed="1"/>
+    <w:lsdException w:name="Table Web 2" w:semiHidden="1" w:unhideWhenUsed="1"/>
     <w:lsdException w:name="Table Web 3" w:semiHidden="1" w:unhideWhenUsed="1"/>
     <w:lsdException w:name="Balloon Text" w:semiHidden="1" w:unhideWhenUsed="1"/>
     <w:lsdException w:name="Table Grid" w:uiPriority="39"/>
@@ -3961,12 +4640,6 @@
     <w:lsdException w:name="List Table 5 Dark Accent 6" w:uiPriority="50"/>
     <w:lsdException w:name="List Table 6 Colorful Accent 6" w:uiPriority="51"/>
     <w:lsdException w:name="List Table 7 Colorful Accent 6" w:uiPriority="52"/>
-    <w:lsdException w:name="Mention" w:semiHidden="1" w:unhideWhenUsed="1"/>
-    <w:lsdException w:name="Smart Hyperlink" w:semiHidden="1" w:unhideWhenUsed="1"/>
-    <w:lsdException w:name="Hashtag" w:semiHidden="1" w:unhideWhenUsed="1"/>
-    <w:lsdException w:name="Unresolved Mention" w:semiHidden="1" w:unhideWhenUsed="1"/>
-    <w:lsdException w:name="Smart Link" w:semiHidden="1" w:unhideWhenUsed="1"/>
-    <w:lsdException w:name="Smart Link Error" w:semiHidden="1" w:unhideWhenUsed="1"/>
   </w:latentStyles>
   <w:style w:type="paragraph" w:default="1" w:styleId="Normal">
     <w:name w:val="Normal"/>
@@ -5270,12 +5943,139 @@
 </file>
 
 <file path=customXml/item1.xml><?xml version="1.0" encoding="utf-8"?>
-<?mso-contentType ?>
-<FormTemplates xmlns="http://schemas.microsoft.com/sharepoint/v3/contenttype/forms">
-  <Display>DocumentLibraryForm</Display>
-  <Edit>AssetEditForm</Edit>
-  <New>DocumentLibraryForm</New>
-</FormTemplates>
+<p:properties xmlns:p="http://schemas.microsoft.com/office/2006/metadata/properties" xmlns:xsi="http://www.w3.org/2001/XMLSchema-instance" xmlns:pc="http://schemas.microsoft.com/office/infopath/2007/PartnerControls">
+  <documentManagement>
+    <LocLastLocAttemptVersionTypeLookup xmlns="4873beb7-5857-4685-be1f-d57550cc96cc" xsi:nil="true"/>
+    <MarketSpecific xmlns="4873beb7-5857-4685-be1f-d57550cc96cc">false</MarketSpecific>
+    <ApprovalStatus xmlns="4873beb7-5857-4685-be1f-d57550cc96cc">InProgress</ApprovalStatus>
+    <LocComments xmlns="4873beb7-5857-4685-be1f-d57550cc96cc" xsi:nil="true"/>
+    <DirectSourceMarket xmlns="4873beb7-5857-4685-be1f-d57550cc96cc" xsi:nil="true"/>
+    <LocPublishedLinkedAssetsLookup xmlns="4873beb7-5857-4685-be1f-d57550cc96cc" xsi:nil="true"/>
+    <ThumbnailAssetId xmlns="4873beb7-5857-4685-be1f-d57550cc96cc" xsi:nil="true"/>
+    <PrimaryImageGen xmlns="4873beb7-5857-4685-be1f-d57550cc96cc">true</PrimaryImageGen>
+    <LegacyData xmlns="4873beb7-5857-4685-be1f-d57550cc96cc" xsi:nil="true"/>
+    <LocNewPublishedVersionLookup xmlns="4873beb7-5857-4685-be1f-d57550cc96cc" xsi:nil="true"/>
+    <NumericId xmlns="4873beb7-5857-4685-be1f-d57550cc96cc">102787001</NumericId>
+    <TPFriendlyName xmlns="4873beb7-5857-4685-be1f-d57550cc96cc" xsi:nil="true"/>
+    <LocOverallPublishStatusLookup xmlns="4873beb7-5857-4685-be1f-d57550cc96cc" xsi:nil="true"/>
+    <LocRecommendedHandoff xmlns="4873beb7-5857-4685-be1f-d57550cc96cc" xsi:nil="true"/>
+    <BlockPublish xmlns="4873beb7-5857-4685-be1f-d57550cc96cc">false</BlockPublish>
+    <BusinessGroup xmlns="4873beb7-5857-4685-be1f-d57550cc96cc" xsi:nil="true"/>
+    <OpenTemplate xmlns="4873beb7-5857-4685-be1f-d57550cc96cc">true</OpenTemplate>
+    <SourceTitle xmlns="4873beb7-5857-4685-be1f-d57550cc96cc" xsi:nil="true"/>
+    <LocOverallLocStatusLookup xmlns="4873beb7-5857-4685-be1f-d57550cc96cc" xsi:nil="true"/>
+    <APEditor xmlns="4873beb7-5857-4685-be1f-d57550cc96cc">
+      <UserInfo>
+        <DisplayName/>
+        <AccountId xsi:nil="true"/>
+        <AccountType/>
+      </UserInfo>
+    </APEditor>
+    <UALocComments xmlns="4873beb7-5857-4685-be1f-d57550cc96cc" xsi:nil="true"/>
+    <IntlLangReviewDate xmlns="4873beb7-5857-4685-be1f-d57550cc96cc" xsi:nil="true"/>
+    <PublishStatusLookup xmlns="4873beb7-5857-4685-be1f-d57550cc96cc">
+      <Value>1343188</Value>
+    </PublishStatusLookup>
+    <ParentAssetId xmlns="4873beb7-5857-4685-be1f-d57550cc96cc" xsi:nil="true"/>
+    <FeatureTagsTaxHTField0 xmlns="4873beb7-5857-4685-be1f-d57550cc96cc">
+      <Terms xmlns="http://schemas.microsoft.com/office/infopath/2007/PartnerControls"/>
+    </FeatureTagsTaxHTField0>
+    <MachineTranslated xmlns="4873beb7-5857-4685-be1f-d57550cc96cc">false</MachineTranslated>
+    <Providers xmlns="4873beb7-5857-4685-be1f-d57550cc96cc" xsi:nil="true"/>
+    <OriginalSourceMarket xmlns="4873beb7-5857-4685-be1f-d57550cc96cc" xsi:nil="true"/>
+    <APDescription xmlns="4873beb7-5857-4685-be1f-d57550cc96cc" xsi:nil="true"/>
+    <ContentItem xmlns="4873beb7-5857-4685-be1f-d57550cc96cc" xsi:nil="true"/>
+    <ClipArtFilename xmlns="4873beb7-5857-4685-be1f-d57550cc96cc" xsi:nil="true"/>
+    <TPInstallLocation xmlns="4873beb7-5857-4685-be1f-d57550cc96cc" xsi:nil="true"/>
+    <TimesCloned xmlns="4873beb7-5857-4685-be1f-d57550cc96cc" xsi:nil="true"/>
+    <PublishTargets xmlns="4873beb7-5857-4685-be1f-d57550cc96cc">OfficeOnlineVNext</PublishTargets>
+    <AcquiredFrom xmlns="4873beb7-5857-4685-be1f-d57550cc96cc">Internal MS</AcquiredFrom>
+    <AssetStart xmlns="4873beb7-5857-4685-be1f-d57550cc96cc">2011-11-23T17:29:00+00:00</AssetStart>
+    <FriendlyTitle xmlns="4873beb7-5857-4685-be1f-d57550cc96cc" xsi:nil="true"/>
+    <Provider xmlns="4873beb7-5857-4685-be1f-d57550cc96cc" xsi:nil="true"/>
+    <LastHandOff xmlns="4873beb7-5857-4685-be1f-d57550cc96cc" xsi:nil="true"/>
+    <TPClientViewer xmlns="4873beb7-5857-4685-be1f-d57550cc96cc" xsi:nil="true"/>
+    <TemplateStatus xmlns="4873beb7-5857-4685-be1f-d57550cc96cc">Complete</TemplateStatus>
+    <Downloads xmlns="4873beb7-5857-4685-be1f-d57550cc96cc">0</Downloads>
+    <OOCacheId xmlns="4873beb7-5857-4685-be1f-d57550cc96cc" xsi:nil="true"/>
+    <IsDeleted xmlns="4873beb7-5857-4685-be1f-d57550cc96cc">false</IsDeleted>
+    <LocPublishedDependentAssetsLookup xmlns="4873beb7-5857-4685-be1f-d57550cc96cc" xsi:nil="true"/>
+    <AssetExpire xmlns="4873beb7-5857-4685-be1f-d57550cc96cc">2029-05-12T07:00:00+00:00</AssetExpire>
+    <CSXSubmissionMarket xmlns="4873beb7-5857-4685-be1f-d57550cc96cc" xsi:nil="true"/>
+    <DSATActionTaken xmlns="4873beb7-5857-4685-be1f-d57550cc96cc" xsi:nil="true"/>
+    <SubmitterId xmlns="4873beb7-5857-4685-be1f-d57550cc96cc" xsi:nil="true"/>
+    <EditorialTags xmlns="4873beb7-5857-4685-be1f-d57550cc96cc" xsi:nil="true"/>
+    <TPExecutable xmlns="4873beb7-5857-4685-be1f-d57550cc96cc" xsi:nil="true"/>
+    <CSXSubmissionDate xmlns="4873beb7-5857-4685-be1f-d57550cc96cc" xsi:nil="true"/>
+    <CSXUpdate xmlns="4873beb7-5857-4685-be1f-d57550cc96cc">false</CSXUpdate>
+    <AssetType xmlns="4873beb7-5857-4685-be1f-d57550cc96cc">TP</AssetType>
+    <ApprovalLog xmlns="4873beb7-5857-4685-be1f-d57550cc96cc" xsi:nil="true"/>
+    <BugNumber xmlns="4873beb7-5857-4685-be1f-d57550cc96cc" xsi:nil="true"/>
+    <OriginAsset xmlns="4873beb7-5857-4685-be1f-d57550cc96cc" xsi:nil="true"/>
+    <TPComponent xmlns="4873beb7-5857-4685-be1f-d57550cc96cc" xsi:nil="true"/>
+    <Milestone xmlns="4873beb7-5857-4685-be1f-d57550cc96cc" xsi:nil="true"/>
+    <RecommendationsModifier xmlns="4873beb7-5857-4685-be1f-d57550cc96cc" xsi:nil="true"/>
+    <AssetId xmlns="4873beb7-5857-4685-be1f-d57550cc96cc">TP102787001</AssetId>
+    <PolicheckWords xmlns="4873beb7-5857-4685-be1f-d57550cc96cc" xsi:nil="true"/>
+    <TPLaunchHelpLink xmlns="4873beb7-5857-4685-be1f-d57550cc96cc" xsi:nil="true"/>
+    <IntlLocPriority xmlns="4873beb7-5857-4685-be1f-d57550cc96cc" xsi:nil="true"/>
+    <TPApplication xmlns="4873beb7-5857-4685-be1f-d57550cc96cc" xsi:nil="true"/>
+    <IntlLangReviewer xmlns="4873beb7-5857-4685-be1f-d57550cc96cc" xsi:nil="true"/>
+    <HandoffToMSDN xmlns="4873beb7-5857-4685-be1f-d57550cc96cc" xsi:nil="true"/>
+    <PlannedPubDate xmlns="4873beb7-5857-4685-be1f-d57550cc96cc" xsi:nil="true"/>
+    <CrawlForDependencies xmlns="4873beb7-5857-4685-be1f-d57550cc96cc">false</CrawlForDependencies>
+    <LocLastLocAttemptVersionLookup xmlns="4873beb7-5857-4685-be1f-d57550cc96cc">693888</LocLastLocAttemptVersionLookup>
+    <LocProcessedForHandoffsLookup xmlns="4873beb7-5857-4685-be1f-d57550cc96cc" xsi:nil="true"/>
+    <TrustLevel xmlns="4873beb7-5857-4685-be1f-d57550cc96cc">1 Microsoft Managed Content</TrustLevel>
+    <CampaignTagsTaxHTField0 xmlns="4873beb7-5857-4685-be1f-d57550cc96cc">
+      <Terms xmlns="http://schemas.microsoft.com/office/infopath/2007/PartnerControls"/>
+    </CampaignTagsTaxHTField0>
+    <TPNamespace xmlns="4873beb7-5857-4685-be1f-d57550cc96cc" xsi:nil="true"/>
+    <LocOverallPreviewStatusLookup xmlns="4873beb7-5857-4685-be1f-d57550cc96cc" xsi:nil="true"/>
+    <TaxCatchAll xmlns="4873beb7-5857-4685-be1f-d57550cc96cc"/>
+    <IsSearchable xmlns="4873beb7-5857-4685-be1f-d57550cc96cc">false</IsSearchable>
+    <TemplateTemplateType xmlns="4873beb7-5857-4685-be1f-d57550cc96cc">Word Document Template</TemplateTemplateType>
+    <Markets xmlns="4873beb7-5857-4685-be1f-d57550cc96cc"/>
+    <IntlLangReview xmlns="4873beb7-5857-4685-be1f-d57550cc96cc" xsi:nil="true"/>
+    <UAProjectedTotalWords xmlns="4873beb7-5857-4685-be1f-d57550cc96cc" xsi:nil="true"/>
+    <OutputCachingOn xmlns="4873beb7-5857-4685-be1f-d57550cc96cc">false</OutputCachingOn>
+    <AverageRating xmlns="4873beb7-5857-4685-be1f-d57550cc96cc" xsi:nil="true"/>
+    <LocMarketGroupTiers2 xmlns="4873beb7-5857-4685-be1f-d57550cc96cc" xsi:nil="true"/>
+    <APAuthor xmlns="4873beb7-5857-4685-be1f-d57550cc96cc">
+      <UserInfo>
+        <DisplayName>REDMOND\v-namall</DisplayName>
+        <AccountId>978</AccountId>
+        <AccountType/>
+      </UserInfo>
+    </APAuthor>
+    <TPCommandLine xmlns="4873beb7-5857-4685-be1f-d57550cc96cc" xsi:nil="true"/>
+    <LocManualTestRequired xmlns="4873beb7-5857-4685-be1f-d57550cc96cc">false</LocManualTestRequired>
+    <TPAppVersion xmlns="4873beb7-5857-4685-be1f-d57550cc96cc" xsi:nil="true"/>
+    <EditorialStatus xmlns="4873beb7-5857-4685-be1f-d57550cc96cc">Complete</EditorialStatus>
+    <LocProcessedForMarketsLookup xmlns="4873beb7-5857-4685-be1f-d57550cc96cc" xsi:nil="true"/>
+    <LastModifiedDateTime xmlns="4873beb7-5857-4685-be1f-d57550cc96cc" xsi:nil="true"/>
+    <TPLaunchHelpLinkType xmlns="4873beb7-5857-4685-be1f-d57550cc96cc">Template</TPLaunchHelpLinkType>
+    <ScenarioTagsTaxHTField0 xmlns="4873beb7-5857-4685-be1f-d57550cc96cc">
+      <Terms xmlns="http://schemas.microsoft.com/office/infopath/2007/PartnerControls"/>
+    </ScenarioTagsTaxHTField0>
+    <OriginalRelease xmlns="4873beb7-5857-4685-be1f-d57550cc96cc">14</OriginalRelease>
+    <LocalizationTagsTaxHTField0 xmlns="4873beb7-5857-4685-be1f-d57550cc96cc">
+      <Terms xmlns="http://schemas.microsoft.com/office/infopath/2007/PartnerControls"/>
+    </LocalizationTagsTaxHTField0>
+    <Manager xmlns="4873beb7-5857-4685-be1f-d57550cc96cc" xsi:nil="true"/>
+    <UALocRecommendation xmlns="4873beb7-5857-4685-be1f-d57550cc96cc">Localize</UALocRecommendation>
+    <LocOverallHandbackStatusLookup xmlns="4873beb7-5857-4685-be1f-d57550cc96cc" xsi:nil="true"/>
+    <ArtSampleDocs xmlns="4873beb7-5857-4685-be1f-d57550cc96cc" xsi:nil="true"/>
+    <UACurrentWords xmlns="4873beb7-5857-4685-be1f-d57550cc96cc" xsi:nil="true"/>
+    <ShowIn xmlns="4873beb7-5857-4685-be1f-d57550cc96cc">Show everywhere</ShowIn>
+    <CSXHash xmlns="4873beb7-5857-4685-be1f-d57550cc96cc" xsi:nil="true"/>
+    <VoteCount xmlns="4873beb7-5857-4685-be1f-d57550cc96cc" xsi:nil="true"/>
+    <InternalTagsTaxHTField0 xmlns="4873beb7-5857-4685-be1f-d57550cc96cc">
+      <Terms xmlns="http://schemas.microsoft.com/office/infopath/2007/PartnerControls"/>
+    </InternalTagsTaxHTField0>
+    <UANotes xmlns="4873beb7-5857-4685-be1f-d57550cc96cc" xsi:nil="true"/>
+  </documentManagement>
+</p:properties>
 </file>
 
 <file path=customXml/item2.xml><?xml version="1.0" encoding="utf-8"?>
@@ -6319,139 +7119,12 @@
 </file>
 
 <file path=customXml/item3.xml><?xml version="1.0" encoding="utf-8"?>
-<p:properties xmlns:p="http://schemas.microsoft.com/office/2006/metadata/properties" xmlns:xsi="http://www.w3.org/2001/XMLSchema-instance" xmlns:pc="http://schemas.microsoft.com/office/infopath/2007/PartnerControls">
-  <documentManagement>
-    <LocLastLocAttemptVersionTypeLookup xmlns="4873beb7-5857-4685-be1f-d57550cc96cc" xsi:nil="true"/>
-    <MarketSpecific xmlns="4873beb7-5857-4685-be1f-d57550cc96cc">false</MarketSpecific>
-    <ApprovalStatus xmlns="4873beb7-5857-4685-be1f-d57550cc96cc">InProgress</ApprovalStatus>
-    <LocComments xmlns="4873beb7-5857-4685-be1f-d57550cc96cc" xsi:nil="true"/>
-    <DirectSourceMarket xmlns="4873beb7-5857-4685-be1f-d57550cc96cc" xsi:nil="true"/>
-    <LocPublishedLinkedAssetsLookup xmlns="4873beb7-5857-4685-be1f-d57550cc96cc" xsi:nil="true"/>
-    <ThumbnailAssetId xmlns="4873beb7-5857-4685-be1f-d57550cc96cc" xsi:nil="true"/>
-    <PrimaryImageGen xmlns="4873beb7-5857-4685-be1f-d57550cc96cc">true</PrimaryImageGen>
-    <LegacyData xmlns="4873beb7-5857-4685-be1f-d57550cc96cc" xsi:nil="true"/>
-    <LocNewPublishedVersionLookup xmlns="4873beb7-5857-4685-be1f-d57550cc96cc" xsi:nil="true"/>
-    <NumericId xmlns="4873beb7-5857-4685-be1f-d57550cc96cc">102787001</NumericId>
-    <TPFriendlyName xmlns="4873beb7-5857-4685-be1f-d57550cc96cc" xsi:nil="true"/>
-    <LocOverallPublishStatusLookup xmlns="4873beb7-5857-4685-be1f-d57550cc96cc" xsi:nil="true"/>
-    <LocRecommendedHandoff xmlns="4873beb7-5857-4685-be1f-d57550cc96cc" xsi:nil="true"/>
-    <BlockPublish xmlns="4873beb7-5857-4685-be1f-d57550cc96cc">false</BlockPublish>
-    <BusinessGroup xmlns="4873beb7-5857-4685-be1f-d57550cc96cc" xsi:nil="true"/>
-    <OpenTemplate xmlns="4873beb7-5857-4685-be1f-d57550cc96cc">true</OpenTemplate>
-    <SourceTitle xmlns="4873beb7-5857-4685-be1f-d57550cc96cc" xsi:nil="true"/>
-    <LocOverallLocStatusLookup xmlns="4873beb7-5857-4685-be1f-d57550cc96cc" xsi:nil="true"/>
-    <APEditor xmlns="4873beb7-5857-4685-be1f-d57550cc96cc">
-      <UserInfo>
-        <DisplayName/>
-        <AccountId xsi:nil="true"/>
-        <AccountType/>
-      </UserInfo>
-    </APEditor>
-    <UALocComments xmlns="4873beb7-5857-4685-be1f-d57550cc96cc" xsi:nil="true"/>
-    <IntlLangReviewDate xmlns="4873beb7-5857-4685-be1f-d57550cc96cc" xsi:nil="true"/>
-    <PublishStatusLookup xmlns="4873beb7-5857-4685-be1f-d57550cc96cc">
-      <Value>1343188</Value>
-    </PublishStatusLookup>
-    <ParentAssetId xmlns="4873beb7-5857-4685-be1f-d57550cc96cc" xsi:nil="true"/>
-    <FeatureTagsTaxHTField0 xmlns="4873beb7-5857-4685-be1f-d57550cc96cc">
-      <Terms xmlns="http://schemas.microsoft.com/office/infopath/2007/PartnerControls"/>
-    </FeatureTagsTaxHTField0>
-    <MachineTranslated xmlns="4873beb7-5857-4685-be1f-d57550cc96cc">false</MachineTranslated>
-    <Providers xmlns="4873beb7-5857-4685-be1f-d57550cc96cc" xsi:nil="true"/>
-    <OriginalSourceMarket xmlns="4873beb7-5857-4685-be1f-d57550cc96cc" xsi:nil="true"/>
-    <APDescription xmlns="4873beb7-5857-4685-be1f-d57550cc96cc" xsi:nil="true"/>
-    <ContentItem xmlns="4873beb7-5857-4685-be1f-d57550cc96cc" xsi:nil="true"/>
-    <ClipArtFilename xmlns="4873beb7-5857-4685-be1f-d57550cc96cc" xsi:nil="true"/>
-    <TPInstallLocation xmlns="4873beb7-5857-4685-be1f-d57550cc96cc" xsi:nil="true"/>
-    <TimesCloned xmlns="4873beb7-5857-4685-be1f-d57550cc96cc" xsi:nil="true"/>
-    <PublishTargets xmlns="4873beb7-5857-4685-be1f-d57550cc96cc">OfficeOnlineVNext</PublishTargets>
-    <AcquiredFrom xmlns="4873beb7-5857-4685-be1f-d57550cc96cc">Internal MS</AcquiredFrom>
-    <AssetStart xmlns="4873beb7-5857-4685-be1f-d57550cc96cc">2011-11-23T17:29:00+00:00</AssetStart>
-    <FriendlyTitle xmlns="4873beb7-5857-4685-be1f-d57550cc96cc" xsi:nil="true"/>
-    <Provider xmlns="4873beb7-5857-4685-be1f-d57550cc96cc" xsi:nil="true"/>
-    <LastHandOff xmlns="4873beb7-5857-4685-be1f-d57550cc96cc" xsi:nil="true"/>
-    <TPClientViewer xmlns="4873beb7-5857-4685-be1f-d57550cc96cc" xsi:nil="true"/>
-    <TemplateStatus xmlns="4873beb7-5857-4685-be1f-d57550cc96cc">Complete</TemplateStatus>
-    <Downloads xmlns="4873beb7-5857-4685-be1f-d57550cc96cc">0</Downloads>
-    <OOCacheId xmlns="4873beb7-5857-4685-be1f-d57550cc96cc" xsi:nil="true"/>
-    <IsDeleted xmlns="4873beb7-5857-4685-be1f-d57550cc96cc">false</IsDeleted>
-    <LocPublishedDependentAssetsLookup xmlns="4873beb7-5857-4685-be1f-d57550cc96cc" xsi:nil="true"/>
-    <AssetExpire xmlns="4873beb7-5857-4685-be1f-d57550cc96cc">2029-05-12T07:00:00+00:00</AssetExpire>
-    <CSXSubmissionMarket xmlns="4873beb7-5857-4685-be1f-d57550cc96cc" xsi:nil="true"/>
-    <DSATActionTaken xmlns="4873beb7-5857-4685-be1f-d57550cc96cc" xsi:nil="true"/>
-    <SubmitterId xmlns="4873beb7-5857-4685-be1f-d57550cc96cc" xsi:nil="true"/>
-    <EditorialTags xmlns="4873beb7-5857-4685-be1f-d57550cc96cc" xsi:nil="true"/>
-    <TPExecutable xmlns="4873beb7-5857-4685-be1f-d57550cc96cc" xsi:nil="true"/>
-    <CSXSubmissionDate xmlns="4873beb7-5857-4685-be1f-d57550cc96cc" xsi:nil="true"/>
-    <CSXUpdate xmlns="4873beb7-5857-4685-be1f-d57550cc96cc">false</CSXUpdate>
-    <AssetType xmlns="4873beb7-5857-4685-be1f-d57550cc96cc">TP</AssetType>
-    <ApprovalLog xmlns="4873beb7-5857-4685-be1f-d57550cc96cc" xsi:nil="true"/>
-    <BugNumber xmlns="4873beb7-5857-4685-be1f-d57550cc96cc" xsi:nil="true"/>
-    <OriginAsset xmlns="4873beb7-5857-4685-be1f-d57550cc96cc" xsi:nil="true"/>
-    <TPComponent xmlns="4873beb7-5857-4685-be1f-d57550cc96cc" xsi:nil="true"/>
-    <Milestone xmlns="4873beb7-5857-4685-be1f-d57550cc96cc" xsi:nil="true"/>
-    <RecommendationsModifier xmlns="4873beb7-5857-4685-be1f-d57550cc96cc" xsi:nil="true"/>
-    <AssetId xmlns="4873beb7-5857-4685-be1f-d57550cc96cc">TP102787001</AssetId>
-    <PolicheckWords xmlns="4873beb7-5857-4685-be1f-d57550cc96cc" xsi:nil="true"/>
-    <TPLaunchHelpLink xmlns="4873beb7-5857-4685-be1f-d57550cc96cc" xsi:nil="true"/>
-    <IntlLocPriority xmlns="4873beb7-5857-4685-be1f-d57550cc96cc" xsi:nil="true"/>
-    <TPApplication xmlns="4873beb7-5857-4685-be1f-d57550cc96cc" xsi:nil="true"/>
-    <IntlLangReviewer xmlns="4873beb7-5857-4685-be1f-d57550cc96cc" xsi:nil="true"/>
-    <HandoffToMSDN xmlns="4873beb7-5857-4685-be1f-d57550cc96cc" xsi:nil="true"/>
-    <PlannedPubDate xmlns="4873beb7-5857-4685-be1f-d57550cc96cc" xsi:nil="true"/>
-    <CrawlForDependencies xmlns="4873beb7-5857-4685-be1f-d57550cc96cc">false</CrawlForDependencies>
-    <LocLastLocAttemptVersionLookup xmlns="4873beb7-5857-4685-be1f-d57550cc96cc">693888</LocLastLocAttemptVersionLookup>
-    <LocProcessedForHandoffsLookup xmlns="4873beb7-5857-4685-be1f-d57550cc96cc" xsi:nil="true"/>
-    <TrustLevel xmlns="4873beb7-5857-4685-be1f-d57550cc96cc">1 Microsoft Managed Content</TrustLevel>
-    <CampaignTagsTaxHTField0 xmlns="4873beb7-5857-4685-be1f-d57550cc96cc">
-      <Terms xmlns="http://schemas.microsoft.com/office/infopath/2007/PartnerControls"/>
-    </CampaignTagsTaxHTField0>
-    <TPNamespace xmlns="4873beb7-5857-4685-be1f-d57550cc96cc" xsi:nil="true"/>
-    <LocOverallPreviewStatusLookup xmlns="4873beb7-5857-4685-be1f-d57550cc96cc" xsi:nil="true"/>
-    <TaxCatchAll xmlns="4873beb7-5857-4685-be1f-d57550cc96cc"/>
-    <IsSearchable xmlns="4873beb7-5857-4685-be1f-d57550cc96cc">false</IsSearchable>
-    <TemplateTemplateType xmlns="4873beb7-5857-4685-be1f-d57550cc96cc">Word Document Template</TemplateTemplateType>
-    <Markets xmlns="4873beb7-5857-4685-be1f-d57550cc96cc"/>
-    <IntlLangReview xmlns="4873beb7-5857-4685-be1f-d57550cc96cc" xsi:nil="true"/>
-    <UAProjectedTotalWords xmlns="4873beb7-5857-4685-be1f-d57550cc96cc" xsi:nil="true"/>
-    <OutputCachingOn xmlns="4873beb7-5857-4685-be1f-d57550cc96cc">false</OutputCachingOn>
-    <AverageRating xmlns="4873beb7-5857-4685-be1f-d57550cc96cc" xsi:nil="true"/>
-    <LocMarketGroupTiers2 xmlns="4873beb7-5857-4685-be1f-d57550cc96cc" xsi:nil="true"/>
-    <APAuthor xmlns="4873beb7-5857-4685-be1f-d57550cc96cc">
-      <UserInfo>
-        <DisplayName>REDMOND\v-namall</DisplayName>
-        <AccountId>978</AccountId>
-        <AccountType/>
-      </UserInfo>
-    </APAuthor>
-    <TPCommandLine xmlns="4873beb7-5857-4685-be1f-d57550cc96cc" xsi:nil="true"/>
-    <LocManualTestRequired xmlns="4873beb7-5857-4685-be1f-d57550cc96cc">false</LocManualTestRequired>
-    <TPAppVersion xmlns="4873beb7-5857-4685-be1f-d57550cc96cc" xsi:nil="true"/>
-    <EditorialStatus xmlns="4873beb7-5857-4685-be1f-d57550cc96cc">Complete</EditorialStatus>
-    <LocProcessedForMarketsLookup xmlns="4873beb7-5857-4685-be1f-d57550cc96cc" xsi:nil="true"/>
-    <LastModifiedDateTime xmlns="4873beb7-5857-4685-be1f-d57550cc96cc" xsi:nil="true"/>
-    <TPLaunchHelpLinkType xmlns="4873beb7-5857-4685-be1f-d57550cc96cc">Template</TPLaunchHelpLinkType>
-    <ScenarioTagsTaxHTField0 xmlns="4873beb7-5857-4685-be1f-d57550cc96cc">
-      <Terms xmlns="http://schemas.microsoft.com/office/infopath/2007/PartnerControls"/>
-    </ScenarioTagsTaxHTField0>
-    <OriginalRelease xmlns="4873beb7-5857-4685-be1f-d57550cc96cc">14</OriginalRelease>
-    <LocalizationTagsTaxHTField0 xmlns="4873beb7-5857-4685-be1f-d57550cc96cc">
-      <Terms xmlns="http://schemas.microsoft.com/office/infopath/2007/PartnerControls"/>
-    </LocalizationTagsTaxHTField0>
-    <Manager xmlns="4873beb7-5857-4685-be1f-d57550cc96cc" xsi:nil="true"/>
-    <UALocRecommendation xmlns="4873beb7-5857-4685-be1f-d57550cc96cc">Localize</UALocRecommendation>
-    <LocOverallHandbackStatusLookup xmlns="4873beb7-5857-4685-be1f-d57550cc96cc" xsi:nil="true"/>
-    <ArtSampleDocs xmlns="4873beb7-5857-4685-be1f-d57550cc96cc" xsi:nil="true"/>
-    <UACurrentWords xmlns="4873beb7-5857-4685-be1f-d57550cc96cc" xsi:nil="true"/>
-    <ShowIn xmlns="4873beb7-5857-4685-be1f-d57550cc96cc">Show everywhere</ShowIn>
-    <CSXHash xmlns="4873beb7-5857-4685-be1f-d57550cc96cc" xsi:nil="true"/>
-    <VoteCount xmlns="4873beb7-5857-4685-be1f-d57550cc96cc" xsi:nil="true"/>
-    <InternalTagsTaxHTField0 xmlns="4873beb7-5857-4685-be1f-d57550cc96cc">
-      <Terms xmlns="http://schemas.microsoft.com/office/infopath/2007/PartnerControls"/>
-    </InternalTagsTaxHTField0>
-    <UANotes xmlns="4873beb7-5857-4685-be1f-d57550cc96cc" xsi:nil="true"/>
-  </documentManagement>
-</p:properties>
+<?mso-contentType ?>
+<FormTemplates xmlns="http://schemas.microsoft.com/sharepoint/v3/contenttype/forms">
+  <Display>DocumentLibraryForm</Display>
+  <Edit>AssetEditForm</Edit>
+  <New>DocumentLibraryForm</New>
+</FormTemplates>
 </file>
 
 <file path=customXml/item4.xml><?xml version="1.0" encoding="utf-8"?>
@@ -6459,9 +7132,11 @@
 </file>
 
 <file path=customXml/itemProps1.xml><?xml version="1.0" encoding="utf-8"?>
-<ds:datastoreItem xmlns:ds="http://schemas.openxmlformats.org/officeDocument/2006/customXml" ds:itemID="{C01C3C56-10DB-49F7-B061-44D8728D078A}">
+<ds:datastoreItem xmlns:ds="http://schemas.openxmlformats.org/officeDocument/2006/customXml" ds:itemID="{7FBDB1CC-CEFB-4E46-8174-1F0AA0D30B24}">
   <ds:schemaRefs>
-    <ds:schemaRef ds:uri="http://schemas.microsoft.com/sharepoint/v3/contenttype/forms"/>
+    <ds:schemaRef ds:uri="http://schemas.microsoft.com/office/2006/metadata/properties"/>
+    <ds:schemaRef ds:uri="http://schemas.microsoft.com/office/infopath/2007/PartnerControls"/>
+    <ds:schemaRef ds:uri="4873beb7-5857-4685-be1f-d57550cc96cc"/>
   </ds:schemaRefs>
 </ds:datastoreItem>
 </file>
@@ -6485,17 +7160,15 @@
 </file>
 
 <file path=customXml/itemProps3.xml><?xml version="1.0" encoding="utf-8"?>
-<ds:datastoreItem xmlns:ds="http://schemas.openxmlformats.org/officeDocument/2006/customXml" ds:itemID="{7FBDB1CC-CEFB-4E46-8174-1F0AA0D30B24}">
+<ds:datastoreItem xmlns:ds="http://schemas.openxmlformats.org/officeDocument/2006/customXml" ds:itemID="{C01C3C56-10DB-49F7-B061-44D8728D078A}">
   <ds:schemaRefs>
-    <ds:schemaRef ds:uri="http://schemas.microsoft.com/office/2006/metadata/properties"/>
-    <ds:schemaRef ds:uri="http://schemas.microsoft.com/office/infopath/2007/PartnerControls"/>
-    <ds:schemaRef ds:uri="4873beb7-5857-4685-be1f-d57550cc96cc"/>
+    <ds:schemaRef ds:uri="http://schemas.microsoft.com/sharepoint/v3/contenttype/forms"/>
   </ds:schemaRefs>
 </ds:datastoreItem>
 </file>
 
 <file path=customXml/itemProps4.xml><?xml version="1.0" encoding="utf-8"?>
-<ds:datastoreItem xmlns:ds="http://schemas.openxmlformats.org/officeDocument/2006/customXml" ds:itemID="{58DC5303-96A3-4B97-A1FD-417397978D66}">
+<ds:datastoreItem xmlns:ds="http://schemas.openxmlformats.org/officeDocument/2006/customXml" ds:itemID="{20A1CB7F-F0A3-41DC-9858-1A2C211E12F0}">
   <ds:schemaRefs>
     <ds:schemaRef ds:uri="http://schemas.openxmlformats.org/officeDocument/2006/bibliography"/>
   </ds:schemaRefs>

</xml_diff>

<commit_message>
Update test spec and fixed the bug
</commit_message>
<xml_diff>
--- a/Documentation/Website Test Specification.docx
+++ b/Documentation/Website Test Specification.docx
@@ -1,6 +1,6 @@
 
 <file path=word/document.xml><?xml version="1.0" encoding="utf-8"?>
-<w:document xmlns:wpc="http://schemas.microsoft.com/office/word/2010/wordprocessingCanvas" xmlns:mc="http://schemas.openxmlformats.org/markup-compatibility/2006" xmlns:o="urn:schemas-microsoft-com:office:office" xmlns:r="http://schemas.openxmlformats.org/officeDocument/2006/relationships" xmlns:m="http://schemas.openxmlformats.org/officeDocument/2006/math" xmlns:v="urn:schemas-microsoft-com:vml" xmlns:wp14="http://schemas.microsoft.com/office/word/2010/wordprocessingDrawing" xmlns:wp="http://schemas.openxmlformats.org/drawingml/2006/wordprocessingDrawing" xmlns:w10="urn:schemas-microsoft-com:office:word" xmlns:w="http://schemas.openxmlformats.org/wordprocessingml/2006/main" xmlns:w14="http://schemas.microsoft.com/office/word/2010/wordml" xmlns:w15="http://schemas.microsoft.com/office/word/2012/wordml" xmlns:wpg="http://schemas.microsoft.com/office/word/2010/wordprocessingGroup" xmlns:wpi="http://schemas.microsoft.com/office/word/2010/wordprocessingInk" xmlns:wne="http://schemas.microsoft.com/office/word/2006/wordml" xmlns:wps="http://schemas.microsoft.com/office/word/2010/wordprocessingShape" mc:Ignorable="w14 w15 wp14">
+<w:document xmlns:wpc="http://schemas.microsoft.com/office/word/2010/wordprocessingCanvas" xmlns:cx="http://schemas.microsoft.com/office/drawing/2014/chartex" xmlns:cx1="http://schemas.microsoft.com/office/drawing/2015/9/8/chartex" xmlns:mc="http://schemas.openxmlformats.org/markup-compatibility/2006" xmlns:o="urn:schemas-microsoft-com:office:office" xmlns:r="http://schemas.openxmlformats.org/officeDocument/2006/relationships" xmlns:m="http://schemas.openxmlformats.org/officeDocument/2006/math" xmlns:v="urn:schemas-microsoft-com:vml" xmlns:wp14="http://schemas.microsoft.com/office/word/2010/wordprocessingDrawing" xmlns:wp="http://schemas.openxmlformats.org/drawingml/2006/wordprocessingDrawing" xmlns:w10="urn:schemas-microsoft-com:office:word" xmlns:w="http://schemas.openxmlformats.org/wordprocessingml/2006/main" xmlns:w14="http://schemas.microsoft.com/office/word/2010/wordml" xmlns:w15="http://schemas.microsoft.com/office/word/2012/wordml" xmlns:w16se="http://schemas.microsoft.com/office/word/2015/wordml/symex" xmlns:wpg="http://schemas.microsoft.com/office/word/2010/wordprocessingGroup" xmlns:wpi="http://schemas.microsoft.com/office/word/2010/wordprocessingInk" xmlns:wne="http://schemas.microsoft.com/office/word/2006/wordml" xmlns:wps="http://schemas.microsoft.com/office/word/2010/wordprocessingShape" mc:Ignorable="w14 w15 w16se wp14">
   <w:body>
     <w:p>
       <w:pPr>
@@ -27,8 +27,16 @@
         <w:rPr>
           <w:lang w:val="en-GB"/>
         </w:rPr>
-        <w:t>Version: 0.2</w:t>
-      </w:r>
+        <w:t>Version: 0.</w:t>
+      </w:r>
+      <w:r>
+        <w:rPr>
+          <w:lang w:val="en-GB"/>
+        </w:rPr>
+        <w:t>3</w:t>
+      </w:r>
+      <w:bookmarkStart w:id="0" w:name="_GoBack"/>
+      <w:bookmarkEnd w:id="0"/>
       <w:r>
         <w:rPr>
           <w:lang w:val="en-GB"/>
@@ -285,8 +293,6 @@
         </w:rPr>
         <w:t>atever changes you are making.</w:t>
       </w:r>
-      <w:bookmarkStart w:id="0" w:name="_GoBack"/>
-      <w:bookmarkEnd w:id="0"/>
     </w:p>
     <w:p>
       <w:pPr>
@@ -601,6 +607,13 @@
                 <w:rStyle w:val="Strong"/>
                 <w:lang w:val="en-GB"/>
               </w:rPr>
+              <w:t>3, 6,7, 8,</w:t>
+            </w:r>
+            <w:r>
+              <w:rPr>
+                <w:rStyle w:val="Strong"/>
+                <w:lang w:val="en-GB"/>
+              </w:rPr>
               <w:t>9</w:t>
             </w:r>
           </w:p>
@@ -948,7 +961,49 @@
         <w:rPr>
           <w:lang w:val="en-GB"/>
         </w:rPr>
-        <w:t>Start-up the local server in your developer environment. (Eg. npm start in the NodeServer folder)</w:t>
+        <w:t>Start-up the local server in your developer environment. (</w:t>
+      </w:r>
+      <w:proofErr w:type="spellStart"/>
+      <w:r>
+        <w:rPr>
+          <w:lang w:val="en-GB"/>
+        </w:rPr>
+        <w:t>Eg</w:t>
+      </w:r>
+      <w:proofErr w:type="spellEnd"/>
+      <w:r>
+        <w:rPr>
+          <w:lang w:val="en-GB"/>
+        </w:rPr>
+        <w:t xml:space="preserve">. </w:t>
+      </w:r>
+      <w:proofErr w:type="spellStart"/>
+      <w:r>
+        <w:rPr>
+          <w:lang w:val="en-GB"/>
+        </w:rPr>
+        <w:t>npm</w:t>
+      </w:r>
+      <w:proofErr w:type="spellEnd"/>
+      <w:r>
+        <w:rPr>
+          <w:lang w:val="en-GB"/>
+        </w:rPr>
+        <w:t xml:space="preserve"> start in the </w:t>
+      </w:r>
+      <w:proofErr w:type="spellStart"/>
+      <w:r>
+        <w:rPr>
+          <w:lang w:val="en-GB"/>
+        </w:rPr>
+        <w:t>NodeServer</w:t>
+      </w:r>
+      <w:proofErr w:type="spellEnd"/>
+      <w:r>
+        <w:rPr>
+          <w:lang w:val="en-GB"/>
+        </w:rPr>
+        <w:t xml:space="preserve"> folder)</w:t>
       </w:r>
     </w:p>
     <w:p>
@@ -966,7 +1021,21 @@
         <w:rPr>
           <w:lang w:val="en-GB"/>
         </w:rPr>
-        <w:t>Start up the angular website in your developer environment making sure that the version you are using is trying to connect to the localhost address of the node server instead of the hosted one. (Eg. ng serve –o in the Website folder)</w:t>
+        <w:t>Start up the angular website in your developer environment making sure that the version you are using is trying to connect to the localhost address of the node server instead of the hosted one. (</w:t>
+      </w:r>
+      <w:proofErr w:type="spellStart"/>
+      <w:r>
+        <w:rPr>
+          <w:lang w:val="en-GB"/>
+        </w:rPr>
+        <w:t>Eg</w:t>
+      </w:r>
+      <w:proofErr w:type="spellEnd"/>
+      <w:r>
+        <w:rPr>
+          <w:lang w:val="en-GB"/>
+        </w:rPr>
+        <w:t>. ng serve –o in the Website folder)</w:t>
       </w:r>
     </w:p>
     <w:p>
@@ -984,7 +1053,21 @@
         <w:rPr>
           <w:lang w:val="en-GB"/>
         </w:rPr>
-        <w:t>Search an operation code in the procedure search bar (Eg. 065 or 039 are known working codes).</w:t>
+        <w:t>Search an operation code in the procedure search bar (</w:t>
+      </w:r>
+      <w:proofErr w:type="spellStart"/>
+      <w:r>
+        <w:rPr>
+          <w:lang w:val="en-GB"/>
+        </w:rPr>
+        <w:t>Eg</w:t>
+      </w:r>
+      <w:proofErr w:type="spellEnd"/>
+      <w:r>
+        <w:rPr>
+          <w:lang w:val="en-GB"/>
+        </w:rPr>
+        <w:t>. 065 or 039 are known working codes).</w:t>
       </w:r>
     </w:p>
     <w:p>
@@ -1062,7 +1145,49 @@
         <w:rPr>
           <w:lang w:val="en-GB"/>
         </w:rPr>
-        <w:t>Start-up the local server in your developer environment. (Eg. npm start in the NodeServer folder)</w:t>
+        <w:t>Start-up the local server in your developer environment. (</w:t>
+      </w:r>
+      <w:proofErr w:type="spellStart"/>
+      <w:r>
+        <w:rPr>
+          <w:lang w:val="en-GB"/>
+        </w:rPr>
+        <w:t>Eg</w:t>
+      </w:r>
+      <w:proofErr w:type="spellEnd"/>
+      <w:r>
+        <w:rPr>
+          <w:lang w:val="en-GB"/>
+        </w:rPr>
+        <w:t xml:space="preserve">. </w:t>
+      </w:r>
+      <w:proofErr w:type="spellStart"/>
+      <w:r>
+        <w:rPr>
+          <w:lang w:val="en-GB"/>
+        </w:rPr>
+        <w:t>npm</w:t>
+      </w:r>
+      <w:proofErr w:type="spellEnd"/>
+      <w:r>
+        <w:rPr>
+          <w:lang w:val="en-GB"/>
+        </w:rPr>
+        <w:t xml:space="preserve"> start in the </w:t>
+      </w:r>
+      <w:proofErr w:type="spellStart"/>
+      <w:r>
+        <w:rPr>
+          <w:lang w:val="en-GB"/>
+        </w:rPr>
+        <w:t>NodeServer</w:t>
+      </w:r>
+      <w:proofErr w:type="spellEnd"/>
+      <w:r>
+        <w:rPr>
+          <w:lang w:val="en-GB"/>
+        </w:rPr>
+        <w:t xml:space="preserve"> folder)</w:t>
       </w:r>
     </w:p>
     <w:p>
@@ -1080,7 +1205,21 @@
         <w:rPr>
           <w:lang w:val="en-GB"/>
         </w:rPr>
-        <w:t>Start up the angular website in your developer environment making sure that the version you are using is trying to connect to the localhost address of the node server instead of the hosted one. (Eg. ng serve –o in the Website folder)</w:t>
+        <w:t>Start up the angular website in your developer environment making sure that the version you are using is trying to connect to the localhost address of the node server instead of the hosted one. (</w:t>
+      </w:r>
+      <w:proofErr w:type="spellStart"/>
+      <w:r>
+        <w:rPr>
+          <w:lang w:val="en-GB"/>
+        </w:rPr>
+        <w:t>Eg</w:t>
+      </w:r>
+      <w:proofErr w:type="spellEnd"/>
+      <w:r>
+        <w:rPr>
+          <w:lang w:val="en-GB"/>
+        </w:rPr>
+        <w:t>. ng serve –o in the Website folder)</w:t>
       </w:r>
     </w:p>
     <w:p>
@@ -1138,7 +1277,49 @@
         <w:rPr>
           <w:lang w:val="en-GB"/>
         </w:rPr>
-        <w:t>Start-up the local server in your developer environment. (Eg. npm start in the NodeServer folder)</w:t>
+        <w:t>Start-up the local server in your developer environment. (</w:t>
+      </w:r>
+      <w:proofErr w:type="spellStart"/>
+      <w:r>
+        <w:rPr>
+          <w:lang w:val="en-GB"/>
+        </w:rPr>
+        <w:t>Eg</w:t>
+      </w:r>
+      <w:proofErr w:type="spellEnd"/>
+      <w:r>
+        <w:rPr>
+          <w:lang w:val="en-GB"/>
+        </w:rPr>
+        <w:t xml:space="preserve">. </w:t>
+      </w:r>
+      <w:proofErr w:type="spellStart"/>
+      <w:r>
+        <w:rPr>
+          <w:lang w:val="en-GB"/>
+        </w:rPr>
+        <w:t>npm</w:t>
+      </w:r>
+      <w:proofErr w:type="spellEnd"/>
+      <w:r>
+        <w:rPr>
+          <w:lang w:val="en-GB"/>
+        </w:rPr>
+        <w:t xml:space="preserve"> start in the </w:t>
+      </w:r>
+      <w:proofErr w:type="spellStart"/>
+      <w:r>
+        <w:rPr>
+          <w:lang w:val="en-GB"/>
+        </w:rPr>
+        <w:t>NodeServer</w:t>
+      </w:r>
+      <w:proofErr w:type="spellEnd"/>
+      <w:r>
+        <w:rPr>
+          <w:lang w:val="en-GB"/>
+        </w:rPr>
+        <w:t xml:space="preserve"> folder)</w:t>
       </w:r>
     </w:p>
     <w:p>
@@ -1156,7 +1337,21 @@
         <w:rPr>
           <w:lang w:val="en-GB"/>
         </w:rPr>
-        <w:t>Start up the angular website in your developer environment making sure that the version you are using is trying to connect to the localhost address of the node server instead of the hosted one. (Eg. ng serve –o in the Website folder)</w:t>
+        <w:t>Start up the angular website in your developer environment making sure that the version you are using is trying to connect to the localhost address of the node server instead of the hosted one. (</w:t>
+      </w:r>
+      <w:proofErr w:type="spellStart"/>
+      <w:r>
+        <w:rPr>
+          <w:lang w:val="en-GB"/>
+        </w:rPr>
+        <w:t>Eg</w:t>
+      </w:r>
+      <w:proofErr w:type="spellEnd"/>
+      <w:r>
+        <w:rPr>
+          <w:lang w:val="en-GB"/>
+        </w:rPr>
+        <w:t>. ng serve –o in the Website folder)</w:t>
       </w:r>
     </w:p>
     <w:p>
@@ -1264,7 +1459,49 @@
         <w:rPr>
           <w:lang w:val="en-GB"/>
         </w:rPr>
-        <w:t>Start-up the local server in your developer environment. (Eg. npm start in the NodeServer folder)</w:t>
+        <w:t>Start-up the local server in your developer environment. (</w:t>
+      </w:r>
+      <w:proofErr w:type="spellStart"/>
+      <w:r>
+        <w:rPr>
+          <w:lang w:val="en-GB"/>
+        </w:rPr>
+        <w:t>Eg</w:t>
+      </w:r>
+      <w:proofErr w:type="spellEnd"/>
+      <w:r>
+        <w:rPr>
+          <w:lang w:val="en-GB"/>
+        </w:rPr>
+        <w:t xml:space="preserve">. </w:t>
+      </w:r>
+      <w:proofErr w:type="spellStart"/>
+      <w:r>
+        <w:rPr>
+          <w:lang w:val="en-GB"/>
+        </w:rPr>
+        <w:t>npm</w:t>
+      </w:r>
+      <w:proofErr w:type="spellEnd"/>
+      <w:r>
+        <w:rPr>
+          <w:lang w:val="en-GB"/>
+        </w:rPr>
+        <w:t xml:space="preserve"> start in the </w:t>
+      </w:r>
+      <w:proofErr w:type="spellStart"/>
+      <w:r>
+        <w:rPr>
+          <w:lang w:val="en-GB"/>
+        </w:rPr>
+        <w:t>NodeServer</w:t>
+      </w:r>
+      <w:proofErr w:type="spellEnd"/>
+      <w:r>
+        <w:rPr>
+          <w:lang w:val="en-GB"/>
+        </w:rPr>
+        <w:t xml:space="preserve"> folder)</w:t>
       </w:r>
     </w:p>
     <w:p>
@@ -1282,7 +1519,21 @@
         <w:rPr>
           <w:lang w:val="en-GB"/>
         </w:rPr>
-        <w:t>Start up the angular website in your developer environment making sure that the version you are using is trying to connect to the localhost address of the node server instead of the hosted one. (Eg. ng serve –o in the Website folder)</w:t>
+        <w:t>Start up the angular website in your developer environment making sure that the version you are using is trying to connect to the localhost address of the node server instead of the hosted one. (</w:t>
+      </w:r>
+      <w:proofErr w:type="spellStart"/>
+      <w:r>
+        <w:rPr>
+          <w:lang w:val="en-GB"/>
+        </w:rPr>
+        <w:t>Eg</w:t>
+      </w:r>
+      <w:proofErr w:type="spellEnd"/>
+      <w:r>
+        <w:rPr>
+          <w:lang w:val="en-GB"/>
+        </w:rPr>
+        <w:t>. ng serve –o in the Website folder)</w:t>
       </w:r>
     </w:p>
     <w:p>
@@ -1300,7 +1551,21 @@
         <w:rPr>
           <w:lang w:val="en-GB"/>
         </w:rPr>
-        <w:t>Search a medical procedure code in the procedure search bar (Eg. 065 &amp; 039 are known working codes).</w:t>
+        <w:t>Search a medical procedure code in the procedure search bar (</w:t>
+      </w:r>
+      <w:proofErr w:type="spellStart"/>
+      <w:r>
+        <w:rPr>
+          <w:lang w:val="en-GB"/>
+        </w:rPr>
+        <w:t>Eg</w:t>
+      </w:r>
+      <w:proofErr w:type="spellEnd"/>
+      <w:r>
+        <w:rPr>
+          <w:lang w:val="en-GB"/>
+        </w:rPr>
+        <w:t>. 065 &amp; 039 are known working codes).</w:t>
       </w:r>
     </w:p>
     <w:p>
@@ -1383,7 +1648,49 @@
         <w:rPr>
           <w:lang w:val="en-GB"/>
         </w:rPr>
-        <w:t>Start-up the local server in your developer environment. (Eg. npm start in the NodeServer folder)</w:t>
+        <w:t>Start-up the local server in your developer environment. (</w:t>
+      </w:r>
+      <w:proofErr w:type="spellStart"/>
+      <w:r>
+        <w:rPr>
+          <w:lang w:val="en-GB"/>
+        </w:rPr>
+        <w:t>Eg</w:t>
+      </w:r>
+      <w:proofErr w:type="spellEnd"/>
+      <w:r>
+        <w:rPr>
+          <w:lang w:val="en-GB"/>
+        </w:rPr>
+        <w:t xml:space="preserve">. </w:t>
+      </w:r>
+      <w:proofErr w:type="spellStart"/>
+      <w:r>
+        <w:rPr>
+          <w:lang w:val="en-GB"/>
+        </w:rPr>
+        <w:t>npm</w:t>
+      </w:r>
+      <w:proofErr w:type="spellEnd"/>
+      <w:r>
+        <w:rPr>
+          <w:lang w:val="en-GB"/>
+        </w:rPr>
+        <w:t xml:space="preserve"> start in the </w:t>
+      </w:r>
+      <w:proofErr w:type="spellStart"/>
+      <w:r>
+        <w:rPr>
+          <w:lang w:val="en-GB"/>
+        </w:rPr>
+        <w:t>NodeServer</w:t>
+      </w:r>
+      <w:proofErr w:type="spellEnd"/>
+      <w:r>
+        <w:rPr>
+          <w:lang w:val="en-GB"/>
+        </w:rPr>
+        <w:t xml:space="preserve"> folder)</w:t>
       </w:r>
     </w:p>
     <w:p>
@@ -1401,7 +1708,21 @@
         <w:rPr>
           <w:lang w:val="en-GB"/>
         </w:rPr>
-        <w:t>Start up the angular website in your developer environment making sure that the version you are using is trying to connect to the localhost address of the node server instead of the hosted one. (Eg. ng serve –o in the Website folder)</w:t>
+        <w:t>Start up the angular website in your developer environment making sure that the version you are using is trying to connect to the localhost address of the node server instead of the hosted one. (</w:t>
+      </w:r>
+      <w:proofErr w:type="spellStart"/>
+      <w:r>
+        <w:rPr>
+          <w:lang w:val="en-GB"/>
+        </w:rPr>
+        <w:t>Eg</w:t>
+      </w:r>
+      <w:proofErr w:type="spellEnd"/>
+      <w:r>
+        <w:rPr>
+          <w:lang w:val="en-GB"/>
+        </w:rPr>
+        <w:t>. ng serve –o in the Website folder)</w:t>
       </w:r>
     </w:p>
     <w:p>
@@ -1419,7 +1740,21 @@
         <w:rPr>
           <w:lang w:val="en-GB"/>
         </w:rPr>
-        <w:t>Search for a medical code in the procedure search bar (Eg. 065 &amp; 039 are known working codes).</w:t>
+        <w:t>Search for a medical code in the procedure search bar (</w:t>
+      </w:r>
+      <w:proofErr w:type="spellStart"/>
+      <w:r>
+        <w:rPr>
+          <w:lang w:val="en-GB"/>
+        </w:rPr>
+        <w:t>Eg</w:t>
+      </w:r>
+      <w:proofErr w:type="spellEnd"/>
+      <w:r>
+        <w:rPr>
+          <w:lang w:val="en-GB"/>
+        </w:rPr>
+        <w:t>. 065 &amp; 039 are known working codes).</w:t>
       </w:r>
     </w:p>
     <w:p>
@@ -1501,7 +1836,49 @@
         <w:rPr>
           <w:lang w:val="en-GB"/>
         </w:rPr>
-        <w:t>Start-up the local server in your developer environment. (Eg. npm start in the NodeServer folder)</w:t>
+        <w:t>Start-up the local server in your developer environment. (</w:t>
+      </w:r>
+      <w:proofErr w:type="spellStart"/>
+      <w:r>
+        <w:rPr>
+          <w:lang w:val="en-GB"/>
+        </w:rPr>
+        <w:t>Eg</w:t>
+      </w:r>
+      <w:proofErr w:type="spellEnd"/>
+      <w:r>
+        <w:rPr>
+          <w:lang w:val="en-GB"/>
+        </w:rPr>
+        <w:t xml:space="preserve">. </w:t>
+      </w:r>
+      <w:proofErr w:type="spellStart"/>
+      <w:r>
+        <w:rPr>
+          <w:lang w:val="en-GB"/>
+        </w:rPr>
+        <w:t>npm</w:t>
+      </w:r>
+      <w:proofErr w:type="spellEnd"/>
+      <w:r>
+        <w:rPr>
+          <w:lang w:val="en-GB"/>
+        </w:rPr>
+        <w:t xml:space="preserve"> start in the </w:t>
+      </w:r>
+      <w:proofErr w:type="spellStart"/>
+      <w:r>
+        <w:rPr>
+          <w:lang w:val="en-GB"/>
+        </w:rPr>
+        <w:t>NodeServer</w:t>
+      </w:r>
+      <w:proofErr w:type="spellEnd"/>
+      <w:r>
+        <w:rPr>
+          <w:lang w:val="en-GB"/>
+        </w:rPr>
+        <w:t xml:space="preserve"> folder)</w:t>
       </w:r>
     </w:p>
     <w:p>
@@ -1519,7 +1896,21 @@
         <w:rPr>
           <w:lang w:val="en-GB"/>
         </w:rPr>
-        <w:t>Start up the angular website in your developer environment making sure that the version you are using is trying to connect to the localhost address of the node server instead of the hosted one. (Eg. ng serve –o in the Website folder)</w:t>
+        <w:t>Start up the angular website in your developer environment making sure that the version you are using is trying to connect to the localhost address of the node server instead of the hosted one. (</w:t>
+      </w:r>
+      <w:proofErr w:type="spellStart"/>
+      <w:r>
+        <w:rPr>
+          <w:lang w:val="en-GB"/>
+        </w:rPr>
+        <w:t>Eg</w:t>
+      </w:r>
+      <w:proofErr w:type="spellEnd"/>
+      <w:r>
+        <w:rPr>
+          <w:lang w:val="en-GB"/>
+        </w:rPr>
+        <w:t>. ng serve –o in the Website folder)</w:t>
       </w:r>
     </w:p>
     <w:p>
@@ -1537,7 +1928,21 @@
         <w:rPr>
           <w:lang w:val="en-GB"/>
         </w:rPr>
-        <w:t>Search for a medical code in the procedure search bar (Eg. 065 &amp; 039 are known working codes)</w:t>
+        <w:t>Search for a medical code in the procedure search bar (</w:t>
+      </w:r>
+      <w:proofErr w:type="spellStart"/>
+      <w:r>
+        <w:rPr>
+          <w:lang w:val="en-GB"/>
+        </w:rPr>
+        <w:t>Eg</w:t>
+      </w:r>
+      <w:proofErr w:type="spellEnd"/>
+      <w:r>
+        <w:rPr>
+          <w:lang w:val="en-GB"/>
+        </w:rPr>
+        <w:t>. 065 &amp; 039 are known working codes)</w:t>
       </w:r>
       <w:r>
         <w:rPr>
@@ -1629,8 +2034,16 @@
         <w:rPr>
           <w:lang w:val="en-GB"/>
         </w:rPr>
-        <w:t>also shows results that meet this critera</w:t>
-      </w:r>
+        <w:t xml:space="preserve">also shows results that meet this </w:t>
+      </w:r>
+      <w:proofErr w:type="spellStart"/>
+      <w:r>
+        <w:rPr>
+          <w:lang w:val="en-GB"/>
+        </w:rPr>
+        <w:t>critera</w:t>
+      </w:r>
+      <w:proofErr w:type="spellEnd"/>
       <w:r>
         <w:rPr>
           <w:lang w:val="en-GB"/>
@@ -1667,7 +2080,49 @@
         <w:rPr>
           <w:lang w:val="en-GB"/>
         </w:rPr>
-        <w:t>Start-up the local server in your developer environment. (Eg. npm start in the NodeServer folder)</w:t>
+        <w:t>Start-up the local server in your developer environment. (</w:t>
+      </w:r>
+      <w:proofErr w:type="spellStart"/>
+      <w:r>
+        <w:rPr>
+          <w:lang w:val="en-GB"/>
+        </w:rPr>
+        <w:t>Eg</w:t>
+      </w:r>
+      <w:proofErr w:type="spellEnd"/>
+      <w:r>
+        <w:rPr>
+          <w:lang w:val="en-GB"/>
+        </w:rPr>
+        <w:t xml:space="preserve">. </w:t>
+      </w:r>
+      <w:proofErr w:type="spellStart"/>
+      <w:r>
+        <w:rPr>
+          <w:lang w:val="en-GB"/>
+        </w:rPr>
+        <w:t>npm</w:t>
+      </w:r>
+      <w:proofErr w:type="spellEnd"/>
+      <w:r>
+        <w:rPr>
+          <w:lang w:val="en-GB"/>
+        </w:rPr>
+        <w:t xml:space="preserve"> start in the </w:t>
+      </w:r>
+      <w:proofErr w:type="spellStart"/>
+      <w:r>
+        <w:rPr>
+          <w:lang w:val="en-GB"/>
+        </w:rPr>
+        <w:t>NodeServer</w:t>
+      </w:r>
+      <w:proofErr w:type="spellEnd"/>
+      <w:r>
+        <w:rPr>
+          <w:lang w:val="en-GB"/>
+        </w:rPr>
+        <w:t xml:space="preserve"> folder)</w:t>
       </w:r>
     </w:p>
     <w:p>
@@ -1685,7 +2140,21 @@
         <w:rPr>
           <w:lang w:val="en-GB"/>
         </w:rPr>
-        <w:t>Start up the angular website in your developer environment making sure that the version you are using is trying to connect to the localhost address of the node server instead of the hosted one. (Eg. ng serve –o in the Website folder)</w:t>
+        <w:t>Start up the angular website in your developer environment making sure that the version you are using is trying to connect to the localhost address of the node server instead of the hosted one. (</w:t>
+      </w:r>
+      <w:proofErr w:type="spellStart"/>
+      <w:r>
+        <w:rPr>
+          <w:lang w:val="en-GB"/>
+        </w:rPr>
+        <w:t>Eg</w:t>
+      </w:r>
+      <w:proofErr w:type="spellEnd"/>
+      <w:r>
+        <w:rPr>
+          <w:lang w:val="en-GB"/>
+        </w:rPr>
+        <w:t>. ng serve –o in the Website folder)</w:t>
       </w:r>
     </w:p>
     <w:p>
@@ -1746,7 +2215,15 @@
         <w:t xml:space="preserve">8. </w:t>
       </w:r>
       <w:r>
-        <w:t xml:space="preserve">Search Erroring </w:t>
+        <w:t xml:space="preserve">Search </w:t>
+      </w:r>
+      <w:proofErr w:type="spellStart"/>
+      <w:r>
+        <w:t>Erroring</w:t>
+      </w:r>
+      <w:proofErr w:type="spellEnd"/>
+      <w:r>
+        <w:t xml:space="preserve"> </w:t>
       </w:r>
       <w:r>
         <w:t>Test:</w:t>
@@ -1767,7 +2244,49 @@
         <w:rPr>
           <w:lang w:val="en-GB"/>
         </w:rPr>
-        <w:t>Start-up the local server in your developer environment. (Eg. npm start in the NodeServer folder)</w:t>
+        <w:t>Start-up the local server in your developer environment. (</w:t>
+      </w:r>
+      <w:proofErr w:type="spellStart"/>
+      <w:r>
+        <w:rPr>
+          <w:lang w:val="en-GB"/>
+        </w:rPr>
+        <w:t>Eg</w:t>
+      </w:r>
+      <w:proofErr w:type="spellEnd"/>
+      <w:r>
+        <w:rPr>
+          <w:lang w:val="en-GB"/>
+        </w:rPr>
+        <w:t xml:space="preserve">. </w:t>
+      </w:r>
+      <w:proofErr w:type="spellStart"/>
+      <w:r>
+        <w:rPr>
+          <w:lang w:val="en-GB"/>
+        </w:rPr>
+        <w:t>npm</w:t>
+      </w:r>
+      <w:proofErr w:type="spellEnd"/>
+      <w:r>
+        <w:rPr>
+          <w:lang w:val="en-GB"/>
+        </w:rPr>
+        <w:t xml:space="preserve"> start in the </w:t>
+      </w:r>
+      <w:proofErr w:type="spellStart"/>
+      <w:r>
+        <w:rPr>
+          <w:lang w:val="en-GB"/>
+        </w:rPr>
+        <w:t>NodeServer</w:t>
+      </w:r>
+      <w:proofErr w:type="spellEnd"/>
+      <w:r>
+        <w:rPr>
+          <w:lang w:val="en-GB"/>
+        </w:rPr>
+        <w:t xml:space="preserve"> folder)</w:t>
       </w:r>
     </w:p>
     <w:p>
@@ -1785,7 +2304,21 @@
         <w:rPr>
           <w:lang w:val="en-GB"/>
         </w:rPr>
-        <w:t>Start up the angular website in your developer environment making sure that the version you are using is trying to connect to the localhost address of the node server instead of the hosted one. (Eg. ng serve –o in the Website folder)</w:t>
+        <w:t>Start up the angular website in your developer environment making sure that the version you are using is trying to connect to the localhost address of the node server instead of the hosted one. (</w:t>
+      </w:r>
+      <w:proofErr w:type="spellStart"/>
+      <w:r>
+        <w:rPr>
+          <w:lang w:val="en-GB"/>
+        </w:rPr>
+        <w:t>Eg</w:t>
+      </w:r>
+      <w:proofErr w:type="spellEnd"/>
+      <w:r>
+        <w:rPr>
+          <w:lang w:val="en-GB"/>
+        </w:rPr>
+        <w:t>. ng serve –o in the Website folder)</w:t>
       </w:r>
     </w:p>
     <w:p>
@@ -1803,7 +2336,21 @@
         <w:rPr>
           <w:lang w:val="en-GB"/>
         </w:rPr>
-        <w:t>Search for a medical code in the procedure search bar (Eg. 065 &amp; 039 are known working codes).</w:t>
+        <w:t>Search for a medical code in the procedure search bar (</w:t>
+      </w:r>
+      <w:proofErr w:type="spellStart"/>
+      <w:r>
+        <w:rPr>
+          <w:lang w:val="en-GB"/>
+        </w:rPr>
+        <w:t>Eg</w:t>
+      </w:r>
+      <w:proofErr w:type="spellEnd"/>
+      <w:r>
+        <w:rPr>
+          <w:lang w:val="en-GB"/>
+        </w:rPr>
+        <w:t>. 065 &amp; 039 are known working codes).</w:t>
       </w:r>
     </w:p>
     <w:p>
@@ -1880,7 +2427,49 @@
         <w:rPr>
           <w:lang w:val="en-GB"/>
         </w:rPr>
-        <w:t>Start-up the local server in your developer environment. (Eg. npm start in the NodeServer folder)</w:t>
+        <w:t>Start-up the local server in your developer environment. (</w:t>
+      </w:r>
+      <w:proofErr w:type="spellStart"/>
+      <w:r>
+        <w:rPr>
+          <w:lang w:val="en-GB"/>
+        </w:rPr>
+        <w:t>Eg</w:t>
+      </w:r>
+      <w:proofErr w:type="spellEnd"/>
+      <w:r>
+        <w:rPr>
+          <w:lang w:val="en-GB"/>
+        </w:rPr>
+        <w:t xml:space="preserve">. </w:t>
+      </w:r>
+      <w:proofErr w:type="spellStart"/>
+      <w:r>
+        <w:rPr>
+          <w:lang w:val="en-GB"/>
+        </w:rPr>
+        <w:t>npm</w:t>
+      </w:r>
+      <w:proofErr w:type="spellEnd"/>
+      <w:r>
+        <w:rPr>
+          <w:lang w:val="en-GB"/>
+        </w:rPr>
+        <w:t xml:space="preserve"> start in the </w:t>
+      </w:r>
+      <w:proofErr w:type="spellStart"/>
+      <w:r>
+        <w:rPr>
+          <w:lang w:val="en-GB"/>
+        </w:rPr>
+        <w:t>NodeServer</w:t>
+      </w:r>
+      <w:proofErr w:type="spellEnd"/>
+      <w:r>
+        <w:rPr>
+          <w:lang w:val="en-GB"/>
+        </w:rPr>
+        <w:t xml:space="preserve"> folder)</w:t>
       </w:r>
     </w:p>
     <w:p>
@@ -1899,7 +2488,21 @@
           <w:lang w:val="en-GB"/>
         </w:rPr>
         <w:lastRenderedPageBreak/>
-        <w:t>Start up the angular website in your developer environment making sure that the version you are using is trying to connect to the localhost address of the node server instead of the hosted one. (Eg. ng serve –o in the Website folder)</w:t>
+        <w:t>Start up the angular website in your developer environment making sure that the version you are using is trying to connect to the localhost address of the node server instead of the hosted one. (</w:t>
+      </w:r>
+      <w:proofErr w:type="spellStart"/>
+      <w:r>
+        <w:rPr>
+          <w:lang w:val="en-GB"/>
+        </w:rPr>
+        <w:t>Eg</w:t>
+      </w:r>
+      <w:proofErr w:type="spellEnd"/>
+      <w:r>
+        <w:rPr>
+          <w:lang w:val="en-GB"/>
+        </w:rPr>
+        <w:t>. ng serve –o in the Website folder)</w:t>
       </w:r>
     </w:p>
     <w:p>
@@ -1917,7 +2520,21 @@
         <w:rPr>
           <w:lang w:val="en-GB"/>
         </w:rPr>
-        <w:t>Search for a medical code in the procedure search bar (Eg. 065 &amp; 039 are known working codes).</w:t>
+        <w:t>Search for a medical code in the procedure search bar (</w:t>
+      </w:r>
+      <w:proofErr w:type="spellStart"/>
+      <w:r>
+        <w:rPr>
+          <w:lang w:val="en-GB"/>
+        </w:rPr>
+        <w:t>Eg</w:t>
+      </w:r>
+      <w:proofErr w:type="spellEnd"/>
+      <w:r>
+        <w:rPr>
+          <w:lang w:val="en-GB"/>
+        </w:rPr>
+        <w:t>. 065 &amp; 039 are known working codes).</w:t>
       </w:r>
     </w:p>
     <w:p>
@@ -2012,7 +2629,7 @@
 </file>
 
 <file path=word/numbering.xml><?xml version="1.0" encoding="utf-8"?>
-<w:numbering xmlns:wpc="http://schemas.microsoft.com/office/word/2010/wordprocessingCanvas" xmlns:mc="http://schemas.openxmlformats.org/markup-compatibility/2006" xmlns:o="urn:schemas-microsoft-com:office:office" xmlns:r="http://schemas.openxmlformats.org/officeDocument/2006/relationships" xmlns:m="http://schemas.openxmlformats.org/officeDocument/2006/math" xmlns:v="urn:schemas-microsoft-com:vml" xmlns:wp14="http://schemas.microsoft.com/office/word/2010/wordprocessingDrawing" xmlns:wp="http://schemas.openxmlformats.org/drawingml/2006/wordprocessingDrawing" xmlns:w10="urn:schemas-microsoft-com:office:word" xmlns:w="http://schemas.openxmlformats.org/wordprocessingml/2006/main" xmlns:w14="http://schemas.microsoft.com/office/word/2010/wordml" xmlns:w15="http://schemas.microsoft.com/office/word/2012/wordml" xmlns:wpg="http://schemas.microsoft.com/office/word/2010/wordprocessingGroup" xmlns:wpi="http://schemas.microsoft.com/office/word/2010/wordprocessingInk" xmlns:wne="http://schemas.microsoft.com/office/word/2006/wordml" xmlns:wps="http://schemas.microsoft.com/office/word/2010/wordprocessingShape" mc:Ignorable="w14 w15 wp14">
+<w:numbering xmlns:wpc="http://schemas.microsoft.com/office/word/2010/wordprocessingCanvas" xmlns:cx="http://schemas.microsoft.com/office/drawing/2014/chartex" xmlns:cx1="http://schemas.microsoft.com/office/drawing/2015/9/8/chartex" xmlns:mc="http://schemas.openxmlformats.org/markup-compatibility/2006" xmlns:o="urn:schemas-microsoft-com:office:office" xmlns:r="http://schemas.openxmlformats.org/officeDocument/2006/relationships" xmlns:m="http://schemas.openxmlformats.org/officeDocument/2006/math" xmlns:v="urn:schemas-microsoft-com:vml" xmlns:wp14="http://schemas.microsoft.com/office/word/2010/wordprocessingDrawing" xmlns:wp="http://schemas.openxmlformats.org/drawingml/2006/wordprocessingDrawing" xmlns:w10="urn:schemas-microsoft-com:office:word" xmlns:w="http://schemas.openxmlformats.org/wordprocessingml/2006/main" xmlns:w14="http://schemas.microsoft.com/office/word/2010/wordml" xmlns:w15="http://schemas.microsoft.com/office/word/2012/wordml" xmlns:w16se="http://schemas.microsoft.com/office/word/2015/wordml/symex" xmlns:wpg="http://schemas.microsoft.com/office/word/2010/wordprocessingGroup" xmlns:wpi="http://schemas.microsoft.com/office/word/2010/wordprocessingInk" xmlns:wne="http://schemas.microsoft.com/office/word/2006/wordml" xmlns:wps="http://schemas.microsoft.com/office/word/2010/wordprocessingShape" mc:Ignorable="w14 w15 w16se wp14">
   <w:abstractNum w:abstractNumId="0" w15:restartNumberingAfterBreak="0">
     <w:nsid w:val="FFFFFF7C"/>
     <w:multiLevelType w:val="singleLevel"/>
@@ -4519,7 +5136,7 @@
 </file>
 
 <file path=word/styles.xml><?xml version="1.0" encoding="utf-8"?>
-<w:styles xmlns:mc="http://schemas.openxmlformats.org/markup-compatibility/2006" xmlns:r="http://schemas.openxmlformats.org/officeDocument/2006/relationships" xmlns:w="http://schemas.openxmlformats.org/wordprocessingml/2006/main" xmlns:w14="http://schemas.microsoft.com/office/word/2010/wordml" xmlns:w15="http://schemas.microsoft.com/office/word/2012/wordml" mc:Ignorable="w14 w15">
+<w:styles xmlns:mc="http://schemas.openxmlformats.org/markup-compatibility/2006" xmlns:r="http://schemas.openxmlformats.org/officeDocument/2006/relationships" xmlns:w="http://schemas.openxmlformats.org/wordprocessingml/2006/main" xmlns:w14="http://schemas.microsoft.com/office/word/2010/wordml" xmlns:w15="http://schemas.microsoft.com/office/word/2012/wordml" xmlns:w16se="http://schemas.microsoft.com/office/word/2015/wordml/symex" mc:Ignorable="w14 w15 w16se">
   <w:docDefaults>
     <w:rPrDefault>
       <w:rPr>
@@ -6206,6 +6823,1046 @@
 </file>
 
 <file path=customXml/item1.xml><?xml version="1.0" encoding="utf-8"?>
+<ct:contentTypeSchema xmlns:ct="http://schemas.microsoft.com/office/2006/metadata/contentType" xmlns:ma="http://schemas.microsoft.com/office/2006/metadata/properties/metaAttributes" ct:_="" ma:_="" ma:contentTypeName="TemplateFile" ma:contentTypeID="0x0101006EDDDB5EE6D98C44930B742096920B300400F5B6D36B3EF94B4E9A635CDF2A18F5B8" ma:contentTypeVersion="72" ma:contentTypeDescription="Create a new document." ma:contentTypeScope="" ma:versionID="a23e56308344d904b51738559c3d67c9">
+  <xsd:schema xmlns:xsd="http://www.w3.org/2001/XMLSchema" xmlns:xs="http://www.w3.org/2001/XMLSchema" xmlns:p="http://schemas.microsoft.com/office/2006/metadata/properties" xmlns:ns2="4873beb7-5857-4685-be1f-d57550cc96cc" targetNamespace="http://schemas.microsoft.com/office/2006/metadata/properties" ma:root="true" ma:fieldsID="cd0908cc4600e77bf5da051303e00c8d" ns2:_="">
+    <xsd:import namespace="4873beb7-5857-4685-be1f-d57550cc96cc"/>
+    <xsd:element name="properties">
+      <xsd:complexType>
+        <xsd:sequence>
+          <xsd:element name="documentManagement">
+            <xsd:complexType>
+              <xsd:all>
+                <xsd:element ref="ns2:AcquiredFrom" minOccurs="0"/>
+                <xsd:element ref="ns2:UACurrentWords" minOccurs="0"/>
+                <xsd:element ref="ns2:TPApplication" minOccurs="0"/>
+                <xsd:element ref="ns2:ApprovalLog" minOccurs="0"/>
+                <xsd:element ref="ns2:ApprovalStatus" minOccurs="0"/>
+                <xsd:element ref="ns2:AssetStart" minOccurs="0"/>
+                <xsd:element ref="ns2:AssetExpire" minOccurs="0"/>
+                <xsd:element ref="ns2:AssetId" minOccurs="0"/>
+                <xsd:element ref="ns2:IsSearchable" minOccurs="0"/>
+                <xsd:element ref="ns2:AssetType" minOccurs="0"/>
+                <xsd:element ref="ns2:APAuthor" minOccurs="0"/>
+                <xsd:element ref="ns2:AverageRating" minOccurs="0"/>
+                <xsd:element ref="ns2:BlockPublish" minOccurs="0"/>
+                <xsd:element ref="ns2:BugNumber" minOccurs="0"/>
+                <xsd:element ref="ns2:CampaignTagsTaxHTField0" minOccurs="0"/>
+                <xsd:element ref="ns2:TPClientViewer" minOccurs="0"/>
+                <xsd:element ref="ns2:ClipArtFilename" minOccurs="0"/>
+                <xsd:element ref="ns2:TPCommandLine" minOccurs="0"/>
+                <xsd:element ref="ns2:TPComponent" minOccurs="0"/>
+                <xsd:element ref="ns2:ContentItem" minOccurs="0"/>
+                <xsd:element ref="ns2:CrawlForDependencies" minOccurs="0"/>
+                <xsd:element ref="ns2:CSXHash" minOccurs="0"/>
+                <xsd:element ref="ns2:CSXSubmissionMarket" minOccurs="0"/>
+                <xsd:element ref="ns2:CSXUpdate" minOccurs="0"/>
+                <xsd:element ref="ns2:IntlLangReviewDate" minOccurs="0"/>
+                <xsd:element ref="ns2:IsDeleted" minOccurs="0"/>
+                <xsd:element ref="ns2:APDescription" minOccurs="0"/>
+                <xsd:element ref="ns2:DirectSourceMarket" minOccurs="0"/>
+                <xsd:element ref="ns2:Downloads" minOccurs="0"/>
+                <xsd:element ref="ns2:DSATActionTaken" minOccurs="0"/>
+                <xsd:element ref="ns2:APEditor" minOccurs="0"/>
+                <xsd:element ref="ns2:EditorialStatus" minOccurs="0"/>
+                <xsd:element ref="ns2:EditorialTags" minOccurs="0"/>
+                <xsd:element ref="ns2:TPExecutable" minOccurs="0"/>
+                <xsd:element ref="ns2:FeatureTagsTaxHTField0" minOccurs="0"/>
+                <xsd:element ref="ns2:TPFriendlyName" minOccurs="0"/>
+                <xsd:element ref="ns2:FriendlyTitle" minOccurs="0"/>
+                <xsd:element ref="ns2:PrimaryImageGen" minOccurs="0"/>
+                <xsd:element ref="ns2:HandoffToMSDN" minOccurs="0"/>
+                <xsd:element ref="ns2:InProjectListLookup" minOccurs="0"/>
+                <xsd:element ref="ns2:TPInstallLocation" minOccurs="0"/>
+                <xsd:element ref="ns2:InternalTagsTaxHTField0" minOccurs="0"/>
+                <xsd:element ref="ns2:IntlLangReview" minOccurs="0"/>
+                <xsd:element ref="ns2:IntlLangReviewer" minOccurs="0"/>
+                <xsd:element ref="ns2:MarketSpecific" minOccurs="0"/>
+                <xsd:element ref="ns2:LastCompleteVersionLookup" minOccurs="0"/>
+                <xsd:element ref="ns2:LastHandOff" minOccurs="0"/>
+                <xsd:element ref="ns2:LastModifiedDateTime" minOccurs="0"/>
+                <xsd:element ref="ns2:LastPreviewErrorLookup" minOccurs="0"/>
+                <xsd:element ref="ns2:LastPreviewResultLookup" minOccurs="0"/>
+                <xsd:element ref="ns2:LastPreviewAttemptDateLookup" minOccurs="0"/>
+                <xsd:element ref="ns2:LastPreviewedByLookup" minOccurs="0"/>
+                <xsd:element ref="ns2:LastPreviewTimeLookup" minOccurs="0"/>
+                <xsd:element ref="ns2:LastPreviewVersionLookup" minOccurs="0"/>
+                <xsd:element ref="ns2:LastPublishErrorLookup" minOccurs="0"/>
+                <xsd:element ref="ns2:LastPublishResultLookup" minOccurs="0"/>
+                <xsd:element ref="ns2:LastPublishAttemptDateLookup" minOccurs="0"/>
+                <xsd:element ref="ns2:LastPublishedByLookup" minOccurs="0"/>
+                <xsd:element ref="ns2:LastPublishTimeLookup" minOccurs="0"/>
+                <xsd:element ref="ns2:LastPublishVersionLookup" minOccurs="0"/>
+                <xsd:element ref="ns2:TPLaunchHelpLinkType" minOccurs="0"/>
+                <xsd:element ref="ns2:LegacyData" minOccurs="0"/>
+                <xsd:element ref="ns2:TPLaunchHelpLink" minOccurs="0"/>
+                <xsd:element ref="ns2:LocComments" minOccurs="0"/>
+                <xsd:element ref="ns2:LocLastLocAttemptVersionLookup" minOccurs="0"/>
+                <xsd:element ref="ns2:LocLastLocAttemptVersionTypeLookup" minOccurs="0"/>
+                <xsd:element ref="ns2:LocManualTestRequired" minOccurs="0"/>
+                <xsd:element ref="ns2:LocMarketGroupTiers2" minOccurs="0"/>
+                <xsd:element ref="ns2:LocNewPublishedVersionLookup" minOccurs="0"/>
+                <xsd:element ref="ns2:LocOverallHandbackStatusLookup" minOccurs="0"/>
+                <xsd:element ref="ns2:LocOverallLocStatusLookup" minOccurs="0"/>
+                <xsd:element ref="ns2:LocOverallPreviewStatusLookup" minOccurs="0"/>
+                <xsd:element ref="ns2:LocOverallPublishStatusLookup" minOccurs="0"/>
+                <xsd:element ref="ns2:IntlLocPriority" minOccurs="0"/>
+                <xsd:element ref="ns2:LocProcessedForHandoffsLookup" minOccurs="0"/>
+                <xsd:element ref="ns2:LocProcessedForMarketsLookup" minOccurs="0"/>
+                <xsd:element ref="ns2:LocPublishedDependentAssetsLookup" minOccurs="0"/>
+                <xsd:element ref="ns2:LocPublishedLinkedAssetsLookup" minOccurs="0"/>
+                <xsd:element ref="ns2:LocRecommendedHandoff" minOccurs="0"/>
+                <xsd:element ref="ns2:LocalizationTagsTaxHTField0" minOccurs="0"/>
+                <xsd:element ref="ns2:MachineTranslated" minOccurs="0"/>
+                <xsd:element ref="ns2:Manager" minOccurs="0"/>
+                <xsd:element ref="ns2:Markets" minOccurs="0"/>
+                <xsd:element ref="ns2:Milestone" minOccurs="0"/>
+                <xsd:element ref="ns2:TPNamespace" minOccurs="0"/>
+                <xsd:element ref="ns2:NumericId" minOccurs="0"/>
+                <xsd:element ref="ns2:NumOfRatingsLookup" minOccurs="0"/>
+                <xsd:element ref="ns2:OOCacheId" minOccurs="0"/>
+                <xsd:element ref="ns2:OpenTemplate" minOccurs="0"/>
+                <xsd:element ref="ns2:OriginAsset" minOccurs="0"/>
+                <xsd:element ref="ns2:OriginalRelease" minOccurs="0"/>
+                <xsd:element ref="ns2:OriginalSourceMarket" minOccurs="0"/>
+                <xsd:element ref="ns2:OutputCachingOn" minOccurs="0"/>
+                <xsd:element ref="ns2:ParentAssetId" minOccurs="0"/>
+                <xsd:element ref="ns2:PlannedPubDate" minOccurs="0"/>
+                <xsd:element ref="ns2:PolicheckWords" minOccurs="0"/>
+                <xsd:element ref="ns2:BusinessGroup" minOccurs="0"/>
+                <xsd:element ref="ns2:UAProjectedTotalWords" minOccurs="0"/>
+                <xsd:element ref="ns2:Provider" minOccurs="0"/>
+                <xsd:element ref="ns2:Providers" minOccurs="0"/>
+                <xsd:element ref="ns2:PublishStatusLookup" minOccurs="0"/>
+                <xsd:element ref="ns2:PublishTargets" minOccurs="0"/>
+                <xsd:element ref="ns2:RecommendationsModifier" minOccurs="0"/>
+                <xsd:element ref="ns2:ArtSampleDocs" minOccurs="0"/>
+                <xsd:element ref="ns2:ScenarioTagsTaxHTField0" minOccurs="0"/>
+                <xsd:element ref="ns2:ShowIn" minOccurs="0"/>
+                <xsd:element ref="ns2:SourceTitle" minOccurs="0"/>
+                <xsd:element ref="ns2:CSXSubmissionDate" minOccurs="0"/>
+                <xsd:element ref="ns2:SubmitterId" minOccurs="0"/>
+                <xsd:element ref="ns2:TaxCatchAll" minOccurs="0"/>
+                <xsd:element ref="ns2:TaxCatchAllLabel" minOccurs="0"/>
+                <xsd:element ref="ns2:TemplateStatus" minOccurs="0"/>
+                <xsd:element ref="ns2:TemplateTemplateType" minOccurs="0"/>
+                <xsd:element ref="ns2:ThumbnailAssetId" minOccurs="0"/>
+                <xsd:element ref="ns2:TimesCloned" minOccurs="0"/>
+                <xsd:element ref="ns2:TrustLevel" minOccurs="0"/>
+                <xsd:element ref="ns2:UALocComments" minOccurs="0"/>
+                <xsd:element ref="ns2:UALocRecommendation" minOccurs="0"/>
+                <xsd:element ref="ns2:UANotes" minOccurs="0"/>
+                <xsd:element ref="ns2:TPAppVersion" minOccurs="0"/>
+                <xsd:element ref="ns2:VoteCount" minOccurs="0"/>
+              </xsd:all>
+            </xsd:complexType>
+          </xsd:element>
+        </xsd:sequence>
+      </xsd:complexType>
+    </xsd:element>
+  </xsd:schema>
+  <xsd:schema xmlns:xsd="http://www.w3.org/2001/XMLSchema" xmlns:xs="http://www.w3.org/2001/XMLSchema" xmlns:dms="http://schemas.microsoft.com/office/2006/documentManagement/types" xmlns:pc="http://schemas.microsoft.com/office/infopath/2007/PartnerControls" targetNamespace="4873beb7-5857-4685-be1f-d57550cc96cc" elementFormDefault="qualified">
+    <xsd:import namespace="http://schemas.microsoft.com/office/2006/documentManagement/types"/>
+    <xsd:import namespace="http://schemas.microsoft.com/office/infopath/2007/PartnerControls"/>
+    <xsd:element name="AcquiredFrom" ma:index="1" nillable="true" ma:displayName="Acquired From" ma:default="Internal MS" ma:internalName="AcquiredFrom" ma:readOnly="false">
+      <xsd:simpleType>
+        <xsd:restriction base="dms:Choice">
+          <xsd:enumeration value="Internal MS"/>
+          <xsd:enumeration value="Community"/>
+          <xsd:enumeration value="MVP"/>
+          <xsd:enumeration value="Publisher"/>
+          <xsd:enumeration value="Partner"/>
+          <xsd:enumeration value="None"/>
+        </xsd:restriction>
+      </xsd:simpleType>
+    </xsd:element>
+    <xsd:element name="UACurrentWords" ma:index="2" nillable="true" ma:displayName="Actual Word Count" ma:default="" ma:internalName="UACurrentWords" ma:readOnly="false">
+      <xsd:simpleType>
+        <xsd:restriction base="dms:Unknown"/>
+      </xsd:simpleType>
+    </xsd:element>
+    <xsd:element name="TPApplication" ma:index="3" nillable="true" ma:displayName="Application to Open Template With" ma:default="" ma:internalName="TPApplication">
+      <xsd:simpleType>
+        <xsd:restriction base="dms:Text"/>
+      </xsd:simpleType>
+    </xsd:element>
+    <xsd:element name="ApprovalLog" ma:index="4" nillable="true" ma:displayName="Approval Log" ma:default="" ma:hidden="true" ma:internalName="ApprovalLog" ma:readOnly="false">
+      <xsd:simpleType>
+        <xsd:restriction base="dms:Note"/>
+      </xsd:simpleType>
+    </xsd:element>
+    <xsd:element name="ApprovalStatus" ma:index="5" nillable="true" ma:displayName="Approval Status" ma:default="InProgress" ma:internalName="ApprovalStatus" ma:readOnly="false">
+      <xsd:simpleType>
+        <xsd:restriction base="dms:Choice">
+          <xsd:enumeration value="InProgress"/>
+          <xsd:enumeration value="Rejected"/>
+          <xsd:enumeration value="Questionable"/>
+          <xsd:enumeration value="ApprovedAutomatic"/>
+          <xsd:enumeration value="ApprovedManual"/>
+          <xsd:enumeration value="On Hold"/>
+          <xsd:enumeration value="Needs Review"/>
+          <xsd:enumeration value="A Violation"/>
+          <xsd:enumeration value="Unpublished Violation"/>
+        </xsd:restriction>
+      </xsd:simpleType>
+    </xsd:element>
+    <xsd:element name="AssetStart" ma:index="6" nillable="true" ma:displayName="Asset Begin Date" ma:default="[Today]" ma:internalName="AssetStart" ma:readOnly="false">
+      <xsd:simpleType>
+        <xsd:restriction base="dms:DateTime"/>
+      </xsd:simpleType>
+    </xsd:element>
+    <xsd:element name="AssetExpire" ma:index="7" nillable="true" ma:displayName="Asset End Date" ma:default="2029-01-01T08:00:00Z" ma:format="DateTime" ma:internalName="AssetExpire" ma:readOnly="false">
+      <xsd:simpleType>
+        <xsd:restriction base="dms:DateTime"/>
+      </xsd:simpleType>
+    </xsd:element>
+    <xsd:element name="AssetId" ma:index="8" nillable="true" ma:displayName="Asset ID" ma:default="" ma:indexed="true" ma:internalName="AssetId" ma:readOnly="false">
+      <xsd:simpleType>
+        <xsd:restriction base="dms:Text">
+          <xsd:maxLength value="255"/>
+        </xsd:restriction>
+      </xsd:simpleType>
+    </xsd:element>
+    <xsd:element name="IsSearchable" ma:index="9" nillable="true" ma:displayName="Asset Searchable?" ma:default="true" ma:internalName="IsSearchable" ma:readOnly="false">
+      <xsd:simpleType>
+        <xsd:restriction base="dms:Boolean"/>
+      </xsd:simpleType>
+    </xsd:element>
+    <xsd:element name="AssetType" ma:index="10" nillable="true" ma:displayName="Asset Type" ma:default="" ma:internalName="AssetType" ma:readOnly="false">
+      <xsd:simpleType>
+        <xsd:restriction base="dms:Unknown"/>
+      </xsd:simpleType>
+    </xsd:element>
+    <xsd:element name="APAuthor" ma:index="11" nillable="true" ma:displayName="Author" ma:default="" ma:list="UserInfo" ma:internalName="APAuthor" ma:readOnly="false">
+      <xsd:complexType>
+        <xsd:complexContent>
+          <xsd:extension base="dms:User">
+            <xsd:sequence>
+              <xsd:element name="UserInfo" minOccurs="0" maxOccurs="unbounded">
+                <xsd:complexType>
+                  <xsd:sequence>
+                    <xsd:element name="DisplayName" type="xsd:string" minOccurs="0"/>
+                    <xsd:element name="AccountId" type="dms:UserId" minOccurs="0" nillable="true"/>
+                    <xsd:element name="AccountType" type="xsd:string" minOccurs="0"/>
+                  </xsd:sequence>
+                </xsd:complexType>
+              </xsd:element>
+            </xsd:sequence>
+          </xsd:extension>
+        </xsd:complexContent>
+      </xsd:complexType>
+    </xsd:element>
+    <xsd:element name="AverageRating" ma:index="12" nillable="true" ma:displayName="Average Rating" ma:internalName="AverageRating" ma:readOnly="false">
+      <xsd:simpleType>
+        <xsd:restriction base="dms:Text"/>
+      </xsd:simpleType>
+    </xsd:element>
+    <xsd:element name="BlockPublish" ma:index="13" nillable="true" ma:displayName="Block from Publishing?" ma:default="" ma:internalName="BlockPublish" ma:readOnly="false">
+      <xsd:simpleType>
+        <xsd:restriction base="dms:Boolean"/>
+      </xsd:simpleType>
+    </xsd:element>
+    <xsd:element name="BugNumber" ma:index="14" nillable="true" ma:displayName="Bug Number" ma:default="" ma:internalName="BugNumber" ma:readOnly="false">
+      <xsd:simpleType>
+        <xsd:restriction base="dms:Text"/>
+      </xsd:simpleType>
+    </xsd:element>
+    <xsd:element name="CampaignTagsTaxHTField0" ma:index="16" nillable="true" ma:taxonomy="true" ma:internalName="CampaignTagsTaxHTField0" ma:taxonomyFieldName="CampaignTags" ma:displayName="Campaigns" ma:readOnly="false" ma:default="" ma:fieldId="{1df42cc3-2301-4f11-a52a-6ead923c29ed}" ma:taxonomyMulti="true" ma:sspId="8f79753a-75d3-41f5-8ca3-40b843941b4f" ma:termSetId="ca0e50d4-faa1-44ce-961e-bb1441c60e66" ma:anchorId="00000000-0000-0000-0000-000000000000" ma:open="false" ma:isKeyword="false">
+      <xsd:complexType>
+        <xsd:sequence>
+          <xsd:element ref="pc:Terms" minOccurs="0" maxOccurs="1"/>
+        </xsd:sequence>
+      </xsd:complexType>
+    </xsd:element>
+    <xsd:element name="TPClientViewer" ma:index="17" nillable="true" ma:displayName="Client Viewer" ma:default="" ma:internalName="TPClientViewer">
+      <xsd:simpleType>
+        <xsd:restriction base="dms:Text"/>
+      </xsd:simpleType>
+    </xsd:element>
+    <xsd:element name="ClipArtFilename" ma:index="18" nillable="true" ma:displayName="Clip Art Name" ma:default="" ma:internalName="ClipArtFilename" ma:readOnly="false">
+      <xsd:simpleType>
+        <xsd:restriction base="dms:Text"/>
+      </xsd:simpleType>
+    </xsd:element>
+    <xsd:element name="TPCommandLine" ma:index="19" nillable="true" ma:displayName="Command Line" ma:default="" ma:internalName="TPCommandLine">
+      <xsd:simpleType>
+        <xsd:restriction base="dms:Text"/>
+      </xsd:simpleType>
+    </xsd:element>
+    <xsd:element name="TPComponent" ma:index="20" nillable="true" ma:displayName="Component" ma:default="" ma:internalName="TPComponent">
+      <xsd:simpleType>
+        <xsd:restriction base="dms:Text"/>
+      </xsd:simpleType>
+    </xsd:element>
+    <xsd:element name="ContentItem" ma:index="21" nillable="true" ma:displayName="Content Item" ma:default="" ma:hidden="true" ma:internalName="ContentItem" ma:readOnly="false">
+      <xsd:simpleType>
+        <xsd:restriction base="dms:Unknown"/>
+      </xsd:simpleType>
+    </xsd:element>
+    <xsd:element name="CrawlForDependencies" ma:index="23" nillable="true" ma:displayName="Crawl for Dependencies?" ma:default="true" ma:internalName="CrawlForDependencies" ma:readOnly="false">
+      <xsd:simpleType>
+        <xsd:restriction base="dms:Boolean"/>
+      </xsd:simpleType>
+    </xsd:element>
+    <xsd:element name="CSXHash" ma:index="26" nillable="true" ma:displayName="CSX Hash" ma:default="" ma:indexed="true" ma:internalName="CSXHash" ma:readOnly="false">
+      <xsd:simpleType>
+        <xsd:restriction base="dms:Text"/>
+      </xsd:simpleType>
+    </xsd:element>
+    <xsd:element name="CSXSubmissionMarket" ma:index="27" nillable="true" ma:displayName="CSX Submission Market" ma:default="" ma:list="{2FBD1B11-2ACE-4FDC-B5A3-635D4ADF6F1B}" ma:internalName="CSXSubmissionMarket" ma:readOnly="false" ma:showField="MarketName" ma:web="4873beb7-5857-4685-be1f-d57550cc96cc">
+      <xsd:simpleType>
+        <xsd:restriction base="dms:Lookup"/>
+      </xsd:simpleType>
+    </xsd:element>
+    <xsd:element name="CSXUpdate" ma:index="28" nillable="true" ma:displayName="CSX Updated?" ma:default="false" ma:internalName="CSXUpdate" ma:readOnly="false">
+      <xsd:simpleType>
+        <xsd:restriction base="dms:Boolean"/>
+      </xsd:simpleType>
+    </xsd:element>
+    <xsd:element name="IntlLangReviewDate" ma:index="29" nillable="true" ma:displayName="Date to Complete Intl QA" ma:default="" ma:internalName="IntlLangReviewDate" ma:readOnly="false">
+      <xsd:simpleType>
+        <xsd:restriction base="dms:DateTime"/>
+      </xsd:simpleType>
+    </xsd:element>
+    <xsd:element name="IsDeleted" ma:index="30" nillable="true" ma:displayName="Deleted?" ma:default="" ma:internalName="IsDeleted" ma:readOnly="false">
+      <xsd:simpleType>
+        <xsd:restriction base="dms:Boolean"/>
+      </xsd:simpleType>
+    </xsd:element>
+    <xsd:element name="APDescription" ma:index="31" nillable="true" ma:displayName="Description" ma:default="" ma:internalName="APDescription" ma:readOnly="false">
+      <xsd:simpleType>
+        <xsd:restriction base="dms:Note"/>
+      </xsd:simpleType>
+    </xsd:element>
+    <xsd:element name="DirectSourceMarket" ma:index="32" nillable="true" ma:displayName="Direct Source Market Group" ma:default="" ma:internalName="DirectSourceMarket" ma:readOnly="false">
+      <xsd:simpleType>
+        <xsd:restriction base="dms:Text"/>
+      </xsd:simpleType>
+    </xsd:element>
+    <xsd:element name="Downloads" ma:index="33" nillable="true" ma:displayName="Downloads" ma:default="0" ma:hidden="true" ma:internalName="Downloads" ma:readOnly="false">
+      <xsd:simpleType>
+        <xsd:restriction base="dms:Unknown"/>
+      </xsd:simpleType>
+    </xsd:element>
+    <xsd:element name="DSATActionTaken" ma:index="34" nillable="true" ma:displayName="DSAT Action Taken" ma:default="" ma:internalName="DSATActionTaken" ma:readOnly="false">
+      <xsd:simpleType>
+        <xsd:restriction base="dms:Choice">
+          <xsd:enumeration value="Best Bets"/>
+          <xsd:enumeration value="Expire"/>
+          <xsd:enumeration value="Hide"/>
+          <xsd:enumeration value="None"/>
+        </xsd:restriction>
+      </xsd:simpleType>
+    </xsd:element>
+    <xsd:element name="APEditor" ma:index="35" nillable="true" ma:displayName="Editor" ma:default="" ma:list="UserInfo" ma:internalName="APEditor" ma:readOnly="false">
+      <xsd:complexType>
+        <xsd:complexContent>
+          <xsd:extension base="dms:User">
+            <xsd:sequence>
+              <xsd:element name="UserInfo" minOccurs="0" maxOccurs="unbounded">
+                <xsd:complexType>
+                  <xsd:sequence>
+                    <xsd:element name="DisplayName" type="xsd:string" minOccurs="0"/>
+                    <xsd:element name="AccountId" type="dms:UserId" minOccurs="0" nillable="true"/>
+                    <xsd:element name="AccountType" type="xsd:string" minOccurs="0"/>
+                  </xsd:sequence>
+                </xsd:complexType>
+              </xsd:element>
+            </xsd:sequence>
+          </xsd:extension>
+        </xsd:complexContent>
+      </xsd:complexType>
+    </xsd:element>
+    <xsd:element name="EditorialStatus" ma:index="36" nillable="true" ma:displayName="Editorial Status" ma:default="" ma:internalName="EditorialStatus" ma:readOnly="false">
+      <xsd:simpleType>
+        <xsd:restriction base="dms:Unknown"/>
+      </xsd:simpleType>
+    </xsd:element>
+    <xsd:element name="EditorialTags" ma:index="37" nillable="true" ma:displayName="Editorial Tags" ma:default="" ma:internalName="EditorialTags">
+      <xsd:simpleType>
+        <xsd:restriction base="dms:Unknown"/>
+      </xsd:simpleType>
+    </xsd:element>
+    <xsd:element name="TPExecutable" ma:index="38" nillable="true" ma:displayName="Executable" ma:default="" ma:internalName="TPExecutable">
+      <xsd:simpleType>
+        <xsd:restriction base="dms:Text"/>
+      </xsd:simpleType>
+    </xsd:element>
+    <xsd:element name="FeatureTagsTaxHTField0" ma:index="40" nillable="true" ma:taxonomy="true" ma:internalName="FeatureTagsTaxHTField0" ma:taxonomyFieldName="FeatureTags" ma:displayName="Features" ma:readOnly="false" ma:default="" ma:fieldId="{7fc0d542-15c6-4882-a8e3-13bca44403fb}" ma:taxonomyMulti="true" ma:sspId="8f79753a-75d3-41f5-8ca3-40b843941b4f" ma:termSetId="f1ab6845-967d-4854-a0ba-4ec07f0f8113" ma:anchorId="00000000-0000-0000-0000-000000000000" ma:open="false" ma:isKeyword="false">
+      <xsd:complexType>
+        <xsd:sequence>
+          <xsd:element ref="pc:Terms" minOccurs="0" maxOccurs="1"/>
+        </xsd:sequence>
+      </xsd:complexType>
+    </xsd:element>
+    <xsd:element name="TPFriendlyName" ma:index="41" nillable="true" ma:displayName="Friendly Name" ma:default="" ma:internalName="TPFriendlyName">
+      <xsd:simpleType>
+        <xsd:restriction base="dms:Text"/>
+      </xsd:simpleType>
+    </xsd:element>
+    <xsd:element name="FriendlyTitle" ma:index="42" nillable="true" ma:displayName="Friendly Title" ma:default="" ma:description="Shorter title to be used when displaying search results" ma:internalName="FriendlyTitle" ma:readOnly="false">
+      <xsd:simpleType>
+        <xsd:restriction base="dms:Text"/>
+      </xsd:simpleType>
+    </xsd:element>
+    <xsd:element name="PrimaryImageGen" ma:index="43" nillable="true" ma:displayName="Generate Images?" ma:default="true" ma:internalName="PrimaryImageGen">
+      <xsd:simpleType>
+        <xsd:restriction base="dms:Boolean"/>
+      </xsd:simpleType>
+    </xsd:element>
+    <xsd:element name="HandoffToMSDN" ma:index="44" nillable="true" ma:displayName="Handoff To MSDN Date" ma:default="" ma:internalName="HandoffToMSDN" ma:readOnly="false">
+      <xsd:simpleType>
+        <xsd:restriction base="dms:DateTime"/>
+      </xsd:simpleType>
+    </xsd:element>
+    <xsd:element name="InProjectListLookup" ma:index="45" nillable="true" ma:displayName="InProjectListLookup" ma:list="{9E343742-310B-4684-A24C-1D137CB4B230}" ma:internalName="InProjectListLookup" ma:readOnly="true" ma:showField="InProjectList" ma:web="4873beb7-5857-4685-be1f-d57550cc96cc">
+      <xsd:complexType>
+        <xsd:complexContent>
+          <xsd:extension base="dms:MultiChoiceLookup">
+            <xsd:sequence>
+              <xsd:element name="Value" type="dms:Lookup" maxOccurs="unbounded" minOccurs="0" nillable="true"/>
+            </xsd:sequence>
+          </xsd:extension>
+        </xsd:complexContent>
+      </xsd:complexType>
+    </xsd:element>
+    <xsd:element name="TPInstallLocation" ma:index="46" nillable="true" ma:displayName="Install Location" ma:default="" ma:internalName="TPInstallLocation">
+      <xsd:simpleType>
+        <xsd:restriction base="dms:Text"/>
+      </xsd:simpleType>
+    </xsd:element>
+    <xsd:element name="InternalTagsTaxHTField0" ma:index="48" nillable="true" ma:taxonomy="true" ma:internalName="InternalTagsTaxHTField0" ma:taxonomyFieldName="InternalTags" ma:displayName="Internal Tags" ma:readOnly="false" ma:default="" ma:fieldId="{1490b8a4-2706-41ec-b5e3-73176dccf34e}" ma:taxonomyMulti="true" ma:sspId="8f79753a-75d3-41f5-8ca3-40b843941b4f" ma:termSetId="82b6639e-f7fc-4c18-ad2d-003a6e707765" ma:anchorId="00000000-0000-0000-0000-000000000000" ma:open="false" ma:isKeyword="false">
+      <xsd:complexType>
+        <xsd:sequence>
+          <xsd:element ref="pc:Terms" minOccurs="0" maxOccurs="1"/>
+        </xsd:sequence>
+      </xsd:complexType>
+    </xsd:element>
+    <xsd:element name="IntlLangReview" ma:index="49" nillable="true" ma:displayName="Intl Lang QA Review Required?" ma:default="" ma:internalName="IntlLangReview" ma:readOnly="false">
+      <xsd:simpleType>
+        <xsd:restriction base="dms:Boolean"/>
+      </xsd:simpleType>
+    </xsd:element>
+    <xsd:element name="IntlLangReviewer" ma:index="50" nillable="true" ma:displayName="Intl Lang QA Reviewer" ma:default="" ma:internalName="IntlLangReviewer" ma:readOnly="false">
+      <xsd:simpleType>
+        <xsd:restriction base="dms:Text"/>
+      </xsd:simpleType>
+    </xsd:element>
+    <xsd:element name="MarketSpecific" ma:index="51" nillable="true" ma:displayName="Is Market Specific?" ma:default="" ma:internalName="MarketSpecific" ma:readOnly="false">
+      <xsd:simpleType>
+        <xsd:restriction base="dms:Boolean"/>
+      </xsd:simpleType>
+    </xsd:element>
+    <xsd:element name="LastCompleteVersionLookup" ma:index="52" nillable="true" ma:displayName="Last Complete Version Lookup" ma:default="" ma:list="{9E343742-310B-4684-A24C-1D137CB4B230}" ma:internalName="LastCompleteVersionLookup" ma:readOnly="true" ma:showField="LastCompleteVersion" ma:web="4873beb7-5857-4685-be1f-d57550cc96cc">
+      <xsd:complexType>
+        <xsd:complexContent>
+          <xsd:extension base="dms:MultiChoiceLookup">
+            <xsd:sequence>
+              <xsd:element name="Value" type="dms:Lookup" maxOccurs="unbounded" minOccurs="0" nillable="true"/>
+            </xsd:sequence>
+          </xsd:extension>
+        </xsd:complexContent>
+      </xsd:complexType>
+    </xsd:element>
+    <xsd:element name="LastHandOff" ma:index="53" nillable="true" ma:displayName="Last Hand-off" ma:default="" ma:internalName="LastHandOff" ma:readOnly="false">
+      <xsd:simpleType>
+        <xsd:restriction base="dms:DateTime"/>
+      </xsd:simpleType>
+    </xsd:element>
+    <xsd:element name="LastModifiedDateTime" ma:index="54" nillable="true" ma:displayName="Last Modified Date" ma:default="" ma:internalName="LastModifiedDateTime" ma:readOnly="false">
+      <xsd:simpleType>
+        <xsd:restriction base="dms:DateTime"/>
+      </xsd:simpleType>
+    </xsd:element>
+    <xsd:element name="LastPreviewErrorLookup" ma:index="55" nillable="true" ma:displayName="Last Preview Attempt Error" ma:default="" ma:list="{9E343742-310B-4684-A24C-1D137CB4B230}" ma:internalName="LastPreviewErrorLookup" ma:readOnly="true" ma:showField="LastPreviewError" ma:web="4873beb7-5857-4685-be1f-d57550cc96cc">
+      <xsd:complexType>
+        <xsd:complexContent>
+          <xsd:extension base="dms:MultiChoiceLookup">
+            <xsd:sequence>
+              <xsd:element name="Value" type="dms:Lookup" maxOccurs="unbounded" minOccurs="0" nillable="true"/>
+            </xsd:sequence>
+          </xsd:extension>
+        </xsd:complexContent>
+      </xsd:complexType>
+    </xsd:element>
+    <xsd:element name="LastPreviewResultLookup" ma:index="56" nillable="true" ma:displayName="Last Preview Attempt Result" ma:default="" ma:list="{9E343742-310B-4684-A24C-1D137CB4B230}" ma:internalName="LastPreviewResultLookup" ma:readOnly="true" ma:showField="LastPreviewResult" ma:web="4873beb7-5857-4685-be1f-d57550cc96cc">
+      <xsd:complexType>
+        <xsd:complexContent>
+          <xsd:extension base="dms:MultiChoiceLookup">
+            <xsd:sequence>
+              <xsd:element name="Value" type="dms:Lookup" maxOccurs="unbounded" minOccurs="0" nillable="true"/>
+            </xsd:sequence>
+          </xsd:extension>
+        </xsd:complexContent>
+      </xsd:complexType>
+    </xsd:element>
+    <xsd:element name="LastPreviewAttemptDateLookup" ma:index="57" nillable="true" ma:displayName="Last Preview Attempted On" ma:default="" ma:list="{9E343742-310B-4684-A24C-1D137CB4B230}" ma:internalName="LastPreviewAttemptDateLookup" ma:readOnly="true" ma:showField="LastPreviewAttemptDate" ma:web="4873beb7-5857-4685-be1f-d57550cc96cc">
+      <xsd:complexType>
+        <xsd:complexContent>
+          <xsd:extension base="dms:MultiChoiceLookup">
+            <xsd:sequence>
+              <xsd:element name="Value" type="dms:Lookup" maxOccurs="unbounded" minOccurs="0" nillable="true"/>
+            </xsd:sequence>
+          </xsd:extension>
+        </xsd:complexContent>
+      </xsd:complexType>
+    </xsd:element>
+    <xsd:element name="LastPreviewedByLookup" ma:index="58" nillable="true" ma:displayName="Last Previewed By" ma:default="" ma:list="{9E343742-310B-4684-A24C-1D137CB4B230}" ma:internalName="LastPreviewedByLookup" ma:readOnly="true" ma:showField="LastPreviewedBy" ma:web="4873beb7-5857-4685-be1f-d57550cc96cc">
+      <xsd:complexType>
+        <xsd:complexContent>
+          <xsd:extension base="dms:MultiChoiceLookup">
+            <xsd:sequence>
+              <xsd:element name="Value" type="dms:Lookup" maxOccurs="unbounded" minOccurs="0" nillable="true"/>
+            </xsd:sequence>
+          </xsd:extension>
+        </xsd:complexContent>
+      </xsd:complexType>
+    </xsd:element>
+    <xsd:element name="LastPreviewTimeLookup" ma:index="59" nillable="true" ma:displayName="Last Previewed Date" ma:default="" ma:list="{9E343742-310B-4684-A24C-1D137CB4B230}" ma:internalName="LastPreviewTimeLookup" ma:readOnly="true" ma:showField="LastPreviewTime" ma:web="4873beb7-5857-4685-be1f-d57550cc96cc">
+      <xsd:complexType>
+        <xsd:complexContent>
+          <xsd:extension base="dms:MultiChoiceLookup">
+            <xsd:sequence>
+              <xsd:element name="Value" type="dms:Lookup" maxOccurs="unbounded" minOccurs="0" nillable="true"/>
+            </xsd:sequence>
+          </xsd:extension>
+        </xsd:complexContent>
+      </xsd:complexType>
+    </xsd:element>
+    <xsd:element name="LastPreviewVersionLookup" ma:index="60" nillable="true" ma:displayName="Last Previewed Version" ma:default="" ma:list="{9E343742-310B-4684-A24C-1D137CB4B230}" ma:internalName="LastPreviewVersionLookup" ma:readOnly="true" ma:showField="LastPreviewVersion" ma:web="4873beb7-5857-4685-be1f-d57550cc96cc">
+      <xsd:complexType>
+        <xsd:complexContent>
+          <xsd:extension base="dms:MultiChoiceLookup">
+            <xsd:sequence>
+              <xsd:element name="Value" type="dms:Lookup" maxOccurs="unbounded" minOccurs="0" nillable="true"/>
+            </xsd:sequence>
+          </xsd:extension>
+        </xsd:complexContent>
+      </xsd:complexType>
+    </xsd:element>
+    <xsd:element name="LastPublishErrorLookup" ma:index="61" nillable="true" ma:displayName="Last Publish Attempt Error" ma:default="" ma:list="{9E343742-310B-4684-A24C-1D137CB4B230}" ma:internalName="LastPublishErrorLookup" ma:readOnly="true" ma:showField="LastPublishError" ma:web="4873beb7-5857-4685-be1f-d57550cc96cc">
+      <xsd:complexType>
+        <xsd:complexContent>
+          <xsd:extension base="dms:MultiChoiceLookup">
+            <xsd:sequence>
+              <xsd:element name="Value" type="dms:Lookup" maxOccurs="unbounded" minOccurs="0" nillable="true"/>
+            </xsd:sequence>
+          </xsd:extension>
+        </xsd:complexContent>
+      </xsd:complexType>
+    </xsd:element>
+    <xsd:element name="LastPublishResultLookup" ma:index="62" nillable="true" ma:displayName="Last Publish Attempt Result" ma:default="" ma:list="{9E343742-310B-4684-A24C-1D137CB4B230}" ma:internalName="LastPublishResultLookup" ma:readOnly="true" ma:showField="LastPublishResult" ma:web="4873beb7-5857-4685-be1f-d57550cc96cc">
+      <xsd:complexType>
+        <xsd:complexContent>
+          <xsd:extension base="dms:MultiChoiceLookup">
+            <xsd:sequence>
+              <xsd:element name="Value" type="dms:Lookup" maxOccurs="unbounded" minOccurs="0" nillable="true"/>
+            </xsd:sequence>
+          </xsd:extension>
+        </xsd:complexContent>
+      </xsd:complexType>
+    </xsd:element>
+    <xsd:element name="LastPublishAttemptDateLookup" ma:index="63" nillable="true" ma:displayName="Last Publish Attempted On" ma:default="" ma:list="{9E343742-310B-4684-A24C-1D137CB4B230}" ma:internalName="LastPublishAttemptDateLookup" ma:readOnly="true" ma:showField="LastPublishAttemptDate" ma:web="4873beb7-5857-4685-be1f-d57550cc96cc">
+      <xsd:complexType>
+        <xsd:complexContent>
+          <xsd:extension base="dms:MultiChoiceLookup">
+            <xsd:sequence>
+              <xsd:element name="Value" type="dms:Lookup" maxOccurs="unbounded" minOccurs="0" nillable="true"/>
+            </xsd:sequence>
+          </xsd:extension>
+        </xsd:complexContent>
+      </xsd:complexType>
+    </xsd:element>
+    <xsd:element name="LastPublishedByLookup" ma:index="64" nillable="true" ma:displayName="Last Published By" ma:default="" ma:list="{9E343742-310B-4684-A24C-1D137CB4B230}" ma:internalName="LastPublishedByLookup" ma:readOnly="true" ma:showField="LastPublishedBy" ma:web="4873beb7-5857-4685-be1f-d57550cc96cc">
+      <xsd:complexType>
+        <xsd:complexContent>
+          <xsd:extension base="dms:MultiChoiceLookup">
+            <xsd:sequence>
+              <xsd:element name="Value" type="dms:Lookup" maxOccurs="unbounded" minOccurs="0" nillable="true"/>
+            </xsd:sequence>
+          </xsd:extension>
+        </xsd:complexContent>
+      </xsd:complexType>
+    </xsd:element>
+    <xsd:element name="LastPublishTimeLookup" ma:index="65" nillable="true" ma:displayName="Last Published Date" ma:default="" ma:list="{9E343742-310B-4684-A24C-1D137CB4B230}" ma:internalName="LastPublishTimeLookup" ma:readOnly="true" ma:showField="LastPublishTime" ma:web="4873beb7-5857-4685-be1f-d57550cc96cc">
+      <xsd:complexType>
+        <xsd:complexContent>
+          <xsd:extension base="dms:MultiChoiceLookup">
+            <xsd:sequence>
+              <xsd:element name="Value" type="dms:Lookup" maxOccurs="unbounded" minOccurs="0" nillable="true"/>
+            </xsd:sequence>
+          </xsd:extension>
+        </xsd:complexContent>
+      </xsd:complexType>
+    </xsd:element>
+    <xsd:element name="LastPublishVersionLookup" ma:index="66" nillable="true" ma:displayName="Last Published Version" ma:default="" ma:list="{9E343742-310B-4684-A24C-1D137CB4B230}" ma:internalName="LastPublishVersionLookup" ma:readOnly="true" ma:showField="LastPublishVersion" ma:web="4873beb7-5857-4685-be1f-d57550cc96cc">
+      <xsd:complexType>
+        <xsd:complexContent>
+          <xsd:extension base="dms:MultiChoiceLookup">
+            <xsd:sequence>
+              <xsd:element name="Value" type="dms:Lookup" maxOccurs="unbounded" minOccurs="0" nillable="true"/>
+            </xsd:sequence>
+          </xsd:extension>
+        </xsd:complexContent>
+      </xsd:complexType>
+    </xsd:element>
+    <xsd:element name="TPLaunchHelpLinkType" ma:index="67" nillable="true" ma:displayName="Launch Help Link Type" ma:default="Template" ma:internalName="TPLaunchHelpLinkType">
+      <xsd:simpleType>
+        <xsd:restriction base="dms:Choice">
+          <xsd:enumeration value="Template"/>
+          <xsd:enumeration value="Training"/>
+          <xsd:enumeration value="URL"/>
+          <xsd:enumeration value="None"/>
+        </xsd:restriction>
+      </xsd:simpleType>
+    </xsd:element>
+    <xsd:element name="LegacyData" ma:index="68" nillable="true" ma:displayName="Legacy Data" ma:default="" ma:internalName="LegacyData" ma:readOnly="false">
+      <xsd:simpleType>
+        <xsd:restriction base="dms:Note"/>
+      </xsd:simpleType>
+    </xsd:element>
+    <xsd:element name="TPLaunchHelpLink" ma:index="69" nillable="true" ma:displayName="Link to Launch Help Topic" ma:default="" ma:internalName="TPLaunchHelpLink">
+      <xsd:simpleType>
+        <xsd:restriction base="dms:Text"/>
+      </xsd:simpleType>
+    </xsd:element>
+    <xsd:element name="LocComments" ma:index="70" nillable="true" ma:displayName="Loc Approval Comments" ma:default="" ma:internalName="LocComments" ma:readOnly="false">
+      <xsd:simpleType>
+        <xsd:restriction base="dms:Note"/>
+      </xsd:simpleType>
+    </xsd:element>
+    <xsd:element name="LocLastLocAttemptVersionLookup" ma:index="71" nillable="true" ma:displayName="Loc Last Loc Attempt Version" ma:default="" ma:list="{7DD1DCEC-E449-43D3-891F-7DC62F62AD21}" ma:internalName="LocLastLocAttemptVersionLookup" ma:readOnly="false" ma:showField="LastLocAttemptVersion" ma:web="4873beb7-5857-4685-be1f-d57550cc96cc">
+      <xsd:simpleType>
+        <xsd:restriction base="dms:Lookup"/>
+      </xsd:simpleType>
+    </xsd:element>
+    <xsd:element name="LocLastLocAttemptVersionTypeLookup" ma:index="72" nillable="true" ma:displayName="Loc Last Loc Attempt Version Type" ma:default="" ma:list="{7DD1DCEC-E449-43D3-891F-7DC62F62AD21}" ma:internalName="LocLastLocAttemptVersionTypeLookup" ma:readOnly="true" ma:showField="LastLocAttemptVersionType" ma:web="4873beb7-5857-4685-be1f-d57550cc96cc">
+      <xsd:simpleType>
+        <xsd:restriction base="dms:Lookup"/>
+      </xsd:simpleType>
+    </xsd:element>
+    <xsd:element name="LocManualTestRequired" ma:index="73" nillable="true" ma:displayName="Loc Manual Test Required" ma:default="" ma:internalName="LocManualTestRequired" ma:readOnly="false">
+      <xsd:simpleType>
+        <xsd:restriction base="dms:Boolean"/>
+      </xsd:simpleType>
+    </xsd:element>
+    <xsd:element name="LocMarketGroupTiers2" ma:index="74" nillable="true" ma:displayName="Loc Market Group Tiers" ma:internalName="LocMarketGroupTiers2" ma:readOnly="false">
+      <xsd:simpleType>
+        <xsd:restriction base="dms:Unknown"/>
+      </xsd:simpleType>
+    </xsd:element>
+    <xsd:element name="LocNewPublishedVersionLookup" ma:index="75" nillable="true" ma:displayName="Loc New Published Version Lookup" ma:default="" ma:list="{7DD1DCEC-E449-43D3-891F-7DC62F62AD21}" ma:internalName="LocNewPublishedVersionLookup" ma:readOnly="true" ma:showField="NewPublishedVersion" ma:web="4873beb7-5857-4685-be1f-d57550cc96cc">
+      <xsd:simpleType>
+        <xsd:restriction base="dms:Lookup"/>
+      </xsd:simpleType>
+    </xsd:element>
+    <xsd:element name="LocOverallHandbackStatusLookup" ma:index="76" nillable="true" ma:displayName="Loc Overall Handback Status" ma:default="" ma:list="{7DD1DCEC-E449-43D3-891F-7DC62F62AD21}" ma:internalName="LocOverallHandbackStatusLookup" ma:readOnly="true" ma:showField="OverallHandbackStatus" ma:web="4873beb7-5857-4685-be1f-d57550cc96cc">
+      <xsd:simpleType>
+        <xsd:restriction base="dms:Lookup"/>
+      </xsd:simpleType>
+    </xsd:element>
+    <xsd:element name="LocOverallLocStatusLookup" ma:index="77" nillable="true" ma:displayName="Loc Overall Localize Status" ma:default="" ma:list="{7DD1DCEC-E449-43D3-891F-7DC62F62AD21}" ma:internalName="LocOverallLocStatusLookup" ma:readOnly="true" ma:showField="OverallLocStatus" ma:web="4873beb7-5857-4685-be1f-d57550cc96cc">
+      <xsd:simpleType>
+        <xsd:restriction base="dms:Lookup"/>
+      </xsd:simpleType>
+    </xsd:element>
+    <xsd:element name="LocOverallPreviewStatusLookup" ma:index="78" nillable="true" ma:displayName="Loc Overall Preview Status" ma:default="" ma:list="{7DD1DCEC-E449-43D3-891F-7DC62F62AD21}" ma:internalName="LocOverallPreviewStatusLookup" ma:readOnly="true" ma:showField="OverallPreviewStatus" ma:web="4873beb7-5857-4685-be1f-d57550cc96cc">
+      <xsd:simpleType>
+        <xsd:restriction base="dms:Lookup"/>
+      </xsd:simpleType>
+    </xsd:element>
+    <xsd:element name="LocOverallPublishStatusLookup" ma:index="79" nillable="true" ma:displayName="Loc Overall Publish Status" ma:default="" ma:list="{7DD1DCEC-E449-43D3-891F-7DC62F62AD21}" ma:internalName="LocOverallPublishStatusLookup" ma:readOnly="true" ma:showField="OverallPublishStatus" ma:web="4873beb7-5857-4685-be1f-d57550cc96cc">
+      <xsd:simpleType>
+        <xsd:restriction base="dms:Lookup"/>
+      </xsd:simpleType>
+    </xsd:element>
+    <xsd:element name="IntlLocPriority" ma:index="80" nillable="true" ma:displayName="Loc Priority" ma:default="" ma:internalName="IntlLocPriority" ma:readOnly="false">
+      <xsd:simpleType>
+        <xsd:restriction base="dms:Unknown"/>
+      </xsd:simpleType>
+    </xsd:element>
+    <xsd:element name="LocProcessedForHandoffsLookup" ma:index="81" nillable="true" ma:displayName="Loc Processed For Handoffs" ma:default="" ma:list="{7DD1DCEC-E449-43D3-891F-7DC62F62AD21}" ma:internalName="LocProcessedForHandoffsLookup" ma:readOnly="true" ma:showField="ProcessedForHandoffs" ma:web="4873beb7-5857-4685-be1f-d57550cc96cc">
+      <xsd:simpleType>
+        <xsd:restriction base="dms:Lookup"/>
+      </xsd:simpleType>
+    </xsd:element>
+    <xsd:element name="LocProcessedForMarketsLookup" ma:index="82" nillable="true" ma:displayName="Loc Processed For Markets" ma:default="" ma:list="{7DD1DCEC-E449-43D3-891F-7DC62F62AD21}" ma:internalName="LocProcessedForMarketsLookup" ma:readOnly="true" ma:showField="ProcessedForMarkets" ma:web="4873beb7-5857-4685-be1f-d57550cc96cc">
+      <xsd:simpleType>
+        <xsd:restriction base="dms:Lookup"/>
+      </xsd:simpleType>
+    </xsd:element>
+    <xsd:element name="LocPublishedDependentAssetsLookup" ma:index="83" nillable="true" ma:displayName="Loc Published Dependent Assets" ma:default="" ma:list="{7DD1DCEC-E449-43D3-891F-7DC62F62AD21}" ma:internalName="LocPublishedDependentAssetsLookup" ma:readOnly="true" ma:showField="PublishedDependentAssets" ma:web="4873beb7-5857-4685-be1f-d57550cc96cc">
+      <xsd:simpleType>
+        <xsd:restriction base="dms:Lookup"/>
+      </xsd:simpleType>
+    </xsd:element>
+    <xsd:element name="LocPublishedLinkedAssetsLookup" ma:index="84" nillable="true" ma:displayName="Loc Published Linked Assets" ma:default="" ma:list="{7DD1DCEC-E449-43D3-891F-7DC62F62AD21}" ma:internalName="LocPublishedLinkedAssetsLookup" ma:readOnly="true" ma:showField="PublishedLinkedAssets" ma:web="4873beb7-5857-4685-be1f-d57550cc96cc">
+      <xsd:simpleType>
+        <xsd:restriction base="dms:Lookup"/>
+      </xsd:simpleType>
+    </xsd:element>
+    <xsd:element name="LocRecommendedHandoff" ma:index="85" nillable="true" ma:displayName="Loc Recommended Handoff" ma:default="" ma:indexed="true" ma:internalName="LocRecommendedHandoff" ma:readOnly="false">
+      <xsd:simpleType>
+        <xsd:restriction base="dms:Text"/>
+      </xsd:simpleType>
+    </xsd:element>
+    <xsd:element name="LocalizationTagsTaxHTField0" ma:index="87" nillable="true" ma:taxonomy="true" ma:internalName="LocalizationTagsTaxHTField0" ma:taxonomyFieldName="LocalizationTags" ma:displayName="Localization Tags" ma:readOnly="false" ma:default="" ma:fieldId="{00f02cb3-2c7c-424a-9c61-10e9b6878429}" ma:taxonomyMulti="true" ma:sspId="8f79753a-75d3-41f5-8ca3-40b843941b4f" ma:termSetId="5b7703a5-8e8b-4b58-8b31-1cea35331da3" ma:anchorId="00000000-0000-0000-0000-000000000000" ma:open="false" ma:isKeyword="false">
+      <xsd:complexType>
+        <xsd:sequence>
+          <xsd:element ref="pc:Terms" minOccurs="0" maxOccurs="1"/>
+        </xsd:sequence>
+      </xsd:complexType>
+    </xsd:element>
+    <xsd:element name="MachineTranslated" ma:index="88" nillable="true" ma:displayName="Machine Translated" ma:default="" ma:internalName="MachineTranslated" ma:readOnly="false">
+      <xsd:simpleType>
+        <xsd:restriction base="dms:Boolean"/>
+      </xsd:simpleType>
+    </xsd:element>
+    <xsd:element name="Manager" ma:index="89" nillable="true" ma:displayName="Manager" ma:hidden="true" ma:internalName="Manager" ma:readOnly="false">
+      <xsd:simpleType>
+        <xsd:restriction base="dms:Text"/>
+      </xsd:simpleType>
+    </xsd:element>
+    <xsd:element name="Markets" ma:index="90" nillable="true" ma:displayName="Markets" ma:default="" ma:description="Leave blank to show in all markets" ma:list="{2FBD1B11-2ACE-4FDC-B5A3-635D4ADF6F1B}" ma:internalName="Markets" ma:readOnly="false" ma:showField="MarketName" ma:web="4873beb7-5857-4685-be1f-d57550cc96cc">
+      <xsd:complexType>
+        <xsd:complexContent>
+          <xsd:extension base="dms:MultiChoiceLookup">
+            <xsd:sequence>
+              <xsd:element name="Value" type="dms:Lookup" maxOccurs="unbounded" minOccurs="0" nillable="true"/>
+            </xsd:sequence>
+          </xsd:extension>
+        </xsd:complexContent>
+      </xsd:complexType>
+    </xsd:element>
+    <xsd:element name="Milestone" ma:index="91" nillable="true" ma:displayName="Milestone" ma:default="" ma:internalName="Milestone" ma:readOnly="false">
+      <xsd:simpleType>
+        <xsd:restriction base="dms:Unknown"/>
+      </xsd:simpleType>
+    </xsd:element>
+    <xsd:element name="TPNamespace" ma:index="94" nillable="true" ma:displayName="Namespace" ma:default="" ma:internalName="TPNamespace">
+      <xsd:simpleType>
+        <xsd:restriction base="dms:Text"/>
+      </xsd:simpleType>
+    </xsd:element>
+    <xsd:element name="NumericId" ma:index="95" nillable="true" ma:displayName="Numeric ID" ma:default="" ma:indexed="true" ma:internalName="NumericId" ma:readOnly="false">
+      <xsd:simpleType>
+        <xsd:restriction base="dms:Number"/>
+      </xsd:simpleType>
+    </xsd:element>
+    <xsd:element name="NumOfRatingsLookup" ma:index="96" nillable="true" ma:displayName="NumOfRatings" ma:default="" ma:list="{9E343742-310B-4684-A24C-1D137CB4B230}" ma:internalName="NumOfRatingsLookup" ma:readOnly="true" ma:showField="NumOfRatings" ma:web="4873beb7-5857-4685-be1f-d57550cc96cc">
+      <xsd:complexType>
+        <xsd:complexContent>
+          <xsd:extension base="dms:MultiChoiceLookup">
+            <xsd:sequence>
+              <xsd:element name="Value" type="dms:Lookup" maxOccurs="unbounded" minOccurs="0" nillable="true"/>
+            </xsd:sequence>
+          </xsd:extension>
+        </xsd:complexContent>
+      </xsd:complexType>
+    </xsd:element>
+    <xsd:element name="OOCacheId" ma:index="97" nillable="true" ma:displayName="OOCacheId" ma:internalName="OOCacheId" ma:readOnly="false">
+      <xsd:simpleType>
+        <xsd:restriction base="dms:Text"/>
+      </xsd:simpleType>
+    </xsd:element>
+    <xsd:element name="OpenTemplate" ma:index="98" nillable="true" ma:displayName="Open Template" ma:default="true" ma:internalName="OpenTemplate">
+      <xsd:simpleType>
+        <xsd:restriction base="dms:Boolean"/>
+      </xsd:simpleType>
+    </xsd:element>
+    <xsd:element name="OriginAsset" ma:index="99" nillable="true" ma:displayName="Origin Asset" ma:default="" ma:internalName="OriginAsset" ma:readOnly="false">
+      <xsd:simpleType>
+        <xsd:restriction base="dms:Text"/>
+      </xsd:simpleType>
+    </xsd:element>
+    <xsd:element name="OriginalRelease" ma:index="100" nillable="true" ma:displayName="Original Release" ma:default="15" ma:internalName="OriginalRelease" ma:readOnly="false">
+      <xsd:simpleType>
+        <xsd:restriction base="dms:Choice">
+          <xsd:enumeration value="14"/>
+          <xsd:enumeration value="15"/>
+          <xsd:enumeration value="16"/>
+        </xsd:restriction>
+      </xsd:simpleType>
+    </xsd:element>
+    <xsd:element name="OriginalSourceMarket" ma:index="101" nillable="true" ma:displayName="Original Source Market Group" ma:default="" ma:internalName="OriginalSourceMarket" ma:readOnly="false">
+      <xsd:simpleType>
+        <xsd:restriction base="dms:Text"/>
+      </xsd:simpleType>
+    </xsd:element>
+    <xsd:element name="OutputCachingOn" ma:index="102" nillable="true" ma:displayName="Output Caching" ma:default="true" ma:hidden="true" ma:internalName="OutputCachingOn" ma:readOnly="false">
+      <xsd:simpleType>
+        <xsd:restriction base="dms:Boolean"/>
+      </xsd:simpleType>
+    </xsd:element>
+    <xsd:element name="ParentAssetId" ma:index="103" nillable="true" ma:displayName="Parent Asset Id" ma:default="" ma:internalName="ParentAssetId" ma:readOnly="false">
+      <xsd:simpleType>
+        <xsd:restriction base="dms:Text"/>
+      </xsd:simpleType>
+    </xsd:element>
+    <xsd:element name="PlannedPubDate" ma:index="104" nillable="true" ma:displayName="Planned Publish Date" ma:default="" ma:indexed="true" ma:internalName="PlannedPubDate" ma:readOnly="false">
+      <xsd:simpleType>
+        <xsd:restriction base="dms:DateTime"/>
+      </xsd:simpleType>
+    </xsd:element>
+    <xsd:element name="PolicheckWords" ma:index="105" nillable="true" ma:displayName="Policheck Words" ma:default="" ma:internalName="PolicheckWords" ma:readOnly="false">
+      <xsd:simpleType>
+        <xsd:restriction base="dms:Text"/>
+      </xsd:simpleType>
+    </xsd:element>
+    <xsd:element name="BusinessGroup" ma:index="106" nillable="true" ma:displayName="Product Division Owner" ma:default="" ma:internalName="BusinessGroup" ma:readOnly="false">
+      <xsd:simpleType>
+        <xsd:restriction base="dms:Unknown"/>
+      </xsd:simpleType>
+    </xsd:element>
+    <xsd:element name="UAProjectedTotalWords" ma:index="107" nillable="true" ma:displayName="Projected Word Count" ma:default="" ma:internalName="UAProjectedTotalWords" ma:readOnly="false">
+      <xsd:simpleType>
+        <xsd:restriction base="dms:Unknown"/>
+      </xsd:simpleType>
+    </xsd:element>
+    <xsd:element name="Provider" ma:index="108" nillable="true" ma:displayName="Provider" ma:default="" ma:internalName="Provider" ma:readOnly="false">
+      <xsd:simpleType>
+        <xsd:restriction base="dms:Unknown"/>
+      </xsd:simpleType>
+    </xsd:element>
+    <xsd:element name="Providers" ma:index="109" nillable="true" ma:displayName="Providers" ma:default="" ma:internalName="Providers">
+      <xsd:simpleType>
+        <xsd:restriction base="dms:Unknown"/>
+      </xsd:simpleType>
+    </xsd:element>
+    <xsd:element name="PublishStatusLookup" ma:index="110" nillable="true" ma:displayName="Publish Status" ma:default="" ma:list="{9E343742-310B-4684-A24C-1D137CB4B230}" ma:internalName="PublishStatusLookup" ma:readOnly="false" ma:showField="PublishStatus" ma:web="4873beb7-5857-4685-be1f-d57550cc96cc">
+      <xsd:complexType>
+        <xsd:complexContent>
+          <xsd:extension base="dms:MultiChoiceLookup">
+            <xsd:sequence>
+              <xsd:element name="Value" type="dms:Lookup" maxOccurs="unbounded" minOccurs="0" nillable="true"/>
+            </xsd:sequence>
+          </xsd:extension>
+        </xsd:complexContent>
+      </xsd:complexType>
+    </xsd:element>
+    <xsd:element name="PublishTargets" ma:index="111" nillable="true" ma:displayName="Publish Target" ma:default="OfficeOnlineVNext" ma:internalName="PublishTargets" ma:readOnly="false">
+      <xsd:simpleType>
+        <xsd:restriction base="dms:Unknown"/>
+      </xsd:simpleType>
+    </xsd:element>
+    <xsd:element name="RecommendationsModifier" ma:index="112" nillable="true" ma:displayName="Recommendations Modifier" ma:default="" ma:internalName="RecommendationsModifier" ma:readOnly="false">
+      <xsd:simpleType>
+        <xsd:restriction base="dms:Number"/>
+      </xsd:simpleType>
+    </xsd:element>
+    <xsd:element name="ArtSampleDocs" ma:index="113" nillable="true" ma:displayName="Sample Docs" ma:default="" ma:hidden="true" ma:internalName="ArtSampleDocs" ma:readOnly="false">
+      <xsd:simpleType>
+        <xsd:restriction base="dms:Text"/>
+      </xsd:simpleType>
+    </xsd:element>
+    <xsd:element name="ScenarioTagsTaxHTField0" ma:index="115" nillable="true" ma:taxonomy="true" ma:internalName="ScenarioTagsTaxHTField0" ma:taxonomyFieldName="ScenarioTags" ma:displayName="Scenarios" ma:readOnly="false" ma:default="" ma:fieldId="{93aef74d-6c78-4815-8310-51477dceeccc}" ma:taxonomyMulti="true" ma:sspId="8f79753a-75d3-41f5-8ca3-40b843941b4f" ma:termSetId="4b7d5f16-e2f2-4fc0-bab3-6e8b931e57d6" ma:anchorId="00000000-0000-0000-0000-000000000000" ma:open="false" ma:isKeyword="false">
+      <xsd:complexType>
+        <xsd:sequence>
+          <xsd:element ref="pc:Terms" minOccurs="0" maxOccurs="1"/>
+        </xsd:sequence>
+      </xsd:complexType>
+    </xsd:element>
+    <xsd:element name="ShowIn" ma:index="117" nillable="true" ma:displayName="Show In" ma:default="Show everywhere" ma:internalName="ShowIn" ma:readOnly="false">
+      <xsd:simpleType>
+        <xsd:restriction base="dms:Choice">
+          <xsd:enumeration value="Hide on web"/>
+          <xsd:enumeration value="On Web no search"/>
+          <xsd:enumeration value="Show everywhere"/>
+          <xsd:enumeration value="Special use only"/>
+        </xsd:restriction>
+      </xsd:simpleType>
+    </xsd:element>
+    <xsd:element name="SourceTitle" ma:index="118" nillable="true" ma:displayName="Source Title" ma:default="" ma:indexed="true" ma:internalName="SourceTitle" ma:readOnly="false">
+      <xsd:simpleType>
+        <xsd:restriction base="dms:Text"/>
+      </xsd:simpleType>
+    </xsd:element>
+    <xsd:element name="CSXSubmissionDate" ma:index="119" nillable="true" ma:displayName="Submission Date" ma:default="" ma:internalName="CSXSubmissionDate" ma:readOnly="false">
+      <xsd:simpleType>
+        <xsd:restriction base="dms:DateTime"/>
+      </xsd:simpleType>
+    </xsd:element>
+    <xsd:element name="SubmitterId" ma:index="120" nillable="true" ma:displayName="Submitter ID" ma:default="" ma:internalName="SubmitterId" ma:readOnly="false">
+      <xsd:simpleType>
+        <xsd:restriction base="dms:Text"/>
+      </xsd:simpleType>
+    </xsd:element>
+    <xsd:element name="TaxCatchAll" ma:index="121" nillable="true" ma:displayName="Taxonomy Catch All Column" ma:hidden="true" ma:list="{530f955b-6704-4601-bd83-f81d87f1e440}" ma:internalName="TaxCatchAll" ma:showField="CatchAllData" ma:web="4873beb7-5857-4685-be1f-d57550cc96cc">
+      <xsd:complexType>
+        <xsd:complexContent>
+          <xsd:extension base="dms:MultiChoiceLookup">
+            <xsd:sequence>
+              <xsd:element name="Value" type="dms:Lookup" maxOccurs="unbounded" minOccurs="0" nillable="true"/>
+            </xsd:sequence>
+          </xsd:extension>
+        </xsd:complexContent>
+      </xsd:complexType>
+    </xsd:element>
+    <xsd:element name="TaxCatchAllLabel" ma:index="122" nillable="true" ma:displayName="Taxonomy Catch All Column1" ma:hidden="true" ma:list="{530f955b-6704-4601-bd83-f81d87f1e440}" ma:internalName="TaxCatchAllLabel" ma:readOnly="true" ma:showField="CatchAllDataLabel" ma:web="4873beb7-5857-4685-be1f-d57550cc96cc">
+      <xsd:complexType>
+        <xsd:complexContent>
+          <xsd:extension base="dms:MultiChoiceLookup">
+            <xsd:sequence>
+              <xsd:element name="Value" type="dms:Lookup" maxOccurs="unbounded" minOccurs="0" nillable="true"/>
+            </xsd:sequence>
+          </xsd:extension>
+        </xsd:complexContent>
+      </xsd:complexType>
+    </xsd:element>
+    <xsd:element name="TemplateStatus" ma:index="123" nillable="true" ma:displayName="Template Status" ma:default="" ma:internalName="TemplateStatus">
+      <xsd:simpleType>
+        <xsd:restriction base="dms:Unknown"/>
+      </xsd:simpleType>
+    </xsd:element>
+    <xsd:element name="TemplateTemplateType" ma:index="124" nillable="true" ma:displayName="Template Type" ma:default="" ma:internalName="TemplateTemplateType">
+      <xsd:simpleType>
+        <xsd:restriction base="dms:Unknown"/>
+      </xsd:simpleType>
+    </xsd:element>
+    <xsd:element name="ThumbnailAssetId" ma:index="125" nillable="true" ma:displayName="Thumbnail Image Asset" ma:default="" ma:internalName="ThumbnailAssetId" ma:readOnly="false">
+      <xsd:simpleType>
+        <xsd:restriction base="dms:Text"/>
+      </xsd:simpleType>
+    </xsd:element>
+    <xsd:element name="TimesCloned" ma:index="126" nillable="true" ma:displayName="Times Cloned" ma:default="" ma:internalName="TimesCloned" ma:readOnly="false">
+      <xsd:simpleType>
+        <xsd:restriction base="dms:Number"/>
+      </xsd:simpleType>
+    </xsd:element>
+    <xsd:element name="TrustLevel" ma:index="128" nillable="true" ma:displayName="Trust Level" ma:default="1 Microsoft Managed Content" ma:internalName="TrustLevel" ma:readOnly="false">
+      <xsd:simpleType>
+        <xsd:restriction base="dms:Unknown"/>
+      </xsd:simpleType>
+    </xsd:element>
+    <xsd:element name="UALocComments" ma:index="129" nillable="true" ma:displayName="UA Loc Comments" ma:default="" ma:internalName="UALocComments" ma:readOnly="false">
+      <xsd:simpleType>
+        <xsd:restriction base="dms:Note"/>
+      </xsd:simpleType>
+    </xsd:element>
+    <xsd:element name="UALocRecommendation" ma:index="130" nillable="true" ma:displayName="UA Loc Recommendation" ma:default="Localize" ma:internalName="UALocRecommendation" ma:readOnly="false">
+      <xsd:simpleType>
+        <xsd:restriction base="dms:Choice">
+          <xsd:enumeration value="Localize"/>
+          <xsd:enumeration value="Never Localize"/>
+          <xsd:enumeration value="Priority Localize"/>
+        </xsd:restriction>
+      </xsd:simpleType>
+    </xsd:element>
+    <xsd:element name="UANotes" ma:index="131" nillable="true" ma:displayName="UA Notes" ma:default="" ma:internalName="UANotes" ma:readOnly="false">
+      <xsd:simpleType>
+        <xsd:restriction base="dms:Note"/>
+      </xsd:simpleType>
+    </xsd:element>
+    <xsd:element name="TPAppVersion" ma:index="132" nillable="true" ma:displayName="Version" ma:default="" ma:internalName="TPAppVersion">
+      <xsd:simpleType>
+        <xsd:restriction base="dms:Text"/>
+      </xsd:simpleType>
+    </xsd:element>
+    <xsd:element name="VoteCount" ma:index="133" nillable="true" ma:displayName="Vote Count" ma:default="" ma:internalName="VoteCount" ma:readOnly="false">
+      <xsd:simpleType>
+        <xsd:restriction base="dms:Unknown"/>
+      </xsd:simpleType>
+    </xsd:element>
+  </xsd:schema>
+  <xsd:schema xmlns="http://schemas.openxmlformats.org/package/2006/metadata/core-properties" xmlns:xsd="http://www.w3.org/2001/XMLSchema" xmlns:xsi="http://www.w3.org/2001/XMLSchema-instance" xmlns:dc="http://purl.org/dc/elements/1.1/" xmlns:dcterms="http://purl.org/dc/terms/" xmlns:odoc="http://schemas.microsoft.com/internal/obd" targetNamespace="http://schemas.openxmlformats.org/package/2006/metadata/core-properties" elementFormDefault="qualified" attributeFormDefault="unqualified" blockDefault="#all">
+    <xsd:import namespace="http://purl.org/dc/elements/1.1/" schemaLocation="http://dublincore.org/schemas/xmls/qdc/2003/04/02/dc.xsd"/>
+    <xsd:import namespace="http://purl.org/dc/terms/" schemaLocation="http://dublincore.org/schemas/xmls/qdc/2003/04/02/dcterms.xsd"/>
+    <xsd:element name="coreProperties" type="CT_coreProperties"/>
+    <xsd:complexType name="CT_coreProperties">
+      <xsd:all>
+        <xsd:element ref="dc:creator" minOccurs="0" maxOccurs="1"/>
+        <xsd:element ref="dcterms:created" minOccurs="0" maxOccurs="1"/>
+        <xsd:element ref="dc:identifier" minOccurs="0" maxOccurs="1"/>
+        <xsd:element name="contentType" minOccurs="0" maxOccurs="1" type="xsd:string" ma:index="22" ma:displayName="Content Type"/>
+        <xsd:element ref="dc:title" minOccurs="0" maxOccurs="1" ma:index="127" ma:displayName="Title"/>
+        <xsd:element ref="dc:subject" minOccurs="0" maxOccurs="1"/>
+        <xsd:element ref="dc:description" minOccurs="0" maxOccurs="1"/>
+        <xsd:element name="keywords" minOccurs="0" maxOccurs="1" type="xsd:string"/>
+        <xsd:element ref="dc:language" minOccurs="0" maxOccurs="1"/>
+        <xsd:element name="category" minOccurs="0" maxOccurs="1" type="xsd:string"/>
+        <xsd:element name="version" minOccurs="0" maxOccurs="1" type="xsd:string"/>
+        <xsd:element name="revision" minOccurs="0" maxOccurs="1" type="xsd:string">
+          <xsd:annotation>
+            <xsd:documentation>
+                        This value indicates the number of saves or revisions. The application is responsible for updating this value after each revision.
+                    </xsd:documentation>
+          </xsd:annotation>
+        </xsd:element>
+        <xsd:element name="lastModifiedBy" minOccurs="0" maxOccurs="1" type="xsd:string"/>
+        <xsd:element ref="dcterms:modified" minOccurs="0" maxOccurs="1"/>
+        <xsd:element name="contentStatus" minOccurs="0" maxOccurs="1" type="xsd:string"/>
+      </xsd:all>
+    </xsd:complexType>
+  </xsd:schema>
+  <xs:schema xmlns:pc="http://schemas.microsoft.com/office/infopath/2007/PartnerControls" xmlns:xs="http://www.w3.org/2001/XMLSchema" targetNamespace="http://schemas.microsoft.com/office/infopath/2007/PartnerControls" elementFormDefault="qualified" attributeFormDefault="unqualified">
+    <xs:element name="Person">
+      <xs:complexType>
+        <xs:sequence>
+          <xs:element ref="pc:DisplayName" minOccurs="0"/>
+          <xs:element ref="pc:AccountId" minOccurs="0"/>
+          <xs:element ref="pc:AccountType" minOccurs="0"/>
+        </xs:sequence>
+      </xs:complexType>
+    </xs:element>
+    <xs:element name="DisplayName" type="xs:string"/>
+    <xs:element name="AccountId" type="xs:string"/>
+    <xs:element name="AccountType" type="xs:string"/>
+    <xs:element name="BDCAssociatedEntity">
+      <xs:complexType>
+        <xs:sequence>
+          <xs:element ref="pc:BDCEntity" minOccurs="0" maxOccurs="unbounded"/>
+        </xs:sequence>
+        <xs:attribute ref="pc:EntityNamespace"/>
+        <xs:attribute ref="pc:EntityName"/>
+        <xs:attribute ref="pc:SystemInstanceName"/>
+        <xs:attribute ref="pc:AssociationName"/>
+      </xs:complexType>
+    </xs:element>
+    <xs:attribute name="EntityNamespace" type="xs:string"/>
+    <xs:attribute name="EntityName" type="xs:string"/>
+    <xs:attribute name="SystemInstanceName" type="xs:string"/>
+    <xs:attribute name="AssociationName" type="xs:string"/>
+    <xs:element name="BDCEntity">
+      <xs:complexType>
+        <xs:sequence>
+          <xs:element ref="pc:EntityDisplayName" minOccurs="0"/>
+          <xs:element ref="pc:EntityInstanceReference" minOccurs="0"/>
+          <xs:element ref="pc:EntityId1" minOccurs="0"/>
+          <xs:element ref="pc:EntityId2" minOccurs="0"/>
+          <xs:element ref="pc:EntityId3" minOccurs="0"/>
+          <xs:element ref="pc:EntityId4" minOccurs="0"/>
+          <xs:element ref="pc:EntityId5" minOccurs="0"/>
+        </xs:sequence>
+      </xs:complexType>
+    </xs:element>
+    <xs:element name="EntityDisplayName" type="xs:string"/>
+    <xs:element name="EntityInstanceReference" type="xs:string"/>
+    <xs:element name="EntityId1" type="xs:string"/>
+    <xs:element name="EntityId2" type="xs:string"/>
+    <xs:element name="EntityId3" type="xs:string"/>
+    <xs:element name="EntityId4" type="xs:string"/>
+    <xs:element name="EntityId5" type="xs:string"/>
+    <xs:element name="Terms">
+      <xs:complexType>
+        <xs:sequence>
+          <xs:element ref="pc:TermInfo" minOccurs="0" maxOccurs="unbounded"/>
+        </xs:sequence>
+      </xs:complexType>
+    </xs:element>
+    <xs:element name="TermInfo">
+      <xs:complexType>
+        <xs:sequence>
+          <xs:element ref="pc:TermName" minOccurs="0"/>
+          <xs:element ref="pc:TermId" minOccurs="0"/>
+        </xs:sequence>
+      </xs:complexType>
+    </xs:element>
+    <xs:element name="TermName" type="xs:string"/>
+    <xs:element name="TermId" type="xs:string"/>
+  </xs:schema>
+</ct:contentTypeSchema>
+</file>
+
+<file path=customXml/item2.xml><?xml version="1.0" encoding="utf-8"?>
 <p:properties xmlns:p="http://schemas.microsoft.com/office/2006/metadata/properties" xmlns:xsi="http://www.w3.org/2001/XMLSchema-instance" xmlns:pc="http://schemas.microsoft.com/office/infopath/2007/PartnerControls">
   <documentManagement>
     <LocLastLocAttemptVersionTypeLookup xmlns="4873beb7-5857-4685-be1f-d57550cc96cc" xsi:nil="true"/>
@@ -6341,1046 +7998,6 @@
 </p:properties>
 </file>
 
-<file path=customXml/item2.xml><?xml version="1.0" encoding="utf-8"?>
-<ct:contentTypeSchema xmlns:ct="http://schemas.microsoft.com/office/2006/metadata/contentType" xmlns:ma="http://schemas.microsoft.com/office/2006/metadata/properties/metaAttributes" ct:_="" ma:_="" ma:contentTypeName="TemplateFile" ma:contentTypeID="0x0101006EDDDB5EE6D98C44930B742096920B300400F5B6D36B3EF94B4E9A635CDF2A18F5B8" ma:contentTypeVersion="72" ma:contentTypeDescription="Create a new document." ma:contentTypeScope="" ma:versionID="a23e56308344d904b51738559c3d67c9">
-  <xsd:schema xmlns:xsd="http://www.w3.org/2001/XMLSchema" xmlns:xs="http://www.w3.org/2001/XMLSchema" xmlns:p="http://schemas.microsoft.com/office/2006/metadata/properties" xmlns:ns2="4873beb7-5857-4685-be1f-d57550cc96cc" targetNamespace="http://schemas.microsoft.com/office/2006/metadata/properties" ma:root="true" ma:fieldsID="cd0908cc4600e77bf5da051303e00c8d" ns2:_="">
-    <xsd:import namespace="4873beb7-5857-4685-be1f-d57550cc96cc"/>
-    <xsd:element name="properties">
-      <xsd:complexType>
-        <xsd:sequence>
-          <xsd:element name="documentManagement">
-            <xsd:complexType>
-              <xsd:all>
-                <xsd:element ref="ns2:AcquiredFrom" minOccurs="0"/>
-                <xsd:element ref="ns2:UACurrentWords" minOccurs="0"/>
-                <xsd:element ref="ns2:TPApplication" minOccurs="0"/>
-                <xsd:element ref="ns2:ApprovalLog" minOccurs="0"/>
-                <xsd:element ref="ns2:ApprovalStatus" minOccurs="0"/>
-                <xsd:element ref="ns2:AssetStart" minOccurs="0"/>
-                <xsd:element ref="ns2:AssetExpire" minOccurs="0"/>
-                <xsd:element ref="ns2:AssetId" minOccurs="0"/>
-                <xsd:element ref="ns2:IsSearchable" minOccurs="0"/>
-                <xsd:element ref="ns2:AssetType" minOccurs="0"/>
-                <xsd:element ref="ns2:APAuthor" minOccurs="0"/>
-                <xsd:element ref="ns2:AverageRating" minOccurs="0"/>
-                <xsd:element ref="ns2:BlockPublish" minOccurs="0"/>
-                <xsd:element ref="ns2:BugNumber" minOccurs="0"/>
-                <xsd:element ref="ns2:CampaignTagsTaxHTField0" minOccurs="0"/>
-                <xsd:element ref="ns2:TPClientViewer" minOccurs="0"/>
-                <xsd:element ref="ns2:ClipArtFilename" minOccurs="0"/>
-                <xsd:element ref="ns2:TPCommandLine" minOccurs="0"/>
-                <xsd:element ref="ns2:TPComponent" minOccurs="0"/>
-                <xsd:element ref="ns2:ContentItem" minOccurs="0"/>
-                <xsd:element ref="ns2:CrawlForDependencies" minOccurs="0"/>
-                <xsd:element ref="ns2:CSXHash" minOccurs="0"/>
-                <xsd:element ref="ns2:CSXSubmissionMarket" minOccurs="0"/>
-                <xsd:element ref="ns2:CSXUpdate" minOccurs="0"/>
-                <xsd:element ref="ns2:IntlLangReviewDate" minOccurs="0"/>
-                <xsd:element ref="ns2:IsDeleted" minOccurs="0"/>
-                <xsd:element ref="ns2:APDescription" minOccurs="0"/>
-                <xsd:element ref="ns2:DirectSourceMarket" minOccurs="0"/>
-                <xsd:element ref="ns2:Downloads" minOccurs="0"/>
-                <xsd:element ref="ns2:DSATActionTaken" minOccurs="0"/>
-                <xsd:element ref="ns2:APEditor" minOccurs="0"/>
-                <xsd:element ref="ns2:EditorialStatus" minOccurs="0"/>
-                <xsd:element ref="ns2:EditorialTags" minOccurs="0"/>
-                <xsd:element ref="ns2:TPExecutable" minOccurs="0"/>
-                <xsd:element ref="ns2:FeatureTagsTaxHTField0" minOccurs="0"/>
-                <xsd:element ref="ns2:TPFriendlyName" minOccurs="0"/>
-                <xsd:element ref="ns2:FriendlyTitle" minOccurs="0"/>
-                <xsd:element ref="ns2:PrimaryImageGen" minOccurs="0"/>
-                <xsd:element ref="ns2:HandoffToMSDN" minOccurs="0"/>
-                <xsd:element ref="ns2:InProjectListLookup" minOccurs="0"/>
-                <xsd:element ref="ns2:TPInstallLocation" minOccurs="0"/>
-                <xsd:element ref="ns2:InternalTagsTaxHTField0" minOccurs="0"/>
-                <xsd:element ref="ns2:IntlLangReview" minOccurs="0"/>
-                <xsd:element ref="ns2:IntlLangReviewer" minOccurs="0"/>
-                <xsd:element ref="ns2:MarketSpecific" minOccurs="0"/>
-                <xsd:element ref="ns2:LastCompleteVersionLookup" minOccurs="0"/>
-                <xsd:element ref="ns2:LastHandOff" minOccurs="0"/>
-                <xsd:element ref="ns2:LastModifiedDateTime" minOccurs="0"/>
-                <xsd:element ref="ns2:LastPreviewErrorLookup" minOccurs="0"/>
-                <xsd:element ref="ns2:LastPreviewResultLookup" minOccurs="0"/>
-                <xsd:element ref="ns2:LastPreviewAttemptDateLookup" minOccurs="0"/>
-                <xsd:element ref="ns2:LastPreviewedByLookup" minOccurs="0"/>
-                <xsd:element ref="ns2:LastPreviewTimeLookup" minOccurs="0"/>
-                <xsd:element ref="ns2:LastPreviewVersionLookup" minOccurs="0"/>
-                <xsd:element ref="ns2:LastPublishErrorLookup" minOccurs="0"/>
-                <xsd:element ref="ns2:LastPublishResultLookup" minOccurs="0"/>
-                <xsd:element ref="ns2:LastPublishAttemptDateLookup" minOccurs="0"/>
-                <xsd:element ref="ns2:LastPublishedByLookup" minOccurs="0"/>
-                <xsd:element ref="ns2:LastPublishTimeLookup" minOccurs="0"/>
-                <xsd:element ref="ns2:LastPublishVersionLookup" minOccurs="0"/>
-                <xsd:element ref="ns2:TPLaunchHelpLinkType" minOccurs="0"/>
-                <xsd:element ref="ns2:LegacyData" minOccurs="0"/>
-                <xsd:element ref="ns2:TPLaunchHelpLink" minOccurs="0"/>
-                <xsd:element ref="ns2:LocComments" minOccurs="0"/>
-                <xsd:element ref="ns2:LocLastLocAttemptVersionLookup" minOccurs="0"/>
-                <xsd:element ref="ns2:LocLastLocAttemptVersionTypeLookup" minOccurs="0"/>
-                <xsd:element ref="ns2:LocManualTestRequired" minOccurs="0"/>
-                <xsd:element ref="ns2:LocMarketGroupTiers2" minOccurs="0"/>
-                <xsd:element ref="ns2:LocNewPublishedVersionLookup" minOccurs="0"/>
-                <xsd:element ref="ns2:LocOverallHandbackStatusLookup" minOccurs="0"/>
-                <xsd:element ref="ns2:LocOverallLocStatusLookup" minOccurs="0"/>
-                <xsd:element ref="ns2:LocOverallPreviewStatusLookup" minOccurs="0"/>
-                <xsd:element ref="ns2:LocOverallPublishStatusLookup" minOccurs="0"/>
-                <xsd:element ref="ns2:IntlLocPriority" minOccurs="0"/>
-                <xsd:element ref="ns2:LocProcessedForHandoffsLookup" minOccurs="0"/>
-                <xsd:element ref="ns2:LocProcessedForMarketsLookup" minOccurs="0"/>
-                <xsd:element ref="ns2:LocPublishedDependentAssetsLookup" minOccurs="0"/>
-                <xsd:element ref="ns2:LocPublishedLinkedAssetsLookup" minOccurs="0"/>
-                <xsd:element ref="ns2:LocRecommendedHandoff" minOccurs="0"/>
-                <xsd:element ref="ns2:LocalizationTagsTaxHTField0" minOccurs="0"/>
-                <xsd:element ref="ns2:MachineTranslated" minOccurs="0"/>
-                <xsd:element ref="ns2:Manager" minOccurs="0"/>
-                <xsd:element ref="ns2:Markets" minOccurs="0"/>
-                <xsd:element ref="ns2:Milestone" minOccurs="0"/>
-                <xsd:element ref="ns2:TPNamespace" minOccurs="0"/>
-                <xsd:element ref="ns2:NumericId" minOccurs="0"/>
-                <xsd:element ref="ns2:NumOfRatingsLookup" minOccurs="0"/>
-                <xsd:element ref="ns2:OOCacheId" minOccurs="0"/>
-                <xsd:element ref="ns2:OpenTemplate" minOccurs="0"/>
-                <xsd:element ref="ns2:OriginAsset" minOccurs="0"/>
-                <xsd:element ref="ns2:OriginalRelease" minOccurs="0"/>
-                <xsd:element ref="ns2:OriginalSourceMarket" minOccurs="0"/>
-                <xsd:element ref="ns2:OutputCachingOn" minOccurs="0"/>
-                <xsd:element ref="ns2:ParentAssetId" minOccurs="0"/>
-                <xsd:element ref="ns2:PlannedPubDate" minOccurs="0"/>
-                <xsd:element ref="ns2:PolicheckWords" minOccurs="0"/>
-                <xsd:element ref="ns2:BusinessGroup" minOccurs="0"/>
-                <xsd:element ref="ns2:UAProjectedTotalWords" minOccurs="0"/>
-                <xsd:element ref="ns2:Provider" minOccurs="0"/>
-                <xsd:element ref="ns2:Providers" minOccurs="0"/>
-                <xsd:element ref="ns2:PublishStatusLookup" minOccurs="0"/>
-                <xsd:element ref="ns2:PublishTargets" minOccurs="0"/>
-                <xsd:element ref="ns2:RecommendationsModifier" minOccurs="0"/>
-                <xsd:element ref="ns2:ArtSampleDocs" minOccurs="0"/>
-                <xsd:element ref="ns2:ScenarioTagsTaxHTField0" minOccurs="0"/>
-                <xsd:element ref="ns2:ShowIn" minOccurs="0"/>
-                <xsd:element ref="ns2:SourceTitle" minOccurs="0"/>
-                <xsd:element ref="ns2:CSXSubmissionDate" minOccurs="0"/>
-                <xsd:element ref="ns2:SubmitterId" minOccurs="0"/>
-                <xsd:element ref="ns2:TaxCatchAll" minOccurs="0"/>
-                <xsd:element ref="ns2:TaxCatchAllLabel" minOccurs="0"/>
-                <xsd:element ref="ns2:TemplateStatus" minOccurs="0"/>
-                <xsd:element ref="ns2:TemplateTemplateType" minOccurs="0"/>
-                <xsd:element ref="ns2:ThumbnailAssetId" minOccurs="0"/>
-                <xsd:element ref="ns2:TimesCloned" minOccurs="0"/>
-                <xsd:element ref="ns2:TrustLevel" minOccurs="0"/>
-                <xsd:element ref="ns2:UALocComments" minOccurs="0"/>
-                <xsd:element ref="ns2:UALocRecommendation" minOccurs="0"/>
-                <xsd:element ref="ns2:UANotes" minOccurs="0"/>
-                <xsd:element ref="ns2:TPAppVersion" minOccurs="0"/>
-                <xsd:element ref="ns2:VoteCount" minOccurs="0"/>
-              </xsd:all>
-            </xsd:complexType>
-          </xsd:element>
-        </xsd:sequence>
-      </xsd:complexType>
-    </xsd:element>
-  </xsd:schema>
-  <xsd:schema xmlns:xsd="http://www.w3.org/2001/XMLSchema" xmlns:xs="http://www.w3.org/2001/XMLSchema" xmlns:dms="http://schemas.microsoft.com/office/2006/documentManagement/types" xmlns:pc="http://schemas.microsoft.com/office/infopath/2007/PartnerControls" targetNamespace="4873beb7-5857-4685-be1f-d57550cc96cc" elementFormDefault="qualified">
-    <xsd:import namespace="http://schemas.microsoft.com/office/2006/documentManagement/types"/>
-    <xsd:import namespace="http://schemas.microsoft.com/office/infopath/2007/PartnerControls"/>
-    <xsd:element name="AcquiredFrom" ma:index="1" nillable="true" ma:displayName="Acquired From" ma:default="Internal MS" ma:internalName="AcquiredFrom" ma:readOnly="false">
-      <xsd:simpleType>
-        <xsd:restriction base="dms:Choice">
-          <xsd:enumeration value="Internal MS"/>
-          <xsd:enumeration value="Community"/>
-          <xsd:enumeration value="MVP"/>
-          <xsd:enumeration value="Publisher"/>
-          <xsd:enumeration value="Partner"/>
-          <xsd:enumeration value="None"/>
-        </xsd:restriction>
-      </xsd:simpleType>
-    </xsd:element>
-    <xsd:element name="UACurrentWords" ma:index="2" nillable="true" ma:displayName="Actual Word Count" ma:default="" ma:internalName="UACurrentWords" ma:readOnly="false">
-      <xsd:simpleType>
-        <xsd:restriction base="dms:Unknown"/>
-      </xsd:simpleType>
-    </xsd:element>
-    <xsd:element name="TPApplication" ma:index="3" nillable="true" ma:displayName="Application to Open Template With" ma:default="" ma:internalName="TPApplication">
-      <xsd:simpleType>
-        <xsd:restriction base="dms:Text"/>
-      </xsd:simpleType>
-    </xsd:element>
-    <xsd:element name="ApprovalLog" ma:index="4" nillable="true" ma:displayName="Approval Log" ma:default="" ma:hidden="true" ma:internalName="ApprovalLog" ma:readOnly="false">
-      <xsd:simpleType>
-        <xsd:restriction base="dms:Note"/>
-      </xsd:simpleType>
-    </xsd:element>
-    <xsd:element name="ApprovalStatus" ma:index="5" nillable="true" ma:displayName="Approval Status" ma:default="InProgress" ma:internalName="ApprovalStatus" ma:readOnly="false">
-      <xsd:simpleType>
-        <xsd:restriction base="dms:Choice">
-          <xsd:enumeration value="InProgress"/>
-          <xsd:enumeration value="Rejected"/>
-          <xsd:enumeration value="Questionable"/>
-          <xsd:enumeration value="ApprovedAutomatic"/>
-          <xsd:enumeration value="ApprovedManual"/>
-          <xsd:enumeration value="On Hold"/>
-          <xsd:enumeration value="Needs Review"/>
-          <xsd:enumeration value="A Violation"/>
-          <xsd:enumeration value="Unpublished Violation"/>
-        </xsd:restriction>
-      </xsd:simpleType>
-    </xsd:element>
-    <xsd:element name="AssetStart" ma:index="6" nillable="true" ma:displayName="Asset Begin Date" ma:default="[Today]" ma:internalName="AssetStart" ma:readOnly="false">
-      <xsd:simpleType>
-        <xsd:restriction base="dms:DateTime"/>
-      </xsd:simpleType>
-    </xsd:element>
-    <xsd:element name="AssetExpire" ma:index="7" nillable="true" ma:displayName="Asset End Date" ma:default="2029-01-01T08:00:00Z" ma:format="DateTime" ma:internalName="AssetExpire" ma:readOnly="false">
-      <xsd:simpleType>
-        <xsd:restriction base="dms:DateTime"/>
-      </xsd:simpleType>
-    </xsd:element>
-    <xsd:element name="AssetId" ma:index="8" nillable="true" ma:displayName="Asset ID" ma:default="" ma:indexed="true" ma:internalName="AssetId" ma:readOnly="false">
-      <xsd:simpleType>
-        <xsd:restriction base="dms:Text">
-          <xsd:maxLength value="255"/>
-        </xsd:restriction>
-      </xsd:simpleType>
-    </xsd:element>
-    <xsd:element name="IsSearchable" ma:index="9" nillable="true" ma:displayName="Asset Searchable?" ma:default="true" ma:internalName="IsSearchable" ma:readOnly="false">
-      <xsd:simpleType>
-        <xsd:restriction base="dms:Boolean"/>
-      </xsd:simpleType>
-    </xsd:element>
-    <xsd:element name="AssetType" ma:index="10" nillable="true" ma:displayName="Asset Type" ma:default="" ma:internalName="AssetType" ma:readOnly="false">
-      <xsd:simpleType>
-        <xsd:restriction base="dms:Unknown"/>
-      </xsd:simpleType>
-    </xsd:element>
-    <xsd:element name="APAuthor" ma:index="11" nillable="true" ma:displayName="Author" ma:default="" ma:list="UserInfo" ma:internalName="APAuthor" ma:readOnly="false">
-      <xsd:complexType>
-        <xsd:complexContent>
-          <xsd:extension base="dms:User">
-            <xsd:sequence>
-              <xsd:element name="UserInfo" minOccurs="0" maxOccurs="unbounded">
-                <xsd:complexType>
-                  <xsd:sequence>
-                    <xsd:element name="DisplayName" type="xsd:string" minOccurs="0"/>
-                    <xsd:element name="AccountId" type="dms:UserId" minOccurs="0" nillable="true"/>
-                    <xsd:element name="AccountType" type="xsd:string" minOccurs="0"/>
-                  </xsd:sequence>
-                </xsd:complexType>
-              </xsd:element>
-            </xsd:sequence>
-          </xsd:extension>
-        </xsd:complexContent>
-      </xsd:complexType>
-    </xsd:element>
-    <xsd:element name="AverageRating" ma:index="12" nillable="true" ma:displayName="Average Rating" ma:internalName="AverageRating" ma:readOnly="false">
-      <xsd:simpleType>
-        <xsd:restriction base="dms:Text"/>
-      </xsd:simpleType>
-    </xsd:element>
-    <xsd:element name="BlockPublish" ma:index="13" nillable="true" ma:displayName="Block from Publishing?" ma:default="" ma:internalName="BlockPublish" ma:readOnly="false">
-      <xsd:simpleType>
-        <xsd:restriction base="dms:Boolean"/>
-      </xsd:simpleType>
-    </xsd:element>
-    <xsd:element name="BugNumber" ma:index="14" nillable="true" ma:displayName="Bug Number" ma:default="" ma:internalName="BugNumber" ma:readOnly="false">
-      <xsd:simpleType>
-        <xsd:restriction base="dms:Text"/>
-      </xsd:simpleType>
-    </xsd:element>
-    <xsd:element name="CampaignTagsTaxHTField0" ma:index="16" nillable="true" ma:taxonomy="true" ma:internalName="CampaignTagsTaxHTField0" ma:taxonomyFieldName="CampaignTags" ma:displayName="Campaigns" ma:readOnly="false" ma:default="" ma:fieldId="{1df42cc3-2301-4f11-a52a-6ead923c29ed}" ma:taxonomyMulti="true" ma:sspId="8f79753a-75d3-41f5-8ca3-40b843941b4f" ma:termSetId="ca0e50d4-faa1-44ce-961e-bb1441c60e66" ma:anchorId="00000000-0000-0000-0000-000000000000" ma:open="false" ma:isKeyword="false">
-      <xsd:complexType>
-        <xsd:sequence>
-          <xsd:element ref="pc:Terms" minOccurs="0" maxOccurs="1"/>
-        </xsd:sequence>
-      </xsd:complexType>
-    </xsd:element>
-    <xsd:element name="TPClientViewer" ma:index="17" nillable="true" ma:displayName="Client Viewer" ma:default="" ma:internalName="TPClientViewer">
-      <xsd:simpleType>
-        <xsd:restriction base="dms:Text"/>
-      </xsd:simpleType>
-    </xsd:element>
-    <xsd:element name="ClipArtFilename" ma:index="18" nillable="true" ma:displayName="Clip Art Name" ma:default="" ma:internalName="ClipArtFilename" ma:readOnly="false">
-      <xsd:simpleType>
-        <xsd:restriction base="dms:Text"/>
-      </xsd:simpleType>
-    </xsd:element>
-    <xsd:element name="TPCommandLine" ma:index="19" nillable="true" ma:displayName="Command Line" ma:default="" ma:internalName="TPCommandLine">
-      <xsd:simpleType>
-        <xsd:restriction base="dms:Text"/>
-      </xsd:simpleType>
-    </xsd:element>
-    <xsd:element name="TPComponent" ma:index="20" nillable="true" ma:displayName="Component" ma:default="" ma:internalName="TPComponent">
-      <xsd:simpleType>
-        <xsd:restriction base="dms:Text"/>
-      </xsd:simpleType>
-    </xsd:element>
-    <xsd:element name="ContentItem" ma:index="21" nillable="true" ma:displayName="Content Item" ma:default="" ma:hidden="true" ma:internalName="ContentItem" ma:readOnly="false">
-      <xsd:simpleType>
-        <xsd:restriction base="dms:Unknown"/>
-      </xsd:simpleType>
-    </xsd:element>
-    <xsd:element name="CrawlForDependencies" ma:index="23" nillable="true" ma:displayName="Crawl for Dependencies?" ma:default="true" ma:internalName="CrawlForDependencies" ma:readOnly="false">
-      <xsd:simpleType>
-        <xsd:restriction base="dms:Boolean"/>
-      </xsd:simpleType>
-    </xsd:element>
-    <xsd:element name="CSXHash" ma:index="26" nillable="true" ma:displayName="CSX Hash" ma:default="" ma:indexed="true" ma:internalName="CSXHash" ma:readOnly="false">
-      <xsd:simpleType>
-        <xsd:restriction base="dms:Text"/>
-      </xsd:simpleType>
-    </xsd:element>
-    <xsd:element name="CSXSubmissionMarket" ma:index="27" nillable="true" ma:displayName="CSX Submission Market" ma:default="" ma:list="{2FBD1B11-2ACE-4FDC-B5A3-635D4ADF6F1B}" ma:internalName="CSXSubmissionMarket" ma:readOnly="false" ma:showField="MarketName" ma:web="4873beb7-5857-4685-be1f-d57550cc96cc">
-      <xsd:simpleType>
-        <xsd:restriction base="dms:Lookup"/>
-      </xsd:simpleType>
-    </xsd:element>
-    <xsd:element name="CSXUpdate" ma:index="28" nillable="true" ma:displayName="CSX Updated?" ma:default="false" ma:internalName="CSXUpdate" ma:readOnly="false">
-      <xsd:simpleType>
-        <xsd:restriction base="dms:Boolean"/>
-      </xsd:simpleType>
-    </xsd:element>
-    <xsd:element name="IntlLangReviewDate" ma:index="29" nillable="true" ma:displayName="Date to Complete Intl QA" ma:default="" ma:internalName="IntlLangReviewDate" ma:readOnly="false">
-      <xsd:simpleType>
-        <xsd:restriction base="dms:DateTime"/>
-      </xsd:simpleType>
-    </xsd:element>
-    <xsd:element name="IsDeleted" ma:index="30" nillable="true" ma:displayName="Deleted?" ma:default="" ma:internalName="IsDeleted" ma:readOnly="false">
-      <xsd:simpleType>
-        <xsd:restriction base="dms:Boolean"/>
-      </xsd:simpleType>
-    </xsd:element>
-    <xsd:element name="APDescription" ma:index="31" nillable="true" ma:displayName="Description" ma:default="" ma:internalName="APDescription" ma:readOnly="false">
-      <xsd:simpleType>
-        <xsd:restriction base="dms:Note"/>
-      </xsd:simpleType>
-    </xsd:element>
-    <xsd:element name="DirectSourceMarket" ma:index="32" nillable="true" ma:displayName="Direct Source Market Group" ma:default="" ma:internalName="DirectSourceMarket" ma:readOnly="false">
-      <xsd:simpleType>
-        <xsd:restriction base="dms:Text"/>
-      </xsd:simpleType>
-    </xsd:element>
-    <xsd:element name="Downloads" ma:index="33" nillable="true" ma:displayName="Downloads" ma:default="0" ma:hidden="true" ma:internalName="Downloads" ma:readOnly="false">
-      <xsd:simpleType>
-        <xsd:restriction base="dms:Unknown"/>
-      </xsd:simpleType>
-    </xsd:element>
-    <xsd:element name="DSATActionTaken" ma:index="34" nillable="true" ma:displayName="DSAT Action Taken" ma:default="" ma:internalName="DSATActionTaken" ma:readOnly="false">
-      <xsd:simpleType>
-        <xsd:restriction base="dms:Choice">
-          <xsd:enumeration value="Best Bets"/>
-          <xsd:enumeration value="Expire"/>
-          <xsd:enumeration value="Hide"/>
-          <xsd:enumeration value="None"/>
-        </xsd:restriction>
-      </xsd:simpleType>
-    </xsd:element>
-    <xsd:element name="APEditor" ma:index="35" nillable="true" ma:displayName="Editor" ma:default="" ma:list="UserInfo" ma:internalName="APEditor" ma:readOnly="false">
-      <xsd:complexType>
-        <xsd:complexContent>
-          <xsd:extension base="dms:User">
-            <xsd:sequence>
-              <xsd:element name="UserInfo" minOccurs="0" maxOccurs="unbounded">
-                <xsd:complexType>
-                  <xsd:sequence>
-                    <xsd:element name="DisplayName" type="xsd:string" minOccurs="0"/>
-                    <xsd:element name="AccountId" type="dms:UserId" minOccurs="0" nillable="true"/>
-                    <xsd:element name="AccountType" type="xsd:string" minOccurs="0"/>
-                  </xsd:sequence>
-                </xsd:complexType>
-              </xsd:element>
-            </xsd:sequence>
-          </xsd:extension>
-        </xsd:complexContent>
-      </xsd:complexType>
-    </xsd:element>
-    <xsd:element name="EditorialStatus" ma:index="36" nillable="true" ma:displayName="Editorial Status" ma:default="" ma:internalName="EditorialStatus" ma:readOnly="false">
-      <xsd:simpleType>
-        <xsd:restriction base="dms:Unknown"/>
-      </xsd:simpleType>
-    </xsd:element>
-    <xsd:element name="EditorialTags" ma:index="37" nillable="true" ma:displayName="Editorial Tags" ma:default="" ma:internalName="EditorialTags">
-      <xsd:simpleType>
-        <xsd:restriction base="dms:Unknown"/>
-      </xsd:simpleType>
-    </xsd:element>
-    <xsd:element name="TPExecutable" ma:index="38" nillable="true" ma:displayName="Executable" ma:default="" ma:internalName="TPExecutable">
-      <xsd:simpleType>
-        <xsd:restriction base="dms:Text"/>
-      </xsd:simpleType>
-    </xsd:element>
-    <xsd:element name="FeatureTagsTaxHTField0" ma:index="40" nillable="true" ma:taxonomy="true" ma:internalName="FeatureTagsTaxHTField0" ma:taxonomyFieldName="FeatureTags" ma:displayName="Features" ma:readOnly="false" ma:default="" ma:fieldId="{7fc0d542-15c6-4882-a8e3-13bca44403fb}" ma:taxonomyMulti="true" ma:sspId="8f79753a-75d3-41f5-8ca3-40b843941b4f" ma:termSetId="f1ab6845-967d-4854-a0ba-4ec07f0f8113" ma:anchorId="00000000-0000-0000-0000-000000000000" ma:open="false" ma:isKeyword="false">
-      <xsd:complexType>
-        <xsd:sequence>
-          <xsd:element ref="pc:Terms" minOccurs="0" maxOccurs="1"/>
-        </xsd:sequence>
-      </xsd:complexType>
-    </xsd:element>
-    <xsd:element name="TPFriendlyName" ma:index="41" nillable="true" ma:displayName="Friendly Name" ma:default="" ma:internalName="TPFriendlyName">
-      <xsd:simpleType>
-        <xsd:restriction base="dms:Text"/>
-      </xsd:simpleType>
-    </xsd:element>
-    <xsd:element name="FriendlyTitle" ma:index="42" nillable="true" ma:displayName="Friendly Title" ma:default="" ma:description="Shorter title to be used when displaying search results" ma:internalName="FriendlyTitle" ma:readOnly="false">
-      <xsd:simpleType>
-        <xsd:restriction base="dms:Text"/>
-      </xsd:simpleType>
-    </xsd:element>
-    <xsd:element name="PrimaryImageGen" ma:index="43" nillable="true" ma:displayName="Generate Images?" ma:default="true" ma:internalName="PrimaryImageGen">
-      <xsd:simpleType>
-        <xsd:restriction base="dms:Boolean"/>
-      </xsd:simpleType>
-    </xsd:element>
-    <xsd:element name="HandoffToMSDN" ma:index="44" nillable="true" ma:displayName="Handoff To MSDN Date" ma:default="" ma:internalName="HandoffToMSDN" ma:readOnly="false">
-      <xsd:simpleType>
-        <xsd:restriction base="dms:DateTime"/>
-      </xsd:simpleType>
-    </xsd:element>
-    <xsd:element name="InProjectListLookup" ma:index="45" nillable="true" ma:displayName="InProjectListLookup" ma:list="{9E343742-310B-4684-A24C-1D137CB4B230}" ma:internalName="InProjectListLookup" ma:readOnly="true" ma:showField="InProjectList" ma:web="4873beb7-5857-4685-be1f-d57550cc96cc">
-      <xsd:complexType>
-        <xsd:complexContent>
-          <xsd:extension base="dms:MultiChoiceLookup">
-            <xsd:sequence>
-              <xsd:element name="Value" type="dms:Lookup" maxOccurs="unbounded" minOccurs="0" nillable="true"/>
-            </xsd:sequence>
-          </xsd:extension>
-        </xsd:complexContent>
-      </xsd:complexType>
-    </xsd:element>
-    <xsd:element name="TPInstallLocation" ma:index="46" nillable="true" ma:displayName="Install Location" ma:default="" ma:internalName="TPInstallLocation">
-      <xsd:simpleType>
-        <xsd:restriction base="dms:Text"/>
-      </xsd:simpleType>
-    </xsd:element>
-    <xsd:element name="InternalTagsTaxHTField0" ma:index="48" nillable="true" ma:taxonomy="true" ma:internalName="InternalTagsTaxHTField0" ma:taxonomyFieldName="InternalTags" ma:displayName="Internal Tags" ma:readOnly="false" ma:default="" ma:fieldId="{1490b8a4-2706-41ec-b5e3-73176dccf34e}" ma:taxonomyMulti="true" ma:sspId="8f79753a-75d3-41f5-8ca3-40b843941b4f" ma:termSetId="82b6639e-f7fc-4c18-ad2d-003a6e707765" ma:anchorId="00000000-0000-0000-0000-000000000000" ma:open="false" ma:isKeyword="false">
-      <xsd:complexType>
-        <xsd:sequence>
-          <xsd:element ref="pc:Terms" minOccurs="0" maxOccurs="1"/>
-        </xsd:sequence>
-      </xsd:complexType>
-    </xsd:element>
-    <xsd:element name="IntlLangReview" ma:index="49" nillable="true" ma:displayName="Intl Lang QA Review Required?" ma:default="" ma:internalName="IntlLangReview" ma:readOnly="false">
-      <xsd:simpleType>
-        <xsd:restriction base="dms:Boolean"/>
-      </xsd:simpleType>
-    </xsd:element>
-    <xsd:element name="IntlLangReviewer" ma:index="50" nillable="true" ma:displayName="Intl Lang QA Reviewer" ma:default="" ma:internalName="IntlLangReviewer" ma:readOnly="false">
-      <xsd:simpleType>
-        <xsd:restriction base="dms:Text"/>
-      </xsd:simpleType>
-    </xsd:element>
-    <xsd:element name="MarketSpecific" ma:index="51" nillable="true" ma:displayName="Is Market Specific?" ma:default="" ma:internalName="MarketSpecific" ma:readOnly="false">
-      <xsd:simpleType>
-        <xsd:restriction base="dms:Boolean"/>
-      </xsd:simpleType>
-    </xsd:element>
-    <xsd:element name="LastCompleteVersionLookup" ma:index="52" nillable="true" ma:displayName="Last Complete Version Lookup" ma:default="" ma:list="{9E343742-310B-4684-A24C-1D137CB4B230}" ma:internalName="LastCompleteVersionLookup" ma:readOnly="true" ma:showField="LastCompleteVersion" ma:web="4873beb7-5857-4685-be1f-d57550cc96cc">
-      <xsd:complexType>
-        <xsd:complexContent>
-          <xsd:extension base="dms:MultiChoiceLookup">
-            <xsd:sequence>
-              <xsd:element name="Value" type="dms:Lookup" maxOccurs="unbounded" minOccurs="0" nillable="true"/>
-            </xsd:sequence>
-          </xsd:extension>
-        </xsd:complexContent>
-      </xsd:complexType>
-    </xsd:element>
-    <xsd:element name="LastHandOff" ma:index="53" nillable="true" ma:displayName="Last Hand-off" ma:default="" ma:internalName="LastHandOff" ma:readOnly="false">
-      <xsd:simpleType>
-        <xsd:restriction base="dms:DateTime"/>
-      </xsd:simpleType>
-    </xsd:element>
-    <xsd:element name="LastModifiedDateTime" ma:index="54" nillable="true" ma:displayName="Last Modified Date" ma:default="" ma:internalName="LastModifiedDateTime" ma:readOnly="false">
-      <xsd:simpleType>
-        <xsd:restriction base="dms:DateTime"/>
-      </xsd:simpleType>
-    </xsd:element>
-    <xsd:element name="LastPreviewErrorLookup" ma:index="55" nillable="true" ma:displayName="Last Preview Attempt Error" ma:default="" ma:list="{9E343742-310B-4684-A24C-1D137CB4B230}" ma:internalName="LastPreviewErrorLookup" ma:readOnly="true" ma:showField="LastPreviewError" ma:web="4873beb7-5857-4685-be1f-d57550cc96cc">
-      <xsd:complexType>
-        <xsd:complexContent>
-          <xsd:extension base="dms:MultiChoiceLookup">
-            <xsd:sequence>
-              <xsd:element name="Value" type="dms:Lookup" maxOccurs="unbounded" minOccurs="0" nillable="true"/>
-            </xsd:sequence>
-          </xsd:extension>
-        </xsd:complexContent>
-      </xsd:complexType>
-    </xsd:element>
-    <xsd:element name="LastPreviewResultLookup" ma:index="56" nillable="true" ma:displayName="Last Preview Attempt Result" ma:default="" ma:list="{9E343742-310B-4684-A24C-1D137CB4B230}" ma:internalName="LastPreviewResultLookup" ma:readOnly="true" ma:showField="LastPreviewResult" ma:web="4873beb7-5857-4685-be1f-d57550cc96cc">
-      <xsd:complexType>
-        <xsd:complexContent>
-          <xsd:extension base="dms:MultiChoiceLookup">
-            <xsd:sequence>
-              <xsd:element name="Value" type="dms:Lookup" maxOccurs="unbounded" minOccurs="0" nillable="true"/>
-            </xsd:sequence>
-          </xsd:extension>
-        </xsd:complexContent>
-      </xsd:complexType>
-    </xsd:element>
-    <xsd:element name="LastPreviewAttemptDateLookup" ma:index="57" nillable="true" ma:displayName="Last Preview Attempted On" ma:default="" ma:list="{9E343742-310B-4684-A24C-1D137CB4B230}" ma:internalName="LastPreviewAttemptDateLookup" ma:readOnly="true" ma:showField="LastPreviewAttemptDate" ma:web="4873beb7-5857-4685-be1f-d57550cc96cc">
-      <xsd:complexType>
-        <xsd:complexContent>
-          <xsd:extension base="dms:MultiChoiceLookup">
-            <xsd:sequence>
-              <xsd:element name="Value" type="dms:Lookup" maxOccurs="unbounded" minOccurs="0" nillable="true"/>
-            </xsd:sequence>
-          </xsd:extension>
-        </xsd:complexContent>
-      </xsd:complexType>
-    </xsd:element>
-    <xsd:element name="LastPreviewedByLookup" ma:index="58" nillable="true" ma:displayName="Last Previewed By" ma:default="" ma:list="{9E343742-310B-4684-A24C-1D137CB4B230}" ma:internalName="LastPreviewedByLookup" ma:readOnly="true" ma:showField="LastPreviewedBy" ma:web="4873beb7-5857-4685-be1f-d57550cc96cc">
-      <xsd:complexType>
-        <xsd:complexContent>
-          <xsd:extension base="dms:MultiChoiceLookup">
-            <xsd:sequence>
-              <xsd:element name="Value" type="dms:Lookup" maxOccurs="unbounded" minOccurs="0" nillable="true"/>
-            </xsd:sequence>
-          </xsd:extension>
-        </xsd:complexContent>
-      </xsd:complexType>
-    </xsd:element>
-    <xsd:element name="LastPreviewTimeLookup" ma:index="59" nillable="true" ma:displayName="Last Previewed Date" ma:default="" ma:list="{9E343742-310B-4684-A24C-1D137CB4B230}" ma:internalName="LastPreviewTimeLookup" ma:readOnly="true" ma:showField="LastPreviewTime" ma:web="4873beb7-5857-4685-be1f-d57550cc96cc">
-      <xsd:complexType>
-        <xsd:complexContent>
-          <xsd:extension base="dms:MultiChoiceLookup">
-            <xsd:sequence>
-              <xsd:element name="Value" type="dms:Lookup" maxOccurs="unbounded" minOccurs="0" nillable="true"/>
-            </xsd:sequence>
-          </xsd:extension>
-        </xsd:complexContent>
-      </xsd:complexType>
-    </xsd:element>
-    <xsd:element name="LastPreviewVersionLookup" ma:index="60" nillable="true" ma:displayName="Last Previewed Version" ma:default="" ma:list="{9E343742-310B-4684-A24C-1D137CB4B230}" ma:internalName="LastPreviewVersionLookup" ma:readOnly="true" ma:showField="LastPreviewVersion" ma:web="4873beb7-5857-4685-be1f-d57550cc96cc">
-      <xsd:complexType>
-        <xsd:complexContent>
-          <xsd:extension base="dms:MultiChoiceLookup">
-            <xsd:sequence>
-              <xsd:element name="Value" type="dms:Lookup" maxOccurs="unbounded" minOccurs="0" nillable="true"/>
-            </xsd:sequence>
-          </xsd:extension>
-        </xsd:complexContent>
-      </xsd:complexType>
-    </xsd:element>
-    <xsd:element name="LastPublishErrorLookup" ma:index="61" nillable="true" ma:displayName="Last Publish Attempt Error" ma:default="" ma:list="{9E343742-310B-4684-A24C-1D137CB4B230}" ma:internalName="LastPublishErrorLookup" ma:readOnly="true" ma:showField="LastPublishError" ma:web="4873beb7-5857-4685-be1f-d57550cc96cc">
-      <xsd:complexType>
-        <xsd:complexContent>
-          <xsd:extension base="dms:MultiChoiceLookup">
-            <xsd:sequence>
-              <xsd:element name="Value" type="dms:Lookup" maxOccurs="unbounded" minOccurs="0" nillable="true"/>
-            </xsd:sequence>
-          </xsd:extension>
-        </xsd:complexContent>
-      </xsd:complexType>
-    </xsd:element>
-    <xsd:element name="LastPublishResultLookup" ma:index="62" nillable="true" ma:displayName="Last Publish Attempt Result" ma:default="" ma:list="{9E343742-310B-4684-A24C-1D137CB4B230}" ma:internalName="LastPublishResultLookup" ma:readOnly="true" ma:showField="LastPublishResult" ma:web="4873beb7-5857-4685-be1f-d57550cc96cc">
-      <xsd:complexType>
-        <xsd:complexContent>
-          <xsd:extension base="dms:MultiChoiceLookup">
-            <xsd:sequence>
-              <xsd:element name="Value" type="dms:Lookup" maxOccurs="unbounded" minOccurs="0" nillable="true"/>
-            </xsd:sequence>
-          </xsd:extension>
-        </xsd:complexContent>
-      </xsd:complexType>
-    </xsd:element>
-    <xsd:element name="LastPublishAttemptDateLookup" ma:index="63" nillable="true" ma:displayName="Last Publish Attempted On" ma:default="" ma:list="{9E343742-310B-4684-A24C-1D137CB4B230}" ma:internalName="LastPublishAttemptDateLookup" ma:readOnly="true" ma:showField="LastPublishAttemptDate" ma:web="4873beb7-5857-4685-be1f-d57550cc96cc">
-      <xsd:complexType>
-        <xsd:complexContent>
-          <xsd:extension base="dms:MultiChoiceLookup">
-            <xsd:sequence>
-              <xsd:element name="Value" type="dms:Lookup" maxOccurs="unbounded" minOccurs="0" nillable="true"/>
-            </xsd:sequence>
-          </xsd:extension>
-        </xsd:complexContent>
-      </xsd:complexType>
-    </xsd:element>
-    <xsd:element name="LastPublishedByLookup" ma:index="64" nillable="true" ma:displayName="Last Published By" ma:default="" ma:list="{9E343742-310B-4684-A24C-1D137CB4B230}" ma:internalName="LastPublishedByLookup" ma:readOnly="true" ma:showField="LastPublishedBy" ma:web="4873beb7-5857-4685-be1f-d57550cc96cc">
-      <xsd:complexType>
-        <xsd:complexContent>
-          <xsd:extension base="dms:MultiChoiceLookup">
-            <xsd:sequence>
-              <xsd:element name="Value" type="dms:Lookup" maxOccurs="unbounded" minOccurs="0" nillable="true"/>
-            </xsd:sequence>
-          </xsd:extension>
-        </xsd:complexContent>
-      </xsd:complexType>
-    </xsd:element>
-    <xsd:element name="LastPublishTimeLookup" ma:index="65" nillable="true" ma:displayName="Last Published Date" ma:default="" ma:list="{9E343742-310B-4684-A24C-1D137CB4B230}" ma:internalName="LastPublishTimeLookup" ma:readOnly="true" ma:showField="LastPublishTime" ma:web="4873beb7-5857-4685-be1f-d57550cc96cc">
-      <xsd:complexType>
-        <xsd:complexContent>
-          <xsd:extension base="dms:MultiChoiceLookup">
-            <xsd:sequence>
-              <xsd:element name="Value" type="dms:Lookup" maxOccurs="unbounded" minOccurs="0" nillable="true"/>
-            </xsd:sequence>
-          </xsd:extension>
-        </xsd:complexContent>
-      </xsd:complexType>
-    </xsd:element>
-    <xsd:element name="LastPublishVersionLookup" ma:index="66" nillable="true" ma:displayName="Last Published Version" ma:default="" ma:list="{9E343742-310B-4684-A24C-1D137CB4B230}" ma:internalName="LastPublishVersionLookup" ma:readOnly="true" ma:showField="LastPublishVersion" ma:web="4873beb7-5857-4685-be1f-d57550cc96cc">
-      <xsd:complexType>
-        <xsd:complexContent>
-          <xsd:extension base="dms:MultiChoiceLookup">
-            <xsd:sequence>
-              <xsd:element name="Value" type="dms:Lookup" maxOccurs="unbounded" minOccurs="0" nillable="true"/>
-            </xsd:sequence>
-          </xsd:extension>
-        </xsd:complexContent>
-      </xsd:complexType>
-    </xsd:element>
-    <xsd:element name="TPLaunchHelpLinkType" ma:index="67" nillable="true" ma:displayName="Launch Help Link Type" ma:default="Template" ma:internalName="TPLaunchHelpLinkType">
-      <xsd:simpleType>
-        <xsd:restriction base="dms:Choice">
-          <xsd:enumeration value="Template"/>
-          <xsd:enumeration value="Training"/>
-          <xsd:enumeration value="URL"/>
-          <xsd:enumeration value="None"/>
-        </xsd:restriction>
-      </xsd:simpleType>
-    </xsd:element>
-    <xsd:element name="LegacyData" ma:index="68" nillable="true" ma:displayName="Legacy Data" ma:default="" ma:internalName="LegacyData" ma:readOnly="false">
-      <xsd:simpleType>
-        <xsd:restriction base="dms:Note"/>
-      </xsd:simpleType>
-    </xsd:element>
-    <xsd:element name="TPLaunchHelpLink" ma:index="69" nillable="true" ma:displayName="Link to Launch Help Topic" ma:default="" ma:internalName="TPLaunchHelpLink">
-      <xsd:simpleType>
-        <xsd:restriction base="dms:Text"/>
-      </xsd:simpleType>
-    </xsd:element>
-    <xsd:element name="LocComments" ma:index="70" nillable="true" ma:displayName="Loc Approval Comments" ma:default="" ma:internalName="LocComments" ma:readOnly="false">
-      <xsd:simpleType>
-        <xsd:restriction base="dms:Note"/>
-      </xsd:simpleType>
-    </xsd:element>
-    <xsd:element name="LocLastLocAttemptVersionLookup" ma:index="71" nillable="true" ma:displayName="Loc Last Loc Attempt Version" ma:default="" ma:list="{7DD1DCEC-E449-43D3-891F-7DC62F62AD21}" ma:internalName="LocLastLocAttemptVersionLookup" ma:readOnly="false" ma:showField="LastLocAttemptVersion" ma:web="4873beb7-5857-4685-be1f-d57550cc96cc">
-      <xsd:simpleType>
-        <xsd:restriction base="dms:Lookup"/>
-      </xsd:simpleType>
-    </xsd:element>
-    <xsd:element name="LocLastLocAttemptVersionTypeLookup" ma:index="72" nillable="true" ma:displayName="Loc Last Loc Attempt Version Type" ma:default="" ma:list="{7DD1DCEC-E449-43D3-891F-7DC62F62AD21}" ma:internalName="LocLastLocAttemptVersionTypeLookup" ma:readOnly="true" ma:showField="LastLocAttemptVersionType" ma:web="4873beb7-5857-4685-be1f-d57550cc96cc">
-      <xsd:simpleType>
-        <xsd:restriction base="dms:Lookup"/>
-      </xsd:simpleType>
-    </xsd:element>
-    <xsd:element name="LocManualTestRequired" ma:index="73" nillable="true" ma:displayName="Loc Manual Test Required" ma:default="" ma:internalName="LocManualTestRequired" ma:readOnly="false">
-      <xsd:simpleType>
-        <xsd:restriction base="dms:Boolean"/>
-      </xsd:simpleType>
-    </xsd:element>
-    <xsd:element name="LocMarketGroupTiers2" ma:index="74" nillable="true" ma:displayName="Loc Market Group Tiers" ma:internalName="LocMarketGroupTiers2" ma:readOnly="false">
-      <xsd:simpleType>
-        <xsd:restriction base="dms:Unknown"/>
-      </xsd:simpleType>
-    </xsd:element>
-    <xsd:element name="LocNewPublishedVersionLookup" ma:index="75" nillable="true" ma:displayName="Loc New Published Version Lookup" ma:default="" ma:list="{7DD1DCEC-E449-43D3-891F-7DC62F62AD21}" ma:internalName="LocNewPublishedVersionLookup" ma:readOnly="true" ma:showField="NewPublishedVersion" ma:web="4873beb7-5857-4685-be1f-d57550cc96cc">
-      <xsd:simpleType>
-        <xsd:restriction base="dms:Lookup"/>
-      </xsd:simpleType>
-    </xsd:element>
-    <xsd:element name="LocOverallHandbackStatusLookup" ma:index="76" nillable="true" ma:displayName="Loc Overall Handback Status" ma:default="" ma:list="{7DD1DCEC-E449-43D3-891F-7DC62F62AD21}" ma:internalName="LocOverallHandbackStatusLookup" ma:readOnly="true" ma:showField="OverallHandbackStatus" ma:web="4873beb7-5857-4685-be1f-d57550cc96cc">
-      <xsd:simpleType>
-        <xsd:restriction base="dms:Lookup"/>
-      </xsd:simpleType>
-    </xsd:element>
-    <xsd:element name="LocOverallLocStatusLookup" ma:index="77" nillable="true" ma:displayName="Loc Overall Localize Status" ma:default="" ma:list="{7DD1DCEC-E449-43D3-891F-7DC62F62AD21}" ma:internalName="LocOverallLocStatusLookup" ma:readOnly="true" ma:showField="OverallLocStatus" ma:web="4873beb7-5857-4685-be1f-d57550cc96cc">
-      <xsd:simpleType>
-        <xsd:restriction base="dms:Lookup"/>
-      </xsd:simpleType>
-    </xsd:element>
-    <xsd:element name="LocOverallPreviewStatusLookup" ma:index="78" nillable="true" ma:displayName="Loc Overall Preview Status" ma:default="" ma:list="{7DD1DCEC-E449-43D3-891F-7DC62F62AD21}" ma:internalName="LocOverallPreviewStatusLookup" ma:readOnly="true" ma:showField="OverallPreviewStatus" ma:web="4873beb7-5857-4685-be1f-d57550cc96cc">
-      <xsd:simpleType>
-        <xsd:restriction base="dms:Lookup"/>
-      </xsd:simpleType>
-    </xsd:element>
-    <xsd:element name="LocOverallPublishStatusLookup" ma:index="79" nillable="true" ma:displayName="Loc Overall Publish Status" ma:default="" ma:list="{7DD1DCEC-E449-43D3-891F-7DC62F62AD21}" ma:internalName="LocOverallPublishStatusLookup" ma:readOnly="true" ma:showField="OverallPublishStatus" ma:web="4873beb7-5857-4685-be1f-d57550cc96cc">
-      <xsd:simpleType>
-        <xsd:restriction base="dms:Lookup"/>
-      </xsd:simpleType>
-    </xsd:element>
-    <xsd:element name="IntlLocPriority" ma:index="80" nillable="true" ma:displayName="Loc Priority" ma:default="" ma:internalName="IntlLocPriority" ma:readOnly="false">
-      <xsd:simpleType>
-        <xsd:restriction base="dms:Unknown"/>
-      </xsd:simpleType>
-    </xsd:element>
-    <xsd:element name="LocProcessedForHandoffsLookup" ma:index="81" nillable="true" ma:displayName="Loc Processed For Handoffs" ma:default="" ma:list="{7DD1DCEC-E449-43D3-891F-7DC62F62AD21}" ma:internalName="LocProcessedForHandoffsLookup" ma:readOnly="true" ma:showField="ProcessedForHandoffs" ma:web="4873beb7-5857-4685-be1f-d57550cc96cc">
-      <xsd:simpleType>
-        <xsd:restriction base="dms:Lookup"/>
-      </xsd:simpleType>
-    </xsd:element>
-    <xsd:element name="LocProcessedForMarketsLookup" ma:index="82" nillable="true" ma:displayName="Loc Processed For Markets" ma:default="" ma:list="{7DD1DCEC-E449-43D3-891F-7DC62F62AD21}" ma:internalName="LocProcessedForMarketsLookup" ma:readOnly="true" ma:showField="ProcessedForMarkets" ma:web="4873beb7-5857-4685-be1f-d57550cc96cc">
-      <xsd:simpleType>
-        <xsd:restriction base="dms:Lookup"/>
-      </xsd:simpleType>
-    </xsd:element>
-    <xsd:element name="LocPublishedDependentAssetsLookup" ma:index="83" nillable="true" ma:displayName="Loc Published Dependent Assets" ma:default="" ma:list="{7DD1DCEC-E449-43D3-891F-7DC62F62AD21}" ma:internalName="LocPublishedDependentAssetsLookup" ma:readOnly="true" ma:showField="PublishedDependentAssets" ma:web="4873beb7-5857-4685-be1f-d57550cc96cc">
-      <xsd:simpleType>
-        <xsd:restriction base="dms:Lookup"/>
-      </xsd:simpleType>
-    </xsd:element>
-    <xsd:element name="LocPublishedLinkedAssetsLookup" ma:index="84" nillable="true" ma:displayName="Loc Published Linked Assets" ma:default="" ma:list="{7DD1DCEC-E449-43D3-891F-7DC62F62AD21}" ma:internalName="LocPublishedLinkedAssetsLookup" ma:readOnly="true" ma:showField="PublishedLinkedAssets" ma:web="4873beb7-5857-4685-be1f-d57550cc96cc">
-      <xsd:simpleType>
-        <xsd:restriction base="dms:Lookup"/>
-      </xsd:simpleType>
-    </xsd:element>
-    <xsd:element name="LocRecommendedHandoff" ma:index="85" nillable="true" ma:displayName="Loc Recommended Handoff" ma:default="" ma:indexed="true" ma:internalName="LocRecommendedHandoff" ma:readOnly="false">
-      <xsd:simpleType>
-        <xsd:restriction base="dms:Text"/>
-      </xsd:simpleType>
-    </xsd:element>
-    <xsd:element name="LocalizationTagsTaxHTField0" ma:index="87" nillable="true" ma:taxonomy="true" ma:internalName="LocalizationTagsTaxHTField0" ma:taxonomyFieldName="LocalizationTags" ma:displayName="Localization Tags" ma:readOnly="false" ma:default="" ma:fieldId="{00f02cb3-2c7c-424a-9c61-10e9b6878429}" ma:taxonomyMulti="true" ma:sspId="8f79753a-75d3-41f5-8ca3-40b843941b4f" ma:termSetId="5b7703a5-8e8b-4b58-8b31-1cea35331da3" ma:anchorId="00000000-0000-0000-0000-000000000000" ma:open="false" ma:isKeyword="false">
-      <xsd:complexType>
-        <xsd:sequence>
-          <xsd:element ref="pc:Terms" minOccurs="0" maxOccurs="1"/>
-        </xsd:sequence>
-      </xsd:complexType>
-    </xsd:element>
-    <xsd:element name="MachineTranslated" ma:index="88" nillable="true" ma:displayName="Machine Translated" ma:default="" ma:internalName="MachineTranslated" ma:readOnly="false">
-      <xsd:simpleType>
-        <xsd:restriction base="dms:Boolean"/>
-      </xsd:simpleType>
-    </xsd:element>
-    <xsd:element name="Manager" ma:index="89" nillable="true" ma:displayName="Manager" ma:hidden="true" ma:internalName="Manager" ma:readOnly="false">
-      <xsd:simpleType>
-        <xsd:restriction base="dms:Text"/>
-      </xsd:simpleType>
-    </xsd:element>
-    <xsd:element name="Markets" ma:index="90" nillable="true" ma:displayName="Markets" ma:default="" ma:description="Leave blank to show in all markets" ma:list="{2FBD1B11-2ACE-4FDC-B5A3-635D4ADF6F1B}" ma:internalName="Markets" ma:readOnly="false" ma:showField="MarketName" ma:web="4873beb7-5857-4685-be1f-d57550cc96cc">
-      <xsd:complexType>
-        <xsd:complexContent>
-          <xsd:extension base="dms:MultiChoiceLookup">
-            <xsd:sequence>
-              <xsd:element name="Value" type="dms:Lookup" maxOccurs="unbounded" minOccurs="0" nillable="true"/>
-            </xsd:sequence>
-          </xsd:extension>
-        </xsd:complexContent>
-      </xsd:complexType>
-    </xsd:element>
-    <xsd:element name="Milestone" ma:index="91" nillable="true" ma:displayName="Milestone" ma:default="" ma:internalName="Milestone" ma:readOnly="false">
-      <xsd:simpleType>
-        <xsd:restriction base="dms:Unknown"/>
-      </xsd:simpleType>
-    </xsd:element>
-    <xsd:element name="TPNamespace" ma:index="94" nillable="true" ma:displayName="Namespace" ma:default="" ma:internalName="TPNamespace">
-      <xsd:simpleType>
-        <xsd:restriction base="dms:Text"/>
-      </xsd:simpleType>
-    </xsd:element>
-    <xsd:element name="NumericId" ma:index="95" nillable="true" ma:displayName="Numeric ID" ma:default="" ma:indexed="true" ma:internalName="NumericId" ma:readOnly="false">
-      <xsd:simpleType>
-        <xsd:restriction base="dms:Number"/>
-      </xsd:simpleType>
-    </xsd:element>
-    <xsd:element name="NumOfRatingsLookup" ma:index="96" nillable="true" ma:displayName="NumOfRatings" ma:default="" ma:list="{9E343742-310B-4684-A24C-1D137CB4B230}" ma:internalName="NumOfRatingsLookup" ma:readOnly="true" ma:showField="NumOfRatings" ma:web="4873beb7-5857-4685-be1f-d57550cc96cc">
-      <xsd:complexType>
-        <xsd:complexContent>
-          <xsd:extension base="dms:MultiChoiceLookup">
-            <xsd:sequence>
-              <xsd:element name="Value" type="dms:Lookup" maxOccurs="unbounded" minOccurs="0" nillable="true"/>
-            </xsd:sequence>
-          </xsd:extension>
-        </xsd:complexContent>
-      </xsd:complexType>
-    </xsd:element>
-    <xsd:element name="OOCacheId" ma:index="97" nillable="true" ma:displayName="OOCacheId" ma:internalName="OOCacheId" ma:readOnly="false">
-      <xsd:simpleType>
-        <xsd:restriction base="dms:Text"/>
-      </xsd:simpleType>
-    </xsd:element>
-    <xsd:element name="OpenTemplate" ma:index="98" nillable="true" ma:displayName="Open Template" ma:default="true" ma:internalName="OpenTemplate">
-      <xsd:simpleType>
-        <xsd:restriction base="dms:Boolean"/>
-      </xsd:simpleType>
-    </xsd:element>
-    <xsd:element name="OriginAsset" ma:index="99" nillable="true" ma:displayName="Origin Asset" ma:default="" ma:internalName="OriginAsset" ma:readOnly="false">
-      <xsd:simpleType>
-        <xsd:restriction base="dms:Text"/>
-      </xsd:simpleType>
-    </xsd:element>
-    <xsd:element name="OriginalRelease" ma:index="100" nillable="true" ma:displayName="Original Release" ma:default="15" ma:internalName="OriginalRelease" ma:readOnly="false">
-      <xsd:simpleType>
-        <xsd:restriction base="dms:Choice">
-          <xsd:enumeration value="14"/>
-          <xsd:enumeration value="15"/>
-          <xsd:enumeration value="16"/>
-        </xsd:restriction>
-      </xsd:simpleType>
-    </xsd:element>
-    <xsd:element name="OriginalSourceMarket" ma:index="101" nillable="true" ma:displayName="Original Source Market Group" ma:default="" ma:internalName="OriginalSourceMarket" ma:readOnly="false">
-      <xsd:simpleType>
-        <xsd:restriction base="dms:Text"/>
-      </xsd:simpleType>
-    </xsd:element>
-    <xsd:element name="OutputCachingOn" ma:index="102" nillable="true" ma:displayName="Output Caching" ma:default="true" ma:hidden="true" ma:internalName="OutputCachingOn" ma:readOnly="false">
-      <xsd:simpleType>
-        <xsd:restriction base="dms:Boolean"/>
-      </xsd:simpleType>
-    </xsd:element>
-    <xsd:element name="ParentAssetId" ma:index="103" nillable="true" ma:displayName="Parent Asset Id" ma:default="" ma:internalName="ParentAssetId" ma:readOnly="false">
-      <xsd:simpleType>
-        <xsd:restriction base="dms:Text"/>
-      </xsd:simpleType>
-    </xsd:element>
-    <xsd:element name="PlannedPubDate" ma:index="104" nillable="true" ma:displayName="Planned Publish Date" ma:default="" ma:indexed="true" ma:internalName="PlannedPubDate" ma:readOnly="false">
-      <xsd:simpleType>
-        <xsd:restriction base="dms:DateTime"/>
-      </xsd:simpleType>
-    </xsd:element>
-    <xsd:element name="PolicheckWords" ma:index="105" nillable="true" ma:displayName="Policheck Words" ma:default="" ma:internalName="PolicheckWords" ma:readOnly="false">
-      <xsd:simpleType>
-        <xsd:restriction base="dms:Text"/>
-      </xsd:simpleType>
-    </xsd:element>
-    <xsd:element name="BusinessGroup" ma:index="106" nillable="true" ma:displayName="Product Division Owner" ma:default="" ma:internalName="BusinessGroup" ma:readOnly="false">
-      <xsd:simpleType>
-        <xsd:restriction base="dms:Unknown"/>
-      </xsd:simpleType>
-    </xsd:element>
-    <xsd:element name="UAProjectedTotalWords" ma:index="107" nillable="true" ma:displayName="Projected Word Count" ma:default="" ma:internalName="UAProjectedTotalWords" ma:readOnly="false">
-      <xsd:simpleType>
-        <xsd:restriction base="dms:Unknown"/>
-      </xsd:simpleType>
-    </xsd:element>
-    <xsd:element name="Provider" ma:index="108" nillable="true" ma:displayName="Provider" ma:default="" ma:internalName="Provider" ma:readOnly="false">
-      <xsd:simpleType>
-        <xsd:restriction base="dms:Unknown"/>
-      </xsd:simpleType>
-    </xsd:element>
-    <xsd:element name="Providers" ma:index="109" nillable="true" ma:displayName="Providers" ma:default="" ma:internalName="Providers">
-      <xsd:simpleType>
-        <xsd:restriction base="dms:Unknown"/>
-      </xsd:simpleType>
-    </xsd:element>
-    <xsd:element name="PublishStatusLookup" ma:index="110" nillable="true" ma:displayName="Publish Status" ma:default="" ma:list="{9E343742-310B-4684-A24C-1D137CB4B230}" ma:internalName="PublishStatusLookup" ma:readOnly="false" ma:showField="PublishStatus" ma:web="4873beb7-5857-4685-be1f-d57550cc96cc">
-      <xsd:complexType>
-        <xsd:complexContent>
-          <xsd:extension base="dms:MultiChoiceLookup">
-            <xsd:sequence>
-              <xsd:element name="Value" type="dms:Lookup" maxOccurs="unbounded" minOccurs="0" nillable="true"/>
-            </xsd:sequence>
-          </xsd:extension>
-        </xsd:complexContent>
-      </xsd:complexType>
-    </xsd:element>
-    <xsd:element name="PublishTargets" ma:index="111" nillable="true" ma:displayName="Publish Target" ma:default="OfficeOnlineVNext" ma:internalName="PublishTargets" ma:readOnly="false">
-      <xsd:simpleType>
-        <xsd:restriction base="dms:Unknown"/>
-      </xsd:simpleType>
-    </xsd:element>
-    <xsd:element name="RecommendationsModifier" ma:index="112" nillable="true" ma:displayName="Recommendations Modifier" ma:default="" ma:internalName="RecommendationsModifier" ma:readOnly="false">
-      <xsd:simpleType>
-        <xsd:restriction base="dms:Number"/>
-      </xsd:simpleType>
-    </xsd:element>
-    <xsd:element name="ArtSampleDocs" ma:index="113" nillable="true" ma:displayName="Sample Docs" ma:default="" ma:hidden="true" ma:internalName="ArtSampleDocs" ma:readOnly="false">
-      <xsd:simpleType>
-        <xsd:restriction base="dms:Text"/>
-      </xsd:simpleType>
-    </xsd:element>
-    <xsd:element name="ScenarioTagsTaxHTField0" ma:index="115" nillable="true" ma:taxonomy="true" ma:internalName="ScenarioTagsTaxHTField0" ma:taxonomyFieldName="ScenarioTags" ma:displayName="Scenarios" ma:readOnly="false" ma:default="" ma:fieldId="{93aef74d-6c78-4815-8310-51477dceeccc}" ma:taxonomyMulti="true" ma:sspId="8f79753a-75d3-41f5-8ca3-40b843941b4f" ma:termSetId="4b7d5f16-e2f2-4fc0-bab3-6e8b931e57d6" ma:anchorId="00000000-0000-0000-0000-000000000000" ma:open="false" ma:isKeyword="false">
-      <xsd:complexType>
-        <xsd:sequence>
-          <xsd:element ref="pc:Terms" minOccurs="0" maxOccurs="1"/>
-        </xsd:sequence>
-      </xsd:complexType>
-    </xsd:element>
-    <xsd:element name="ShowIn" ma:index="117" nillable="true" ma:displayName="Show In" ma:default="Show everywhere" ma:internalName="ShowIn" ma:readOnly="false">
-      <xsd:simpleType>
-        <xsd:restriction base="dms:Choice">
-          <xsd:enumeration value="Hide on web"/>
-          <xsd:enumeration value="On Web no search"/>
-          <xsd:enumeration value="Show everywhere"/>
-          <xsd:enumeration value="Special use only"/>
-        </xsd:restriction>
-      </xsd:simpleType>
-    </xsd:element>
-    <xsd:element name="SourceTitle" ma:index="118" nillable="true" ma:displayName="Source Title" ma:default="" ma:indexed="true" ma:internalName="SourceTitle" ma:readOnly="false">
-      <xsd:simpleType>
-        <xsd:restriction base="dms:Text"/>
-      </xsd:simpleType>
-    </xsd:element>
-    <xsd:element name="CSXSubmissionDate" ma:index="119" nillable="true" ma:displayName="Submission Date" ma:default="" ma:internalName="CSXSubmissionDate" ma:readOnly="false">
-      <xsd:simpleType>
-        <xsd:restriction base="dms:DateTime"/>
-      </xsd:simpleType>
-    </xsd:element>
-    <xsd:element name="SubmitterId" ma:index="120" nillable="true" ma:displayName="Submitter ID" ma:default="" ma:internalName="SubmitterId" ma:readOnly="false">
-      <xsd:simpleType>
-        <xsd:restriction base="dms:Text"/>
-      </xsd:simpleType>
-    </xsd:element>
-    <xsd:element name="TaxCatchAll" ma:index="121" nillable="true" ma:displayName="Taxonomy Catch All Column" ma:hidden="true" ma:list="{530f955b-6704-4601-bd83-f81d87f1e440}" ma:internalName="TaxCatchAll" ma:showField="CatchAllData" ma:web="4873beb7-5857-4685-be1f-d57550cc96cc">
-      <xsd:complexType>
-        <xsd:complexContent>
-          <xsd:extension base="dms:MultiChoiceLookup">
-            <xsd:sequence>
-              <xsd:element name="Value" type="dms:Lookup" maxOccurs="unbounded" minOccurs="0" nillable="true"/>
-            </xsd:sequence>
-          </xsd:extension>
-        </xsd:complexContent>
-      </xsd:complexType>
-    </xsd:element>
-    <xsd:element name="TaxCatchAllLabel" ma:index="122" nillable="true" ma:displayName="Taxonomy Catch All Column1" ma:hidden="true" ma:list="{530f955b-6704-4601-bd83-f81d87f1e440}" ma:internalName="TaxCatchAllLabel" ma:readOnly="true" ma:showField="CatchAllDataLabel" ma:web="4873beb7-5857-4685-be1f-d57550cc96cc">
-      <xsd:complexType>
-        <xsd:complexContent>
-          <xsd:extension base="dms:MultiChoiceLookup">
-            <xsd:sequence>
-              <xsd:element name="Value" type="dms:Lookup" maxOccurs="unbounded" minOccurs="0" nillable="true"/>
-            </xsd:sequence>
-          </xsd:extension>
-        </xsd:complexContent>
-      </xsd:complexType>
-    </xsd:element>
-    <xsd:element name="TemplateStatus" ma:index="123" nillable="true" ma:displayName="Template Status" ma:default="" ma:internalName="TemplateStatus">
-      <xsd:simpleType>
-        <xsd:restriction base="dms:Unknown"/>
-      </xsd:simpleType>
-    </xsd:element>
-    <xsd:element name="TemplateTemplateType" ma:index="124" nillable="true" ma:displayName="Template Type" ma:default="" ma:internalName="TemplateTemplateType">
-      <xsd:simpleType>
-        <xsd:restriction base="dms:Unknown"/>
-      </xsd:simpleType>
-    </xsd:element>
-    <xsd:element name="ThumbnailAssetId" ma:index="125" nillable="true" ma:displayName="Thumbnail Image Asset" ma:default="" ma:internalName="ThumbnailAssetId" ma:readOnly="false">
-      <xsd:simpleType>
-        <xsd:restriction base="dms:Text"/>
-      </xsd:simpleType>
-    </xsd:element>
-    <xsd:element name="TimesCloned" ma:index="126" nillable="true" ma:displayName="Times Cloned" ma:default="" ma:internalName="TimesCloned" ma:readOnly="false">
-      <xsd:simpleType>
-        <xsd:restriction base="dms:Number"/>
-      </xsd:simpleType>
-    </xsd:element>
-    <xsd:element name="TrustLevel" ma:index="128" nillable="true" ma:displayName="Trust Level" ma:default="1 Microsoft Managed Content" ma:internalName="TrustLevel" ma:readOnly="false">
-      <xsd:simpleType>
-        <xsd:restriction base="dms:Unknown"/>
-      </xsd:simpleType>
-    </xsd:element>
-    <xsd:element name="UALocComments" ma:index="129" nillable="true" ma:displayName="UA Loc Comments" ma:default="" ma:internalName="UALocComments" ma:readOnly="false">
-      <xsd:simpleType>
-        <xsd:restriction base="dms:Note"/>
-      </xsd:simpleType>
-    </xsd:element>
-    <xsd:element name="UALocRecommendation" ma:index="130" nillable="true" ma:displayName="UA Loc Recommendation" ma:default="Localize" ma:internalName="UALocRecommendation" ma:readOnly="false">
-      <xsd:simpleType>
-        <xsd:restriction base="dms:Choice">
-          <xsd:enumeration value="Localize"/>
-          <xsd:enumeration value="Never Localize"/>
-          <xsd:enumeration value="Priority Localize"/>
-        </xsd:restriction>
-      </xsd:simpleType>
-    </xsd:element>
-    <xsd:element name="UANotes" ma:index="131" nillable="true" ma:displayName="UA Notes" ma:default="" ma:internalName="UANotes" ma:readOnly="false">
-      <xsd:simpleType>
-        <xsd:restriction base="dms:Note"/>
-      </xsd:simpleType>
-    </xsd:element>
-    <xsd:element name="TPAppVersion" ma:index="132" nillable="true" ma:displayName="Version" ma:default="" ma:internalName="TPAppVersion">
-      <xsd:simpleType>
-        <xsd:restriction base="dms:Text"/>
-      </xsd:simpleType>
-    </xsd:element>
-    <xsd:element name="VoteCount" ma:index="133" nillable="true" ma:displayName="Vote Count" ma:default="" ma:internalName="VoteCount" ma:readOnly="false">
-      <xsd:simpleType>
-        <xsd:restriction base="dms:Unknown"/>
-      </xsd:simpleType>
-    </xsd:element>
-  </xsd:schema>
-  <xsd:schema xmlns="http://schemas.openxmlformats.org/package/2006/metadata/core-properties" xmlns:xsd="http://www.w3.org/2001/XMLSchema" xmlns:xsi="http://www.w3.org/2001/XMLSchema-instance" xmlns:dc="http://purl.org/dc/elements/1.1/" xmlns:dcterms="http://purl.org/dc/terms/" xmlns:odoc="http://schemas.microsoft.com/internal/obd" targetNamespace="http://schemas.openxmlformats.org/package/2006/metadata/core-properties" elementFormDefault="qualified" attributeFormDefault="unqualified" blockDefault="#all">
-    <xsd:import namespace="http://purl.org/dc/elements/1.1/" schemaLocation="http://dublincore.org/schemas/xmls/qdc/2003/04/02/dc.xsd"/>
-    <xsd:import namespace="http://purl.org/dc/terms/" schemaLocation="http://dublincore.org/schemas/xmls/qdc/2003/04/02/dcterms.xsd"/>
-    <xsd:element name="coreProperties" type="CT_coreProperties"/>
-    <xsd:complexType name="CT_coreProperties">
-      <xsd:all>
-        <xsd:element ref="dc:creator" minOccurs="0" maxOccurs="1"/>
-        <xsd:element ref="dcterms:created" minOccurs="0" maxOccurs="1"/>
-        <xsd:element ref="dc:identifier" minOccurs="0" maxOccurs="1"/>
-        <xsd:element name="contentType" minOccurs="0" maxOccurs="1" type="xsd:string" ma:index="22" ma:displayName="Content Type"/>
-        <xsd:element ref="dc:title" minOccurs="0" maxOccurs="1" ma:index="127" ma:displayName="Title"/>
-        <xsd:element ref="dc:subject" minOccurs="0" maxOccurs="1"/>
-        <xsd:element ref="dc:description" minOccurs="0" maxOccurs="1"/>
-        <xsd:element name="keywords" minOccurs="0" maxOccurs="1" type="xsd:string"/>
-        <xsd:element ref="dc:language" minOccurs="0" maxOccurs="1"/>
-        <xsd:element name="category" minOccurs="0" maxOccurs="1" type="xsd:string"/>
-        <xsd:element name="version" minOccurs="0" maxOccurs="1" type="xsd:string"/>
-        <xsd:element name="revision" minOccurs="0" maxOccurs="1" type="xsd:string">
-          <xsd:annotation>
-            <xsd:documentation>
-                        This value indicates the number of saves or revisions. The application is responsible for updating this value after each revision.
-                    </xsd:documentation>
-          </xsd:annotation>
-        </xsd:element>
-        <xsd:element name="lastModifiedBy" minOccurs="0" maxOccurs="1" type="xsd:string"/>
-        <xsd:element ref="dcterms:modified" minOccurs="0" maxOccurs="1"/>
-        <xsd:element name="contentStatus" minOccurs="0" maxOccurs="1" type="xsd:string"/>
-      </xsd:all>
-    </xsd:complexType>
-  </xsd:schema>
-  <xs:schema xmlns:pc="http://schemas.microsoft.com/office/infopath/2007/PartnerControls" xmlns:xs="http://www.w3.org/2001/XMLSchema" targetNamespace="http://schemas.microsoft.com/office/infopath/2007/PartnerControls" elementFormDefault="qualified" attributeFormDefault="unqualified">
-    <xs:element name="Person">
-      <xs:complexType>
-        <xs:sequence>
-          <xs:element ref="pc:DisplayName" minOccurs="0"/>
-          <xs:element ref="pc:AccountId" minOccurs="0"/>
-          <xs:element ref="pc:AccountType" minOccurs="0"/>
-        </xs:sequence>
-      </xs:complexType>
-    </xs:element>
-    <xs:element name="DisplayName" type="xs:string"/>
-    <xs:element name="AccountId" type="xs:string"/>
-    <xs:element name="AccountType" type="xs:string"/>
-    <xs:element name="BDCAssociatedEntity">
-      <xs:complexType>
-        <xs:sequence>
-          <xs:element ref="pc:BDCEntity" minOccurs="0" maxOccurs="unbounded"/>
-        </xs:sequence>
-        <xs:attribute ref="pc:EntityNamespace"/>
-        <xs:attribute ref="pc:EntityName"/>
-        <xs:attribute ref="pc:SystemInstanceName"/>
-        <xs:attribute ref="pc:AssociationName"/>
-      </xs:complexType>
-    </xs:element>
-    <xs:attribute name="EntityNamespace" type="xs:string"/>
-    <xs:attribute name="EntityName" type="xs:string"/>
-    <xs:attribute name="SystemInstanceName" type="xs:string"/>
-    <xs:attribute name="AssociationName" type="xs:string"/>
-    <xs:element name="BDCEntity">
-      <xs:complexType>
-        <xs:sequence>
-          <xs:element ref="pc:EntityDisplayName" minOccurs="0"/>
-          <xs:element ref="pc:EntityInstanceReference" minOccurs="0"/>
-          <xs:element ref="pc:EntityId1" minOccurs="0"/>
-          <xs:element ref="pc:EntityId2" minOccurs="0"/>
-          <xs:element ref="pc:EntityId3" minOccurs="0"/>
-          <xs:element ref="pc:EntityId4" minOccurs="0"/>
-          <xs:element ref="pc:EntityId5" minOccurs="0"/>
-        </xs:sequence>
-      </xs:complexType>
-    </xs:element>
-    <xs:element name="EntityDisplayName" type="xs:string"/>
-    <xs:element name="EntityInstanceReference" type="xs:string"/>
-    <xs:element name="EntityId1" type="xs:string"/>
-    <xs:element name="EntityId2" type="xs:string"/>
-    <xs:element name="EntityId3" type="xs:string"/>
-    <xs:element name="EntityId4" type="xs:string"/>
-    <xs:element name="EntityId5" type="xs:string"/>
-    <xs:element name="Terms">
-      <xs:complexType>
-        <xs:sequence>
-          <xs:element ref="pc:TermInfo" minOccurs="0" maxOccurs="unbounded"/>
-        </xs:sequence>
-      </xs:complexType>
-    </xs:element>
-    <xs:element name="TermInfo">
-      <xs:complexType>
-        <xs:sequence>
-          <xs:element ref="pc:TermName" minOccurs="0"/>
-          <xs:element ref="pc:TermId" minOccurs="0"/>
-        </xs:sequence>
-      </xs:complexType>
-    </xs:element>
-    <xs:element name="TermName" type="xs:string"/>
-    <xs:element name="TermId" type="xs:string"/>
-  </xs:schema>
-</ct:contentTypeSchema>
-</file>
-
 <file path=customXml/item3.xml><?xml version="1.0" encoding="utf-8"?>
 <?mso-contentType ?>
 <FormTemplates xmlns="http://schemas.microsoft.com/sharepoint/v3/contenttype/forms">
@@ -7395,16 +8012,6 @@
 </file>
 
 <file path=customXml/itemProps1.xml><?xml version="1.0" encoding="utf-8"?>
-<ds:datastoreItem xmlns:ds="http://schemas.openxmlformats.org/officeDocument/2006/customXml" ds:itemID="{7FBDB1CC-CEFB-4E46-8174-1F0AA0D30B24}">
-  <ds:schemaRefs>
-    <ds:schemaRef ds:uri="http://schemas.microsoft.com/office/2006/metadata/properties"/>
-    <ds:schemaRef ds:uri="http://schemas.microsoft.com/office/infopath/2007/PartnerControls"/>
-    <ds:schemaRef ds:uri="4873beb7-5857-4685-be1f-d57550cc96cc"/>
-  </ds:schemaRefs>
-</ds:datastoreItem>
-</file>
-
-<file path=customXml/itemProps2.xml><?xml version="1.0" encoding="utf-8"?>
 <ds:datastoreItem xmlns:ds="http://schemas.openxmlformats.org/officeDocument/2006/customXml" ds:itemID="{4B3A7E92-E05A-4924-9E8A-9F6659E5855B}">
   <ds:schemaRefs>
     <ds:schemaRef ds:uri="http://schemas.microsoft.com/office/2006/metadata/contentType"/>
@@ -7422,6 +8029,16 @@
 </ds:datastoreItem>
 </file>
 
+<file path=customXml/itemProps2.xml><?xml version="1.0" encoding="utf-8"?>
+<ds:datastoreItem xmlns:ds="http://schemas.openxmlformats.org/officeDocument/2006/customXml" ds:itemID="{7FBDB1CC-CEFB-4E46-8174-1F0AA0D30B24}">
+  <ds:schemaRefs>
+    <ds:schemaRef ds:uri="http://schemas.microsoft.com/office/2006/metadata/properties"/>
+    <ds:schemaRef ds:uri="http://schemas.microsoft.com/office/infopath/2007/PartnerControls"/>
+    <ds:schemaRef ds:uri="4873beb7-5857-4685-be1f-d57550cc96cc"/>
+  </ds:schemaRefs>
+</ds:datastoreItem>
+</file>
+
 <file path=customXml/itemProps3.xml><?xml version="1.0" encoding="utf-8"?>
 <ds:datastoreItem xmlns:ds="http://schemas.openxmlformats.org/officeDocument/2006/customXml" ds:itemID="{C01C3C56-10DB-49F7-B061-44D8728D078A}">
   <ds:schemaRefs>
@@ -7431,7 +8048,7 @@
 </file>
 
 <file path=customXml/itemProps4.xml><?xml version="1.0" encoding="utf-8"?>
-<ds:datastoreItem xmlns:ds="http://schemas.openxmlformats.org/officeDocument/2006/customXml" ds:itemID="{AC054A01-3886-4690-95C1-A50577621FD2}">
+<ds:datastoreItem xmlns:ds="http://schemas.openxmlformats.org/officeDocument/2006/customXml" ds:itemID="{08280620-1ADE-42CD-B181-D3BEE81EF48A}">
   <ds:schemaRefs>
     <ds:schemaRef ds:uri="http://schemas.openxmlformats.org/officeDocument/2006/bibliography"/>
   </ds:schemaRefs>

</xml_diff>

<commit_message>
Update Website Test Specification.docx
</commit_message>
<xml_diff>
--- a/Documentation/Website Test Specification.docx
+++ b/Documentation/Website Test Specification.docx
@@ -35,8 +35,6 @@
         </w:rPr>
         <w:t>3</w:t>
       </w:r>
-      <w:bookmarkStart w:id="0" w:name="_GoBack"/>
-      <w:bookmarkEnd w:id="0"/>
       <w:r>
         <w:rPr>
           <w:lang w:val="en-GB"/>
@@ -461,6 +459,15 @@
               </w:rPr>
               <w:t>, 6, 7, 8</w:t>
             </w:r>
+            <w:r>
+              <w:rPr>
+                <w:rStyle w:val="Strong"/>
+                <w:lang w:val="en-GB"/>
+              </w:rPr>
+              <w:t>, 10</w:t>
+            </w:r>
+            <w:bookmarkStart w:id="0" w:name="_GoBack"/>
+            <w:bookmarkEnd w:id="0"/>
           </w:p>
         </w:tc>
       </w:tr>
@@ -2618,6 +2625,171 @@
         <w:t xml:space="preserve"> a new information window when clicked which shows the rating of the provider and reviews for it.</w:t>
       </w:r>
     </w:p>
+    <w:p/>
+    <w:p>
+      <w:pPr>
+        <w:pStyle w:val="Heading3"/>
+        <w:rPr>
+          <w:lang w:val="en-GB"/>
+        </w:rPr>
+      </w:pPr>
+      <w:r>
+        <w:rPr>
+          <w:lang w:val="en-GB"/>
+        </w:rPr>
+        <w:t>10. Insured Option Test:</w:t>
+      </w:r>
+    </w:p>
+    <w:p>
+      <w:pPr>
+        <w:pStyle w:val="ListParagraph"/>
+        <w:numPr>
+          <w:ilvl w:val="0"/>
+          <w:numId w:val="36"/>
+        </w:numPr>
+        <w:rPr>
+          <w:lang w:val="en-GB"/>
+        </w:rPr>
+      </w:pPr>
+      <w:r>
+        <w:rPr>
+          <w:lang w:val="en-GB"/>
+        </w:rPr>
+        <w:t>Start-up the local server in your developer environment. (</w:t>
+      </w:r>
+      <w:proofErr w:type="spellStart"/>
+      <w:r>
+        <w:rPr>
+          <w:lang w:val="en-GB"/>
+        </w:rPr>
+        <w:t>Eg</w:t>
+      </w:r>
+      <w:proofErr w:type="spellEnd"/>
+      <w:r>
+        <w:rPr>
+          <w:lang w:val="en-GB"/>
+        </w:rPr>
+        <w:t xml:space="preserve">. </w:t>
+      </w:r>
+      <w:proofErr w:type="spellStart"/>
+      <w:r>
+        <w:rPr>
+          <w:lang w:val="en-GB"/>
+        </w:rPr>
+        <w:t>npm</w:t>
+      </w:r>
+      <w:proofErr w:type="spellEnd"/>
+      <w:r>
+        <w:rPr>
+          <w:lang w:val="en-GB"/>
+        </w:rPr>
+        <w:t xml:space="preserve"> start in the </w:t>
+      </w:r>
+      <w:proofErr w:type="spellStart"/>
+      <w:r>
+        <w:rPr>
+          <w:lang w:val="en-GB"/>
+        </w:rPr>
+        <w:t>NodeServer</w:t>
+      </w:r>
+      <w:proofErr w:type="spellEnd"/>
+      <w:r>
+        <w:rPr>
+          <w:lang w:val="en-GB"/>
+        </w:rPr>
+        <w:t xml:space="preserve"> folder)</w:t>
+      </w:r>
+    </w:p>
+    <w:p>
+      <w:pPr>
+        <w:pStyle w:val="ListParagraph"/>
+        <w:numPr>
+          <w:ilvl w:val="0"/>
+          <w:numId w:val="36"/>
+        </w:numPr>
+        <w:rPr>
+          <w:lang w:val="en-GB"/>
+        </w:rPr>
+      </w:pPr>
+      <w:r>
+        <w:rPr>
+          <w:lang w:val="en-GB"/>
+        </w:rPr>
+        <w:t>Start up the angular website in your developer environment making sure that the version you are using is trying to connect to the localhost address of the node server instead of the hosted one. (</w:t>
+      </w:r>
+      <w:proofErr w:type="spellStart"/>
+      <w:r>
+        <w:rPr>
+          <w:lang w:val="en-GB"/>
+        </w:rPr>
+        <w:t>Eg</w:t>
+      </w:r>
+      <w:proofErr w:type="spellEnd"/>
+      <w:r>
+        <w:rPr>
+          <w:lang w:val="en-GB"/>
+        </w:rPr>
+        <w:t>. ng serve –o in the Website folder)</w:t>
+      </w:r>
+    </w:p>
+    <w:p>
+      <w:pPr>
+        <w:pStyle w:val="ListParagraph"/>
+        <w:numPr>
+          <w:ilvl w:val="0"/>
+          <w:numId w:val="36"/>
+        </w:numPr>
+        <w:rPr>
+          <w:lang w:val="en-GB"/>
+        </w:rPr>
+      </w:pPr>
+      <w:r>
+        <w:rPr>
+          <w:lang w:val="en-GB"/>
+        </w:rPr>
+        <w:t>Search an operation code in the procedure search bar (</w:t>
+      </w:r>
+      <w:proofErr w:type="spellStart"/>
+      <w:r>
+        <w:rPr>
+          <w:lang w:val="en-GB"/>
+        </w:rPr>
+        <w:t>Eg</w:t>
+      </w:r>
+      <w:proofErr w:type="spellEnd"/>
+      <w:r>
+        <w:rPr>
+          <w:lang w:val="en-GB"/>
+        </w:rPr>
+        <w:t>. 065 or 039 are known working codes) and check the “Insured with Medicare” checkbox.</w:t>
+      </w:r>
+    </w:p>
+    <w:p>
+      <w:pPr>
+        <w:pStyle w:val="ListParagraph"/>
+        <w:numPr>
+          <w:ilvl w:val="0"/>
+          <w:numId w:val="36"/>
+        </w:numPr>
+        <w:rPr>
+          <w:lang w:val="en-GB"/>
+        </w:rPr>
+      </w:pPr>
+      <w:r>
+        <w:rPr>
+          <w:b/>
+          <w:lang w:val="en-GB"/>
+        </w:rPr>
+        <w:t>VERIFY</w:t>
+      </w:r>
+      <w:r>
+        <w:rPr>
+          <w:lang w:val="en-GB"/>
+        </w:rPr>
+        <w:t xml:space="preserve"> that the cost displayed has been reduced by the Medicare Coverage</w:t>
+      </w:r>
+    </w:p>
+    <w:p/>
     <w:sectPr>
       <w:pgSz w:w="12240" w:h="15840"/>
       <w:pgMar w:top="1440" w:right="1440" w:bottom="1440" w:left="1440" w:header="720" w:footer="720" w:gutter="0"/>
@@ -3451,6 +3623,92 @@
     </w:lvl>
   </w:abstractNum>
   <w:abstractNum w:abstractNumId="17" w15:restartNumberingAfterBreak="0">
+    <w:nsid w:val="211A1FF4"/>
+    <w:multiLevelType w:val="hybridMultilevel"/>
+    <w:tmpl w:val="DCF06F58"/>
+    <w:lvl w:ilvl="0" w:tplc="0809000F">
+      <w:start w:val="1"/>
+      <w:numFmt w:val="decimal"/>
+      <w:lvlText w:val="%1."/>
+      <w:lvlJc w:val="left"/>
+      <w:pPr>
+        <w:ind w:left="720" w:hanging="360"/>
+      </w:pPr>
+    </w:lvl>
+    <w:lvl w:ilvl="1" w:tplc="08090019">
+      <w:start w:val="1"/>
+      <w:numFmt w:val="lowerLetter"/>
+      <w:lvlText w:val="%2."/>
+      <w:lvlJc w:val="left"/>
+      <w:pPr>
+        <w:ind w:left="1440" w:hanging="360"/>
+      </w:pPr>
+    </w:lvl>
+    <w:lvl w:ilvl="2" w:tplc="0809001B">
+      <w:start w:val="1"/>
+      <w:numFmt w:val="lowerRoman"/>
+      <w:lvlText w:val="%3."/>
+      <w:lvlJc w:val="right"/>
+      <w:pPr>
+        <w:ind w:left="2160" w:hanging="180"/>
+      </w:pPr>
+    </w:lvl>
+    <w:lvl w:ilvl="3" w:tplc="0809000F">
+      <w:start w:val="1"/>
+      <w:numFmt w:val="decimal"/>
+      <w:lvlText w:val="%4."/>
+      <w:lvlJc w:val="left"/>
+      <w:pPr>
+        <w:ind w:left="2880" w:hanging="360"/>
+      </w:pPr>
+    </w:lvl>
+    <w:lvl w:ilvl="4" w:tplc="08090019">
+      <w:start w:val="1"/>
+      <w:numFmt w:val="lowerLetter"/>
+      <w:lvlText w:val="%5."/>
+      <w:lvlJc w:val="left"/>
+      <w:pPr>
+        <w:ind w:left="3600" w:hanging="360"/>
+      </w:pPr>
+    </w:lvl>
+    <w:lvl w:ilvl="5" w:tplc="0809001B">
+      <w:start w:val="1"/>
+      <w:numFmt w:val="lowerRoman"/>
+      <w:lvlText w:val="%6."/>
+      <w:lvlJc w:val="right"/>
+      <w:pPr>
+        <w:ind w:left="4320" w:hanging="180"/>
+      </w:pPr>
+    </w:lvl>
+    <w:lvl w:ilvl="6" w:tplc="0809000F">
+      <w:start w:val="1"/>
+      <w:numFmt w:val="decimal"/>
+      <w:lvlText w:val="%7."/>
+      <w:lvlJc w:val="left"/>
+      <w:pPr>
+        <w:ind w:left="5040" w:hanging="360"/>
+      </w:pPr>
+    </w:lvl>
+    <w:lvl w:ilvl="7" w:tplc="08090019">
+      <w:start w:val="1"/>
+      <w:numFmt w:val="lowerLetter"/>
+      <w:lvlText w:val="%8."/>
+      <w:lvlJc w:val="left"/>
+      <w:pPr>
+        <w:ind w:left="5760" w:hanging="360"/>
+      </w:pPr>
+    </w:lvl>
+    <w:lvl w:ilvl="8" w:tplc="0809001B">
+      <w:start w:val="1"/>
+      <w:numFmt w:val="lowerRoman"/>
+      <w:lvlText w:val="%9."/>
+      <w:lvlJc w:val="right"/>
+      <w:pPr>
+        <w:ind w:left="6480" w:hanging="180"/>
+      </w:pPr>
+    </w:lvl>
+  </w:abstractNum>
+  <w:abstractNum w:abstractNumId="18" w15:restartNumberingAfterBreak="0">
     <w:nsid w:val="298929E5"/>
     <w:multiLevelType w:val="multilevel"/>
     <w:tmpl w:val="0409001F"/>
@@ -3536,7 +3794,7 @@
       </w:pPr>
     </w:lvl>
   </w:abstractNum>
-  <w:abstractNum w:abstractNumId="18" w15:restartNumberingAfterBreak="0">
+  <w:abstractNum w:abstractNumId="19" w15:restartNumberingAfterBreak="0">
     <w:nsid w:val="2C207275"/>
     <w:multiLevelType w:val="hybridMultilevel"/>
     <w:tmpl w:val="DCF06F58"/>
@@ -3625,7 +3883,7 @@
       </w:pPr>
     </w:lvl>
   </w:abstractNum>
-  <w:abstractNum w:abstractNumId="19" w15:restartNumberingAfterBreak="0">
+  <w:abstractNum w:abstractNumId="20" w15:restartNumberingAfterBreak="0">
     <w:nsid w:val="2EDE304E"/>
     <w:multiLevelType w:val="multilevel"/>
     <w:tmpl w:val="0409001D"/>
@@ -3711,7 +3969,7 @@
       </w:pPr>
     </w:lvl>
   </w:abstractNum>
-  <w:abstractNum w:abstractNumId="20" w15:restartNumberingAfterBreak="0">
+  <w:abstractNum w:abstractNumId="21" w15:restartNumberingAfterBreak="0">
     <w:nsid w:val="35D86F4C"/>
     <w:multiLevelType w:val="hybridMultilevel"/>
     <w:tmpl w:val="DCF06F58"/>
@@ -3800,7 +4058,7 @@
       </w:pPr>
     </w:lvl>
   </w:abstractNum>
-  <w:abstractNum w:abstractNumId="21" w15:restartNumberingAfterBreak="0">
+  <w:abstractNum w:abstractNumId="22" w15:restartNumberingAfterBreak="0">
     <w:nsid w:val="3AEB0273"/>
     <w:multiLevelType w:val="multilevel"/>
     <w:tmpl w:val="526206A0"/>
@@ -3887,7 +4145,7 @@
       </w:pPr>
     </w:lvl>
   </w:abstractNum>
-  <w:abstractNum w:abstractNumId="22" w15:restartNumberingAfterBreak="0">
+  <w:abstractNum w:abstractNumId="23" w15:restartNumberingAfterBreak="0">
     <w:nsid w:val="3AF63C4E"/>
     <w:multiLevelType w:val="hybridMultilevel"/>
     <w:tmpl w:val="B32ACE32"/>
@@ -3976,7 +4234,7 @@
       </w:pPr>
     </w:lvl>
   </w:abstractNum>
-  <w:abstractNum w:abstractNumId="23" w15:restartNumberingAfterBreak="0">
+  <w:abstractNum w:abstractNumId="24" w15:restartNumberingAfterBreak="0">
     <w:nsid w:val="3E5F7516"/>
     <w:multiLevelType w:val="hybridMultilevel"/>
     <w:tmpl w:val="DCF06F58"/>
@@ -4065,7 +4323,7 @@
       </w:pPr>
     </w:lvl>
   </w:abstractNum>
-  <w:abstractNum w:abstractNumId="24" w15:restartNumberingAfterBreak="0">
+  <w:abstractNum w:abstractNumId="25" w15:restartNumberingAfterBreak="0">
     <w:nsid w:val="43F8503E"/>
     <w:multiLevelType w:val="multilevel"/>
     <w:tmpl w:val="0409001F"/>
@@ -4151,7 +4409,7 @@
       </w:pPr>
     </w:lvl>
   </w:abstractNum>
-  <w:abstractNum w:abstractNumId="25" w15:restartNumberingAfterBreak="0">
+  <w:abstractNum w:abstractNumId="26" w15:restartNumberingAfterBreak="0">
     <w:nsid w:val="484C4F29"/>
     <w:multiLevelType w:val="multilevel"/>
     <w:tmpl w:val="D8061F64"/>
@@ -4238,7 +4496,7 @@
       </w:pPr>
     </w:lvl>
   </w:abstractNum>
-  <w:abstractNum w:abstractNumId="26" w15:restartNumberingAfterBreak="0">
+  <w:abstractNum w:abstractNumId="27" w15:restartNumberingAfterBreak="0">
     <w:nsid w:val="4B2A48C4"/>
     <w:multiLevelType w:val="hybridMultilevel"/>
     <w:tmpl w:val="DCF06F58"/>
@@ -4327,7 +4585,7 @@
       </w:pPr>
     </w:lvl>
   </w:abstractNum>
-  <w:abstractNum w:abstractNumId="27" w15:restartNumberingAfterBreak="0">
+  <w:abstractNum w:abstractNumId="28" w15:restartNumberingAfterBreak="0">
     <w:nsid w:val="4F39157E"/>
     <w:multiLevelType w:val="hybridMultilevel"/>
     <w:tmpl w:val="DCF06F58"/>
@@ -4416,7 +4674,7 @@
       </w:pPr>
     </w:lvl>
   </w:abstractNum>
-  <w:abstractNum w:abstractNumId="28" w15:restartNumberingAfterBreak="0">
+  <w:abstractNum w:abstractNumId="29" w15:restartNumberingAfterBreak="0">
     <w:nsid w:val="54F21318"/>
     <w:multiLevelType w:val="multilevel"/>
     <w:tmpl w:val="0809001D"/>
@@ -4502,7 +4760,7 @@
       </w:pPr>
     </w:lvl>
   </w:abstractNum>
-  <w:abstractNum w:abstractNumId="29" w15:restartNumberingAfterBreak="0">
+  <w:abstractNum w:abstractNumId="30" w15:restartNumberingAfterBreak="0">
     <w:nsid w:val="59350CFB"/>
     <w:multiLevelType w:val="multilevel"/>
     <w:tmpl w:val="9DF09F08"/>
@@ -4589,7 +4847,7 @@
       </w:pPr>
     </w:lvl>
   </w:abstractNum>
-  <w:abstractNum w:abstractNumId="30" w15:restartNumberingAfterBreak="0">
+  <w:abstractNum w:abstractNumId="31" w15:restartNumberingAfterBreak="0">
     <w:nsid w:val="5DEC6B47"/>
     <w:multiLevelType w:val="multilevel"/>
     <w:tmpl w:val="604E1C0A"/>
@@ -4676,7 +4934,7 @@
       </w:pPr>
     </w:lvl>
   </w:abstractNum>
-  <w:abstractNum w:abstractNumId="31" w15:restartNumberingAfterBreak="0">
+  <w:abstractNum w:abstractNumId="32" w15:restartNumberingAfterBreak="0">
     <w:nsid w:val="5E953E07"/>
     <w:multiLevelType w:val="hybridMultilevel"/>
     <w:tmpl w:val="DCF06F58"/>
@@ -4765,7 +5023,7 @@
       </w:pPr>
     </w:lvl>
   </w:abstractNum>
-  <w:abstractNum w:abstractNumId="32" w15:restartNumberingAfterBreak="0">
+  <w:abstractNum w:abstractNumId="33" w15:restartNumberingAfterBreak="0">
     <w:nsid w:val="63574961"/>
     <w:multiLevelType w:val="hybridMultilevel"/>
     <w:tmpl w:val="DCF06F58"/>
@@ -4854,7 +5112,7 @@
       </w:pPr>
     </w:lvl>
   </w:abstractNum>
-  <w:abstractNum w:abstractNumId="33" w15:restartNumberingAfterBreak="0">
+  <w:abstractNum w:abstractNumId="34" w15:restartNumberingAfterBreak="0">
     <w:nsid w:val="6E9514D7"/>
     <w:multiLevelType w:val="multilevel"/>
     <w:tmpl w:val="0409001F"/>
@@ -4940,7 +5198,7 @@
       </w:pPr>
     </w:lvl>
   </w:abstractNum>
-  <w:abstractNum w:abstractNumId="34" w15:restartNumberingAfterBreak="0">
+  <w:abstractNum w:abstractNumId="35" w15:restartNumberingAfterBreak="0">
     <w:nsid w:val="7D8C2C6D"/>
     <w:multiLevelType w:val="multilevel"/>
     <w:tmpl w:val="04090023"/>
@@ -5028,7 +5286,7 @@
     </w:lvl>
   </w:abstractNum>
   <w:num w:numId="1">
-    <w:abstractNumId w:val="29"/>
+    <w:abstractNumId w:val="30"/>
   </w:num>
   <w:num w:numId="2">
     <w:abstractNumId w:val="15"/>
@@ -5037,16 +5295,16 @@
     <w:abstractNumId w:val="10"/>
   </w:num>
   <w:num w:numId="4">
-    <w:abstractNumId w:val="33"/>
+    <w:abstractNumId w:val="34"/>
   </w:num>
   <w:num w:numId="5">
     <w:abstractNumId w:val="16"/>
   </w:num>
   <w:num w:numId="6">
-    <w:abstractNumId w:val="21"/>
+    <w:abstractNumId w:val="22"/>
   </w:num>
   <w:num w:numId="7">
-    <w:abstractNumId w:val="25"/>
+    <w:abstractNumId w:val="26"/>
   </w:num>
   <w:num w:numId="8">
     <w:abstractNumId w:val="9"/>
@@ -5079,58 +5337,88 @@
     <w:abstractNumId w:val="0"/>
   </w:num>
   <w:num w:numId="18">
-    <w:abstractNumId w:val="17"/>
+    <w:abstractNumId w:val="18"/>
   </w:num>
   <w:num w:numId="19">
-    <w:abstractNumId w:val="19"/>
+    <w:abstractNumId w:val="20"/>
   </w:num>
   <w:num w:numId="20">
-    <w:abstractNumId w:val="30"/>
+    <w:abstractNumId w:val="31"/>
   </w:num>
   <w:num w:numId="21">
-    <w:abstractNumId w:val="24"/>
+    <w:abstractNumId w:val="25"/>
   </w:num>
   <w:num w:numId="22">
     <w:abstractNumId w:val="13"/>
   </w:num>
   <w:num w:numId="23">
-    <w:abstractNumId w:val="34"/>
+    <w:abstractNumId w:val="35"/>
   </w:num>
   <w:num w:numId="24">
-    <w:abstractNumId w:val="18"/>
+    <w:abstractNumId w:val="19"/>
   </w:num>
   <w:num w:numId="25">
-    <w:abstractNumId w:val="22"/>
+    <w:abstractNumId w:val="23"/>
   </w:num>
   <w:num w:numId="26">
+    <w:abstractNumId w:val="33"/>
+  </w:num>
+  <w:num w:numId="27">
     <w:abstractNumId w:val="32"/>
   </w:num>
-  <w:num w:numId="27">
-    <w:abstractNumId w:val="31"/>
-  </w:num>
   <w:num w:numId="28">
-    <w:abstractNumId w:val="26"/>
+    <w:abstractNumId w:val="27"/>
   </w:num>
   <w:num w:numId="29">
-    <w:abstractNumId w:val="23"/>
+    <w:abstractNumId w:val="24"/>
   </w:num>
   <w:num w:numId="30">
     <w:abstractNumId w:val="12"/>
   </w:num>
   <w:num w:numId="31">
-    <w:abstractNumId w:val="28"/>
+    <w:abstractNumId w:val="29"/>
   </w:num>
   <w:num w:numId="32">
     <w:abstractNumId w:val="11"/>
   </w:num>
   <w:num w:numId="33">
-    <w:abstractNumId w:val="20"/>
+    <w:abstractNumId w:val="21"/>
   </w:num>
   <w:num w:numId="34">
     <w:abstractNumId w:val="14"/>
   </w:num>
   <w:num w:numId="35">
-    <w:abstractNumId w:val="27"/>
+    <w:abstractNumId w:val="28"/>
+  </w:num>
+  <w:num w:numId="36">
+    <w:abstractNumId w:val="17"/>
+    <w:lvlOverride w:ilvl="0">
+      <w:startOverride w:val="1"/>
+    </w:lvlOverride>
+    <w:lvlOverride w:ilvl="1">
+      <w:startOverride w:val="1"/>
+    </w:lvlOverride>
+    <w:lvlOverride w:ilvl="2">
+      <w:startOverride w:val="1"/>
+    </w:lvlOverride>
+    <w:lvlOverride w:ilvl="3">
+      <w:startOverride w:val="1"/>
+    </w:lvlOverride>
+    <w:lvlOverride w:ilvl="4">
+      <w:startOverride w:val="1"/>
+    </w:lvlOverride>
+    <w:lvlOverride w:ilvl="5">
+      <w:startOverride w:val="1"/>
+    </w:lvlOverride>
+    <w:lvlOverride w:ilvl="6">
+      <w:startOverride w:val="1"/>
+    </w:lvlOverride>
+    <w:lvlOverride w:ilvl="7">
+      <w:startOverride w:val="1"/>
+    </w:lvlOverride>
+    <w:lvlOverride w:ilvl="8">
+      <w:startOverride w:val="1"/>
+    </w:lvlOverride>
   </w:num>
 </w:numbering>
 </file>
@@ -6823,6 +7111,142 @@
 </file>
 
 <file path=customXml/item1.xml><?xml version="1.0" encoding="utf-8"?>
+<p:properties xmlns:p="http://schemas.microsoft.com/office/2006/metadata/properties" xmlns:xsi="http://www.w3.org/2001/XMLSchema-instance" xmlns:pc="http://schemas.microsoft.com/office/infopath/2007/PartnerControls">
+  <documentManagement>
+    <LocLastLocAttemptVersionTypeLookup xmlns="4873beb7-5857-4685-be1f-d57550cc96cc" xsi:nil="true"/>
+    <MarketSpecific xmlns="4873beb7-5857-4685-be1f-d57550cc96cc">false</MarketSpecific>
+    <ApprovalStatus xmlns="4873beb7-5857-4685-be1f-d57550cc96cc">InProgress</ApprovalStatus>
+    <LocComments xmlns="4873beb7-5857-4685-be1f-d57550cc96cc" xsi:nil="true"/>
+    <DirectSourceMarket xmlns="4873beb7-5857-4685-be1f-d57550cc96cc" xsi:nil="true"/>
+    <LocPublishedLinkedAssetsLookup xmlns="4873beb7-5857-4685-be1f-d57550cc96cc" xsi:nil="true"/>
+    <ThumbnailAssetId xmlns="4873beb7-5857-4685-be1f-d57550cc96cc" xsi:nil="true"/>
+    <PrimaryImageGen xmlns="4873beb7-5857-4685-be1f-d57550cc96cc">true</PrimaryImageGen>
+    <LegacyData xmlns="4873beb7-5857-4685-be1f-d57550cc96cc" xsi:nil="true"/>
+    <LocNewPublishedVersionLookup xmlns="4873beb7-5857-4685-be1f-d57550cc96cc" xsi:nil="true"/>
+    <NumericId xmlns="4873beb7-5857-4685-be1f-d57550cc96cc">102787001</NumericId>
+    <TPFriendlyName xmlns="4873beb7-5857-4685-be1f-d57550cc96cc" xsi:nil="true"/>
+    <LocOverallPublishStatusLookup xmlns="4873beb7-5857-4685-be1f-d57550cc96cc" xsi:nil="true"/>
+    <LocRecommendedHandoff xmlns="4873beb7-5857-4685-be1f-d57550cc96cc" xsi:nil="true"/>
+    <BlockPublish xmlns="4873beb7-5857-4685-be1f-d57550cc96cc">false</BlockPublish>
+    <BusinessGroup xmlns="4873beb7-5857-4685-be1f-d57550cc96cc" xsi:nil="true"/>
+    <OpenTemplate xmlns="4873beb7-5857-4685-be1f-d57550cc96cc">true</OpenTemplate>
+    <SourceTitle xmlns="4873beb7-5857-4685-be1f-d57550cc96cc" xsi:nil="true"/>
+    <LocOverallLocStatusLookup xmlns="4873beb7-5857-4685-be1f-d57550cc96cc" xsi:nil="true"/>
+    <APEditor xmlns="4873beb7-5857-4685-be1f-d57550cc96cc">
+      <UserInfo>
+        <DisplayName/>
+        <AccountId xsi:nil="true"/>
+        <AccountType/>
+      </UserInfo>
+    </APEditor>
+    <UALocComments xmlns="4873beb7-5857-4685-be1f-d57550cc96cc" xsi:nil="true"/>
+    <IntlLangReviewDate xmlns="4873beb7-5857-4685-be1f-d57550cc96cc" xsi:nil="true"/>
+    <PublishStatusLookup xmlns="4873beb7-5857-4685-be1f-d57550cc96cc">
+      <Value>1343188</Value>
+    </PublishStatusLookup>
+    <ParentAssetId xmlns="4873beb7-5857-4685-be1f-d57550cc96cc" xsi:nil="true"/>
+    <FeatureTagsTaxHTField0 xmlns="4873beb7-5857-4685-be1f-d57550cc96cc">
+      <Terms xmlns="http://schemas.microsoft.com/office/infopath/2007/PartnerControls"/>
+    </FeatureTagsTaxHTField0>
+    <MachineTranslated xmlns="4873beb7-5857-4685-be1f-d57550cc96cc">false</MachineTranslated>
+    <Providers xmlns="4873beb7-5857-4685-be1f-d57550cc96cc" xsi:nil="true"/>
+    <OriginalSourceMarket xmlns="4873beb7-5857-4685-be1f-d57550cc96cc" xsi:nil="true"/>
+    <APDescription xmlns="4873beb7-5857-4685-be1f-d57550cc96cc" xsi:nil="true"/>
+    <ContentItem xmlns="4873beb7-5857-4685-be1f-d57550cc96cc" xsi:nil="true"/>
+    <ClipArtFilename xmlns="4873beb7-5857-4685-be1f-d57550cc96cc" xsi:nil="true"/>
+    <TPInstallLocation xmlns="4873beb7-5857-4685-be1f-d57550cc96cc" xsi:nil="true"/>
+    <TimesCloned xmlns="4873beb7-5857-4685-be1f-d57550cc96cc" xsi:nil="true"/>
+    <PublishTargets xmlns="4873beb7-5857-4685-be1f-d57550cc96cc">OfficeOnlineVNext</PublishTargets>
+    <AcquiredFrom xmlns="4873beb7-5857-4685-be1f-d57550cc96cc">Internal MS</AcquiredFrom>
+    <AssetStart xmlns="4873beb7-5857-4685-be1f-d57550cc96cc">2011-11-23T17:29:00+00:00</AssetStart>
+    <FriendlyTitle xmlns="4873beb7-5857-4685-be1f-d57550cc96cc" xsi:nil="true"/>
+    <Provider xmlns="4873beb7-5857-4685-be1f-d57550cc96cc" xsi:nil="true"/>
+    <LastHandOff xmlns="4873beb7-5857-4685-be1f-d57550cc96cc" xsi:nil="true"/>
+    <TPClientViewer xmlns="4873beb7-5857-4685-be1f-d57550cc96cc" xsi:nil="true"/>
+    <TemplateStatus xmlns="4873beb7-5857-4685-be1f-d57550cc96cc">Complete</TemplateStatus>
+    <Downloads xmlns="4873beb7-5857-4685-be1f-d57550cc96cc">0</Downloads>
+    <OOCacheId xmlns="4873beb7-5857-4685-be1f-d57550cc96cc" xsi:nil="true"/>
+    <IsDeleted xmlns="4873beb7-5857-4685-be1f-d57550cc96cc">false</IsDeleted>
+    <LocPublishedDependentAssetsLookup xmlns="4873beb7-5857-4685-be1f-d57550cc96cc" xsi:nil="true"/>
+    <AssetExpire xmlns="4873beb7-5857-4685-be1f-d57550cc96cc">2029-05-12T07:00:00+00:00</AssetExpire>
+    <CSXSubmissionMarket xmlns="4873beb7-5857-4685-be1f-d57550cc96cc" xsi:nil="true"/>
+    <DSATActionTaken xmlns="4873beb7-5857-4685-be1f-d57550cc96cc" xsi:nil="true"/>
+    <SubmitterId xmlns="4873beb7-5857-4685-be1f-d57550cc96cc" xsi:nil="true"/>
+    <EditorialTags xmlns="4873beb7-5857-4685-be1f-d57550cc96cc" xsi:nil="true"/>
+    <TPExecutable xmlns="4873beb7-5857-4685-be1f-d57550cc96cc" xsi:nil="true"/>
+    <CSXSubmissionDate xmlns="4873beb7-5857-4685-be1f-d57550cc96cc" xsi:nil="true"/>
+    <CSXUpdate xmlns="4873beb7-5857-4685-be1f-d57550cc96cc">false</CSXUpdate>
+    <AssetType xmlns="4873beb7-5857-4685-be1f-d57550cc96cc">TP</AssetType>
+    <ApprovalLog xmlns="4873beb7-5857-4685-be1f-d57550cc96cc" xsi:nil="true"/>
+    <BugNumber xmlns="4873beb7-5857-4685-be1f-d57550cc96cc" xsi:nil="true"/>
+    <OriginAsset xmlns="4873beb7-5857-4685-be1f-d57550cc96cc" xsi:nil="true"/>
+    <TPComponent xmlns="4873beb7-5857-4685-be1f-d57550cc96cc" xsi:nil="true"/>
+    <Milestone xmlns="4873beb7-5857-4685-be1f-d57550cc96cc" xsi:nil="true"/>
+    <RecommendationsModifier xmlns="4873beb7-5857-4685-be1f-d57550cc96cc" xsi:nil="true"/>
+    <AssetId xmlns="4873beb7-5857-4685-be1f-d57550cc96cc">TP102787001</AssetId>
+    <PolicheckWords xmlns="4873beb7-5857-4685-be1f-d57550cc96cc" xsi:nil="true"/>
+    <TPLaunchHelpLink xmlns="4873beb7-5857-4685-be1f-d57550cc96cc" xsi:nil="true"/>
+    <IntlLocPriority xmlns="4873beb7-5857-4685-be1f-d57550cc96cc" xsi:nil="true"/>
+    <TPApplication xmlns="4873beb7-5857-4685-be1f-d57550cc96cc" xsi:nil="true"/>
+    <IntlLangReviewer xmlns="4873beb7-5857-4685-be1f-d57550cc96cc" xsi:nil="true"/>
+    <HandoffToMSDN xmlns="4873beb7-5857-4685-be1f-d57550cc96cc" xsi:nil="true"/>
+    <PlannedPubDate xmlns="4873beb7-5857-4685-be1f-d57550cc96cc" xsi:nil="true"/>
+    <CrawlForDependencies xmlns="4873beb7-5857-4685-be1f-d57550cc96cc">false</CrawlForDependencies>
+    <LocLastLocAttemptVersionLookup xmlns="4873beb7-5857-4685-be1f-d57550cc96cc">693888</LocLastLocAttemptVersionLookup>
+    <LocProcessedForHandoffsLookup xmlns="4873beb7-5857-4685-be1f-d57550cc96cc" xsi:nil="true"/>
+    <TrustLevel xmlns="4873beb7-5857-4685-be1f-d57550cc96cc">1 Microsoft Managed Content</TrustLevel>
+    <CampaignTagsTaxHTField0 xmlns="4873beb7-5857-4685-be1f-d57550cc96cc">
+      <Terms xmlns="http://schemas.microsoft.com/office/infopath/2007/PartnerControls"/>
+    </CampaignTagsTaxHTField0>
+    <TPNamespace xmlns="4873beb7-5857-4685-be1f-d57550cc96cc" xsi:nil="true"/>
+    <LocOverallPreviewStatusLookup xmlns="4873beb7-5857-4685-be1f-d57550cc96cc" xsi:nil="true"/>
+    <TaxCatchAll xmlns="4873beb7-5857-4685-be1f-d57550cc96cc"/>
+    <IsSearchable xmlns="4873beb7-5857-4685-be1f-d57550cc96cc">false</IsSearchable>
+    <TemplateTemplateType xmlns="4873beb7-5857-4685-be1f-d57550cc96cc">Word Document Template</TemplateTemplateType>
+    <Markets xmlns="4873beb7-5857-4685-be1f-d57550cc96cc"/>
+    <IntlLangReview xmlns="4873beb7-5857-4685-be1f-d57550cc96cc" xsi:nil="true"/>
+    <UAProjectedTotalWords xmlns="4873beb7-5857-4685-be1f-d57550cc96cc" xsi:nil="true"/>
+    <OutputCachingOn xmlns="4873beb7-5857-4685-be1f-d57550cc96cc">false</OutputCachingOn>
+    <AverageRating xmlns="4873beb7-5857-4685-be1f-d57550cc96cc" xsi:nil="true"/>
+    <LocMarketGroupTiers2 xmlns="4873beb7-5857-4685-be1f-d57550cc96cc" xsi:nil="true"/>
+    <APAuthor xmlns="4873beb7-5857-4685-be1f-d57550cc96cc">
+      <UserInfo>
+        <DisplayName>REDMOND\v-namall</DisplayName>
+        <AccountId>978</AccountId>
+        <AccountType/>
+      </UserInfo>
+    </APAuthor>
+    <TPCommandLine xmlns="4873beb7-5857-4685-be1f-d57550cc96cc" xsi:nil="true"/>
+    <LocManualTestRequired xmlns="4873beb7-5857-4685-be1f-d57550cc96cc">false</LocManualTestRequired>
+    <TPAppVersion xmlns="4873beb7-5857-4685-be1f-d57550cc96cc" xsi:nil="true"/>
+    <EditorialStatus xmlns="4873beb7-5857-4685-be1f-d57550cc96cc">Complete</EditorialStatus>
+    <LocProcessedForMarketsLookup xmlns="4873beb7-5857-4685-be1f-d57550cc96cc" xsi:nil="true"/>
+    <LastModifiedDateTime xmlns="4873beb7-5857-4685-be1f-d57550cc96cc" xsi:nil="true"/>
+    <TPLaunchHelpLinkType xmlns="4873beb7-5857-4685-be1f-d57550cc96cc">Template</TPLaunchHelpLinkType>
+    <ScenarioTagsTaxHTField0 xmlns="4873beb7-5857-4685-be1f-d57550cc96cc">
+      <Terms xmlns="http://schemas.microsoft.com/office/infopath/2007/PartnerControls"/>
+    </ScenarioTagsTaxHTField0>
+    <OriginalRelease xmlns="4873beb7-5857-4685-be1f-d57550cc96cc">14</OriginalRelease>
+    <LocalizationTagsTaxHTField0 xmlns="4873beb7-5857-4685-be1f-d57550cc96cc">
+      <Terms xmlns="http://schemas.microsoft.com/office/infopath/2007/PartnerControls"/>
+    </LocalizationTagsTaxHTField0>
+    <Manager xmlns="4873beb7-5857-4685-be1f-d57550cc96cc" xsi:nil="true"/>
+    <UALocRecommendation xmlns="4873beb7-5857-4685-be1f-d57550cc96cc">Localize</UALocRecommendation>
+    <LocOverallHandbackStatusLookup xmlns="4873beb7-5857-4685-be1f-d57550cc96cc" xsi:nil="true"/>
+    <ArtSampleDocs xmlns="4873beb7-5857-4685-be1f-d57550cc96cc" xsi:nil="true"/>
+    <UACurrentWords xmlns="4873beb7-5857-4685-be1f-d57550cc96cc" xsi:nil="true"/>
+    <ShowIn xmlns="4873beb7-5857-4685-be1f-d57550cc96cc">Show everywhere</ShowIn>
+    <CSXHash xmlns="4873beb7-5857-4685-be1f-d57550cc96cc" xsi:nil="true"/>
+    <VoteCount xmlns="4873beb7-5857-4685-be1f-d57550cc96cc" xsi:nil="true"/>
+    <InternalTagsTaxHTField0 xmlns="4873beb7-5857-4685-be1f-d57550cc96cc">
+      <Terms xmlns="http://schemas.microsoft.com/office/infopath/2007/PartnerControls"/>
+    </InternalTagsTaxHTField0>
+    <UANotes xmlns="4873beb7-5857-4685-be1f-d57550cc96cc" xsi:nil="true"/>
+  </documentManagement>
+</p:properties>
+</file>
+
+<file path=customXml/item2.xml><?xml version="1.0" encoding="utf-8"?>
 <ct:contentTypeSchema xmlns:ct="http://schemas.microsoft.com/office/2006/metadata/contentType" xmlns:ma="http://schemas.microsoft.com/office/2006/metadata/properties/metaAttributes" ct:_="" ma:_="" ma:contentTypeName="TemplateFile" ma:contentTypeID="0x0101006EDDDB5EE6D98C44930B742096920B300400F5B6D36B3EF94B4E9A635CDF2A18F5B8" ma:contentTypeVersion="72" ma:contentTypeDescription="Create a new document." ma:contentTypeScope="" ma:versionID="a23e56308344d904b51738559c3d67c9">
   <xsd:schema xmlns:xsd="http://www.w3.org/2001/XMLSchema" xmlns:xs="http://www.w3.org/2001/XMLSchema" xmlns:p="http://schemas.microsoft.com/office/2006/metadata/properties" xmlns:ns2="4873beb7-5857-4685-be1f-d57550cc96cc" targetNamespace="http://schemas.microsoft.com/office/2006/metadata/properties" ma:root="true" ma:fieldsID="cd0908cc4600e77bf5da051303e00c8d" ns2:_="">
     <xsd:import namespace="4873beb7-5857-4685-be1f-d57550cc96cc"/>
@@ -7862,142 +8286,6 @@
 </ct:contentTypeSchema>
 </file>
 
-<file path=customXml/item2.xml><?xml version="1.0" encoding="utf-8"?>
-<p:properties xmlns:p="http://schemas.microsoft.com/office/2006/metadata/properties" xmlns:xsi="http://www.w3.org/2001/XMLSchema-instance" xmlns:pc="http://schemas.microsoft.com/office/infopath/2007/PartnerControls">
-  <documentManagement>
-    <LocLastLocAttemptVersionTypeLookup xmlns="4873beb7-5857-4685-be1f-d57550cc96cc" xsi:nil="true"/>
-    <MarketSpecific xmlns="4873beb7-5857-4685-be1f-d57550cc96cc">false</MarketSpecific>
-    <ApprovalStatus xmlns="4873beb7-5857-4685-be1f-d57550cc96cc">InProgress</ApprovalStatus>
-    <LocComments xmlns="4873beb7-5857-4685-be1f-d57550cc96cc" xsi:nil="true"/>
-    <DirectSourceMarket xmlns="4873beb7-5857-4685-be1f-d57550cc96cc" xsi:nil="true"/>
-    <LocPublishedLinkedAssetsLookup xmlns="4873beb7-5857-4685-be1f-d57550cc96cc" xsi:nil="true"/>
-    <ThumbnailAssetId xmlns="4873beb7-5857-4685-be1f-d57550cc96cc" xsi:nil="true"/>
-    <PrimaryImageGen xmlns="4873beb7-5857-4685-be1f-d57550cc96cc">true</PrimaryImageGen>
-    <LegacyData xmlns="4873beb7-5857-4685-be1f-d57550cc96cc" xsi:nil="true"/>
-    <LocNewPublishedVersionLookup xmlns="4873beb7-5857-4685-be1f-d57550cc96cc" xsi:nil="true"/>
-    <NumericId xmlns="4873beb7-5857-4685-be1f-d57550cc96cc">102787001</NumericId>
-    <TPFriendlyName xmlns="4873beb7-5857-4685-be1f-d57550cc96cc" xsi:nil="true"/>
-    <LocOverallPublishStatusLookup xmlns="4873beb7-5857-4685-be1f-d57550cc96cc" xsi:nil="true"/>
-    <LocRecommendedHandoff xmlns="4873beb7-5857-4685-be1f-d57550cc96cc" xsi:nil="true"/>
-    <BlockPublish xmlns="4873beb7-5857-4685-be1f-d57550cc96cc">false</BlockPublish>
-    <BusinessGroup xmlns="4873beb7-5857-4685-be1f-d57550cc96cc" xsi:nil="true"/>
-    <OpenTemplate xmlns="4873beb7-5857-4685-be1f-d57550cc96cc">true</OpenTemplate>
-    <SourceTitle xmlns="4873beb7-5857-4685-be1f-d57550cc96cc" xsi:nil="true"/>
-    <LocOverallLocStatusLookup xmlns="4873beb7-5857-4685-be1f-d57550cc96cc" xsi:nil="true"/>
-    <APEditor xmlns="4873beb7-5857-4685-be1f-d57550cc96cc">
-      <UserInfo>
-        <DisplayName/>
-        <AccountId xsi:nil="true"/>
-        <AccountType/>
-      </UserInfo>
-    </APEditor>
-    <UALocComments xmlns="4873beb7-5857-4685-be1f-d57550cc96cc" xsi:nil="true"/>
-    <IntlLangReviewDate xmlns="4873beb7-5857-4685-be1f-d57550cc96cc" xsi:nil="true"/>
-    <PublishStatusLookup xmlns="4873beb7-5857-4685-be1f-d57550cc96cc">
-      <Value>1343188</Value>
-    </PublishStatusLookup>
-    <ParentAssetId xmlns="4873beb7-5857-4685-be1f-d57550cc96cc" xsi:nil="true"/>
-    <FeatureTagsTaxHTField0 xmlns="4873beb7-5857-4685-be1f-d57550cc96cc">
-      <Terms xmlns="http://schemas.microsoft.com/office/infopath/2007/PartnerControls"/>
-    </FeatureTagsTaxHTField0>
-    <MachineTranslated xmlns="4873beb7-5857-4685-be1f-d57550cc96cc">false</MachineTranslated>
-    <Providers xmlns="4873beb7-5857-4685-be1f-d57550cc96cc" xsi:nil="true"/>
-    <OriginalSourceMarket xmlns="4873beb7-5857-4685-be1f-d57550cc96cc" xsi:nil="true"/>
-    <APDescription xmlns="4873beb7-5857-4685-be1f-d57550cc96cc" xsi:nil="true"/>
-    <ContentItem xmlns="4873beb7-5857-4685-be1f-d57550cc96cc" xsi:nil="true"/>
-    <ClipArtFilename xmlns="4873beb7-5857-4685-be1f-d57550cc96cc" xsi:nil="true"/>
-    <TPInstallLocation xmlns="4873beb7-5857-4685-be1f-d57550cc96cc" xsi:nil="true"/>
-    <TimesCloned xmlns="4873beb7-5857-4685-be1f-d57550cc96cc" xsi:nil="true"/>
-    <PublishTargets xmlns="4873beb7-5857-4685-be1f-d57550cc96cc">OfficeOnlineVNext</PublishTargets>
-    <AcquiredFrom xmlns="4873beb7-5857-4685-be1f-d57550cc96cc">Internal MS</AcquiredFrom>
-    <AssetStart xmlns="4873beb7-5857-4685-be1f-d57550cc96cc">2011-11-23T17:29:00+00:00</AssetStart>
-    <FriendlyTitle xmlns="4873beb7-5857-4685-be1f-d57550cc96cc" xsi:nil="true"/>
-    <Provider xmlns="4873beb7-5857-4685-be1f-d57550cc96cc" xsi:nil="true"/>
-    <LastHandOff xmlns="4873beb7-5857-4685-be1f-d57550cc96cc" xsi:nil="true"/>
-    <TPClientViewer xmlns="4873beb7-5857-4685-be1f-d57550cc96cc" xsi:nil="true"/>
-    <TemplateStatus xmlns="4873beb7-5857-4685-be1f-d57550cc96cc">Complete</TemplateStatus>
-    <Downloads xmlns="4873beb7-5857-4685-be1f-d57550cc96cc">0</Downloads>
-    <OOCacheId xmlns="4873beb7-5857-4685-be1f-d57550cc96cc" xsi:nil="true"/>
-    <IsDeleted xmlns="4873beb7-5857-4685-be1f-d57550cc96cc">false</IsDeleted>
-    <LocPublishedDependentAssetsLookup xmlns="4873beb7-5857-4685-be1f-d57550cc96cc" xsi:nil="true"/>
-    <AssetExpire xmlns="4873beb7-5857-4685-be1f-d57550cc96cc">2029-05-12T07:00:00+00:00</AssetExpire>
-    <CSXSubmissionMarket xmlns="4873beb7-5857-4685-be1f-d57550cc96cc" xsi:nil="true"/>
-    <DSATActionTaken xmlns="4873beb7-5857-4685-be1f-d57550cc96cc" xsi:nil="true"/>
-    <SubmitterId xmlns="4873beb7-5857-4685-be1f-d57550cc96cc" xsi:nil="true"/>
-    <EditorialTags xmlns="4873beb7-5857-4685-be1f-d57550cc96cc" xsi:nil="true"/>
-    <TPExecutable xmlns="4873beb7-5857-4685-be1f-d57550cc96cc" xsi:nil="true"/>
-    <CSXSubmissionDate xmlns="4873beb7-5857-4685-be1f-d57550cc96cc" xsi:nil="true"/>
-    <CSXUpdate xmlns="4873beb7-5857-4685-be1f-d57550cc96cc">false</CSXUpdate>
-    <AssetType xmlns="4873beb7-5857-4685-be1f-d57550cc96cc">TP</AssetType>
-    <ApprovalLog xmlns="4873beb7-5857-4685-be1f-d57550cc96cc" xsi:nil="true"/>
-    <BugNumber xmlns="4873beb7-5857-4685-be1f-d57550cc96cc" xsi:nil="true"/>
-    <OriginAsset xmlns="4873beb7-5857-4685-be1f-d57550cc96cc" xsi:nil="true"/>
-    <TPComponent xmlns="4873beb7-5857-4685-be1f-d57550cc96cc" xsi:nil="true"/>
-    <Milestone xmlns="4873beb7-5857-4685-be1f-d57550cc96cc" xsi:nil="true"/>
-    <RecommendationsModifier xmlns="4873beb7-5857-4685-be1f-d57550cc96cc" xsi:nil="true"/>
-    <AssetId xmlns="4873beb7-5857-4685-be1f-d57550cc96cc">TP102787001</AssetId>
-    <PolicheckWords xmlns="4873beb7-5857-4685-be1f-d57550cc96cc" xsi:nil="true"/>
-    <TPLaunchHelpLink xmlns="4873beb7-5857-4685-be1f-d57550cc96cc" xsi:nil="true"/>
-    <IntlLocPriority xmlns="4873beb7-5857-4685-be1f-d57550cc96cc" xsi:nil="true"/>
-    <TPApplication xmlns="4873beb7-5857-4685-be1f-d57550cc96cc" xsi:nil="true"/>
-    <IntlLangReviewer xmlns="4873beb7-5857-4685-be1f-d57550cc96cc" xsi:nil="true"/>
-    <HandoffToMSDN xmlns="4873beb7-5857-4685-be1f-d57550cc96cc" xsi:nil="true"/>
-    <PlannedPubDate xmlns="4873beb7-5857-4685-be1f-d57550cc96cc" xsi:nil="true"/>
-    <CrawlForDependencies xmlns="4873beb7-5857-4685-be1f-d57550cc96cc">false</CrawlForDependencies>
-    <LocLastLocAttemptVersionLookup xmlns="4873beb7-5857-4685-be1f-d57550cc96cc">693888</LocLastLocAttemptVersionLookup>
-    <LocProcessedForHandoffsLookup xmlns="4873beb7-5857-4685-be1f-d57550cc96cc" xsi:nil="true"/>
-    <TrustLevel xmlns="4873beb7-5857-4685-be1f-d57550cc96cc">1 Microsoft Managed Content</TrustLevel>
-    <CampaignTagsTaxHTField0 xmlns="4873beb7-5857-4685-be1f-d57550cc96cc">
-      <Terms xmlns="http://schemas.microsoft.com/office/infopath/2007/PartnerControls"/>
-    </CampaignTagsTaxHTField0>
-    <TPNamespace xmlns="4873beb7-5857-4685-be1f-d57550cc96cc" xsi:nil="true"/>
-    <LocOverallPreviewStatusLookup xmlns="4873beb7-5857-4685-be1f-d57550cc96cc" xsi:nil="true"/>
-    <TaxCatchAll xmlns="4873beb7-5857-4685-be1f-d57550cc96cc"/>
-    <IsSearchable xmlns="4873beb7-5857-4685-be1f-d57550cc96cc">false</IsSearchable>
-    <TemplateTemplateType xmlns="4873beb7-5857-4685-be1f-d57550cc96cc">Word Document Template</TemplateTemplateType>
-    <Markets xmlns="4873beb7-5857-4685-be1f-d57550cc96cc"/>
-    <IntlLangReview xmlns="4873beb7-5857-4685-be1f-d57550cc96cc" xsi:nil="true"/>
-    <UAProjectedTotalWords xmlns="4873beb7-5857-4685-be1f-d57550cc96cc" xsi:nil="true"/>
-    <OutputCachingOn xmlns="4873beb7-5857-4685-be1f-d57550cc96cc">false</OutputCachingOn>
-    <AverageRating xmlns="4873beb7-5857-4685-be1f-d57550cc96cc" xsi:nil="true"/>
-    <LocMarketGroupTiers2 xmlns="4873beb7-5857-4685-be1f-d57550cc96cc" xsi:nil="true"/>
-    <APAuthor xmlns="4873beb7-5857-4685-be1f-d57550cc96cc">
-      <UserInfo>
-        <DisplayName>REDMOND\v-namall</DisplayName>
-        <AccountId>978</AccountId>
-        <AccountType/>
-      </UserInfo>
-    </APAuthor>
-    <TPCommandLine xmlns="4873beb7-5857-4685-be1f-d57550cc96cc" xsi:nil="true"/>
-    <LocManualTestRequired xmlns="4873beb7-5857-4685-be1f-d57550cc96cc">false</LocManualTestRequired>
-    <TPAppVersion xmlns="4873beb7-5857-4685-be1f-d57550cc96cc" xsi:nil="true"/>
-    <EditorialStatus xmlns="4873beb7-5857-4685-be1f-d57550cc96cc">Complete</EditorialStatus>
-    <LocProcessedForMarketsLookup xmlns="4873beb7-5857-4685-be1f-d57550cc96cc" xsi:nil="true"/>
-    <LastModifiedDateTime xmlns="4873beb7-5857-4685-be1f-d57550cc96cc" xsi:nil="true"/>
-    <TPLaunchHelpLinkType xmlns="4873beb7-5857-4685-be1f-d57550cc96cc">Template</TPLaunchHelpLinkType>
-    <ScenarioTagsTaxHTField0 xmlns="4873beb7-5857-4685-be1f-d57550cc96cc">
-      <Terms xmlns="http://schemas.microsoft.com/office/infopath/2007/PartnerControls"/>
-    </ScenarioTagsTaxHTField0>
-    <OriginalRelease xmlns="4873beb7-5857-4685-be1f-d57550cc96cc">14</OriginalRelease>
-    <LocalizationTagsTaxHTField0 xmlns="4873beb7-5857-4685-be1f-d57550cc96cc">
-      <Terms xmlns="http://schemas.microsoft.com/office/infopath/2007/PartnerControls"/>
-    </LocalizationTagsTaxHTField0>
-    <Manager xmlns="4873beb7-5857-4685-be1f-d57550cc96cc" xsi:nil="true"/>
-    <UALocRecommendation xmlns="4873beb7-5857-4685-be1f-d57550cc96cc">Localize</UALocRecommendation>
-    <LocOverallHandbackStatusLookup xmlns="4873beb7-5857-4685-be1f-d57550cc96cc" xsi:nil="true"/>
-    <ArtSampleDocs xmlns="4873beb7-5857-4685-be1f-d57550cc96cc" xsi:nil="true"/>
-    <UACurrentWords xmlns="4873beb7-5857-4685-be1f-d57550cc96cc" xsi:nil="true"/>
-    <ShowIn xmlns="4873beb7-5857-4685-be1f-d57550cc96cc">Show everywhere</ShowIn>
-    <CSXHash xmlns="4873beb7-5857-4685-be1f-d57550cc96cc" xsi:nil="true"/>
-    <VoteCount xmlns="4873beb7-5857-4685-be1f-d57550cc96cc" xsi:nil="true"/>
-    <InternalTagsTaxHTField0 xmlns="4873beb7-5857-4685-be1f-d57550cc96cc">
-      <Terms xmlns="http://schemas.microsoft.com/office/infopath/2007/PartnerControls"/>
-    </InternalTagsTaxHTField0>
-    <UANotes xmlns="4873beb7-5857-4685-be1f-d57550cc96cc" xsi:nil="true"/>
-  </documentManagement>
-</p:properties>
-</file>
-
 <file path=customXml/item3.xml><?xml version="1.0" encoding="utf-8"?>
 <?mso-contentType ?>
 <FormTemplates xmlns="http://schemas.microsoft.com/sharepoint/v3/contenttype/forms">
@@ -8012,6 +8300,16 @@
 </file>
 
 <file path=customXml/itemProps1.xml><?xml version="1.0" encoding="utf-8"?>
+<ds:datastoreItem xmlns:ds="http://schemas.openxmlformats.org/officeDocument/2006/customXml" ds:itemID="{7FBDB1CC-CEFB-4E46-8174-1F0AA0D30B24}">
+  <ds:schemaRefs>
+    <ds:schemaRef ds:uri="http://schemas.microsoft.com/office/2006/metadata/properties"/>
+    <ds:schemaRef ds:uri="http://schemas.microsoft.com/office/infopath/2007/PartnerControls"/>
+    <ds:schemaRef ds:uri="4873beb7-5857-4685-be1f-d57550cc96cc"/>
+  </ds:schemaRefs>
+</ds:datastoreItem>
+</file>
+
+<file path=customXml/itemProps2.xml><?xml version="1.0" encoding="utf-8"?>
 <ds:datastoreItem xmlns:ds="http://schemas.openxmlformats.org/officeDocument/2006/customXml" ds:itemID="{4B3A7E92-E05A-4924-9E8A-9F6659E5855B}">
   <ds:schemaRefs>
     <ds:schemaRef ds:uri="http://schemas.microsoft.com/office/2006/metadata/contentType"/>
@@ -8029,16 +8327,6 @@
 </ds:datastoreItem>
 </file>
 
-<file path=customXml/itemProps2.xml><?xml version="1.0" encoding="utf-8"?>
-<ds:datastoreItem xmlns:ds="http://schemas.openxmlformats.org/officeDocument/2006/customXml" ds:itemID="{7FBDB1CC-CEFB-4E46-8174-1F0AA0D30B24}">
-  <ds:schemaRefs>
-    <ds:schemaRef ds:uri="http://schemas.microsoft.com/office/2006/metadata/properties"/>
-    <ds:schemaRef ds:uri="http://schemas.microsoft.com/office/infopath/2007/PartnerControls"/>
-    <ds:schemaRef ds:uri="4873beb7-5857-4685-be1f-d57550cc96cc"/>
-  </ds:schemaRefs>
-</ds:datastoreItem>
-</file>
-
 <file path=customXml/itemProps3.xml><?xml version="1.0" encoding="utf-8"?>
 <ds:datastoreItem xmlns:ds="http://schemas.openxmlformats.org/officeDocument/2006/customXml" ds:itemID="{C01C3C56-10DB-49F7-B061-44D8728D078A}">
   <ds:schemaRefs>
@@ -8048,7 +8336,7 @@
 </file>
 
 <file path=customXml/itemProps4.xml><?xml version="1.0" encoding="utf-8"?>
-<ds:datastoreItem xmlns:ds="http://schemas.openxmlformats.org/officeDocument/2006/customXml" ds:itemID="{08280620-1ADE-42CD-B181-D3BEE81EF48A}">
+<ds:datastoreItem xmlns:ds="http://schemas.openxmlformats.org/officeDocument/2006/customXml" ds:itemID="{6646CE23-B70B-42DB-8EAF-BBEE847876BC}">
   <ds:schemaRefs>
     <ds:schemaRef ds:uri="http://schemas.openxmlformats.org/officeDocument/2006/bibliography"/>
   </ds:schemaRefs>

</xml_diff>

<commit_message>
Screenshots and update query for functions
</commit_message>
<xml_diff>
--- a/Documentation/Website Test Specification.docx
+++ b/Documentation/Website Test Specification.docx
@@ -1,6 +1,6 @@
 
 <file path=word/document.xml><?xml version="1.0" encoding="utf-8"?>
-<w:document xmlns:wpc="http://schemas.microsoft.com/office/word/2010/wordprocessingCanvas" xmlns:cx="http://schemas.microsoft.com/office/drawing/2014/chartex" xmlns:cx1="http://schemas.microsoft.com/office/drawing/2015/9/8/chartex" xmlns:mc="http://schemas.openxmlformats.org/markup-compatibility/2006" xmlns:o="urn:schemas-microsoft-com:office:office" xmlns:r="http://schemas.openxmlformats.org/officeDocument/2006/relationships" xmlns:m="http://schemas.openxmlformats.org/officeDocument/2006/math" xmlns:v="urn:schemas-microsoft-com:vml" xmlns:wp14="http://schemas.microsoft.com/office/word/2010/wordprocessingDrawing" xmlns:wp="http://schemas.openxmlformats.org/drawingml/2006/wordprocessingDrawing" xmlns:w10="urn:schemas-microsoft-com:office:word" xmlns:w="http://schemas.openxmlformats.org/wordprocessingml/2006/main" xmlns:w14="http://schemas.microsoft.com/office/word/2010/wordml" xmlns:w15="http://schemas.microsoft.com/office/word/2012/wordml" xmlns:w16se="http://schemas.microsoft.com/office/word/2015/wordml/symex" xmlns:wpg="http://schemas.microsoft.com/office/word/2010/wordprocessingGroup" xmlns:wpi="http://schemas.microsoft.com/office/word/2010/wordprocessingInk" xmlns:wne="http://schemas.microsoft.com/office/word/2006/wordml" xmlns:wps="http://schemas.microsoft.com/office/word/2010/wordprocessingShape" mc:Ignorable="w14 w15 w16se wp14">
+<w:document xmlns:wpc="http://schemas.microsoft.com/office/word/2010/wordprocessingCanvas" xmlns:cx="http://schemas.microsoft.com/office/drawing/2014/chartex" xmlns:cx1="http://schemas.microsoft.com/office/drawing/2015/9/8/chartex" xmlns:cx2="http://schemas.microsoft.com/office/drawing/2015/10/21/chartex" xmlns:cx3="http://schemas.microsoft.com/office/drawing/2016/5/9/chartex" xmlns:cx4="http://schemas.microsoft.com/office/drawing/2016/5/10/chartex" xmlns:cx5="http://schemas.microsoft.com/office/drawing/2016/5/11/chartex" xmlns:cx6="http://schemas.microsoft.com/office/drawing/2016/5/12/chartex" xmlns:cx7="http://schemas.microsoft.com/office/drawing/2016/5/13/chartex" xmlns:cx8="http://schemas.microsoft.com/office/drawing/2016/5/14/chartex" xmlns:mc="http://schemas.openxmlformats.org/markup-compatibility/2006" xmlns:aink="http://schemas.microsoft.com/office/drawing/2016/ink" xmlns:am3d="http://schemas.microsoft.com/office/drawing/2017/model3d" xmlns:o="urn:schemas-microsoft-com:office:office" xmlns:r="http://schemas.openxmlformats.org/officeDocument/2006/relationships" xmlns:m="http://schemas.openxmlformats.org/officeDocument/2006/math" xmlns:v="urn:schemas-microsoft-com:vml" xmlns:wp14="http://schemas.microsoft.com/office/word/2010/wordprocessingDrawing" xmlns:wp="http://schemas.openxmlformats.org/drawingml/2006/wordprocessingDrawing" xmlns:w10="urn:schemas-microsoft-com:office:word" xmlns:w="http://schemas.openxmlformats.org/wordprocessingml/2006/main" xmlns:w14="http://schemas.microsoft.com/office/word/2010/wordml" xmlns:w15="http://schemas.microsoft.com/office/word/2012/wordml" xmlns:w16cid="http://schemas.microsoft.com/office/word/2016/wordml/cid" xmlns:w16se="http://schemas.microsoft.com/office/word/2015/wordml/symex" xmlns:wpg="http://schemas.microsoft.com/office/word/2010/wordprocessingGroup" xmlns:wpi="http://schemas.microsoft.com/office/word/2010/wordprocessingInk" xmlns:wne="http://schemas.microsoft.com/office/word/2006/wordml" xmlns:wps="http://schemas.microsoft.com/office/word/2010/wordprocessingShape" mc:Ignorable="w14 w15 w16se w16cid wp14">
   <w:body>
     <w:p>
       <w:pPr>
@@ -466,8 +466,6 @@
               </w:rPr>
               <w:t>, 10</w:t>
             </w:r>
-            <w:bookmarkStart w:id="0" w:name="_GoBack"/>
-            <w:bookmarkEnd w:id="0"/>
           </w:p>
         </w:tc>
       </w:tr>
@@ -970,47 +968,25 @@
         </w:rPr>
         <w:t>Start-up the local server in your developer environment. (</w:t>
       </w:r>
-      <w:proofErr w:type="spellStart"/>
-      <w:r>
-        <w:rPr>
-          <w:lang w:val="en-GB"/>
-        </w:rPr>
-        <w:t>Eg</w:t>
-      </w:r>
-      <w:proofErr w:type="spellEnd"/>
-      <w:r>
-        <w:rPr>
-          <w:lang w:val="en-GB"/>
-        </w:rPr>
-        <w:t xml:space="preserve">. </w:t>
-      </w:r>
-      <w:proofErr w:type="spellStart"/>
-      <w:r>
-        <w:rPr>
-          <w:lang w:val="en-GB"/>
-        </w:rPr>
-        <w:t>npm</w:t>
-      </w:r>
-      <w:proofErr w:type="spellEnd"/>
-      <w:r>
-        <w:rPr>
-          <w:lang w:val="en-GB"/>
-        </w:rPr>
-        <w:t xml:space="preserve"> start in the </w:t>
-      </w:r>
-      <w:proofErr w:type="spellStart"/>
-      <w:r>
-        <w:rPr>
-          <w:lang w:val="en-GB"/>
-        </w:rPr>
-        <w:t>NodeServer</w:t>
-      </w:r>
-      <w:proofErr w:type="spellEnd"/>
-      <w:r>
-        <w:rPr>
-          <w:lang w:val="en-GB"/>
-        </w:rPr>
-        <w:t xml:space="preserve"> folder)</w:t>
+      <w:r>
+        <w:rPr>
+          <w:lang w:val="en-GB"/>
+        </w:rPr>
+        <w:t>E.g.</w:t>
+      </w:r>
+      <w:r>
+        <w:rPr>
+          <w:lang w:val="en-GB"/>
+        </w:rPr>
+        <w:t xml:space="preserve"> </w:t>
+      </w:r>
+      <w:bookmarkStart w:id="0" w:name="_GoBack"/>
+      <w:bookmarkEnd w:id="0"/>
+      <w:r>
+        <w:rPr>
+          <w:lang w:val="en-GB"/>
+        </w:rPr>
+        <w:t>npm start in the NodeServer folder)</w:t>
       </w:r>
     </w:p>
     <w:p>
@@ -1035,14 +1011,14 @@
         <w:rPr>
           <w:lang w:val="en-GB"/>
         </w:rPr>
-        <w:t>Eg</w:t>
+        <w:t>Eg.</w:t>
       </w:r>
       <w:proofErr w:type="spellEnd"/>
       <w:r>
         <w:rPr>
           <w:lang w:val="en-GB"/>
         </w:rPr>
-        <w:t>. ng serve –o in the Website folder)</w:t>
+        <w:t xml:space="preserve"> ng serve –o in the Website folder)</w:t>
       </w:r>
     </w:p>
     <w:p>
@@ -1067,14 +1043,14 @@
         <w:rPr>
           <w:lang w:val="en-GB"/>
         </w:rPr>
-        <w:t>Eg</w:t>
+        <w:t>Eg.</w:t>
       </w:r>
       <w:proofErr w:type="spellEnd"/>
       <w:r>
         <w:rPr>
           <w:lang w:val="en-GB"/>
         </w:rPr>
-        <w:t>. 065 or 039 are known working codes).</w:t>
+        <w:t xml:space="preserve"> 065 or 039 are known working codes).</w:t>
       </w:r>
     </w:p>
     <w:p>
@@ -1159,42 +1135,14 @@
         <w:rPr>
           <w:lang w:val="en-GB"/>
         </w:rPr>
-        <w:t>Eg</w:t>
+        <w:t>Eg.</w:t>
       </w:r>
       <w:proofErr w:type="spellEnd"/>
       <w:r>
         <w:rPr>
           <w:lang w:val="en-GB"/>
         </w:rPr>
-        <w:t xml:space="preserve">. </w:t>
-      </w:r>
-      <w:proofErr w:type="spellStart"/>
-      <w:r>
-        <w:rPr>
-          <w:lang w:val="en-GB"/>
-        </w:rPr>
-        <w:t>npm</w:t>
-      </w:r>
-      <w:proofErr w:type="spellEnd"/>
-      <w:r>
-        <w:rPr>
-          <w:lang w:val="en-GB"/>
-        </w:rPr>
-        <w:t xml:space="preserve"> start in the </w:t>
-      </w:r>
-      <w:proofErr w:type="spellStart"/>
-      <w:r>
-        <w:rPr>
-          <w:lang w:val="en-GB"/>
-        </w:rPr>
-        <w:t>NodeServer</w:t>
-      </w:r>
-      <w:proofErr w:type="spellEnd"/>
-      <w:r>
-        <w:rPr>
-          <w:lang w:val="en-GB"/>
-        </w:rPr>
-        <w:t xml:space="preserve"> folder)</w:t>
+        <w:t xml:space="preserve"> npm start in the NodeServer folder)</w:t>
       </w:r>
     </w:p>
     <w:p>
@@ -1219,14 +1167,14 @@
         <w:rPr>
           <w:lang w:val="en-GB"/>
         </w:rPr>
-        <w:t>Eg</w:t>
+        <w:t>Eg.</w:t>
       </w:r>
       <w:proofErr w:type="spellEnd"/>
       <w:r>
         <w:rPr>
           <w:lang w:val="en-GB"/>
         </w:rPr>
-        <w:t>. ng serve –o in the Website folder)</w:t>
+        <w:t xml:space="preserve"> ng serve –o in the Website folder)</w:t>
       </w:r>
     </w:p>
     <w:p>
@@ -1291,42 +1239,14 @@
         <w:rPr>
           <w:lang w:val="en-GB"/>
         </w:rPr>
-        <w:t>Eg</w:t>
+        <w:t>Eg.</w:t>
       </w:r>
       <w:proofErr w:type="spellEnd"/>
       <w:r>
         <w:rPr>
           <w:lang w:val="en-GB"/>
         </w:rPr>
-        <w:t xml:space="preserve">. </w:t>
-      </w:r>
-      <w:proofErr w:type="spellStart"/>
-      <w:r>
-        <w:rPr>
-          <w:lang w:val="en-GB"/>
-        </w:rPr>
-        <w:t>npm</w:t>
-      </w:r>
-      <w:proofErr w:type="spellEnd"/>
-      <w:r>
-        <w:rPr>
-          <w:lang w:val="en-GB"/>
-        </w:rPr>
-        <w:t xml:space="preserve"> start in the </w:t>
-      </w:r>
-      <w:proofErr w:type="spellStart"/>
-      <w:r>
-        <w:rPr>
-          <w:lang w:val="en-GB"/>
-        </w:rPr>
-        <w:t>NodeServer</w:t>
-      </w:r>
-      <w:proofErr w:type="spellEnd"/>
-      <w:r>
-        <w:rPr>
-          <w:lang w:val="en-GB"/>
-        </w:rPr>
-        <w:t xml:space="preserve"> folder)</w:t>
+        <w:t xml:space="preserve"> npm start in the NodeServer folder)</w:t>
       </w:r>
     </w:p>
     <w:p>
@@ -1351,14 +1271,14 @@
         <w:rPr>
           <w:lang w:val="en-GB"/>
         </w:rPr>
-        <w:t>Eg</w:t>
+        <w:t>Eg.</w:t>
       </w:r>
       <w:proofErr w:type="spellEnd"/>
       <w:r>
         <w:rPr>
           <w:lang w:val="en-GB"/>
         </w:rPr>
-        <w:t>. ng serve –o in the Website folder)</w:t>
+        <w:t xml:space="preserve"> ng serve –o in the Website folder)</w:t>
       </w:r>
     </w:p>
     <w:p>
@@ -1473,42 +1393,14 @@
         <w:rPr>
           <w:lang w:val="en-GB"/>
         </w:rPr>
-        <w:t>Eg</w:t>
+        <w:t>Eg.</w:t>
       </w:r>
       <w:proofErr w:type="spellEnd"/>
       <w:r>
         <w:rPr>
           <w:lang w:val="en-GB"/>
         </w:rPr>
-        <w:t xml:space="preserve">. </w:t>
-      </w:r>
-      <w:proofErr w:type="spellStart"/>
-      <w:r>
-        <w:rPr>
-          <w:lang w:val="en-GB"/>
-        </w:rPr>
-        <w:t>npm</w:t>
-      </w:r>
-      <w:proofErr w:type="spellEnd"/>
-      <w:r>
-        <w:rPr>
-          <w:lang w:val="en-GB"/>
-        </w:rPr>
-        <w:t xml:space="preserve"> start in the </w:t>
-      </w:r>
-      <w:proofErr w:type="spellStart"/>
-      <w:r>
-        <w:rPr>
-          <w:lang w:val="en-GB"/>
-        </w:rPr>
-        <w:t>NodeServer</w:t>
-      </w:r>
-      <w:proofErr w:type="spellEnd"/>
-      <w:r>
-        <w:rPr>
-          <w:lang w:val="en-GB"/>
-        </w:rPr>
-        <w:t xml:space="preserve"> folder)</w:t>
+        <w:t xml:space="preserve"> npm start in the NodeServer folder)</w:t>
       </w:r>
     </w:p>
     <w:p>
@@ -1533,14 +1425,14 @@
         <w:rPr>
           <w:lang w:val="en-GB"/>
         </w:rPr>
-        <w:t>Eg</w:t>
+        <w:t>Eg.</w:t>
       </w:r>
       <w:proofErr w:type="spellEnd"/>
       <w:r>
         <w:rPr>
           <w:lang w:val="en-GB"/>
         </w:rPr>
-        <w:t>. ng serve –o in the Website folder)</w:t>
+        <w:t xml:space="preserve"> ng serve –o in the Website folder)</w:t>
       </w:r>
     </w:p>
     <w:p>
@@ -1565,14 +1457,14 @@
         <w:rPr>
           <w:lang w:val="en-GB"/>
         </w:rPr>
-        <w:t>Eg</w:t>
+        <w:t>Eg.</w:t>
       </w:r>
       <w:proofErr w:type="spellEnd"/>
       <w:r>
         <w:rPr>
           <w:lang w:val="en-GB"/>
         </w:rPr>
-        <w:t>. 065 &amp; 039 are known working codes).</w:t>
+        <w:t xml:space="preserve"> 065 &amp; 039 are known working codes).</w:t>
       </w:r>
     </w:p>
     <w:p>
@@ -1662,42 +1554,14 @@
         <w:rPr>
           <w:lang w:val="en-GB"/>
         </w:rPr>
-        <w:t>Eg</w:t>
+        <w:t>Eg.</w:t>
       </w:r>
       <w:proofErr w:type="spellEnd"/>
       <w:r>
         <w:rPr>
           <w:lang w:val="en-GB"/>
         </w:rPr>
-        <w:t xml:space="preserve">. </w:t>
-      </w:r>
-      <w:proofErr w:type="spellStart"/>
-      <w:r>
-        <w:rPr>
-          <w:lang w:val="en-GB"/>
-        </w:rPr>
-        <w:t>npm</w:t>
-      </w:r>
-      <w:proofErr w:type="spellEnd"/>
-      <w:r>
-        <w:rPr>
-          <w:lang w:val="en-GB"/>
-        </w:rPr>
-        <w:t xml:space="preserve"> start in the </w:t>
-      </w:r>
-      <w:proofErr w:type="spellStart"/>
-      <w:r>
-        <w:rPr>
-          <w:lang w:val="en-GB"/>
-        </w:rPr>
-        <w:t>NodeServer</w:t>
-      </w:r>
-      <w:proofErr w:type="spellEnd"/>
-      <w:r>
-        <w:rPr>
-          <w:lang w:val="en-GB"/>
-        </w:rPr>
-        <w:t xml:space="preserve"> folder)</w:t>
+        <w:t xml:space="preserve"> npm start in the NodeServer folder)</w:t>
       </w:r>
     </w:p>
     <w:p>
@@ -1722,14 +1586,14 @@
         <w:rPr>
           <w:lang w:val="en-GB"/>
         </w:rPr>
-        <w:t>Eg</w:t>
+        <w:t>Eg.</w:t>
       </w:r>
       <w:proofErr w:type="spellEnd"/>
       <w:r>
         <w:rPr>
           <w:lang w:val="en-GB"/>
         </w:rPr>
-        <w:t>. ng serve –o in the Website folder)</w:t>
+        <w:t xml:space="preserve"> ng serve –o in the Website folder)</w:t>
       </w:r>
     </w:p>
     <w:p>
@@ -1754,14 +1618,14 @@
         <w:rPr>
           <w:lang w:val="en-GB"/>
         </w:rPr>
-        <w:t>Eg</w:t>
+        <w:t>Eg.</w:t>
       </w:r>
       <w:proofErr w:type="spellEnd"/>
       <w:r>
         <w:rPr>
           <w:lang w:val="en-GB"/>
         </w:rPr>
-        <w:t>. 065 &amp; 039 are known working codes).</w:t>
+        <w:t xml:space="preserve"> 065 &amp; 039 are known working codes).</w:t>
       </w:r>
     </w:p>
     <w:p>
@@ -1850,42 +1714,14 @@
         <w:rPr>
           <w:lang w:val="en-GB"/>
         </w:rPr>
-        <w:t>Eg</w:t>
+        <w:t>Eg.</w:t>
       </w:r>
       <w:proofErr w:type="spellEnd"/>
       <w:r>
         <w:rPr>
           <w:lang w:val="en-GB"/>
         </w:rPr>
-        <w:t xml:space="preserve">. </w:t>
-      </w:r>
-      <w:proofErr w:type="spellStart"/>
-      <w:r>
-        <w:rPr>
-          <w:lang w:val="en-GB"/>
-        </w:rPr>
-        <w:t>npm</w:t>
-      </w:r>
-      <w:proofErr w:type="spellEnd"/>
-      <w:r>
-        <w:rPr>
-          <w:lang w:val="en-GB"/>
-        </w:rPr>
-        <w:t xml:space="preserve"> start in the </w:t>
-      </w:r>
-      <w:proofErr w:type="spellStart"/>
-      <w:r>
-        <w:rPr>
-          <w:lang w:val="en-GB"/>
-        </w:rPr>
-        <w:t>NodeServer</w:t>
-      </w:r>
-      <w:proofErr w:type="spellEnd"/>
-      <w:r>
-        <w:rPr>
-          <w:lang w:val="en-GB"/>
-        </w:rPr>
-        <w:t xml:space="preserve"> folder)</w:t>
+        <w:t xml:space="preserve"> npm start in the NodeServer folder)</w:t>
       </w:r>
     </w:p>
     <w:p>
@@ -1910,14 +1746,14 @@
         <w:rPr>
           <w:lang w:val="en-GB"/>
         </w:rPr>
-        <w:t>Eg</w:t>
+        <w:t>Eg.</w:t>
       </w:r>
       <w:proofErr w:type="spellEnd"/>
       <w:r>
         <w:rPr>
           <w:lang w:val="en-GB"/>
         </w:rPr>
-        <w:t>. ng serve –o in the Website folder)</w:t>
+        <w:t xml:space="preserve"> ng serve –o in the Website folder)</w:t>
       </w:r>
     </w:p>
     <w:p>
@@ -1942,14 +1778,14 @@
         <w:rPr>
           <w:lang w:val="en-GB"/>
         </w:rPr>
-        <w:t>Eg</w:t>
+        <w:t>Eg.</w:t>
       </w:r>
       <w:proofErr w:type="spellEnd"/>
       <w:r>
         <w:rPr>
           <w:lang w:val="en-GB"/>
         </w:rPr>
-        <w:t>. 065 &amp; 039 are known working codes)</w:t>
+        <w:t xml:space="preserve"> 065 &amp; 039 are known working codes)</w:t>
       </w:r>
       <w:r>
         <w:rPr>
@@ -2094,42 +1930,14 @@
         <w:rPr>
           <w:lang w:val="en-GB"/>
         </w:rPr>
-        <w:t>Eg</w:t>
+        <w:t>Eg.</w:t>
       </w:r>
       <w:proofErr w:type="spellEnd"/>
       <w:r>
         <w:rPr>
           <w:lang w:val="en-GB"/>
         </w:rPr>
-        <w:t xml:space="preserve">. </w:t>
-      </w:r>
-      <w:proofErr w:type="spellStart"/>
-      <w:r>
-        <w:rPr>
-          <w:lang w:val="en-GB"/>
-        </w:rPr>
-        <w:t>npm</w:t>
-      </w:r>
-      <w:proofErr w:type="spellEnd"/>
-      <w:r>
-        <w:rPr>
-          <w:lang w:val="en-GB"/>
-        </w:rPr>
-        <w:t xml:space="preserve"> start in the </w:t>
-      </w:r>
-      <w:proofErr w:type="spellStart"/>
-      <w:r>
-        <w:rPr>
-          <w:lang w:val="en-GB"/>
-        </w:rPr>
-        <w:t>NodeServer</w:t>
-      </w:r>
-      <w:proofErr w:type="spellEnd"/>
-      <w:r>
-        <w:rPr>
-          <w:lang w:val="en-GB"/>
-        </w:rPr>
-        <w:t xml:space="preserve"> folder)</w:t>
+        <w:t xml:space="preserve"> npm start in the NodeServer folder)</w:t>
       </w:r>
     </w:p>
     <w:p>
@@ -2154,14 +1962,14 @@
         <w:rPr>
           <w:lang w:val="en-GB"/>
         </w:rPr>
-        <w:t>Eg</w:t>
+        <w:t>Eg.</w:t>
       </w:r>
       <w:proofErr w:type="spellEnd"/>
       <w:r>
         <w:rPr>
           <w:lang w:val="en-GB"/>
         </w:rPr>
-        <w:t>. ng serve –o in the Website folder)</w:t>
+        <w:t xml:space="preserve"> ng serve –o in the Website folder)</w:t>
       </w:r>
     </w:p>
     <w:p>
@@ -2222,15 +2030,7 @@
         <w:t xml:space="preserve">8. </w:t>
       </w:r>
       <w:r>
-        <w:t xml:space="preserve">Search </w:t>
-      </w:r>
-      <w:proofErr w:type="spellStart"/>
-      <w:r>
-        <w:t>Erroring</w:t>
-      </w:r>
-      <w:proofErr w:type="spellEnd"/>
-      <w:r>
-        <w:t xml:space="preserve"> </w:t>
+        <w:t xml:space="preserve">Search Erroring </w:t>
       </w:r>
       <w:r>
         <w:t>Test:</w:t>
@@ -2258,42 +2058,14 @@
         <w:rPr>
           <w:lang w:val="en-GB"/>
         </w:rPr>
-        <w:t>Eg</w:t>
+        <w:t>Eg.</w:t>
       </w:r>
       <w:proofErr w:type="spellEnd"/>
       <w:r>
         <w:rPr>
           <w:lang w:val="en-GB"/>
         </w:rPr>
-        <w:t xml:space="preserve">. </w:t>
-      </w:r>
-      <w:proofErr w:type="spellStart"/>
-      <w:r>
-        <w:rPr>
-          <w:lang w:val="en-GB"/>
-        </w:rPr>
-        <w:t>npm</w:t>
-      </w:r>
-      <w:proofErr w:type="spellEnd"/>
-      <w:r>
-        <w:rPr>
-          <w:lang w:val="en-GB"/>
-        </w:rPr>
-        <w:t xml:space="preserve"> start in the </w:t>
-      </w:r>
-      <w:proofErr w:type="spellStart"/>
-      <w:r>
-        <w:rPr>
-          <w:lang w:val="en-GB"/>
-        </w:rPr>
-        <w:t>NodeServer</w:t>
-      </w:r>
-      <w:proofErr w:type="spellEnd"/>
-      <w:r>
-        <w:rPr>
-          <w:lang w:val="en-GB"/>
-        </w:rPr>
-        <w:t xml:space="preserve"> folder)</w:t>
+        <w:t xml:space="preserve"> npm start in the NodeServer folder)</w:t>
       </w:r>
     </w:p>
     <w:p>
@@ -2318,14 +2090,14 @@
         <w:rPr>
           <w:lang w:val="en-GB"/>
         </w:rPr>
-        <w:t>Eg</w:t>
+        <w:t>Eg.</w:t>
       </w:r>
       <w:proofErr w:type="spellEnd"/>
       <w:r>
         <w:rPr>
           <w:lang w:val="en-GB"/>
         </w:rPr>
-        <w:t>. ng serve –o in the Website folder)</w:t>
+        <w:t xml:space="preserve"> ng serve –o in the Website folder)</w:t>
       </w:r>
     </w:p>
     <w:p>
@@ -2350,14 +2122,14 @@
         <w:rPr>
           <w:lang w:val="en-GB"/>
         </w:rPr>
-        <w:t>Eg</w:t>
+        <w:t>Eg.</w:t>
       </w:r>
       <w:proofErr w:type="spellEnd"/>
       <w:r>
         <w:rPr>
           <w:lang w:val="en-GB"/>
         </w:rPr>
-        <w:t>. 065 &amp; 039 are known working codes).</w:t>
+        <w:t xml:space="preserve"> 065 &amp; 039 are known working codes).</w:t>
       </w:r>
     </w:p>
     <w:p>
@@ -2441,42 +2213,14 @@
         <w:rPr>
           <w:lang w:val="en-GB"/>
         </w:rPr>
-        <w:t>Eg</w:t>
+        <w:t>Eg.</w:t>
       </w:r>
       <w:proofErr w:type="spellEnd"/>
       <w:r>
         <w:rPr>
           <w:lang w:val="en-GB"/>
         </w:rPr>
-        <w:t xml:space="preserve">. </w:t>
-      </w:r>
-      <w:proofErr w:type="spellStart"/>
-      <w:r>
-        <w:rPr>
-          <w:lang w:val="en-GB"/>
-        </w:rPr>
-        <w:t>npm</w:t>
-      </w:r>
-      <w:proofErr w:type="spellEnd"/>
-      <w:r>
-        <w:rPr>
-          <w:lang w:val="en-GB"/>
-        </w:rPr>
-        <w:t xml:space="preserve"> start in the </w:t>
-      </w:r>
-      <w:proofErr w:type="spellStart"/>
-      <w:r>
-        <w:rPr>
-          <w:lang w:val="en-GB"/>
-        </w:rPr>
-        <w:t>NodeServer</w:t>
-      </w:r>
-      <w:proofErr w:type="spellEnd"/>
-      <w:r>
-        <w:rPr>
-          <w:lang w:val="en-GB"/>
-        </w:rPr>
-        <w:t xml:space="preserve"> folder)</w:t>
+        <w:t xml:space="preserve"> npm start in the NodeServer folder)</w:t>
       </w:r>
     </w:p>
     <w:p>
@@ -2502,14 +2246,14 @@
         <w:rPr>
           <w:lang w:val="en-GB"/>
         </w:rPr>
-        <w:t>Eg</w:t>
+        <w:t>Eg.</w:t>
       </w:r>
       <w:proofErr w:type="spellEnd"/>
       <w:r>
         <w:rPr>
           <w:lang w:val="en-GB"/>
         </w:rPr>
-        <w:t>. ng serve –o in the Website folder)</w:t>
+        <w:t xml:space="preserve"> ng serve –o in the Website folder)</w:t>
       </w:r>
     </w:p>
     <w:p>
@@ -2534,14 +2278,14 @@
         <w:rPr>
           <w:lang w:val="en-GB"/>
         </w:rPr>
-        <w:t>Eg</w:t>
+        <w:t>Eg.</w:t>
       </w:r>
       <w:proofErr w:type="spellEnd"/>
       <w:r>
         <w:rPr>
           <w:lang w:val="en-GB"/>
         </w:rPr>
-        <w:t>. 065 &amp; 039 are known working codes).</w:t>
+        <w:t xml:space="preserve"> 065 &amp; 039 are known working codes).</w:t>
       </w:r>
     </w:p>
     <w:p>
@@ -2662,42 +2406,14 @@
         <w:rPr>
           <w:lang w:val="en-GB"/>
         </w:rPr>
-        <w:t>Eg</w:t>
+        <w:t>Eg.</w:t>
       </w:r>
       <w:proofErr w:type="spellEnd"/>
       <w:r>
         <w:rPr>
           <w:lang w:val="en-GB"/>
         </w:rPr>
-        <w:t xml:space="preserve">. </w:t>
-      </w:r>
-      <w:proofErr w:type="spellStart"/>
-      <w:r>
-        <w:rPr>
-          <w:lang w:val="en-GB"/>
-        </w:rPr>
-        <w:t>npm</w:t>
-      </w:r>
-      <w:proofErr w:type="spellEnd"/>
-      <w:r>
-        <w:rPr>
-          <w:lang w:val="en-GB"/>
-        </w:rPr>
-        <w:t xml:space="preserve"> start in the </w:t>
-      </w:r>
-      <w:proofErr w:type="spellStart"/>
-      <w:r>
-        <w:rPr>
-          <w:lang w:val="en-GB"/>
-        </w:rPr>
-        <w:t>NodeServer</w:t>
-      </w:r>
-      <w:proofErr w:type="spellEnd"/>
-      <w:r>
-        <w:rPr>
-          <w:lang w:val="en-GB"/>
-        </w:rPr>
-        <w:t xml:space="preserve"> folder)</w:t>
+        <w:t xml:space="preserve"> npm start in the NodeServer folder)</w:t>
       </w:r>
     </w:p>
     <w:p>
@@ -2722,14 +2438,14 @@
         <w:rPr>
           <w:lang w:val="en-GB"/>
         </w:rPr>
-        <w:t>Eg</w:t>
+        <w:t>Eg.</w:t>
       </w:r>
       <w:proofErr w:type="spellEnd"/>
       <w:r>
         <w:rPr>
           <w:lang w:val="en-GB"/>
         </w:rPr>
-        <w:t>. ng serve –o in the Website folder)</w:t>
+        <w:t xml:space="preserve"> ng serve –o in the Website folder)</w:t>
       </w:r>
     </w:p>
     <w:p>
@@ -2754,14 +2470,14 @@
         <w:rPr>
           <w:lang w:val="en-GB"/>
         </w:rPr>
-        <w:t>Eg</w:t>
+        <w:t>Eg.</w:t>
       </w:r>
       <w:proofErr w:type="spellEnd"/>
       <w:r>
         <w:rPr>
           <w:lang w:val="en-GB"/>
         </w:rPr>
-        <w:t>. 065 or 039 are known working codes) and check the “Insured with Medicare” checkbox.</w:t>
+        <w:t xml:space="preserve"> 065 or 039 are known working codes) and check the “Insured with Medicare” checkbox.</w:t>
       </w:r>
     </w:p>
     <w:p>
@@ -2801,7 +2517,7 @@
 </file>
 
 <file path=word/numbering.xml><?xml version="1.0" encoding="utf-8"?>
-<w:numbering xmlns:wpc="http://schemas.microsoft.com/office/word/2010/wordprocessingCanvas" xmlns:cx="http://schemas.microsoft.com/office/drawing/2014/chartex" xmlns:cx1="http://schemas.microsoft.com/office/drawing/2015/9/8/chartex" xmlns:mc="http://schemas.openxmlformats.org/markup-compatibility/2006" xmlns:o="urn:schemas-microsoft-com:office:office" xmlns:r="http://schemas.openxmlformats.org/officeDocument/2006/relationships" xmlns:m="http://schemas.openxmlformats.org/officeDocument/2006/math" xmlns:v="urn:schemas-microsoft-com:vml" xmlns:wp14="http://schemas.microsoft.com/office/word/2010/wordprocessingDrawing" xmlns:wp="http://schemas.openxmlformats.org/drawingml/2006/wordprocessingDrawing" xmlns:w10="urn:schemas-microsoft-com:office:word" xmlns:w="http://schemas.openxmlformats.org/wordprocessingml/2006/main" xmlns:w14="http://schemas.microsoft.com/office/word/2010/wordml" xmlns:w15="http://schemas.microsoft.com/office/word/2012/wordml" xmlns:w16se="http://schemas.microsoft.com/office/word/2015/wordml/symex" xmlns:wpg="http://schemas.microsoft.com/office/word/2010/wordprocessingGroup" xmlns:wpi="http://schemas.microsoft.com/office/word/2010/wordprocessingInk" xmlns:wne="http://schemas.microsoft.com/office/word/2006/wordml" xmlns:wps="http://schemas.microsoft.com/office/word/2010/wordprocessingShape" mc:Ignorable="w14 w15 w16se wp14">
+<w:numbering xmlns:wpc="http://schemas.microsoft.com/office/word/2010/wordprocessingCanvas" xmlns:cx="http://schemas.microsoft.com/office/drawing/2014/chartex" xmlns:cx1="http://schemas.microsoft.com/office/drawing/2015/9/8/chartex" xmlns:cx2="http://schemas.microsoft.com/office/drawing/2015/10/21/chartex" xmlns:cx3="http://schemas.microsoft.com/office/drawing/2016/5/9/chartex" xmlns:cx4="http://schemas.microsoft.com/office/drawing/2016/5/10/chartex" xmlns:cx5="http://schemas.microsoft.com/office/drawing/2016/5/11/chartex" xmlns:cx6="http://schemas.microsoft.com/office/drawing/2016/5/12/chartex" xmlns:cx7="http://schemas.microsoft.com/office/drawing/2016/5/13/chartex" xmlns:cx8="http://schemas.microsoft.com/office/drawing/2016/5/14/chartex" xmlns:mc="http://schemas.openxmlformats.org/markup-compatibility/2006" xmlns:aink="http://schemas.microsoft.com/office/drawing/2016/ink" xmlns:am3d="http://schemas.microsoft.com/office/drawing/2017/model3d" xmlns:o="urn:schemas-microsoft-com:office:office" xmlns:r="http://schemas.openxmlformats.org/officeDocument/2006/relationships" xmlns:m="http://schemas.openxmlformats.org/officeDocument/2006/math" xmlns:v="urn:schemas-microsoft-com:vml" xmlns:wp14="http://schemas.microsoft.com/office/word/2010/wordprocessingDrawing" xmlns:wp="http://schemas.openxmlformats.org/drawingml/2006/wordprocessingDrawing" xmlns:w10="urn:schemas-microsoft-com:office:word" xmlns:w="http://schemas.openxmlformats.org/wordprocessingml/2006/main" xmlns:w14="http://schemas.microsoft.com/office/word/2010/wordml" xmlns:w15="http://schemas.microsoft.com/office/word/2012/wordml" xmlns:w16cid="http://schemas.microsoft.com/office/word/2016/wordml/cid" xmlns:w16se="http://schemas.microsoft.com/office/word/2015/wordml/symex" xmlns:wpg="http://schemas.microsoft.com/office/word/2010/wordprocessingGroup" xmlns:wpi="http://schemas.microsoft.com/office/word/2010/wordprocessingInk" xmlns:wne="http://schemas.microsoft.com/office/word/2006/wordml" xmlns:wps="http://schemas.microsoft.com/office/word/2010/wordprocessingShape" mc:Ignorable="w14 w15 w16se w16cid wp14">
   <w:abstractNum w:abstractNumId="0" w15:restartNumberingAfterBreak="0">
     <w:nsid w:val="FFFFFF7C"/>
     <w:multiLevelType w:val="singleLevel"/>
@@ -5424,7 +5140,7 @@
 </file>
 
 <file path=word/styles.xml><?xml version="1.0" encoding="utf-8"?>
-<w:styles xmlns:mc="http://schemas.openxmlformats.org/markup-compatibility/2006" xmlns:r="http://schemas.openxmlformats.org/officeDocument/2006/relationships" xmlns:w="http://schemas.openxmlformats.org/wordprocessingml/2006/main" xmlns:w14="http://schemas.microsoft.com/office/word/2010/wordml" xmlns:w15="http://schemas.microsoft.com/office/word/2012/wordml" xmlns:w16se="http://schemas.microsoft.com/office/word/2015/wordml/symex" mc:Ignorable="w14 w15 w16se">
+<w:styles xmlns:mc="http://schemas.openxmlformats.org/markup-compatibility/2006" xmlns:r="http://schemas.openxmlformats.org/officeDocument/2006/relationships" xmlns:w="http://schemas.openxmlformats.org/wordprocessingml/2006/main" xmlns:w14="http://schemas.microsoft.com/office/word/2010/wordml" xmlns:w15="http://schemas.microsoft.com/office/word/2012/wordml" xmlns:w16cid="http://schemas.microsoft.com/office/word/2016/wordml/cid" xmlns:w16se="http://schemas.microsoft.com/office/word/2015/wordml/symex" mc:Ignorable="w14 w15 w16se w16cid">
   <w:docDefaults>
     <w:rPrDefault>
       <w:rPr>
@@ -5436,7 +5152,7 @@
     </w:rPrDefault>
     <w:pPrDefault/>
   </w:docDefaults>
-  <w:latentStyles w:defLockedState="0" w:defUIPriority="99" w:defSemiHidden="0" w:defUnhideWhenUsed="0" w:defQFormat="0" w:count="371">
+  <w:latentStyles w:defLockedState="0" w:defUIPriority="99" w:defSemiHidden="0" w:defUnhideWhenUsed="0" w:defQFormat="0" w:count="377">
     <w:lsdException w:name="Normal" w:uiPriority="0" w:qFormat="1"/>
     <w:lsdException w:name="heading 1" w:uiPriority="9" w:qFormat="1"/>
     <w:lsdException w:name="heading 2" w:semiHidden="1" w:uiPriority="9" w:unhideWhenUsed="1" w:qFormat="1"/>
@@ -5584,11 +5300,8 @@
     <w:lsdException w:name="Table 3D effects 3" w:semiHidden="1" w:unhideWhenUsed="1"/>
     <w:lsdException w:name="Table Contemporary" w:semiHidden="1" w:unhideWhenUsed="1"/>
     <w:lsdException w:name="Table Elegant" w:semiHidden="1" w:unhideWhenUsed="1"/>
-    <w:lsdException w:name="Table Professional" w:semiHidden="1" w:unhideWhenUsed="1"/>
     <w:lsdException w:name="Table Subtle 1" w:semiHidden="1" w:unhideWhenUsed="1"/>
     <w:lsdException w:name="Table Subtle 2" w:semiHidden="1" w:unhideWhenUsed="1"/>
-    <w:lsdException w:name="Table Web 1" w:semiHidden="1" w:unhideWhenUsed="1"/>
-    <w:lsdException w:name="Table Web 2" w:semiHidden="1" w:unhideWhenUsed="1"/>
     <w:lsdException w:name="Table Web 3" w:semiHidden="1" w:unhideWhenUsed="1"/>
     <w:lsdException w:name="Balloon Text" w:semiHidden="1" w:unhideWhenUsed="1"/>
     <w:lsdException w:name="Table Grid" w:uiPriority="39"/>
@@ -5808,6 +5521,12 @@
     <w:lsdException w:name="List Table 5 Dark Accent 6" w:uiPriority="50"/>
     <w:lsdException w:name="List Table 6 Colorful Accent 6" w:uiPriority="51"/>
     <w:lsdException w:name="List Table 7 Colorful Accent 6" w:uiPriority="52"/>
+    <w:lsdException w:name="Mention" w:semiHidden="1" w:unhideWhenUsed="1"/>
+    <w:lsdException w:name="Smart Hyperlink" w:semiHidden="1" w:unhideWhenUsed="1"/>
+    <w:lsdException w:name="Hashtag" w:semiHidden="1" w:unhideWhenUsed="1"/>
+    <w:lsdException w:name="Unresolved Mention" w:semiHidden="1" w:unhideWhenUsed="1"/>
+    <w:lsdException w:name="Smart Link" w:semiHidden="1" w:unhideWhenUsed="1"/>
+    <w:lsdException w:name="Smart Link Error" w:semiHidden="1" w:unhideWhenUsed="1"/>
   </w:latentStyles>
   <w:style w:type="paragraph" w:default="1" w:styleId="Normal">
     <w:name w:val="Normal"/>
@@ -7111,139 +6830,12 @@
 </file>
 
 <file path=customXml/item1.xml><?xml version="1.0" encoding="utf-8"?>
-<p:properties xmlns:p="http://schemas.microsoft.com/office/2006/metadata/properties" xmlns:xsi="http://www.w3.org/2001/XMLSchema-instance" xmlns:pc="http://schemas.microsoft.com/office/infopath/2007/PartnerControls">
-  <documentManagement>
-    <LocLastLocAttemptVersionTypeLookup xmlns="4873beb7-5857-4685-be1f-d57550cc96cc" xsi:nil="true"/>
-    <MarketSpecific xmlns="4873beb7-5857-4685-be1f-d57550cc96cc">false</MarketSpecific>
-    <ApprovalStatus xmlns="4873beb7-5857-4685-be1f-d57550cc96cc">InProgress</ApprovalStatus>
-    <LocComments xmlns="4873beb7-5857-4685-be1f-d57550cc96cc" xsi:nil="true"/>
-    <DirectSourceMarket xmlns="4873beb7-5857-4685-be1f-d57550cc96cc" xsi:nil="true"/>
-    <LocPublishedLinkedAssetsLookup xmlns="4873beb7-5857-4685-be1f-d57550cc96cc" xsi:nil="true"/>
-    <ThumbnailAssetId xmlns="4873beb7-5857-4685-be1f-d57550cc96cc" xsi:nil="true"/>
-    <PrimaryImageGen xmlns="4873beb7-5857-4685-be1f-d57550cc96cc">true</PrimaryImageGen>
-    <LegacyData xmlns="4873beb7-5857-4685-be1f-d57550cc96cc" xsi:nil="true"/>
-    <LocNewPublishedVersionLookup xmlns="4873beb7-5857-4685-be1f-d57550cc96cc" xsi:nil="true"/>
-    <NumericId xmlns="4873beb7-5857-4685-be1f-d57550cc96cc">102787001</NumericId>
-    <TPFriendlyName xmlns="4873beb7-5857-4685-be1f-d57550cc96cc" xsi:nil="true"/>
-    <LocOverallPublishStatusLookup xmlns="4873beb7-5857-4685-be1f-d57550cc96cc" xsi:nil="true"/>
-    <LocRecommendedHandoff xmlns="4873beb7-5857-4685-be1f-d57550cc96cc" xsi:nil="true"/>
-    <BlockPublish xmlns="4873beb7-5857-4685-be1f-d57550cc96cc">false</BlockPublish>
-    <BusinessGroup xmlns="4873beb7-5857-4685-be1f-d57550cc96cc" xsi:nil="true"/>
-    <OpenTemplate xmlns="4873beb7-5857-4685-be1f-d57550cc96cc">true</OpenTemplate>
-    <SourceTitle xmlns="4873beb7-5857-4685-be1f-d57550cc96cc" xsi:nil="true"/>
-    <LocOverallLocStatusLookup xmlns="4873beb7-5857-4685-be1f-d57550cc96cc" xsi:nil="true"/>
-    <APEditor xmlns="4873beb7-5857-4685-be1f-d57550cc96cc">
-      <UserInfo>
-        <DisplayName/>
-        <AccountId xsi:nil="true"/>
-        <AccountType/>
-      </UserInfo>
-    </APEditor>
-    <UALocComments xmlns="4873beb7-5857-4685-be1f-d57550cc96cc" xsi:nil="true"/>
-    <IntlLangReviewDate xmlns="4873beb7-5857-4685-be1f-d57550cc96cc" xsi:nil="true"/>
-    <PublishStatusLookup xmlns="4873beb7-5857-4685-be1f-d57550cc96cc">
-      <Value>1343188</Value>
-    </PublishStatusLookup>
-    <ParentAssetId xmlns="4873beb7-5857-4685-be1f-d57550cc96cc" xsi:nil="true"/>
-    <FeatureTagsTaxHTField0 xmlns="4873beb7-5857-4685-be1f-d57550cc96cc">
-      <Terms xmlns="http://schemas.microsoft.com/office/infopath/2007/PartnerControls"/>
-    </FeatureTagsTaxHTField0>
-    <MachineTranslated xmlns="4873beb7-5857-4685-be1f-d57550cc96cc">false</MachineTranslated>
-    <Providers xmlns="4873beb7-5857-4685-be1f-d57550cc96cc" xsi:nil="true"/>
-    <OriginalSourceMarket xmlns="4873beb7-5857-4685-be1f-d57550cc96cc" xsi:nil="true"/>
-    <APDescription xmlns="4873beb7-5857-4685-be1f-d57550cc96cc" xsi:nil="true"/>
-    <ContentItem xmlns="4873beb7-5857-4685-be1f-d57550cc96cc" xsi:nil="true"/>
-    <ClipArtFilename xmlns="4873beb7-5857-4685-be1f-d57550cc96cc" xsi:nil="true"/>
-    <TPInstallLocation xmlns="4873beb7-5857-4685-be1f-d57550cc96cc" xsi:nil="true"/>
-    <TimesCloned xmlns="4873beb7-5857-4685-be1f-d57550cc96cc" xsi:nil="true"/>
-    <PublishTargets xmlns="4873beb7-5857-4685-be1f-d57550cc96cc">OfficeOnlineVNext</PublishTargets>
-    <AcquiredFrom xmlns="4873beb7-5857-4685-be1f-d57550cc96cc">Internal MS</AcquiredFrom>
-    <AssetStart xmlns="4873beb7-5857-4685-be1f-d57550cc96cc">2011-11-23T17:29:00+00:00</AssetStart>
-    <FriendlyTitle xmlns="4873beb7-5857-4685-be1f-d57550cc96cc" xsi:nil="true"/>
-    <Provider xmlns="4873beb7-5857-4685-be1f-d57550cc96cc" xsi:nil="true"/>
-    <LastHandOff xmlns="4873beb7-5857-4685-be1f-d57550cc96cc" xsi:nil="true"/>
-    <TPClientViewer xmlns="4873beb7-5857-4685-be1f-d57550cc96cc" xsi:nil="true"/>
-    <TemplateStatus xmlns="4873beb7-5857-4685-be1f-d57550cc96cc">Complete</TemplateStatus>
-    <Downloads xmlns="4873beb7-5857-4685-be1f-d57550cc96cc">0</Downloads>
-    <OOCacheId xmlns="4873beb7-5857-4685-be1f-d57550cc96cc" xsi:nil="true"/>
-    <IsDeleted xmlns="4873beb7-5857-4685-be1f-d57550cc96cc">false</IsDeleted>
-    <LocPublishedDependentAssetsLookup xmlns="4873beb7-5857-4685-be1f-d57550cc96cc" xsi:nil="true"/>
-    <AssetExpire xmlns="4873beb7-5857-4685-be1f-d57550cc96cc">2029-05-12T07:00:00+00:00</AssetExpire>
-    <CSXSubmissionMarket xmlns="4873beb7-5857-4685-be1f-d57550cc96cc" xsi:nil="true"/>
-    <DSATActionTaken xmlns="4873beb7-5857-4685-be1f-d57550cc96cc" xsi:nil="true"/>
-    <SubmitterId xmlns="4873beb7-5857-4685-be1f-d57550cc96cc" xsi:nil="true"/>
-    <EditorialTags xmlns="4873beb7-5857-4685-be1f-d57550cc96cc" xsi:nil="true"/>
-    <TPExecutable xmlns="4873beb7-5857-4685-be1f-d57550cc96cc" xsi:nil="true"/>
-    <CSXSubmissionDate xmlns="4873beb7-5857-4685-be1f-d57550cc96cc" xsi:nil="true"/>
-    <CSXUpdate xmlns="4873beb7-5857-4685-be1f-d57550cc96cc">false</CSXUpdate>
-    <AssetType xmlns="4873beb7-5857-4685-be1f-d57550cc96cc">TP</AssetType>
-    <ApprovalLog xmlns="4873beb7-5857-4685-be1f-d57550cc96cc" xsi:nil="true"/>
-    <BugNumber xmlns="4873beb7-5857-4685-be1f-d57550cc96cc" xsi:nil="true"/>
-    <OriginAsset xmlns="4873beb7-5857-4685-be1f-d57550cc96cc" xsi:nil="true"/>
-    <TPComponent xmlns="4873beb7-5857-4685-be1f-d57550cc96cc" xsi:nil="true"/>
-    <Milestone xmlns="4873beb7-5857-4685-be1f-d57550cc96cc" xsi:nil="true"/>
-    <RecommendationsModifier xmlns="4873beb7-5857-4685-be1f-d57550cc96cc" xsi:nil="true"/>
-    <AssetId xmlns="4873beb7-5857-4685-be1f-d57550cc96cc">TP102787001</AssetId>
-    <PolicheckWords xmlns="4873beb7-5857-4685-be1f-d57550cc96cc" xsi:nil="true"/>
-    <TPLaunchHelpLink xmlns="4873beb7-5857-4685-be1f-d57550cc96cc" xsi:nil="true"/>
-    <IntlLocPriority xmlns="4873beb7-5857-4685-be1f-d57550cc96cc" xsi:nil="true"/>
-    <TPApplication xmlns="4873beb7-5857-4685-be1f-d57550cc96cc" xsi:nil="true"/>
-    <IntlLangReviewer xmlns="4873beb7-5857-4685-be1f-d57550cc96cc" xsi:nil="true"/>
-    <HandoffToMSDN xmlns="4873beb7-5857-4685-be1f-d57550cc96cc" xsi:nil="true"/>
-    <PlannedPubDate xmlns="4873beb7-5857-4685-be1f-d57550cc96cc" xsi:nil="true"/>
-    <CrawlForDependencies xmlns="4873beb7-5857-4685-be1f-d57550cc96cc">false</CrawlForDependencies>
-    <LocLastLocAttemptVersionLookup xmlns="4873beb7-5857-4685-be1f-d57550cc96cc">693888</LocLastLocAttemptVersionLookup>
-    <LocProcessedForHandoffsLookup xmlns="4873beb7-5857-4685-be1f-d57550cc96cc" xsi:nil="true"/>
-    <TrustLevel xmlns="4873beb7-5857-4685-be1f-d57550cc96cc">1 Microsoft Managed Content</TrustLevel>
-    <CampaignTagsTaxHTField0 xmlns="4873beb7-5857-4685-be1f-d57550cc96cc">
-      <Terms xmlns="http://schemas.microsoft.com/office/infopath/2007/PartnerControls"/>
-    </CampaignTagsTaxHTField0>
-    <TPNamespace xmlns="4873beb7-5857-4685-be1f-d57550cc96cc" xsi:nil="true"/>
-    <LocOverallPreviewStatusLookup xmlns="4873beb7-5857-4685-be1f-d57550cc96cc" xsi:nil="true"/>
-    <TaxCatchAll xmlns="4873beb7-5857-4685-be1f-d57550cc96cc"/>
-    <IsSearchable xmlns="4873beb7-5857-4685-be1f-d57550cc96cc">false</IsSearchable>
-    <TemplateTemplateType xmlns="4873beb7-5857-4685-be1f-d57550cc96cc">Word Document Template</TemplateTemplateType>
-    <Markets xmlns="4873beb7-5857-4685-be1f-d57550cc96cc"/>
-    <IntlLangReview xmlns="4873beb7-5857-4685-be1f-d57550cc96cc" xsi:nil="true"/>
-    <UAProjectedTotalWords xmlns="4873beb7-5857-4685-be1f-d57550cc96cc" xsi:nil="true"/>
-    <OutputCachingOn xmlns="4873beb7-5857-4685-be1f-d57550cc96cc">false</OutputCachingOn>
-    <AverageRating xmlns="4873beb7-5857-4685-be1f-d57550cc96cc" xsi:nil="true"/>
-    <LocMarketGroupTiers2 xmlns="4873beb7-5857-4685-be1f-d57550cc96cc" xsi:nil="true"/>
-    <APAuthor xmlns="4873beb7-5857-4685-be1f-d57550cc96cc">
-      <UserInfo>
-        <DisplayName>REDMOND\v-namall</DisplayName>
-        <AccountId>978</AccountId>
-        <AccountType/>
-      </UserInfo>
-    </APAuthor>
-    <TPCommandLine xmlns="4873beb7-5857-4685-be1f-d57550cc96cc" xsi:nil="true"/>
-    <LocManualTestRequired xmlns="4873beb7-5857-4685-be1f-d57550cc96cc">false</LocManualTestRequired>
-    <TPAppVersion xmlns="4873beb7-5857-4685-be1f-d57550cc96cc" xsi:nil="true"/>
-    <EditorialStatus xmlns="4873beb7-5857-4685-be1f-d57550cc96cc">Complete</EditorialStatus>
-    <LocProcessedForMarketsLookup xmlns="4873beb7-5857-4685-be1f-d57550cc96cc" xsi:nil="true"/>
-    <LastModifiedDateTime xmlns="4873beb7-5857-4685-be1f-d57550cc96cc" xsi:nil="true"/>
-    <TPLaunchHelpLinkType xmlns="4873beb7-5857-4685-be1f-d57550cc96cc">Template</TPLaunchHelpLinkType>
-    <ScenarioTagsTaxHTField0 xmlns="4873beb7-5857-4685-be1f-d57550cc96cc">
-      <Terms xmlns="http://schemas.microsoft.com/office/infopath/2007/PartnerControls"/>
-    </ScenarioTagsTaxHTField0>
-    <OriginalRelease xmlns="4873beb7-5857-4685-be1f-d57550cc96cc">14</OriginalRelease>
-    <LocalizationTagsTaxHTField0 xmlns="4873beb7-5857-4685-be1f-d57550cc96cc">
-      <Terms xmlns="http://schemas.microsoft.com/office/infopath/2007/PartnerControls"/>
-    </LocalizationTagsTaxHTField0>
-    <Manager xmlns="4873beb7-5857-4685-be1f-d57550cc96cc" xsi:nil="true"/>
-    <UALocRecommendation xmlns="4873beb7-5857-4685-be1f-d57550cc96cc">Localize</UALocRecommendation>
-    <LocOverallHandbackStatusLookup xmlns="4873beb7-5857-4685-be1f-d57550cc96cc" xsi:nil="true"/>
-    <ArtSampleDocs xmlns="4873beb7-5857-4685-be1f-d57550cc96cc" xsi:nil="true"/>
-    <UACurrentWords xmlns="4873beb7-5857-4685-be1f-d57550cc96cc" xsi:nil="true"/>
-    <ShowIn xmlns="4873beb7-5857-4685-be1f-d57550cc96cc">Show everywhere</ShowIn>
-    <CSXHash xmlns="4873beb7-5857-4685-be1f-d57550cc96cc" xsi:nil="true"/>
-    <VoteCount xmlns="4873beb7-5857-4685-be1f-d57550cc96cc" xsi:nil="true"/>
-    <InternalTagsTaxHTField0 xmlns="4873beb7-5857-4685-be1f-d57550cc96cc">
-      <Terms xmlns="http://schemas.microsoft.com/office/infopath/2007/PartnerControls"/>
-    </InternalTagsTaxHTField0>
-    <UANotes xmlns="4873beb7-5857-4685-be1f-d57550cc96cc" xsi:nil="true"/>
-  </documentManagement>
-</p:properties>
+<?mso-contentType ?>
+<FormTemplates xmlns="http://schemas.microsoft.com/sharepoint/v3/contenttype/forms">
+  <Display>DocumentLibraryForm</Display>
+  <Edit>AssetEditForm</Edit>
+  <New>DocumentLibraryForm</New>
+</FormTemplates>
 </file>
 
 <file path=customXml/item2.xml><?xml version="1.0" encoding="utf-8"?>
@@ -8287,12 +7879,139 @@
 </file>
 
 <file path=customXml/item3.xml><?xml version="1.0" encoding="utf-8"?>
-<?mso-contentType ?>
-<FormTemplates xmlns="http://schemas.microsoft.com/sharepoint/v3/contenttype/forms">
-  <Display>DocumentLibraryForm</Display>
-  <Edit>AssetEditForm</Edit>
-  <New>DocumentLibraryForm</New>
-</FormTemplates>
+<p:properties xmlns:p="http://schemas.microsoft.com/office/2006/metadata/properties" xmlns:xsi="http://www.w3.org/2001/XMLSchema-instance" xmlns:pc="http://schemas.microsoft.com/office/infopath/2007/PartnerControls">
+  <documentManagement>
+    <LocLastLocAttemptVersionTypeLookup xmlns="4873beb7-5857-4685-be1f-d57550cc96cc" xsi:nil="true"/>
+    <MarketSpecific xmlns="4873beb7-5857-4685-be1f-d57550cc96cc">false</MarketSpecific>
+    <ApprovalStatus xmlns="4873beb7-5857-4685-be1f-d57550cc96cc">InProgress</ApprovalStatus>
+    <LocComments xmlns="4873beb7-5857-4685-be1f-d57550cc96cc" xsi:nil="true"/>
+    <DirectSourceMarket xmlns="4873beb7-5857-4685-be1f-d57550cc96cc" xsi:nil="true"/>
+    <LocPublishedLinkedAssetsLookup xmlns="4873beb7-5857-4685-be1f-d57550cc96cc" xsi:nil="true"/>
+    <ThumbnailAssetId xmlns="4873beb7-5857-4685-be1f-d57550cc96cc" xsi:nil="true"/>
+    <PrimaryImageGen xmlns="4873beb7-5857-4685-be1f-d57550cc96cc">true</PrimaryImageGen>
+    <LegacyData xmlns="4873beb7-5857-4685-be1f-d57550cc96cc" xsi:nil="true"/>
+    <LocNewPublishedVersionLookup xmlns="4873beb7-5857-4685-be1f-d57550cc96cc" xsi:nil="true"/>
+    <NumericId xmlns="4873beb7-5857-4685-be1f-d57550cc96cc">102787001</NumericId>
+    <TPFriendlyName xmlns="4873beb7-5857-4685-be1f-d57550cc96cc" xsi:nil="true"/>
+    <LocOverallPublishStatusLookup xmlns="4873beb7-5857-4685-be1f-d57550cc96cc" xsi:nil="true"/>
+    <LocRecommendedHandoff xmlns="4873beb7-5857-4685-be1f-d57550cc96cc" xsi:nil="true"/>
+    <BlockPublish xmlns="4873beb7-5857-4685-be1f-d57550cc96cc">false</BlockPublish>
+    <BusinessGroup xmlns="4873beb7-5857-4685-be1f-d57550cc96cc" xsi:nil="true"/>
+    <OpenTemplate xmlns="4873beb7-5857-4685-be1f-d57550cc96cc">true</OpenTemplate>
+    <SourceTitle xmlns="4873beb7-5857-4685-be1f-d57550cc96cc" xsi:nil="true"/>
+    <LocOverallLocStatusLookup xmlns="4873beb7-5857-4685-be1f-d57550cc96cc" xsi:nil="true"/>
+    <APEditor xmlns="4873beb7-5857-4685-be1f-d57550cc96cc">
+      <UserInfo>
+        <DisplayName/>
+        <AccountId xsi:nil="true"/>
+        <AccountType/>
+      </UserInfo>
+    </APEditor>
+    <UALocComments xmlns="4873beb7-5857-4685-be1f-d57550cc96cc" xsi:nil="true"/>
+    <IntlLangReviewDate xmlns="4873beb7-5857-4685-be1f-d57550cc96cc" xsi:nil="true"/>
+    <PublishStatusLookup xmlns="4873beb7-5857-4685-be1f-d57550cc96cc">
+      <Value>1343188</Value>
+    </PublishStatusLookup>
+    <ParentAssetId xmlns="4873beb7-5857-4685-be1f-d57550cc96cc" xsi:nil="true"/>
+    <FeatureTagsTaxHTField0 xmlns="4873beb7-5857-4685-be1f-d57550cc96cc">
+      <Terms xmlns="http://schemas.microsoft.com/office/infopath/2007/PartnerControls"/>
+    </FeatureTagsTaxHTField0>
+    <MachineTranslated xmlns="4873beb7-5857-4685-be1f-d57550cc96cc">false</MachineTranslated>
+    <Providers xmlns="4873beb7-5857-4685-be1f-d57550cc96cc" xsi:nil="true"/>
+    <OriginalSourceMarket xmlns="4873beb7-5857-4685-be1f-d57550cc96cc" xsi:nil="true"/>
+    <APDescription xmlns="4873beb7-5857-4685-be1f-d57550cc96cc" xsi:nil="true"/>
+    <ContentItem xmlns="4873beb7-5857-4685-be1f-d57550cc96cc" xsi:nil="true"/>
+    <ClipArtFilename xmlns="4873beb7-5857-4685-be1f-d57550cc96cc" xsi:nil="true"/>
+    <TPInstallLocation xmlns="4873beb7-5857-4685-be1f-d57550cc96cc" xsi:nil="true"/>
+    <TimesCloned xmlns="4873beb7-5857-4685-be1f-d57550cc96cc" xsi:nil="true"/>
+    <PublishTargets xmlns="4873beb7-5857-4685-be1f-d57550cc96cc">OfficeOnlineVNext</PublishTargets>
+    <AcquiredFrom xmlns="4873beb7-5857-4685-be1f-d57550cc96cc">Internal MS</AcquiredFrom>
+    <AssetStart xmlns="4873beb7-5857-4685-be1f-d57550cc96cc">2011-11-23T17:29:00+00:00</AssetStart>
+    <FriendlyTitle xmlns="4873beb7-5857-4685-be1f-d57550cc96cc" xsi:nil="true"/>
+    <Provider xmlns="4873beb7-5857-4685-be1f-d57550cc96cc" xsi:nil="true"/>
+    <LastHandOff xmlns="4873beb7-5857-4685-be1f-d57550cc96cc" xsi:nil="true"/>
+    <TPClientViewer xmlns="4873beb7-5857-4685-be1f-d57550cc96cc" xsi:nil="true"/>
+    <TemplateStatus xmlns="4873beb7-5857-4685-be1f-d57550cc96cc">Complete</TemplateStatus>
+    <Downloads xmlns="4873beb7-5857-4685-be1f-d57550cc96cc">0</Downloads>
+    <OOCacheId xmlns="4873beb7-5857-4685-be1f-d57550cc96cc" xsi:nil="true"/>
+    <IsDeleted xmlns="4873beb7-5857-4685-be1f-d57550cc96cc">false</IsDeleted>
+    <LocPublishedDependentAssetsLookup xmlns="4873beb7-5857-4685-be1f-d57550cc96cc" xsi:nil="true"/>
+    <AssetExpire xmlns="4873beb7-5857-4685-be1f-d57550cc96cc">2029-05-12T07:00:00+00:00</AssetExpire>
+    <CSXSubmissionMarket xmlns="4873beb7-5857-4685-be1f-d57550cc96cc" xsi:nil="true"/>
+    <DSATActionTaken xmlns="4873beb7-5857-4685-be1f-d57550cc96cc" xsi:nil="true"/>
+    <SubmitterId xmlns="4873beb7-5857-4685-be1f-d57550cc96cc" xsi:nil="true"/>
+    <EditorialTags xmlns="4873beb7-5857-4685-be1f-d57550cc96cc" xsi:nil="true"/>
+    <TPExecutable xmlns="4873beb7-5857-4685-be1f-d57550cc96cc" xsi:nil="true"/>
+    <CSXSubmissionDate xmlns="4873beb7-5857-4685-be1f-d57550cc96cc" xsi:nil="true"/>
+    <CSXUpdate xmlns="4873beb7-5857-4685-be1f-d57550cc96cc">false</CSXUpdate>
+    <AssetType xmlns="4873beb7-5857-4685-be1f-d57550cc96cc">TP</AssetType>
+    <ApprovalLog xmlns="4873beb7-5857-4685-be1f-d57550cc96cc" xsi:nil="true"/>
+    <BugNumber xmlns="4873beb7-5857-4685-be1f-d57550cc96cc" xsi:nil="true"/>
+    <OriginAsset xmlns="4873beb7-5857-4685-be1f-d57550cc96cc" xsi:nil="true"/>
+    <TPComponent xmlns="4873beb7-5857-4685-be1f-d57550cc96cc" xsi:nil="true"/>
+    <Milestone xmlns="4873beb7-5857-4685-be1f-d57550cc96cc" xsi:nil="true"/>
+    <RecommendationsModifier xmlns="4873beb7-5857-4685-be1f-d57550cc96cc" xsi:nil="true"/>
+    <AssetId xmlns="4873beb7-5857-4685-be1f-d57550cc96cc">TP102787001</AssetId>
+    <PolicheckWords xmlns="4873beb7-5857-4685-be1f-d57550cc96cc" xsi:nil="true"/>
+    <TPLaunchHelpLink xmlns="4873beb7-5857-4685-be1f-d57550cc96cc" xsi:nil="true"/>
+    <IntlLocPriority xmlns="4873beb7-5857-4685-be1f-d57550cc96cc" xsi:nil="true"/>
+    <TPApplication xmlns="4873beb7-5857-4685-be1f-d57550cc96cc" xsi:nil="true"/>
+    <IntlLangReviewer xmlns="4873beb7-5857-4685-be1f-d57550cc96cc" xsi:nil="true"/>
+    <HandoffToMSDN xmlns="4873beb7-5857-4685-be1f-d57550cc96cc" xsi:nil="true"/>
+    <PlannedPubDate xmlns="4873beb7-5857-4685-be1f-d57550cc96cc" xsi:nil="true"/>
+    <CrawlForDependencies xmlns="4873beb7-5857-4685-be1f-d57550cc96cc">false</CrawlForDependencies>
+    <LocLastLocAttemptVersionLookup xmlns="4873beb7-5857-4685-be1f-d57550cc96cc">693888</LocLastLocAttemptVersionLookup>
+    <LocProcessedForHandoffsLookup xmlns="4873beb7-5857-4685-be1f-d57550cc96cc" xsi:nil="true"/>
+    <TrustLevel xmlns="4873beb7-5857-4685-be1f-d57550cc96cc">1 Microsoft Managed Content</TrustLevel>
+    <CampaignTagsTaxHTField0 xmlns="4873beb7-5857-4685-be1f-d57550cc96cc">
+      <Terms xmlns="http://schemas.microsoft.com/office/infopath/2007/PartnerControls"/>
+    </CampaignTagsTaxHTField0>
+    <TPNamespace xmlns="4873beb7-5857-4685-be1f-d57550cc96cc" xsi:nil="true"/>
+    <LocOverallPreviewStatusLookup xmlns="4873beb7-5857-4685-be1f-d57550cc96cc" xsi:nil="true"/>
+    <TaxCatchAll xmlns="4873beb7-5857-4685-be1f-d57550cc96cc"/>
+    <IsSearchable xmlns="4873beb7-5857-4685-be1f-d57550cc96cc">false</IsSearchable>
+    <TemplateTemplateType xmlns="4873beb7-5857-4685-be1f-d57550cc96cc">Word Document Template</TemplateTemplateType>
+    <Markets xmlns="4873beb7-5857-4685-be1f-d57550cc96cc"/>
+    <IntlLangReview xmlns="4873beb7-5857-4685-be1f-d57550cc96cc" xsi:nil="true"/>
+    <UAProjectedTotalWords xmlns="4873beb7-5857-4685-be1f-d57550cc96cc" xsi:nil="true"/>
+    <OutputCachingOn xmlns="4873beb7-5857-4685-be1f-d57550cc96cc">false</OutputCachingOn>
+    <AverageRating xmlns="4873beb7-5857-4685-be1f-d57550cc96cc" xsi:nil="true"/>
+    <LocMarketGroupTiers2 xmlns="4873beb7-5857-4685-be1f-d57550cc96cc" xsi:nil="true"/>
+    <APAuthor xmlns="4873beb7-5857-4685-be1f-d57550cc96cc">
+      <UserInfo>
+        <DisplayName>REDMOND\v-namall</DisplayName>
+        <AccountId>978</AccountId>
+        <AccountType/>
+      </UserInfo>
+    </APAuthor>
+    <TPCommandLine xmlns="4873beb7-5857-4685-be1f-d57550cc96cc" xsi:nil="true"/>
+    <LocManualTestRequired xmlns="4873beb7-5857-4685-be1f-d57550cc96cc">false</LocManualTestRequired>
+    <TPAppVersion xmlns="4873beb7-5857-4685-be1f-d57550cc96cc" xsi:nil="true"/>
+    <EditorialStatus xmlns="4873beb7-5857-4685-be1f-d57550cc96cc">Complete</EditorialStatus>
+    <LocProcessedForMarketsLookup xmlns="4873beb7-5857-4685-be1f-d57550cc96cc" xsi:nil="true"/>
+    <LastModifiedDateTime xmlns="4873beb7-5857-4685-be1f-d57550cc96cc" xsi:nil="true"/>
+    <TPLaunchHelpLinkType xmlns="4873beb7-5857-4685-be1f-d57550cc96cc">Template</TPLaunchHelpLinkType>
+    <ScenarioTagsTaxHTField0 xmlns="4873beb7-5857-4685-be1f-d57550cc96cc">
+      <Terms xmlns="http://schemas.microsoft.com/office/infopath/2007/PartnerControls"/>
+    </ScenarioTagsTaxHTField0>
+    <OriginalRelease xmlns="4873beb7-5857-4685-be1f-d57550cc96cc">14</OriginalRelease>
+    <LocalizationTagsTaxHTField0 xmlns="4873beb7-5857-4685-be1f-d57550cc96cc">
+      <Terms xmlns="http://schemas.microsoft.com/office/infopath/2007/PartnerControls"/>
+    </LocalizationTagsTaxHTField0>
+    <Manager xmlns="4873beb7-5857-4685-be1f-d57550cc96cc" xsi:nil="true"/>
+    <UALocRecommendation xmlns="4873beb7-5857-4685-be1f-d57550cc96cc">Localize</UALocRecommendation>
+    <LocOverallHandbackStatusLookup xmlns="4873beb7-5857-4685-be1f-d57550cc96cc" xsi:nil="true"/>
+    <ArtSampleDocs xmlns="4873beb7-5857-4685-be1f-d57550cc96cc" xsi:nil="true"/>
+    <UACurrentWords xmlns="4873beb7-5857-4685-be1f-d57550cc96cc" xsi:nil="true"/>
+    <ShowIn xmlns="4873beb7-5857-4685-be1f-d57550cc96cc">Show everywhere</ShowIn>
+    <CSXHash xmlns="4873beb7-5857-4685-be1f-d57550cc96cc" xsi:nil="true"/>
+    <VoteCount xmlns="4873beb7-5857-4685-be1f-d57550cc96cc" xsi:nil="true"/>
+    <InternalTagsTaxHTField0 xmlns="4873beb7-5857-4685-be1f-d57550cc96cc">
+      <Terms xmlns="http://schemas.microsoft.com/office/infopath/2007/PartnerControls"/>
+    </InternalTagsTaxHTField0>
+    <UANotes xmlns="4873beb7-5857-4685-be1f-d57550cc96cc" xsi:nil="true"/>
+  </documentManagement>
+</p:properties>
 </file>
 
 <file path=customXml/item4.xml><?xml version="1.0" encoding="utf-8"?>
@@ -8300,11 +8019,9 @@
 </file>
 
 <file path=customXml/itemProps1.xml><?xml version="1.0" encoding="utf-8"?>
-<ds:datastoreItem xmlns:ds="http://schemas.openxmlformats.org/officeDocument/2006/customXml" ds:itemID="{7FBDB1CC-CEFB-4E46-8174-1F0AA0D30B24}">
+<ds:datastoreItem xmlns:ds="http://schemas.openxmlformats.org/officeDocument/2006/customXml" ds:itemID="{C01C3C56-10DB-49F7-B061-44D8728D078A}">
   <ds:schemaRefs>
-    <ds:schemaRef ds:uri="http://schemas.microsoft.com/office/2006/metadata/properties"/>
-    <ds:schemaRef ds:uri="http://schemas.microsoft.com/office/infopath/2007/PartnerControls"/>
-    <ds:schemaRef ds:uri="4873beb7-5857-4685-be1f-d57550cc96cc"/>
+    <ds:schemaRef ds:uri="http://schemas.microsoft.com/sharepoint/v3/contenttype/forms"/>
   </ds:schemaRefs>
 </ds:datastoreItem>
 </file>
@@ -8328,15 +8045,17 @@
 </file>
 
 <file path=customXml/itemProps3.xml><?xml version="1.0" encoding="utf-8"?>
-<ds:datastoreItem xmlns:ds="http://schemas.openxmlformats.org/officeDocument/2006/customXml" ds:itemID="{C01C3C56-10DB-49F7-B061-44D8728D078A}">
+<ds:datastoreItem xmlns:ds="http://schemas.openxmlformats.org/officeDocument/2006/customXml" ds:itemID="{7FBDB1CC-CEFB-4E46-8174-1F0AA0D30B24}">
   <ds:schemaRefs>
-    <ds:schemaRef ds:uri="http://schemas.microsoft.com/sharepoint/v3/contenttype/forms"/>
+    <ds:schemaRef ds:uri="http://schemas.microsoft.com/office/2006/metadata/properties"/>
+    <ds:schemaRef ds:uri="http://schemas.microsoft.com/office/infopath/2007/PartnerControls"/>
+    <ds:schemaRef ds:uri="4873beb7-5857-4685-be1f-d57550cc96cc"/>
   </ds:schemaRefs>
 </ds:datastoreItem>
 </file>
 
 <file path=customXml/itemProps4.xml><?xml version="1.0" encoding="utf-8"?>
-<ds:datastoreItem xmlns:ds="http://schemas.openxmlformats.org/officeDocument/2006/customXml" ds:itemID="{6646CE23-B70B-42DB-8EAF-BBEE847876BC}">
+<ds:datastoreItem xmlns:ds="http://schemas.openxmlformats.org/officeDocument/2006/customXml" ds:itemID="{A9A18819-19F6-4AC0-B518-F8049ACA84D3}">
   <ds:schemaRefs>
     <ds:schemaRef ds:uri="http://schemas.openxmlformats.org/officeDocument/2006/bibliography"/>
   </ds:schemaRefs>

</xml_diff>

<commit_message>
Updated Web Test Specification
</commit_message>
<xml_diff>
--- a/Documentation/Website Test Specification.docx
+++ b/Documentation/Website Test Specification.docx
@@ -1,6 +1,6 @@
 
 <file path=word/document.xml><?xml version="1.0" encoding="utf-8"?>
-<w:document xmlns:wpc="http://schemas.microsoft.com/office/word/2010/wordprocessingCanvas" xmlns:cx="http://schemas.microsoft.com/office/drawing/2014/chartex" xmlns:cx1="http://schemas.microsoft.com/office/drawing/2015/9/8/chartex" xmlns:cx2="http://schemas.microsoft.com/office/drawing/2015/10/21/chartex" xmlns:cx3="http://schemas.microsoft.com/office/drawing/2016/5/9/chartex" xmlns:cx4="http://schemas.microsoft.com/office/drawing/2016/5/10/chartex" xmlns:cx5="http://schemas.microsoft.com/office/drawing/2016/5/11/chartex" xmlns:cx6="http://schemas.microsoft.com/office/drawing/2016/5/12/chartex" xmlns:cx7="http://schemas.microsoft.com/office/drawing/2016/5/13/chartex" xmlns:cx8="http://schemas.microsoft.com/office/drawing/2016/5/14/chartex" xmlns:mc="http://schemas.openxmlformats.org/markup-compatibility/2006" xmlns:aink="http://schemas.microsoft.com/office/drawing/2016/ink" xmlns:am3d="http://schemas.microsoft.com/office/drawing/2017/model3d" xmlns:o="urn:schemas-microsoft-com:office:office" xmlns:r="http://schemas.openxmlformats.org/officeDocument/2006/relationships" xmlns:m="http://schemas.openxmlformats.org/officeDocument/2006/math" xmlns:v="urn:schemas-microsoft-com:vml" xmlns:wp14="http://schemas.microsoft.com/office/word/2010/wordprocessingDrawing" xmlns:wp="http://schemas.openxmlformats.org/drawingml/2006/wordprocessingDrawing" xmlns:w10="urn:schemas-microsoft-com:office:word" xmlns:w="http://schemas.openxmlformats.org/wordprocessingml/2006/main" xmlns:w14="http://schemas.microsoft.com/office/word/2010/wordml" xmlns:w15="http://schemas.microsoft.com/office/word/2012/wordml" xmlns:w16cid="http://schemas.microsoft.com/office/word/2016/wordml/cid" xmlns:w16se="http://schemas.microsoft.com/office/word/2015/wordml/symex" xmlns:wpg="http://schemas.microsoft.com/office/word/2010/wordprocessingGroup" xmlns:wpi="http://schemas.microsoft.com/office/word/2010/wordprocessingInk" xmlns:wne="http://schemas.microsoft.com/office/word/2006/wordml" xmlns:wps="http://schemas.microsoft.com/office/word/2010/wordprocessingShape" mc:Ignorable="w14 w15 w16se w16cid wp14">
+<w:document xmlns:wpc="http://schemas.microsoft.com/office/word/2010/wordprocessingCanvas" xmlns:mc="http://schemas.openxmlformats.org/markup-compatibility/2006" xmlns:o="urn:schemas-microsoft-com:office:office" xmlns:r="http://schemas.openxmlformats.org/officeDocument/2006/relationships" xmlns:m="http://schemas.openxmlformats.org/officeDocument/2006/math" xmlns:v="urn:schemas-microsoft-com:vml" xmlns:wp14="http://schemas.microsoft.com/office/word/2010/wordprocessingDrawing" xmlns:wp="http://schemas.openxmlformats.org/drawingml/2006/wordprocessingDrawing" xmlns:w10="urn:schemas-microsoft-com:office:word" xmlns:w="http://schemas.openxmlformats.org/wordprocessingml/2006/main" xmlns:w14="http://schemas.microsoft.com/office/word/2010/wordml" xmlns:w15="http://schemas.microsoft.com/office/word/2012/wordml" xmlns:wpg="http://schemas.microsoft.com/office/word/2010/wordprocessingGroup" xmlns:wpi="http://schemas.microsoft.com/office/word/2010/wordprocessingInk" xmlns:wne="http://schemas.microsoft.com/office/word/2006/wordml" xmlns:wps="http://schemas.microsoft.com/office/word/2010/wordprocessingShape" mc:Ignorable="w14 w15 wp14">
   <w:body>
     <w:p>
       <w:pPr>
@@ -33,7 +33,7 @@
         <w:rPr>
           <w:lang w:val="en-GB"/>
         </w:rPr>
-        <w:t>3</w:t>
+        <w:t>4</w:t>
       </w:r>
       <w:r>
         <w:rPr>
@@ -53,8 +53,10 @@
         <w:rPr>
           <w:lang w:val="en-GB"/>
         </w:rPr>
-        <w:t>Date: 01</w:t>
-      </w:r>
+        <w:t>Date: 03</w:t>
+      </w:r>
+      <w:bookmarkStart w:id="0" w:name="_GoBack"/>
+      <w:bookmarkEnd w:id="0"/>
       <w:r>
         <w:rPr>
           <w:lang w:val="en-GB"/>
@@ -465,6 +467,13 @@
                 <w:lang w:val="en-GB"/>
               </w:rPr>
               <w:t>, 10</w:t>
+            </w:r>
+            <w:r>
+              <w:rPr>
+                <w:rStyle w:val="Strong"/>
+                <w:lang w:val="en-GB"/>
+              </w:rPr>
+              <w:t>, 11</w:t>
             </w:r>
           </w:p>
         </w:tc>
@@ -978,15 +987,7 @@
         <w:rPr>
           <w:lang w:val="en-GB"/>
         </w:rPr>
-        <w:t xml:space="preserve"> </w:t>
-      </w:r>
-      <w:bookmarkStart w:id="0" w:name="_GoBack"/>
-      <w:bookmarkEnd w:id="0"/>
-      <w:r>
-        <w:rPr>
-          <w:lang w:val="en-GB"/>
-        </w:rPr>
-        <w:t>npm start in the NodeServer folder)</w:t>
+        <w:t xml:space="preserve"> npm start in the NodeServer folder)</w:t>
       </w:r>
     </w:p>
     <w:p>
@@ -1004,21 +1005,7 @@
         <w:rPr>
           <w:lang w:val="en-GB"/>
         </w:rPr>
-        <w:t>Start up the angular website in your developer environment making sure that the version you are using is trying to connect to the localhost address of the node server instead of the hosted one. (</w:t>
-      </w:r>
-      <w:proofErr w:type="spellStart"/>
-      <w:r>
-        <w:rPr>
-          <w:lang w:val="en-GB"/>
-        </w:rPr>
-        <w:t>Eg.</w:t>
-      </w:r>
-      <w:proofErr w:type="spellEnd"/>
-      <w:r>
-        <w:rPr>
-          <w:lang w:val="en-GB"/>
-        </w:rPr>
-        <w:t xml:space="preserve"> ng serve –o in the Website folder)</w:t>
+        <w:t>Start up the angular website in your developer environment making sure that the version you are using is trying to connect to the localhost address of the node server instead of the hosted one. (Eg. ng serve –o in the Website folder)</w:t>
       </w:r>
     </w:p>
     <w:p>
@@ -1036,21 +1023,7 @@
         <w:rPr>
           <w:lang w:val="en-GB"/>
         </w:rPr>
-        <w:t>Search an operation code in the procedure search bar (</w:t>
-      </w:r>
-      <w:proofErr w:type="spellStart"/>
-      <w:r>
-        <w:rPr>
-          <w:lang w:val="en-GB"/>
-        </w:rPr>
-        <w:t>Eg.</w:t>
-      </w:r>
-      <w:proofErr w:type="spellEnd"/>
-      <w:r>
-        <w:rPr>
-          <w:lang w:val="en-GB"/>
-        </w:rPr>
-        <w:t xml:space="preserve"> 065 or 039 are known working codes).</w:t>
+        <w:t>Search an operation code in the procedure search bar (Eg. 065 or 039 are known working codes).</w:t>
       </w:r>
     </w:p>
     <w:p>
@@ -1128,21 +1101,7 @@
         <w:rPr>
           <w:lang w:val="en-GB"/>
         </w:rPr>
-        <w:t>Start-up the local server in your developer environment. (</w:t>
-      </w:r>
-      <w:proofErr w:type="spellStart"/>
-      <w:r>
-        <w:rPr>
-          <w:lang w:val="en-GB"/>
-        </w:rPr>
-        <w:t>Eg.</w:t>
-      </w:r>
-      <w:proofErr w:type="spellEnd"/>
-      <w:r>
-        <w:rPr>
-          <w:lang w:val="en-GB"/>
-        </w:rPr>
-        <w:t xml:space="preserve"> npm start in the NodeServer folder)</w:t>
+        <w:t>Start-up the local server in your developer environment. (Eg. npm start in the NodeServer folder)</w:t>
       </w:r>
     </w:p>
     <w:p>
@@ -1160,21 +1119,7 @@
         <w:rPr>
           <w:lang w:val="en-GB"/>
         </w:rPr>
-        <w:t>Start up the angular website in your developer environment making sure that the version you are using is trying to connect to the localhost address of the node server instead of the hosted one. (</w:t>
-      </w:r>
-      <w:proofErr w:type="spellStart"/>
-      <w:r>
-        <w:rPr>
-          <w:lang w:val="en-GB"/>
-        </w:rPr>
-        <w:t>Eg.</w:t>
-      </w:r>
-      <w:proofErr w:type="spellEnd"/>
-      <w:r>
-        <w:rPr>
-          <w:lang w:val="en-GB"/>
-        </w:rPr>
-        <w:t xml:space="preserve"> ng serve –o in the Website folder)</w:t>
+        <w:t>Start up the angular website in your developer environment making sure that the version you are using is trying to connect to the localhost address of the node server instead of the hosted one. (Eg. ng serve –o in the Website folder)</w:t>
       </w:r>
     </w:p>
     <w:p>
@@ -1232,21 +1177,7 @@
         <w:rPr>
           <w:lang w:val="en-GB"/>
         </w:rPr>
-        <w:t>Start-up the local server in your developer environment. (</w:t>
-      </w:r>
-      <w:proofErr w:type="spellStart"/>
-      <w:r>
-        <w:rPr>
-          <w:lang w:val="en-GB"/>
-        </w:rPr>
-        <w:t>Eg.</w:t>
-      </w:r>
-      <w:proofErr w:type="spellEnd"/>
-      <w:r>
-        <w:rPr>
-          <w:lang w:val="en-GB"/>
-        </w:rPr>
-        <w:t xml:space="preserve"> npm start in the NodeServer folder)</w:t>
+        <w:t>Start-up the local server in your developer environment. (Eg. npm start in the NodeServer folder)</w:t>
       </w:r>
     </w:p>
     <w:p>
@@ -1264,21 +1195,7 @@
         <w:rPr>
           <w:lang w:val="en-GB"/>
         </w:rPr>
-        <w:t>Start up the angular website in your developer environment making sure that the version you are using is trying to connect to the localhost address of the node server instead of the hosted one. (</w:t>
-      </w:r>
-      <w:proofErr w:type="spellStart"/>
-      <w:r>
-        <w:rPr>
-          <w:lang w:val="en-GB"/>
-        </w:rPr>
-        <w:t>Eg.</w:t>
-      </w:r>
-      <w:proofErr w:type="spellEnd"/>
-      <w:r>
-        <w:rPr>
-          <w:lang w:val="en-GB"/>
-        </w:rPr>
-        <w:t xml:space="preserve"> ng serve –o in the Website folder)</w:t>
+        <w:t>Start up the angular website in your developer environment making sure that the version you are using is trying to connect to the localhost address of the node server instead of the hosted one. (Eg. ng serve –o in the Website folder)</w:t>
       </w:r>
     </w:p>
     <w:p>
@@ -1386,21 +1303,7 @@
         <w:rPr>
           <w:lang w:val="en-GB"/>
         </w:rPr>
-        <w:t>Start-up the local server in your developer environment. (</w:t>
-      </w:r>
-      <w:proofErr w:type="spellStart"/>
-      <w:r>
-        <w:rPr>
-          <w:lang w:val="en-GB"/>
-        </w:rPr>
-        <w:t>Eg.</w:t>
-      </w:r>
-      <w:proofErr w:type="spellEnd"/>
-      <w:r>
-        <w:rPr>
-          <w:lang w:val="en-GB"/>
-        </w:rPr>
-        <w:t xml:space="preserve"> npm start in the NodeServer folder)</w:t>
+        <w:t>Start-up the local server in your developer environment. (Eg. npm start in the NodeServer folder)</w:t>
       </w:r>
     </w:p>
     <w:p>
@@ -1418,21 +1321,7 @@
         <w:rPr>
           <w:lang w:val="en-GB"/>
         </w:rPr>
-        <w:t>Start up the angular website in your developer environment making sure that the version you are using is trying to connect to the localhost address of the node server instead of the hosted one. (</w:t>
-      </w:r>
-      <w:proofErr w:type="spellStart"/>
-      <w:r>
-        <w:rPr>
-          <w:lang w:val="en-GB"/>
-        </w:rPr>
-        <w:t>Eg.</w:t>
-      </w:r>
-      <w:proofErr w:type="spellEnd"/>
-      <w:r>
-        <w:rPr>
-          <w:lang w:val="en-GB"/>
-        </w:rPr>
-        <w:t xml:space="preserve"> ng serve –o in the Website folder)</w:t>
+        <w:t>Start up the angular website in your developer environment making sure that the version you are using is trying to connect to the localhost address of the node server instead of the hosted one. (Eg. ng serve –o in the Website folder)</w:t>
       </w:r>
     </w:p>
     <w:p>
@@ -1450,21 +1339,7 @@
         <w:rPr>
           <w:lang w:val="en-GB"/>
         </w:rPr>
-        <w:t>Search a medical procedure code in the procedure search bar (</w:t>
-      </w:r>
-      <w:proofErr w:type="spellStart"/>
-      <w:r>
-        <w:rPr>
-          <w:lang w:val="en-GB"/>
-        </w:rPr>
-        <w:t>Eg.</w:t>
-      </w:r>
-      <w:proofErr w:type="spellEnd"/>
-      <w:r>
-        <w:rPr>
-          <w:lang w:val="en-GB"/>
-        </w:rPr>
-        <w:t xml:space="preserve"> 065 &amp; 039 are known working codes).</w:t>
+        <w:t>Search a medical procedure code in the procedure search bar (Eg. 065 &amp; 039 are known working codes).</w:t>
       </w:r>
     </w:p>
     <w:p>
@@ -1547,21 +1422,7 @@
         <w:rPr>
           <w:lang w:val="en-GB"/>
         </w:rPr>
-        <w:t>Start-up the local server in your developer environment. (</w:t>
-      </w:r>
-      <w:proofErr w:type="spellStart"/>
-      <w:r>
-        <w:rPr>
-          <w:lang w:val="en-GB"/>
-        </w:rPr>
-        <w:t>Eg.</w:t>
-      </w:r>
-      <w:proofErr w:type="spellEnd"/>
-      <w:r>
-        <w:rPr>
-          <w:lang w:val="en-GB"/>
-        </w:rPr>
-        <w:t xml:space="preserve"> npm start in the NodeServer folder)</w:t>
+        <w:t>Start-up the local server in your developer environment. (Eg. npm start in the NodeServer folder)</w:t>
       </w:r>
     </w:p>
     <w:p>
@@ -1579,21 +1440,7 @@
         <w:rPr>
           <w:lang w:val="en-GB"/>
         </w:rPr>
-        <w:t>Start up the angular website in your developer environment making sure that the version you are using is trying to connect to the localhost address of the node server instead of the hosted one. (</w:t>
-      </w:r>
-      <w:proofErr w:type="spellStart"/>
-      <w:r>
-        <w:rPr>
-          <w:lang w:val="en-GB"/>
-        </w:rPr>
-        <w:t>Eg.</w:t>
-      </w:r>
-      <w:proofErr w:type="spellEnd"/>
-      <w:r>
-        <w:rPr>
-          <w:lang w:val="en-GB"/>
-        </w:rPr>
-        <w:t xml:space="preserve"> ng serve –o in the Website folder)</w:t>
+        <w:t>Start up the angular website in your developer environment making sure that the version you are using is trying to connect to the localhost address of the node server instead of the hosted one. (Eg. ng serve –o in the Website folder)</w:t>
       </w:r>
     </w:p>
     <w:p>
@@ -1611,21 +1458,7 @@
         <w:rPr>
           <w:lang w:val="en-GB"/>
         </w:rPr>
-        <w:t>Search for a medical code in the procedure search bar (</w:t>
-      </w:r>
-      <w:proofErr w:type="spellStart"/>
-      <w:r>
-        <w:rPr>
-          <w:lang w:val="en-GB"/>
-        </w:rPr>
-        <w:t>Eg.</w:t>
-      </w:r>
-      <w:proofErr w:type="spellEnd"/>
-      <w:r>
-        <w:rPr>
-          <w:lang w:val="en-GB"/>
-        </w:rPr>
-        <w:t xml:space="preserve"> 065 &amp; 039 are known working codes).</w:t>
+        <w:t>Search for a medical code in the procedure search bar (Eg. 065 &amp; 039 are known working codes).</w:t>
       </w:r>
     </w:p>
     <w:p>
@@ -1707,21 +1540,7 @@
         <w:rPr>
           <w:lang w:val="en-GB"/>
         </w:rPr>
-        <w:t>Start-up the local server in your developer environment. (</w:t>
-      </w:r>
-      <w:proofErr w:type="spellStart"/>
-      <w:r>
-        <w:rPr>
-          <w:lang w:val="en-GB"/>
-        </w:rPr>
-        <w:t>Eg.</w:t>
-      </w:r>
-      <w:proofErr w:type="spellEnd"/>
-      <w:r>
-        <w:rPr>
-          <w:lang w:val="en-GB"/>
-        </w:rPr>
-        <w:t xml:space="preserve"> npm start in the NodeServer folder)</w:t>
+        <w:t>Start-up the local server in your developer environment. (Eg. npm start in the NodeServer folder)</w:t>
       </w:r>
     </w:p>
     <w:p>
@@ -1739,21 +1558,7 @@
         <w:rPr>
           <w:lang w:val="en-GB"/>
         </w:rPr>
-        <w:t>Start up the angular website in your developer environment making sure that the version you are using is trying to connect to the localhost address of the node server instead of the hosted one. (</w:t>
-      </w:r>
-      <w:proofErr w:type="spellStart"/>
-      <w:r>
-        <w:rPr>
-          <w:lang w:val="en-GB"/>
-        </w:rPr>
-        <w:t>Eg.</w:t>
-      </w:r>
-      <w:proofErr w:type="spellEnd"/>
-      <w:r>
-        <w:rPr>
-          <w:lang w:val="en-GB"/>
-        </w:rPr>
-        <w:t xml:space="preserve"> ng serve –o in the Website folder)</w:t>
+        <w:t>Start up the angular website in your developer environment making sure that the version you are using is trying to connect to the localhost address of the node server instead of the hosted one. (Eg. ng serve –o in the Website folder)</w:t>
       </w:r>
     </w:p>
     <w:p>
@@ -1771,21 +1576,7 @@
         <w:rPr>
           <w:lang w:val="en-GB"/>
         </w:rPr>
-        <w:t>Search for a medical code in the procedure search bar (</w:t>
-      </w:r>
-      <w:proofErr w:type="spellStart"/>
-      <w:r>
-        <w:rPr>
-          <w:lang w:val="en-GB"/>
-        </w:rPr>
-        <w:t>Eg.</w:t>
-      </w:r>
-      <w:proofErr w:type="spellEnd"/>
-      <w:r>
-        <w:rPr>
-          <w:lang w:val="en-GB"/>
-        </w:rPr>
-        <w:t xml:space="preserve"> 065 &amp; 039 are known working codes)</w:t>
+        <w:t>Search for a medical code in the procedure search bar (Eg. 065 &amp; 039 are known working codes)</w:t>
       </w:r>
       <w:r>
         <w:rPr>
@@ -1877,16 +1668,8 @@
         <w:rPr>
           <w:lang w:val="en-GB"/>
         </w:rPr>
-        <w:t xml:space="preserve">also shows results that meet this </w:t>
-      </w:r>
-      <w:proofErr w:type="spellStart"/>
-      <w:r>
-        <w:rPr>
-          <w:lang w:val="en-GB"/>
-        </w:rPr>
-        <w:t>critera</w:t>
-      </w:r>
-      <w:proofErr w:type="spellEnd"/>
+        <w:t>also shows results that meet this critera</w:t>
+      </w:r>
       <w:r>
         <w:rPr>
           <w:lang w:val="en-GB"/>
@@ -1923,21 +1706,7 @@
         <w:rPr>
           <w:lang w:val="en-GB"/>
         </w:rPr>
-        <w:t>Start-up the local server in your developer environment. (</w:t>
-      </w:r>
-      <w:proofErr w:type="spellStart"/>
-      <w:r>
-        <w:rPr>
-          <w:lang w:val="en-GB"/>
-        </w:rPr>
-        <w:t>Eg.</w:t>
-      </w:r>
-      <w:proofErr w:type="spellEnd"/>
-      <w:r>
-        <w:rPr>
-          <w:lang w:val="en-GB"/>
-        </w:rPr>
-        <w:t xml:space="preserve"> npm start in the NodeServer folder)</w:t>
+        <w:t>Start-up the local server in your developer environment. (Eg. npm start in the NodeServer folder)</w:t>
       </w:r>
     </w:p>
     <w:p>
@@ -1955,21 +1724,7 @@
         <w:rPr>
           <w:lang w:val="en-GB"/>
         </w:rPr>
-        <w:t>Start up the angular website in your developer environment making sure that the version you are using is trying to connect to the localhost address of the node server instead of the hosted one. (</w:t>
-      </w:r>
-      <w:proofErr w:type="spellStart"/>
-      <w:r>
-        <w:rPr>
-          <w:lang w:val="en-GB"/>
-        </w:rPr>
-        <w:t>Eg.</w:t>
-      </w:r>
-      <w:proofErr w:type="spellEnd"/>
-      <w:r>
-        <w:rPr>
-          <w:lang w:val="en-GB"/>
-        </w:rPr>
-        <w:t xml:space="preserve"> ng serve –o in the Website folder)</w:t>
+        <w:t>Start up the angular website in your developer environment making sure that the version you are using is trying to connect to the localhost address of the node server instead of the hosted one. (Eg. ng serve –o in the Website folder)</w:t>
       </w:r>
     </w:p>
     <w:p>
@@ -2051,21 +1806,7 @@
         <w:rPr>
           <w:lang w:val="en-GB"/>
         </w:rPr>
-        <w:t>Start-up the local server in your developer environment. (</w:t>
-      </w:r>
-      <w:proofErr w:type="spellStart"/>
-      <w:r>
-        <w:rPr>
-          <w:lang w:val="en-GB"/>
-        </w:rPr>
-        <w:t>Eg.</w:t>
-      </w:r>
-      <w:proofErr w:type="spellEnd"/>
-      <w:r>
-        <w:rPr>
-          <w:lang w:val="en-GB"/>
-        </w:rPr>
-        <w:t xml:space="preserve"> npm start in the NodeServer folder)</w:t>
+        <w:t>Start-up the local server in your developer environment. (Eg. npm start in the NodeServer folder)</w:t>
       </w:r>
     </w:p>
     <w:p>
@@ -2083,21 +1824,7 @@
         <w:rPr>
           <w:lang w:val="en-GB"/>
         </w:rPr>
-        <w:t>Start up the angular website in your developer environment making sure that the version you are using is trying to connect to the localhost address of the node server instead of the hosted one. (</w:t>
-      </w:r>
-      <w:proofErr w:type="spellStart"/>
-      <w:r>
-        <w:rPr>
-          <w:lang w:val="en-GB"/>
-        </w:rPr>
-        <w:t>Eg.</w:t>
-      </w:r>
-      <w:proofErr w:type="spellEnd"/>
-      <w:r>
-        <w:rPr>
-          <w:lang w:val="en-GB"/>
-        </w:rPr>
-        <w:t xml:space="preserve"> ng serve –o in the Website folder)</w:t>
+        <w:t>Start up the angular website in your developer environment making sure that the version you are using is trying to connect to the localhost address of the node server instead of the hosted one. (Eg. ng serve –o in the Website folder)</w:t>
       </w:r>
     </w:p>
     <w:p>
@@ -2115,21 +1842,7 @@
         <w:rPr>
           <w:lang w:val="en-GB"/>
         </w:rPr>
-        <w:t>Search for a medical code in the procedure search bar (</w:t>
-      </w:r>
-      <w:proofErr w:type="spellStart"/>
-      <w:r>
-        <w:rPr>
-          <w:lang w:val="en-GB"/>
-        </w:rPr>
-        <w:t>Eg.</w:t>
-      </w:r>
-      <w:proofErr w:type="spellEnd"/>
-      <w:r>
-        <w:rPr>
-          <w:lang w:val="en-GB"/>
-        </w:rPr>
-        <w:t xml:space="preserve"> 065 &amp; 039 are known working codes).</w:t>
+        <w:t>Search for a medical code in the procedure search bar (Eg. 065 &amp; 039 are known working codes).</w:t>
       </w:r>
     </w:p>
     <w:p>
@@ -2206,21 +1919,7 @@
         <w:rPr>
           <w:lang w:val="en-GB"/>
         </w:rPr>
-        <w:t>Start-up the local server in your developer environment. (</w:t>
-      </w:r>
-      <w:proofErr w:type="spellStart"/>
-      <w:r>
-        <w:rPr>
-          <w:lang w:val="en-GB"/>
-        </w:rPr>
-        <w:t>Eg.</w:t>
-      </w:r>
-      <w:proofErr w:type="spellEnd"/>
-      <w:r>
-        <w:rPr>
-          <w:lang w:val="en-GB"/>
-        </w:rPr>
-        <w:t xml:space="preserve"> npm start in the NodeServer folder)</w:t>
+        <w:t>Start-up the local server in your developer environment. (Eg. npm start in the NodeServer folder)</w:t>
       </w:r>
     </w:p>
     <w:p>
@@ -2239,21 +1938,7 @@
           <w:lang w:val="en-GB"/>
         </w:rPr>
         <w:lastRenderedPageBreak/>
-        <w:t>Start up the angular website in your developer environment making sure that the version you are using is trying to connect to the localhost address of the node server instead of the hosted one. (</w:t>
-      </w:r>
-      <w:proofErr w:type="spellStart"/>
-      <w:r>
-        <w:rPr>
-          <w:lang w:val="en-GB"/>
-        </w:rPr>
-        <w:t>Eg.</w:t>
-      </w:r>
-      <w:proofErr w:type="spellEnd"/>
-      <w:r>
-        <w:rPr>
-          <w:lang w:val="en-GB"/>
-        </w:rPr>
-        <w:t xml:space="preserve"> ng serve –o in the Website folder)</w:t>
+        <w:t>Start up the angular website in your developer environment making sure that the version you are using is trying to connect to the localhost address of the node server instead of the hosted one. (Eg. ng serve –o in the Website folder)</w:t>
       </w:r>
     </w:p>
     <w:p>
@@ -2271,21 +1956,7 @@
         <w:rPr>
           <w:lang w:val="en-GB"/>
         </w:rPr>
-        <w:t>Search for a medical code in the procedure search bar (</w:t>
-      </w:r>
-      <w:proofErr w:type="spellStart"/>
-      <w:r>
-        <w:rPr>
-          <w:lang w:val="en-GB"/>
-        </w:rPr>
-        <w:t>Eg.</w:t>
-      </w:r>
-      <w:proofErr w:type="spellEnd"/>
-      <w:r>
-        <w:rPr>
-          <w:lang w:val="en-GB"/>
-        </w:rPr>
-        <w:t xml:space="preserve"> 065 &amp; 039 are known working codes).</w:t>
+        <w:t>Search for a medical code in the procedure search bar (Eg. 065 &amp; 039 are known working codes).</w:t>
       </w:r>
     </w:p>
     <w:p>
@@ -2399,21 +2070,7 @@
         <w:rPr>
           <w:lang w:val="en-GB"/>
         </w:rPr>
-        <w:t>Start-up the local server in your developer environment. (</w:t>
-      </w:r>
-      <w:proofErr w:type="spellStart"/>
-      <w:r>
-        <w:rPr>
-          <w:lang w:val="en-GB"/>
-        </w:rPr>
-        <w:t>Eg.</w:t>
-      </w:r>
-      <w:proofErr w:type="spellEnd"/>
-      <w:r>
-        <w:rPr>
-          <w:lang w:val="en-GB"/>
-        </w:rPr>
-        <w:t xml:space="preserve"> npm start in the NodeServer folder)</w:t>
+        <w:t>Start-up the local server in your developer environment. (Eg. npm start in the NodeServer folder)</w:t>
       </w:r>
     </w:p>
     <w:p>
@@ -2431,21 +2088,7 @@
         <w:rPr>
           <w:lang w:val="en-GB"/>
         </w:rPr>
-        <w:t>Start up the angular website in your developer environment making sure that the version you are using is trying to connect to the localhost address of the node server instead of the hosted one. (</w:t>
-      </w:r>
-      <w:proofErr w:type="spellStart"/>
-      <w:r>
-        <w:rPr>
-          <w:lang w:val="en-GB"/>
-        </w:rPr>
-        <w:t>Eg.</w:t>
-      </w:r>
-      <w:proofErr w:type="spellEnd"/>
-      <w:r>
-        <w:rPr>
-          <w:lang w:val="en-GB"/>
-        </w:rPr>
-        <w:t xml:space="preserve"> ng serve –o in the Website folder)</w:t>
+        <w:t>Start up the angular website in your developer environment making sure that the version you are using is trying to connect to the localhost address of the node server instead of the hosted one. (Eg. ng serve –o in the Website folder)</w:t>
       </w:r>
     </w:p>
     <w:p>
@@ -2463,21 +2106,7 @@
         <w:rPr>
           <w:lang w:val="en-GB"/>
         </w:rPr>
-        <w:t>Search an operation code in the procedure search bar (</w:t>
-      </w:r>
-      <w:proofErr w:type="spellStart"/>
-      <w:r>
-        <w:rPr>
-          <w:lang w:val="en-GB"/>
-        </w:rPr>
-        <w:t>Eg.</w:t>
-      </w:r>
-      <w:proofErr w:type="spellEnd"/>
-      <w:r>
-        <w:rPr>
-          <w:lang w:val="en-GB"/>
-        </w:rPr>
-        <w:t xml:space="preserve"> 065 or 039 are known working codes) and check the “Insured with Medicare” checkbox.</w:t>
+        <w:t>Search an operation code in the procedure search bar (Eg. 065 or 039 are known working codes) and check the “Insured with Medicare” checkbox.</w:t>
       </w:r>
     </w:p>
     <w:p>
@@ -2503,6 +2132,174 @@
           <w:lang w:val="en-GB"/>
         </w:rPr>
         <w:t xml:space="preserve"> that the cost displayed has been reduced by the Medicare Coverage</w:t>
+      </w:r>
+    </w:p>
+    <w:p/>
+    <w:p>
+      <w:pPr>
+        <w:pStyle w:val="Heading3"/>
+        <w:rPr>
+          <w:lang w:val="en-GB"/>
+        </w:rPr>
+      </w:pPr>
+      <w:r>
+        <w:rPr>
+          <w:lang w:val="en-GB"/>
+        </w:rPr>
+        <w:t>11</w:t>
+      </w:r>
+      <w:r>
+        <w:rPr>
+          <w:lang w:val="en-GB"/>
+        </w:rPr>
+        <w:t xml:space="preserve">. </w:t>
+      </w:r>
+      <w:r>
+        <w:rPr>
+          <w:lang w:val="en-GB"/>
+        </w:rPr>
+        <w:t>Graphing Historical Procedure Costs</w:t>
+      </w:r>
+      <w:r>
+        <w:rPr>
+          <w:lang w:val="en-GB"/>
+        </w:rPr>
+        <w:t xml:space="preserve"> Test:</w:t>
+      </w:r>
+    </w:p>
+    <w:p>
+      <w:pPr>
+        <w:pStyle w:val="ListParagraph"/>
+        <w:numPr>
+          <w:ilvl w:val="0"/>
+          <w:numId w:val="37"/>
+        </w:numPr>
+        <w:rPr>
+          <w:lang w:val="en-GB"/>
+        </w:rPr>
+      </w:pPr>
+      <w:r>
+        <w:rPr>
+          <w:lang w:val="en-GB"/>
+        </w:rPr>
+        <w:t>Start-up the local server in your developer environment. (Eg. npm start in the NodeServer folder)</w:t>
+      </w:r>
+    </w:p>
+    <w:p>
+      <w:pPr>
+        <w:pStyle w:val="ListParagraph"/>
+        <w:numPr>
+          <w:ilvl w:val="0"/>
+          <w:numId w:val="37"/>
+        </w:numPr>
+        <w:rPr>
+          <w:lang w:val="en-GB"/>
+        </w:rPr>
+      </w:pPr>
+      <w:r>
+        <w:rPr>
+          <w:lang w:val="en-GB"/>
+        </w:rPr>
+        <w:t>Start up the angular website in your developer environment making sure that the version you are using is trying to connect to the localhost address of the node server instead of the hosted one. (Eg. ng serve –o in the Website folder)</w:t>
+      </w:r>
+    </w:p>
+    <w:p>
+      <w:pPr>
+        <w:pStyle w:val="ListParagraph"/>
+        <w:numPr>
+          <w:ilvl w:val="0"/>
+          <w:numId w:val="37"/>
+        </w:numPr>
+        <w:rPr>
+          <w:lang w:val="en-GB"/>
+        </w:rPr>
+      </w:pPr>
+      <w:r>
+        <w:rPr>
+          <w:lang w:val="en-GB"/>
+        </w:rPr>
+        <w:t>Search an operation code in the procedure search bar (Eg. 065 or 039 are known working codes).</w:t>
+      </w:r>
+    </w:p>
+    <w:p>
+      <w:pPr>
+        <w:pStyle w:val="ListParagraph"/>
+        <w:numPr>
+          <w:ilvl w:val="0"/>
+          <w:numId w:val="37"/>
+        </w:numPr>
+        <w:rPr>
+          <w:lang w:val="en-GB"/>
+        </w:rPr>
+      </w:pPr>
+      <w:r>
+        <w:rPr>
+          <w:b/>
+          <w:lang w:val="en-GB"/>
+        </w:rPr>
+        <w:t>VERIFY</w:t>
+      </w:r>
+      <w:r>
+        <w:rPr>
+          <w:lang w:val="en-GB"/>
+        </w:rPr>
+        <w:t xml:space="preserve"> </w:t>
+      </w:r>
+      <w:r>
+        <w:rPr>
+          <w:lang w:val="en-GB"/>
+        </w:rPr>
+        <w:t>that an information symbol button shows with each table result.</w:t>
+      </w:r>
+    </w:p>
+    <w:p>
+      <w:pPr>
+        <w:pStyle w:val="ListParagraph"/>
+        <w:numPr>
+          <w:ilvl w:val="0"/>
+          <w:numId w:val="37"/>
+        </w:numPr>
+        <w:rPr>
+          <w:lang w:val="en-GB"/>
+        </w:rPr>
+      </w:pPr>
+      <w:r>
+        <w:rPr>
+          <w:b/>
+          <w:lang w:val="en-GB"/>
+        </w:rPr>
+        <w:t xml:space="preserve">VERIFY </w:t>
+      </w:r>
+      <w:r>
+        <w:rPr>
+          <w:lang w:val="en-GB"/>
+        </w:rPr>
+        <w:t>that when it is clicked it displays the more information window for the result which in turn displays a graph of historical costs of the procedure for that particular provider.</w:t>
+      </w:r>
+    </w:p>
+    <w:p>
+      <w:pPr>
+        <w:pStyle w:val="ListParagraph"/>
+        <w:numPr>
+          <w:ilvl w:val="0"/>
+          <w:numId w:val="37"/>
+        </w:numPr>
+        <w:rPr>
+          <w:lang w:val="en-GB"/>
+        </w:rPr>
+      </w:pPr>
+      <w:r>
+        <w:rPr>
+          <w:b/>
+          <w:lang w:val="en-GB"/>
+        </w:rPr>
+        <w:t xml:space="preserve">VERIFY </w:t>
+      </w:r>
+      <w:r>
+        <w:rPr>
+          <w:lang w:val="en-GB"/>
+        </w:rPr>
+        <w:t>that when a different result in the table has its more information button clicked this data changes to represent this provider.</w:t>
       </w:r>
     </w:p>
     <w:p/>
@@ -2517,7 +2314,7 @@
 </file>
 
 <file path=word/numbering.xml><?xml version="1.0" encoding="utf-8"?>
-<w:numbering xmlns:wpc="http://schemas.microsoft.com/office/word/2010/wordprocessingCanvas" xmlns:cx="http://schemas.microsoft.com/office/drawing/2014/chartex" xmlns:cx1="http://schemas.microsoft.com/office/drawing/2015/9/8/chartex" xmlns:cx2="http://schemas.microsoft.com/office/drawing/2015/10/21/chartex" xmlns:cx3="http://schemas.microsoft.com/office/drawing/2016/5/9/chartex" xmlns:cx4="http://schemas.microsoft.com/office/drawing/2016/5/10/chartex" xmlns:cx5="http://schemas.microsoft.com/office/drawing/2016/5/11/chartex" xmlns:cx6="http://schemas.microsoft.com/office/drawing/2016/5/12/chartex" xmlns:cx7="http://schemas.microsoft.com/office/drawing/2016/5/13/chartex" xmlns:cx8="http://schemas.microsoft.com/office/drawing/2016/5/14/chartex" xmlns:mc="http://schemas.openxmlformats.org/markup-compatibility/2006" xmlns:aink="http://schemas.microsoft.com/office/drawing/2016/ink" xmlns:am3d="http://schemas.microsoft.com/office/drawing/2017/model3d" xmlns:o="urn:schemas-microsoft-com:office:office" xmlns:r="http://schemas.openxmlformats.org/officeDocument/2006/relationships" xmlns:m="http://schemas.openxmlformats.org/officeDocument/2006/math" xmlns:v="urn:schemas-microsoft-com:vml" xmlns:wp14="http://schemas.microsoft.com/office/word/2010/wordprocessingDrawing" xmlns:wp="http://schemas.openxmlformats.org/drawingml/2006/wordprocessingDrawing" xmlns:w10="urn:schemas-microsoft-com:office:word" xmlns:w="http://schemas.openxmlformats.org/wordprocessingml/2006/main" xmlns:w14="http://schemas.microsoft.com/office/word/2010/wordml" xmlns:w15="http://schemas.microsoft.com/office/word/2012/wordml" xmlns:w16cid="http://schemas.microsoft.com/office/word/2016/wordml/cid" xmlns:w16se="http://schemas.microsoft.com/office/word/2015/wordml/symex" xmlns:wpg="http://schemas.microsoft.com/office/word/2010/wordprocessingGroup" xmlns:wpi="http://schemas.microsoft.com/office/word/2010/wordprocessingInk" xmlns:wne="http://schemas.microsoft.com/office/word/2006/wordml" xmlns:wps="http://schemas.microsoft.com/office/word/2010/wordprocessingShape" mc:Ignorable="w14 w15 w16se w16cid wp14">
+<w:numbering xmlns:wpc="http://schemas.microsoft.com/office/word/2010/wordprocessingCanvas" xmlns:mc="http://schemas.openxmlformats.org/markup-compatibility/2006" xmlns:o="urn:schemas-microsoft-com:office:office" xmlns:r="http://schemas.openxmlformats.org/officeDocument/2006/relationships" xmlns:m="http://schemas.openxmlformats.org/officeDocument/2006/math" xmlns:v="urn:schemas-microsoft-com:vml" xmlns:wp14="http://schemas.microsoft.com/office/word/2010/wordprocessingDrawing" xmlns:wp="http://schemas.openxmlformats.org/drawingml/2006/wordprocessingDrawing" xmlns:w10="urn:schemas-microsoft-com:office:word" xmlns:w="http://schemas.openxmlformats.org/wordprocessingml/2006/main" xmlns:w14="http://schemas.microsoft.com/office/word/2010/wordml" xmlns:w15="http://schemas.microsoft.com/office/word/2012/wordml" xmlns:wpg="http://schemas.microsoft.com/office/word/2010/wordprocessingGroup" xmlns:wpi="http://schemas.microsoft.com/office/word/2010/wordprocessingInk" xmlns:wne="http://schemas.microsoft.com/office/word/2006/wordml" xmlns:wps="http://schemas.microsoft.com/office/word/2010/wordprocessingShape" mc:Ignorable="w14 w15 wp14">
   <w:abstractNum w:abstractNumId="0" w15:restartNumberingAfterBreak="0">
     <w:nsid w:val="FFFFFF7C"/>
     <w:multiLevelType w:val="singleLevel"/>
@@ -4915,6 +4712,92 @@
     </w:lvl>
   </w:abstractNum>
   <w:abstractNum w:abstractNumId="35" w15:restartNumberingAfterBreak="0">
+    <w:nsid w:val="6FBA7A02"/>
+    <w:multiLevelType w:val="hybridMultilevel"/>
+    <w:tmpl w:val="DCF06F58"/>
+    <w:lvl w:ilvl="0" w:tplc="0809000F">
+      <w:start w:val="1"/>
+      <w:numFmt w:val="decimal"/>
+      <w:lvlText w:val="%1."/>
+      <w:lvlJc w:val="left"/>
+      <w:pPr>
+        <w:ind w:left="720" w:hanging="360"/>
+      </w:pPr>
+    </w:lvl>
+    <w:lvl w:ilvl="1" w:tplc="08090019">
+      <w:start w:val="1"/>
+      <w:numFmt w:val="lowerLetter"/>
+      <w:lvlText w:val="%2."/>
+      <w:lvlJc w:val="left"/>
+      <w:pPr>
+        <w:ind w:left="1440" w:hanging="360"/>
+      </w:pPr>
+    </w:lvl>
+    <w:lvl w:ilvl="2" w:tplc="0809001B">
+      <w:start w:val="1"/>
+      <w:numFmt w:val="lowerRoman"/>
+      <w:lvlText w:val="%3."/>
+      <w:lvlJc w:val="right"/>
+      <w:pPr>
+        <w:ind w:left="2160" w:hanging="180"/>
+      </w:pPr>
+    </w:lvl>
+    <w:lvl w:ilvl="3" w:tplc="0809000F">
+      <w:start w:val="1"/>
+      <w:numFmt w:val="decimal"/>
+      <w:lvlText w:val="%4."/>
+      <w:lvlJc w:val="left"/>
+      <w:pPr>
+        <w:ind w:left="2880" w:hanging="360"/>
+      </w:pPr>
+    </w:lvl>
+    <w:lvl w:ilvl="4" w:tplc="08090019">
+      <w:start w:val="1"/>
+      <w:numFmt w:val="lowerLetter"/>
+      <w:lvlText w:val="%5."/>
+      <w:lvlJc w:val="left"/>
+      <w:pPr>
+        <w:ind w:left="3600" w:hanging="360"/>
+      </w:pPr>
+    </w:lvl>
+    <w:lvl w:ilvl="5" w:tplc="0809001B">
+      <w:start w:val="1"/>
+      <w:numFmt w:val="lowerRoman"/>
+      <w:lvlText w:val="%6."/>
+      <w:lvlJc w:val="right"/>
+      <w:pPr>
+        <w:ind w:left="4320" w:hanging="180"/>
+      </w:pPr>
+    </w:lvl>
+    <w:lvl w:ilvl="6" w:tplc="0809000F">
+      <w:start w:val="1"/>
+      <w:numFmt w:val="decimal"/>
+      <w:lvlText w:val="%7."/>
+      <w:lvlJc w:val="left"/>
+      <w:pPr>
+        <w:ind w:left="5040" w:hanging="360"/>
+      </w:pPr>
+    </w:lvl>
+    <w:lvl w:ilvl="7" w:tplc="08090019">
+      <w:start w:val="1"/>
+      <w:numFmt w:val="lowerLetter"/>
+      <w:lvlText w:val="%8."/>
+      <w:lvlJc w:val="left"/>
+      <w:pPr>
+        <w:ind w:left="5760" w:hanging="360"/>
+      </w:pPr>
+    </w:lvl>
+    <w:lvl w:ilvl="8" w:tplc="0809001B">
+      <w:start w:val="1"/>
+      <w:numFmt w:val="lowerRoman"/>
+      <w:lvlText w:val="%9."/>
+      <w:lvlJc w:val="right"/>
+      <w:pPr>
+        <w:ind w:left="6480" w:hanging="180"/>
+      </w:pPr>
+    </w:lvl>
+  </w:abstractNum>
+  <w:abstractNum w:abstractNumId="36" w15:restartNumberingAfterBreak="0">
     <w:nsid w:val="7D8C2C6D"/>
     <w:multiLevelType w:val="multilevel"/>
     <w:tmpl w:val="04090023"/>
@@ -5068,7 +4951,7 @@
     <w:abstractNumId w:val="13"/>
   </w:num>
   <w:num w:numId="23">
-    <w:abstractNumId w:val="35"/>
+    <w:abstractNumId w:val="36"/>
   </w:num>
   <w:num w:numId="24">
     <w:abstractNumId w:val="19"/>
@@ -5136,11 +5019,14 @@
       <w:startOverride w:val="1"/>
     </w:lvlOverride>
   </w:num>
+  <w:num w:numId="37">
+    <w:abstractNumId w:val="35"/>
+  </w:num>
 </w:numbering>
 </file>
 
 <file path=word/styles.xml><?xml version="1.0" encoding="utf-8"?>
-<w:styles xmlns:mc="http://schemas.openxmlformats.org/markup-compatibility/2006" xmlns:r="http://schemas.openxmlformats.org/officeDocument/2006/relationships" xmlns:w="http://schemas.openxmlformats.org/wordprocessingml/2006/main" xmlns:w14="http://schemas.microsoft.com/office/word/2010/wordml" xmlns:w15="http://schemas.microsoft.com/office/word/2012/wordml" xmlns:w16cid="http://schemas.microsoft.com/office/word/2016/wordml/cid" xmlns:w16se="http://schemas.microsoft.com/office/word/2015/wordml/symex" mc:Ignorable="w14 w15 w16se w16cid">
+<w:styles xmlns:mc="http://schemas.openxmlformats.org/markup-compatibility/2006" xmlns:r="http://schemas.openxmlformats.org/officeDocument/2006/relationships" xmlns:w="http://schemas.openxmlformats.org/wordprocessingml/2006/main" xmlns:w14="http://schemas.microsoft.com/office/word/2010/wordml" xmlns:w15="http://schemas.microsoft.com/office/word/2012/wordml" mc:Ignorable="w14 w15">
   <w:docDefaults>
     <w:rPrDefault>
       <w:rPr>
@@ -5152,7 +5038,7 @@
     </w:rPrDefault>
     <w:pPrDefault/>
   </w:docDefaults>
-  <w:latentStyles w:defLockedState="0" w:defUIPriority="99" w:defSemiHidden="0" w:defUnhideWhenUsed="0" w:defQFormat="0" w:count="377">
+  <w:latentStyles w:defLockedState="0" w:defUIPriority="99" w:defSemiHidden="0" w:defUnhideWhenUsed="0" w:defQFormat="0" w:count="371">
     <w:lsdException w:name="Normal" w:uiPriority="0" w:qFormat="1"/>
     <w:lsdException w:name="heading 1" w:uiPriority="9" w:qFormat="1"/>
     <w:lsdException w:name="heading 2" w:semiHidden="1" w:uiPriority="9" w:unhideWhenUsed="1" w:qFormat="1"/>
@@ -5300,8 +5186,11 @@
     <w:lsdException w:name="Table 3D effects 3" w:semiHidden="1" w:unhideWhenUsed="1"/>
     <w:lsdException w:name="Table Contemporary" w:semiHidden="1" w:unhideWhenUsed="1"/>
     <w:lsdException w:name="Table Elegant" w:semiHidden="1" w:unhideWhenUsed="1"/>
+    <w:lsdException w:name="Table Professional" w:semiHidden="1" w:unhideWhenUsed="1"/>
     <w:lsdException w:name="Table Subtle 1" w:semiHidden="1" w:unhideWhenUsed="1"/>
     <w:lsdException w:name="Table Subtle 2" w:semiHidden="1" w:unhideWhenUsed="1"/>
+    <w:lsdException w:name="Table Web 1" w:semiHidden="1" w:unhideWhenUsed="1"/>
+    <w:lsdException w:name="Table Web 2" w:semiHidden="1" w:unhideWhenUsed="1"/>
     <w:lsdException w:name="Table Web 3" w:semiHidden="1" w:unhideWhenUsed="1"/>
     <w:lsdException w:name="Balloon Text" w:semiHidden="1" w:unhideWhenUsed="1"/>
     <w:lsdException w:name="Table Grid" w:uiPriority="39"/>
@@ -5521,12 +5410,6 @@
     <w:lsdException w:name="List Table 5 Dark Accent 6" w:uiPriority="50"/>
     <w:lsdException w:name="List Table 6 Colorful Accent 6" w:uiPriority="51"/>
     <w:lsdException w:name="List Table 7 Colorful Accent 6" w:uiPriority="52"/>
-    <w:lsdException w:name="Mention" w:semiHidden="1" w:unhideWhenUsed="1"/>
-    <w:lsdException w:name="Smart Hyperlink" w:semiHidden="1" w:unhideWhenUsed="1"/>
-    <w:lsdException w:name="Hashtag" w:semiHidden="1" w:unhideWhenUsed="1"/>
-    <w:lsdException w:name="Unresolved Mention" w:semiHidden="1" w:unhideWhenUsed="1"/>
-    <w:lsdException w:name="Smart Link" w:semiHidden="1" w:unhideWhenUsed="1"/>
-    <w:lsdException w:name="Smart Link Error" w:semiHidden="1" w:unhideWhenUsed="1"/>
   </w:latentStyles>
   <w:style w:type="paragraph" w:default="1" w:styleId="Normal">
     <w:name w:val="Normal"/>
@@ -6830,12 +6713,139 @@
 </file>
 
 <file path=customXml/item1.xml><?xml version="1.0" encoding="utf-8"?>
-<?mso-contentType ?>
-<FormTemplates xmlns="http://schemas.microsoft.com/sharepoint/v3/contenttype/forms">
-  <Display>DocumentLibraryForm</Display>
-  <Edit>AssetEditForm</Edit>
-  <New>DocumentLibraryForm</New>
-</FormTemplates>
+<p:properties xmlns:p="http://schemas.microsoft.com/office/2006/metadata/properties" xmlns:xsi="http://www.w3.org/2001/XMLSchema-instance" xmlns:pc="http://schemas.microsoft.com/office/infopath/2007/PartnerControls">
+  <documentManagement>
+    <LocLastLocAttemptVersionTypeLookup xmlns="4873beb7-5857-4685-be1f-d57550cc96cc" xsi:nil="true"/>
+    <MarketSpecific xmlns="4873beb7-5857-4685-be1f-d57550cc96cc">false</MarketSpecific>
+    <ApprovalStatus xmlns="4873beb7-5857-4685-be1f-d57550cc96cc">InProgress</ApprovalStatus>
+    <LocComments xmlns="4873beb7-5857-4685-be1f-d57550cc96cc" xsi:nil="true"/>
+    <DirectSourceMarket xmlns="4873beb7-5857-4685-be1f-d57550cc96cc" xsi:nil="true"/>
+    <LocPublishedLinkedAssetsLookup xmlns="4873beb7-5857-4685-be1f-d57550cc96cc" xsi:nil="true"/>
+    <ThumbnailAssetId xmlns="4873beb7-5857-4685-be1f-d57550cc96cc" xsi:nil="true"/>
+    <PrimaryImageGen xmlns="4873beb7-5857-4685-be1f-d57550cc96cc">true</PrimaryImageGen>
+    <LegacyData xmlns="4873beb7-5857-4685-be1f-d57550cc96cc" xsi:nil="true"/>
+    <LocNewPublishedVersionLookup xmlns="4873beb7-5857-4685-be1f-d57550cc96cc" xsi:nil="true"/>
+    <NumericId xmlns="4873beb7-5857-4685-be1f-d57550cc96cc">102787001</NumericId>
+    <TPFriendlyName xmlns="4873beb7-5857-4685-be1f-d57550cc96cc" xsi:nil="true"/>
+    <LocOverallPublishStatusLookup xmlns="4873beb7-5857-4685-be1f-d57550cc96cc" xsi:nil="true"/>
+    <LocRecommendedHandoff xmlns="4873beb7-5857-4685-be1f-d57550cc96cc" xsi:nil="true"/>
+    <BlockPublish xmlns="4873beb7-5857-4685-be1f-d57550cc96cc">false</BlockPublish>
+    <BusinessGroup xmlns="4873beb7-5857-4685-be1f-d57550cc96cc" xsi:nil="true"/>
+    <OpenTemplate xmlns="4873beb7-5857-4685-be1f-d57550cc96cc">true</OpenTemplate>
+    <SourceTitle xmlns="4873beb7-5857-4685-be1f-d57550cc96cc" xsi:nil="true"/>
+    <LocOverallLocStatusLookup xmlns="4873beb7-5857-4685-be1f-d57550cc96cc" xsi:nil="true"/>
+    <APEditor xmlns="4873beb7-5857-4685-be1f-d57550cc96cc">
+      <UserInfo>
+        <DisplayName/>
+        <AccountId xsi:nil="true"/>
+        <AccountType/>
+      </UserInfo>
+    </APEditor>
+    <UALocComments xmlns="4873beb7-5857-4685-be1f-d57550cc96cc" xsi:nil="true"/>
+    <IntlLangReviewDate xmlns="4873beb7-5857-4685-be1f-d57550cc96cc" xsi:nil="true"/>
+    <PublishStatusLookup xmlns="4873beb7-5857-4685-be1f-d57550cc96cc">
+      <Value>1343188</Value>
+    </PublishStatusLookup>
+    <ParentAssetId xmlns="4873beb7-5857-4685-be1f-d57550cc96cc" xsi:nil="true"/>
+    <FeatureTagsTaxHTField0 xmlns="4873beb7-5857-4685-be1f-d57550cc96cc">
+      <Terms xmlns="http://schemas.microsoft.com/office/infopath/2007/PartnerControls"/>
+    </FeatureTagsTaxHTField0>
+    <MachineTranslated xmlns="4873beb7-5857-4685-be1f-d57550cc96cc">false</MachineTranslated>
+    <Providers xmlns="4873beb7-5857-4685-be1f-d57550cc96cc" xsi:nil="true"/>
+    <OriginalSourceMarket xmlns="4873beb7-5857-4685-be1f-d57550cc96cc" xsi:nil="true"/>
+    <APDescription xmlns="4873beb7-5857-4685-be1f-d57550cc96cc" xsi:nil="true"/>
+    <ContentItem xmlns="4873beb7-5857-4685-be1f-d57550cc96cc" xsi:nil="true"/>
+    <ClipArtFilename xmlns="4873beb7-5857-4685-be1f-d57550cc96cc" xsi:nil="true"/>
+    <TPInstallLocation xmlns="4873beb7-5857-4685-be1f-d57550cc96cc" xsi:nil="true"/>
+    <TimesCloned xmlns="4873beb7-5857-4685-be1f-d57550cc96cc" xsi:nil="true"/>
+    <PublishTargets xmlns="4873beb7-5857-4685-be1f-d57550cc96cc">OfficeOnlineVNext</PublishTargets>
+    <AcquiredFrom xmlns="4873beb7-5857-4685-be1f-d57550cc96cc">Internal MS</AcquiredFrom>
+    <AssetStart xmlns="4873beb7-5857-4685-be1f-d57550cc96cc">2011-11-23T17:29:00+00:00</AssetStart>
+    <FriendlyTitle xmlns="4873beb7-5857-4685-be1f-d57550cc96cc" xsi:nil="true"/>
+    <Provider xmlns="4873beb7-5857-4685-be1f-d57550cc96cc" xsi:nil="true"/>
+    <LastHandOff xmlns="4873beb7-5857-4685-be1f-d57550cc96cc" xsi:nil="true"/>
+    <TPClientViewer xmlns="4873beb7-5857-4685-be1f-d57550cc96cc" xsi:nil="true"/>
+    <TemplateStatus xmlns="4873beb7-5857-4685-be1f-d57550cc96cc">Complete</TemplateStatus>
+    <Downloads xmlns="4873beb7-5857-4685-be1f-d57550cc96cc">0</Downloads>
+    <OOCacheId xmlns="4873beb7-5857-4685-be1f-d57550cc96cc" xsi:nil="true"/>
+    <IsDeleted xmlns="4873beb7-5857-4685-be1f-d57550cc96cc">false</IsDeleted>
+    <LocPublishedDependentAssetsLookup xmlns="4873beb7-5857-4685-be1f-d57550cc96cc" xsi:nil="true"/>
+    <AssetExpire xmlns="4873beb7-5857-4685-be1f-d57550cc96cc">2029-05-12T07:00:00+00:00</AssetExpire>
+    <CSXSubmissionMarket xmlns="4873beb7-5857-4685-be1f-d57550cc96cc" xsi:nil="true"/>
+    <DSATActionTaken xmlns="4873beb7-5857-4685-be1f-d57550cc96cc" xsi:nil="true"/>
+    <SubmitterId xmlns="4873beb7-5857-4685-be1f-d57550cc96cc" xsi:nil="true"/>
+    <EditorialTags xmlns="4873beb7-5857-4685-be1f-d57550cc96cc" xsi:nil="true"/>
+    <TPExecutable xmlns="4873beb7-5857-4685-be1f-d57550cc96cc" xsi:nil="true"/>
+    <CSXSubmissionDate xmlns="4873beb7-5857-4685-be1f-d57550cc96cc" xsi:nil="true"/>
+    <CSXUpdate xmlns="4873beb7-5857-4685-be1f-d57550cc96cc">false</CSXUpdate>
+    <AssetType xmlns="4873beb7-5857-4685-be1f-d57550cc96cc">TP</AssetType>
+    <ApprovalLog xmlns="4873beb7-5857-4685-be1f-d57550cc96cc" xsi:nil="true"/>
+    <BugNumber xmlns="4873beb7-5857-4685-be1f-d57550cc96cc" xsi:nil="true"/>
+    <OriginAsset xmlns="4873beb7-5857-4685-be1f-d57550cc96cc" xsi:nil="true"/>
+    <TPComponent xmlns="4873beb7-5857-4685-be1f-d57550cc96cc" xsi:nil="true"/>
+    <Milestone xmlns="4873beb7-5857-4685-be1f-d57550cc96cc" xsi:nil="true"/>
+    <RecommendationsModifier xmlns="4873beb7-5857-4685-be1f-d57550cc96cc" xsi:nil="true"/>
+    <AssetId xmlns="4873beb7-5857-4685-be1f-d57550cc96cc">TP102787001</AssetId>
+    <PolicheckWords xmlns="4873beb7-5857-4685-be1f-d57550cc96cc" xsi:nil="true"/>
+    <TPLaunchHelpLink xmlns="4873beb7-5857-4685-be1f-d57550cc96cc" xsi:nil="true"/>
+    <IntlLocPriority xmlns="4873beb7-5857-4685-be1f-d57550cc96cc" xsi:nil="true"/>
+    <TPApplication xmlns="4873beb7-5857-4685-be1f-d57550cc96cc" xsi:nil="true"/>
+    <IntlLangReviewer xmlns="4873beb7-5857-4685-be1f-d57550cc96cc" xsi:nil="true"/>
+    <HandoffToMSDN xmlns="4873beb7-5857-4685-be1f-d57550cc96cc" xsi:nil="true"/>
+    <PlannedPubDate xmlns="4873beb7-5857-4685-be1f-d57550cc96cc" xsi:nil="true"/>
+    <CrawlForDependencies xmlns="4873beb7-5857-4685-be1f-d57550cc96cc">false</CrawlForDependencies>
+    <LocLastLocAttemptVersionLookup xmlns="4873beb7-5857-4685-be1f-d57550cc96cc">693888</LocLastLocAttemptVersionLookup>
+    <LocProcessedForHandoffsLookup xmlns="4873beb7-5857-4685-be1f-d57550cc96cc" xsi:nil="true"/>
+    <TrustLevel xmlns="4873beb7-5857-4685-be1f-d57550cc96cc">1 Microsoft Managed Content</TrustLevel>
+    <CampaignTagsTaxHTField0 xmlns="4873beb7-5857-4685-be1f-d57550cc96cc">
+      <Terms xmlns="http://schemas.microsoft.com/office/infopath/2007/PartnerControls"/>
+    </CampaignTagsTaxHTField0>
+    <TPNamespace xmlns="4873beb7-5857-4685-be1f-d57550cc96cc" xsi:nil="true"/>
+    <LocOverallPreviewStatusLookup xmlns="4873beb7-5857-4685-be1f-d57550cc96cc" xsi:nil="true"/>
+    <TaxCatchAll xmlns="4873beb7-5857-4685-be1f-d57550cc96cc"/>
+    <IsSearchable xmlns="4873beb7-5857-4685-be1f-d57550cc96cc">false</IsSearchable>
+    <TemplateTemplateType xmlns="4873beb7-5857-4685-be1f-d57550cc96cc">Word Document Template</TemplateTemplateType>
+    <Markets xmlns="4873beb7-5857-4685-be1f-d57550cc96cc"/>
+    <IntlLangReview xmlns="4873beb7-5857-4685-be1f-d57550cc96cc" xsi:nil="true"/>
+    <UAProjectedTotalWords xmlns="4873beb7-5857-4685-be1f-d57550cc96cc" xsi:nil="true"/>
+    <OutputCachingOn xmlns="4873beb7-5857-4685-be1f-d57550cc96cc">false</OutputCachingOn>
+    <AverageRating xmlns="4873beb7-5857-4685-be1f-d57550cc96cc" xsi:nil="true"/>
+    <LocMarketGroupTiers2 xmlns="4873beb7-5857-4685-be1f-d57550cc96cc" xsi:nil="true"/>
+    <APAuthor xmlns="4873beb7-5857-4685-be1f-d57550cc96cc">
+      <UserInfo>
+        <DisplayName>REDMOND\v-namall</DisplayName>
+        <AccountId>978</AccountId>
+        <AccountType/>
+      </UserInfo>
+    </APAuthor>
+    <TPCommandLine xmlns="4873beb7-5857-4685-be1f-d57550cc96cc" xsi:nil="true"/>
+    <LocManualTestRequired xmlns="4873beb7-5857-4685-be1f-d57550cc96cc">false</LocManualTestRequired>
+    <TPAppVersion xmlns="4873beb7-5857-4685-be1f-d57550cc96cc" xsi:nil="true"/>
+    <EditorialStatus xmlns="4873beb7-5857-4685-be1f-d57550cc96cc">Complete</EditorialStatus>
+    <LocProcessedForMarketsLookup xmlns="4873beb7-5857-4685-be1f-d57550cc96cc" xsi:nil="true"/>
+    <LastModifiedDateTime xmlns="4873beb7-5857-4685-be1f-d57550cc96cc" xsi:nil="true"/>
+    <TPLaunchHelpLinkType xmlns="4873beb7-5857-4685-be1f-d57550cc96cc">Template</TPLaunchHelpLinkType>
+    <ScenarioTagsTaxHTField0 xmlns="4873beb7-5857-4685-be1f-d57550cc96cc">
+      <Terms xmlns="http://schemas.microsoft.com/office/infopath/2007/PartnerControls"/>
+    </ScenarioTagsTaxHTField0>
+    <OriginalRelease xmlns="4873beb7-5857-4685-be1f-d57550cc96cc">14</OriginalRelease>
+    <LocalizationTagsTaxHTField0 xmlns="4873beb7-5857-4685-be1f-d57550cc96cc">
+      <Terms xmlns="http://schemas.microsoft.com/office/infopath/2007/PartnerControls"/>
+    </LocalizationTagsTaxHTField0>
+    <Manager xmlns="4873beb7-5857-4685-be1f-d57550cc96cc" xsi:nil="true"/>
+    <UALocRecommendation xmlns="4873beb7-5857-4685-be1f-d57550cc96cc">Localize</UALocRecommendation>
+    <LocOverallHandbackStatusLookup xmlns="4873beb7-5857-4685-be1f-d57550cc96cc" xsi:nil="true"/>
+    <ArtSampleDocs xmlns="4873beb7-5857-4685-be1f-d57550cc96cc" xsi:nil="true"/>
+    <UACurrentWords xmlns="4873beb7-5857-4685-be1f-d57550cc96cc" xsi:nil="true"/>
+    <ShowIn xmlns="4873beb7-5857-4685-be1f-d57550cc96cc">Show everywhere</ShowIn>
+    <CSXHash xmlns="4873beb7-5857-4685-be1f-d57550cc96cc" xsi:nil="true"/>
+    <VoteCount xmlns="4873beb7-5857-4685-be1f-d57550cc96cc" xsi:nil="true"/>
+    <InternalTagsTaxHTField0 xmlns="4873beb7-5857-4685-be1f-d57550cc96cc">
+      <Terms xmlns="http://schemas.microsoft.com/office/infopath/2007/PartnerControls"/>
+    </InternalTagsTaxHTField0>
+    <UANotes xmlns="4873beb7-5857-4685-be1f-d57550cc96cc" xsi:nil="true"/>
+  </documentManagement>
+</p:properties>
 </file>
 
 <file path=customXml/item2.xml><?xml version="1.0" encoding="utf-8"?>
@@ -7879,139 +7889,12 @@
 </file>
 
 <file path=customXml/item3.xml><?xml version="1.0" encoding="utf-8"?>
-<p:properties xmlns:p="http://schemas.microsoft.com/office/2006/metadata/properties" xmlns:xsi="http://www.w3.org/2001/XMLSchema-instance" xmlns:pc="http://schemas.microsoft.com/office/infopath/2007/PartnerControls">
-  <documentManagement>
-    <LocLastLocAttemptVersionTypeLookup xmlns="4873beb7-5857-4685-be1f-d57550cc96cc" xsi:nil="true"/>
-    <MarketSpecific xmlns="4873beb7-5857-4685-be1f-d57550cc96cc">false</MarketSpecific>
-    <ApprovalStatus xmlns="4873beb7-5857-4685-be1f-d57550cc96cc">InProgress</ApprovalStatus>
-    <LocComments xmlns="4873beb7-5857-4685-be1f-d57550cc96cc" xsi:nil="true"/>
-    <DirectSourceMarket xmlns="4873beb7-5857-4685-be1f-d57550cc96cc" xsi:nil="true"/>
-    <LocPublishedLinkedAssetsLookup xmlns="4873beb7-5857-4685-be1f-d57550cc96cc" xsi:nil="true"/>
-    <ThumbnailAssetId xmlns="4873beb7-5857-4685-be1f-d57550cc96cc" xsi:nil="true"/>
-    <PrimaryImageGen xmlns="4873beb7-5857-4685-be1f-d57550cc96cc">true</PrimaryImageGen>
-    <LegacyData xmlns="4873beb7-5857-4685-be1f-d57550cc96cc" xsi:nil="true"/>
-    <LocNewPublishedVersionLookup xmlns="4873beb7-5857-4685-be1f-d57550cc96cc" xsi:nil="true"/>
-    <NumericId xmlns="4873beb7-5857-4685-be1f-d57550cc96cc">102787001</NumericId>
-    <TPFriendlyName xmlns="4873beb7-5857-4685-be1f-d57550cc96cc" xsi:nil="true"/>
-    <LocOverallPublishStatusLookup xmlns="4873beb7-5857-4685-be1f-d57550cc96cc" xsi:nil="true"/>
-    <LocRecommendedHandoff xmlns="4873beb7-5857-4685-be1f-d57550cc96cc" xsi:nil="true"/>
-    <BlockPublish xmlns="4873beb7-5857-4685-be1f-d57550cc96cc">false</BlockPublish>
-    <BusinessGroup xmlns="4873beb7-5857-4685-be1f-d57550cc96cc" xsi:nil="true"/>
-    <OpenTemplate xmlns="4873beb7-5857-4685-be1f-d57550cc96cc">true</OpenTemplate>
-    <SourceTitle xmlns="4873beb7-5857-4685-be1f-d57550cc96cc" xsi:nil="true"/>
-    <LocOverallLocStatusLookup xmlns="4873beb7-5857-4685-be1f-d57550cc96cc" xsi:nil="true"/>
-    <APEditor xmlns="4873beb7-5857-4685-be1f-d57550cc96cc">
-      <UserInfo>
-        <DisplayName/>
-        <AccountId xsi:nil="true"/>
-        <AccountType/>
-      </UserInfo>
-    </APEditor>
-    <UALocComments xmlns="4873beb7-5857-4685-be1f-d57550cc96cc" xsi:nil="true"/>
-    <IntlLangReviewDate xmlns="4873beb7-5857-4685-be1f-d57550cc96cc" xsi:nil="true"/>
-    <PublishStatusLookup xmlns="4873beb7-5857-4685-be1f-d57550cc96cc">
-      <Value>1343188</Value>
-    </PublishStatusLookup>
-    <ParentAssetId xmlns="4873beb7-5857-4685-be1f-d57550cc96cc" xsi:nil="true"/>
-    <FeatureTagsTaxHTField0 xmlns="4873beb7-5857-4685-be1f-d57550cc96cc">
-      <Terms xmlns="http://schemas.microsoft.com/office/infopath/2007/PartnerControls"/>
-    </FeatureTagsTaxHTField0>
-    <MachineTranslated xmlns="4873beb7-5857-4685-be1f-d57550cc96cc">false</MachineTranslated>
-    <Providers xmlns="4873beb7-5857-4685-be1f-d57550cc96cc" xsi:nil="true"/>
-    <OriginalSourceMarket xmlns="4873beb7-5857-4685-be1f-d57550cc96cc" xsi:nil="true"/>
-    <APDescription xmlns="4873beb7-5857-4685-be1f-d57550cc96cc" xsi:nil="true"/>
-    <ContentItem xmlns="4873beb7-5857-4685-be1f-d57550cc96cc" xsi:nil="true"/>
-    <ClipArtFilename xmlns="4873beb7-5857-4685-be1f-d57550cc96cc" xsi:nil="true"/>
-    <TPInstallLocation xmlns="4873beb7-5857-4685-be1f-d57550cc96cc" xsi:nil="true"/>
-    <TimesCloned xmlns="4873beb7-5857-4685-be1f-d57550cc96cc" xsi:nil="true"/>
-    <PublishTargets xmlns="4873beb7-5857-4685-be1f-d57550cc96cc">OfficeOnlineVNext</PublishTargets>
-    <AcquiredFrom xmlns="4873beb7-5857-4685-be1f-d57550cc96cc">Internal MS</AcquiredFrom>
-    <AssetStart xmlns="4873beb7-5857-4685-be1f-d57550cc96cc">2011-11-23T17:29:00+00:00</AssetStart>
-    <FriendlyTitle xmlns="4873beb7-5857-4685-be1f-d57550cc96cc" xsi:nil="true"/>
-    <Provider xmlns="4873beb7-5857-4685-be1f-d57550cc96cc" xsi:nil="true"/>
-    <LastHandOff xmlns="4873beb7-5857-4685-be1f-d57550cc96cc" xsi:nil="true"/>
-    <TPClientViewer xmlns="4873beb7-5857-4685-be1f-d57550cc96cc" xsi:nil="true"/>
-    <TemplateStatus xmlns="4873beb7-5857-4685-be1f-d57550cc96cc">Complete</TemplateStatus>
-    <Downloads xmlns="4873beb7-5857-4685-be1f-d57550cc96cc">0</Downloads>
-    <OOCacheId xmlns="4873beb7-5857-4685-be1f-d57550cc96cc" xsi:nil="true"/>
-    <IsDeleted xmlns="4873beb7-5857-4685-be1f-d57550cc96cc">false</IsDeleted>
-    <LocPublishedDependentAssetsLookup xmlns="4873beb7-5857-4685-be1f-d57550cc96cc" xsi:nil="true"/>
-    <AssetExpire xmlns="4873beb7-5857-4685-be1f-d57550cc96cc">2029-05-12T07:00:00+00:00</AssetExpire>
-    <CSXSubmissionMarket xmlns="4873beb7-5857-4685-be1f-d57550cc96cc" xsi:nil="true"/>
-    <DSATActionTaken xmlns="4873beb7-5857-4685-be1f-d57550cc96cc" xsi:nil="true"/>
-    <SubmitterId xmlns="4873beb7-5857-4685-be1f-d57550cc96cc" xsi:nil="true"/>
-    <EditorialTags xmlns="4873beb7-5857-4685-be1f-d57550cc96cc" xsi:nil="true"/>
-    <TPExecutable xmlns="4873beb7-5857-4685-be1f-d57550cc96cc" xsi:nil="true"/>
-    <CSXSubmissionDate xmlns="4873beb7-5857-4685-be1f-d57550cc96cc" xsi:nil="true"/>
-    <CSXUpdate xmlns="4873beb7-5857-4685-be1f-d57550cc96cc">false</CSXUpdate>
-    <AssetType xmlns="4873beb7-5857-4685-be1f-d57550cc96cc">TP</AssetType>
-    <ApprovalLog xmlns="4873beb7-5857-4685-be1f-d57550cc96cc" xsi:nil="true"/>
-    <BugNumber xmlns="4873beb7-5857-4685-be1f-d57550cc96cc" xsi:nil="true"/>
-    <OriginAsset xmlns="4873beb7-5857-4685-be1f-d57550cc96cc" xsi:nil="true"/>
-    <TPComponent xmlns="4873beb7-5857-4685-be1f-d57550cc96cc" xsi:nil="true"/>
-    <Milestone xmlns="4873beb7-5857-4685-be1f-d57550cc96cc" xsi:nil="true"/>
-    <RecommendationsModifier xmlns="4873beb7-5857-4685-be1f-d57550cc96cc" xsi:nil="true"/>
-    <AssetId xmlns="4873beb7-5857-4685-be1f-d57550cc96cc">TP102787001</AssetId>
-    <PolicheckWords xmlns="4873beb7-5857-4685-be1f-d57550cc96cc" xsi:nil="true"/>
-    <TPLaunchHelpLink xmlns="4873beb7-5857-4685-be1f-d57550cc96cc" xsi:nil="true"/>
-    <IntlLocPriority xmlns="4873beb7-5857-4685-be1f-d57550cc96cc" xsi:nil="true"/>
-    <TPApplication xmlns="4873beb7-5857-4685-be1f-d57550cc96cc" xsi:nil="true"/>
-    <IntlLangReviewer xmlns="4873beb7-5857-4685-be1f-d57550cc96cc" xsi:nil="true"/>
-    <HandoffToMSDN xmlns="4873beb7-5857-4685-be1f-d57550cc96cc" xsi:nil="true"/>
-    <PlannedPubDate xmlns="4873beb7-5857-4685-be1f-d57550cc96cc" xsi:nil="true"/>
-    <CrawlForDependencies xmlns="4873beb7-5857-4685-be1f-d57550cc96cc">false</CrawlForDependencies>
-    <LocLastLocAttemptVersionLookup xmlns="4873beb7-5857-4685-be1f-d57550cc96cc">693888</LocLastLocAttemptVersionLookup>
-    <LocProcessedForHandoffsLookup xmlns="4873beb7-5857-4685-be1f-d57550cc96cc" xsi:nil="true"/>
-    <TrustLevel xmlns="4873beb7-5857-4685-be1f-d57550cc96cc">1 Microsoft Managed Content</TrustLevel>
-    <CampaignTagsTaxHTField0 xmlns="4873beb7-5857-4685-be1f-d57550cc96cc">
-      <Terms xmlns="http://schemas.microsoft.com/office/infopath/2007/PartnerControls"/>
-    </CampaignTagsTaxHTField0>
-    <TPNamespace xmlns="4873beb7-5857-4685-be1f-d57550cc96cc" xsi:nil="true"/>
-    <LocOverallPreviewStatusLookup xmlns="4873beb7-5857-4685-be1f-d57550cc96cc" xsi:nil="true"/>
-    <TaxCatchAll xmlns="4873beb7-5857-4685-be1f-d57550cc96cc"/>
-    <IsSearchable xmlns="4873beb7-5857-4685-be1f-d57550cc96cc">false</IsSearchable>
-    <TemplateTemplateType xmlns="4873beb7-5857-4685-be1f-d57550cc96cc">Word Document Template</TemplateTemplateType>
-    <Markets xmlns="4873beb7-5857-4685-be1f-d57550cc96cc"/>
-    <IntlLangReview xmlns="4873beb7-5857-4685-be1f-d57550cc96cc" xsi:nil="true"/>
-    <UAProjectedTotalWords xmlns="4873beb7-5857-4685-be1f-d57550cc96cc" xsi:nil="true"/>
-    <OutputCachingOn xmlns="4873beb7-5857-4685-be1f-d57550cc96cc">false</OutputCachingOn>
-    <AverageRating xmlns="4873beb7-5857-4685-be1f-d57550cc96cc" xsi:nil="true"/>
-    <LocMarketGroupTiers2 xmlns="4873beb7-5857-4685-be1f-d57550cc96cc" xsi:nil="true"/>
-    <APAuthor xmlns="4873beb7-5857-4685-be1f-d57550cc96cc">
-      <UserInfo>
-        <DisplayName>REDMOND\v-namall</DisplayName>
-        <AccountId>978</AccountId>
-        <AccountType/>
-      </UserInfo>
-    </APAuthor>
-    <TPCommandLine xmlns="4873beb7-5857-4685-be1f-d57550cc96cc" xsi:nil="true"/>
-    <LocManualTestRequired xmlns="4873beb7-5857-4685-be1f-d57550cc96cc">false</LocManualTestRequired>
-    <TPAppVersion xmlns="4873beb7-5857-4685-be1f-d57550cc96cc" xsi:nil="true"/>
-    <EditorialStatus xmlns="4873beb7-5857-4685-be1f-d57550cc96cc">Complete</EditorialStatus>
-    <LocProcessedForMarketsLookup xmlns="4873beb7-5857-4685-be1f-d57550cc96cc" xsi:nil="true"/>
-    <LastModifiedDateTime xmlns="4873beb7-5857-4685-be1f-d57550cc96cc" xsi:nil="true"/>
-    <TPLaunchHelpLinkType xmlns="4873beb7-5857-4685-be1f-d57550cc96cc">Template</TPLaunchHelpLinkType>
-    <ScenarioTagsTaxHTField0 xmlns="4873beb7-5857-4685-be1f-d57550cc96cc">
-      <Terms xmlns="http://schemas.microsoft.com/office/infopath/2007/PartnerControls"/>
-    </ScenarioTagsTaxHTField0>
-    <OriginalRelease xmlns="4873beb7-5857-4685-be1f-d57550cc96cc">14</OriginalRelease>
-    <LocalizationTagsTaxHTField0 xmlns="4873beb7-5857-4685-be1f-d57550cc96cc">
-      <Terms xmlns="http://schemas.microsoft.com/office/infopath/2007/PartnerControls"/>
-    </LocalizationTagsTaxHTField0>
-    <Manager xmlns="4873beb7-5857-4685-be1f-d57550cc96cc" xsi:nil="true"/>
-    <UALocRecommendation xmlns="4873beb7-5857-4685-be1f-d57550cc96cc">Localize</UALocRecommendation>
-    <LocOverallHandbackStatusLookup xmlns="4873beb7-5857-4685-be1f-d57550cc96cc" xsi:nil="true"/>
-    <ArtSampleDocs xmlns="4873beb7-5857-4685-be1f-d57550cc96cc" xsi:nil="true"/>
-    <UACurrentWords xmlns="4873beb7-5857-4685-be1f-d57550cc96cc" xsi:nil="true"/>
-    <ShowIn xmlns="4873beb7-5857-4685-be1f-d57550cc96cc">Show everywhere</ShowIn>
-    <CSXHash xmlns="4873beb7-5857-4685-be1f-d57550cc96cc" xsi:nil="true"/>
-    <VoteCount xmlns="4873beb7-5857-4685-be1f-d57550cc96cc" xsi:nil="true"/>
-    <InternalTagsTaxHTField0 xmlns="4873beb7-5857-4685-be1f-d57550cc96cc">
-      <Terms xmlns="http://schemas.microsoft.com/office/infopath/2007/PartnerControls"/>
-    </InternalTagsTaxHTField0>
-    <UANotes xmlns="4873beb7-5857-4685-be1f-d57550cc96cc" xsi:nil="true"/>
-  </documentManagement>
-</p:properties>
+<?mso-contentType ?>
+<FormTemplates xmlns="http://schemas.microsoft.com/sharepoint/v3/contenttype/forms">
+  <Display>DocumentLibraryForm</Display>
+  <Edit>AssetEditForm</Edit>
+  <New>DocumentLibraryForm</New>
+</FormTemplates>
 </file>
 
 <file path=customXml/item4.xml><?xml version="1.0" encoding="utf-8"?>
@@ -8019,9 +7902,11 @@
 </file>
 
 <file path=customXml/itemProps1.xml><?xml version="1.0" encoding="utf-8"?>
-<ds:datastoreItem xmlns:ds="http://schemas.openxmlformats.org/officeDocument/2006/customXml" ds:itemID="{C01C3C56-10DB-49F7-B061-44D8728D078A}">
+<ds:datastoreItem xmlns:ds="http://schemas.openxmlformats.org/officeDocument/2006/customXml" ds:itemID="{7FBDB1CC-CEFB-4E46-8174-1F0AA0D30B24}">
   <ds:schemaRefs>
-    <ds:schemaRef ds:uri="http://schemas.microsoft.com/sharepoint/v3/contenttype/forms"/>
+    <ds:schemaRef ds:uri="http://schemas.microsoft.com/office/2006/metadata/properties"/>
+    <ds:schemaRef ds:uri="http://schemas.microsoft.com/office/infopath/2007/PartnerControls"/>
+    <ds:schemaRef ds:uri="4873beb7-5857-4685-be1f-d57550cc96cc"/>
   </ds:schemaRefs>
 </ds:datastoreItem>
 </file>
@@ -8045,17 +7930,15 @@
 </file>
 
 <file path=customXml/itemProps3.xml><?xml version="1.0" encoding="utf-8"?>
-<ds:datastoreItem xmlns:ds="http://schemas.openxmlformats.org/officeDocument/2006/customXml" ds:itemID="{7FBDB1CC-CEFB-4E46-8174-1F0AA0D30B24}">
+<ds:datastoreItem xmlns:ds="http://schemas.openxmlformats.org/officeDocument/2006/customXml" ds:itemID="{C01C3C56-10DB-49F7-B061-44D8728D078A}">
   <ds:schemaRefs>
-    <ds:schemaRef ds:uri="http://schemas.microsoft.com/office/2006/metadata/properties"/>
-    <ds:schemaRef ds:uri="http://schemas.microsoft.com/office/infopath/2007/PartnerControls"/>
-    <ds:schemaRef ds:uri="4873beb7-5857-4685-be1f-d57550cc96cc"/>
+    <ds:schemaRef ds:uri="http://schemas.microsoft.com/sharepoint/v3/contenttype/forms"/>
   </ds:schemaRefs>
 </ds:datastoreItem>
 </file>
 
 <file path=customXml/itemProps4.xml><?xml version="1.0" encoding="utf-8"?>
-<ds:datastoreItem xmlns:ds="http://schemas.openxmlformats.org/officeDocument/2006/customXml" ds:itemID="{A9A18819-19F6-4AC0-B518-F8049ACA84D3}">
+<ds:datastoreItem xmlns:ds="http://schemas.openxmlformats.org/officeDocument/2006/customXml" ds:itemID="{5F28B0D9-B4DC-49F9-A9D7-9D9EE9310881}">
   <ds:schemaRefs>
     <ds:schemaRef ds:uri="http://schemas.openxmlformats.org/officeDocument/2006/bibliography"/>
   </ds:schemaRefs>

</xml_diff>